<commit_message>
some cool scientific info about exhibits!
</commit_message>
<xml_diff>
--- a/Map/routes_bydisability.docx
+++ b/Map/routes_bydisability.docx
@@ -1,6 +1,6 @@
 
 <file path=word/document.xml><?xml version="1.0" encoding="utf-8"?>
-<w:document xmlns:wpc="http://schemas.microsoft.com/office/word/2010/wordprocessingCanvas" xmlns:mo="http://schemas.microsoft.com/office/mac/office/2008/main" xmlns:mc="http://schemas.openxmlformats.org/markup-compatibility/2006" xmlns:mv="urn:schemas-microsoft-com:mac:vml" xmlns:o="urn:schemas-microsoft-com:office:office" xmlns:r="http://schemas.openxmlformats.org/officeDocument/2006/relationships" xmlns:m="http://schemas.openxmlformats.org/officeDocument/2006/math" xmlns:v="urn:schemas-microsoft-com:vml" xmlns:wp14="http://schemas.microsoft.com/office/word/2010/wordprocessingDrawing" xmlns:wp="http://schemas.openxmlformats.org/drawingml/2006/wordprocessingDrawing" xmlns:w10="urn:schemas-microsoft-com:office:word" xmlns:w="http://schemas.openxmlformats.org/wordprocessingml/2006/main" xmlns:w14="http://schemas.microsoft.com/office/word/2010/wordml" xmlns:wpg="http://schemas.microsoft.com/office/word/2010/wordprocessingGroup" xmlns:wpi="http://schemas.microsoft.com/office/word/2010/wordprocessingInk" xmlns:wne="http://schemas.microsoft.com/office/word/2006/wordml" xmlns:wps="http://schemas.microsoft.com/office/word/2010/wordprocessingShape" mc:Ignorable="w14 wp14">
+<w:document xmlns:wpc="http://schemas.microsoft.com/office/word/2010/wordprocessingCanvas" xmlns:cx="http://schemas.microsoft.com/office/drawing/2014/chartex" xmlns:cx1="http://schemas.microsoft.com/office/drawing/2015/9/8/chartex" xmlns:cx2="http://schemas.microsoft.com/office/drawing/2015/10/21/chartex" xmlns:cx3="http://schemas.microsoft.com/office/drawing/2016/5/9/chartex" xmlns:cx4="http://schemas.microsoft.com/office/drawing/2016/5/10/chartex" xmlns:cx5="http://schemas.microsoft.com/office/drawing/2016/5/11/chartex" xmlns:cx6="http://schemas.microsoft.com/office/drawing/2016/5/12/chartex" xmlns:cx7="http://schemas.microsoft.com/office/drawing/2016/5/13/chartex" xmlns:cx8="http://schemas.microsoft.com/office/drawing/2016/5/14/chartex" xmlns:mc="http://schemas.openxmlformats.org/markup-compatibility/2006" xmlns:aink="http://schemas.microsoft.com/office/drawing/2016/ink" xmlns:am3d="http://schemas.microsoft.com/office/drawing/2017/model3d" xmlns:o="urn:schemas-microsoft-com:office:office" xmlns:r="http://schemas.openxmlformats.org/officeDocument/2006/relationships" xmlns:m="http://schemas.openxmlformats.org/officeDocument/2006/math" xmlns:v="urn:schemas-microsoft-com:vml" xmlns:wp14="http://schemas.microsoft.com/office/word/2010/wordprocessingDrawing" xmlns:wp="http://schemas.openxmlformats.org/drawingml/2006/wordprocessingDrawing" xmlns:w10="urn:schemas-microsoft-com:office:word" xmlns:w="http://schemas.openxmlformats.org/wordprocessingml/2006/main" xmlns:w14="http://schemas.microsoft.com/office/word/2010/wordml" xmlns:w15="http://schemas.microsoft.com/office/word/2012/wordml" xmlns:w16cid="http://schemas.microsoft.com/office/word/2016/wordml/cid" xmlns:w16se="http://schemas.microsoft.com/office/word/2015/wordml/symex" xmlns:wpg="http://schemas.microsoft.com/office/word/2010/wordprocessingGroup" xmlns:wpi="http://schemas.microsoft.com/office/word/2010/wordprocessingInk" xmlns:wne="http://schemas.microsoft.com/office/word/2006/wordml" xmlns:wps="http://schemas.microsoft.com/office/word/2010/wordprocessingShape" mc:Ignorable="w14 w15 w16se w16cid wp14">
   <w:body>
     <w:p>
       <w:pPr>
@@ -302,23 +302,7 @@
           <w:rFonts w:ascii="Arial" w:eastAsia="Times New Roman" w:hAnsi="Arial" w:cs="Arial"/>
           <w:color w:val="000000"/>
         </w:rPr>
-        <w:t xml:space="preserve">A freestanding booth where visitors can experience the force of high wind speeds, up to 97.2 km/h. </w:t>
-      </w:r>
-      <w:proofErr w:type="gramStart"/>
-      <w:r>
-        <w:rPr>
-          <w:rFonts w:ascii="Arial" w:eastAsia="Times New Roman" w:hAnsi="Arial" w:cs="Arial"/>
-          <w:color w:val="000000"/>
-        </w:rPr>
-        <w:t>Intended</w:t>
-      </w:r>
-      <w:proofErr w:type="gramEnd"/>
-      <w:r>
-        <w:rPr>
-          <w:rFonts w:ascii="Arial" w:eastAsia="Times New Roman" w:hAnsi="Arial" w:cs="Arial"/>
-          <w:color w:val="000000"/>
-        </w:rPr>
-        <w:t xml:space="preserve"> to highlight that wind contains a lot of potential energy.</w:t>
+        <w:t>A freestanding booth where visitors can experience the force of high wind speeds, up to 97.2 km/h. Intended to highlight that wind contains a lot of potential energy.</w:t>
       </w:r>
     </w:p>
     <w:p>
@@ -421,23 +405,7 @@
           <w:rFonts w:ascii="Arial" w:eastAsia="Times New Roman" w:hAnsi="Arial" w:cs="Arial"/>
           <w:color w:val="000000"/>
         </w:rPr>
-        <w:t xml:space="preserve">Sensory walls and seat - Two walls of sensory stimuli for visitors to explore with touch and sight. One wall is </w:t>
-      </w:r>
-      <w:proofErr w:type="gramStart"/>
-      <w:r>
-        <w:rPr>
-          <w:rFonts w:ascii="Arial" w:eastAsia="Times New Roman" w:hAnsi="Arial" w:cs="Arial"/>
-          <w:color w:val="000000"/>
-        </w:rPr>
-        <w:t>free-standing</w:t>
-      </w:r>
-      <w:proofErr w:type="gramEnd"/>
-      <w:r>
-        <w:rPr>
-          <w:rFonts w:ascii="Arial" w:eastAsia="Times New Roman" w:hAnsi="Arial" w:cs="Arial"/>
-          <w:color w:val="000000"/>
-        </w:rPr>
-        <w:t xml:space="preserve"> and connected to a seat. The touch stimuli are designed to make it easy to compare the sensitivity of fingers versus elbows. These quick-interaction exhibits are designed to encourage visitors to use their senses to explore and think about their bodies (to then investigate the rest of the exhibition).</w:t>
+        <w:t>Sensory walls and seat - Two walls of sensory stimuli for visitors to explore with touch and sight. One wall is free-standing and connected to a seat. The touch stimuli are designed to make it easy to compare the sensitivity of fingers versus elbows. These quick-interaction exhibits are designed to encourage visitors to use their senses to explore and think about their bodies (to then investigate the rest of the exhibition).</w:t>
       </w:r>
     </w:p>
     <w:p>
@@ -458,23 +426,7 @@
           <w:rFonts w:ascii="Arial" w:eastAsia="Times New Roman" w:hAnsi="Arial" w:cs="Arial"/>
           <w:color w:val="000000"/>
         </w:rPr>
-        <w:t xml:space="preserve">Whose brain is more relaxed? - An exhibit that allows two visitors to compete to be the most relaxed. It consists of a table, magnetic ball, two headbands containing EEG sensors, screen, start button, 3-layer flapper label and two moveable stools. The headband sensors measure the brainwaves of each visitor and compare them to calculate who appears more relaxed. The measurements are shown on screen and affect the position of the magnetic ball, which can move in a straight line between the visitors on the table. </w:t>
-      </w:r>
-      <w:proofErr w:type="gramStart"/>
-      <w:r>
-        <w:rPr>
-          <w:rFonts w:ascii="Arial" w:eastAsia="Times New Roman" w:hAnsi="Arial" w:cs="Arial"/>
-          <w:color w:val="000000"/>
-        </w:rPr>
-        <w:t>The ball is moved by a computer-controlled magnet under the table</w:t>
-      </w:r>
-      <w:proofErr w:type="gramEnd"/>
-      <w:r>
-        <w:rPr>
-          <w:rFonts w:ascii="Arial" w:eastAsia="Times New Roman" w:hAnsi="Arial" w:cs="Arial"/>
-          <w:color w:val="000000"/>
-        </w:rPr>
-        <w:t>.</w:t>
+        <w:t>Whose brain is more relaxed? - An exhibit that allows two visitors to compete to be the most relaxed. It consists of a table, magnetic ball, two headbands containing EEG sensors, screen, start button, 3-layer flapper label and two moveable stools. The headband sensors measure the brainwaves of each visitor and compare them to calculate who appears more relaxed. The measurements are shown on screen and affect the position of the magnetic ball, which can move in a straight line between the visitors on the table. The ball is moved by a computer-controlled magnet under the table.</w:t>
       </w:r>
     </w:p>
     <w:p>
@@ -490,6 +442,34 @@
           <w:color w:val="000000"/>
         </w:rPr>
       </w:pPr>
+      <w:r>
+        <w:rPr>
+          <w:rFonts w:ascii="Arial" w:eastAsia="Times New Roman" w:hAnsi="Arial" w:cs="Arial"/>
+          <w:color w:val="000000"/>
+        </w:rPr>
+        <w:t>Take the lift back down to Floor 1</w:t>
+      </w:r>
+    </w:p>
+    <w:p>
+      <w:pPr>
+        <w:pStyle w:val="ListParagraph"/>
+        <w:numPr>
+          <w:ilvl w:val="0"/>
+          <w:numId w:val="3"/>
+        </w:numPr>
+        <w:spacing w:after="0" w:line="240" w:lineRule="auto"/>
+        <w:rPr>
+          <w:rFonts w:ascii="Arial" w:eastAsia="Times New Roman" w:hAnsi="Arial" w:cs="Arial"/>
+          <w:color w:val="000000"/>
+        </w:rPr>
+      </w:pPr>
+      <w:r>
+        <w:rPr>
+          <w:rFonts w:ascii="Arial" w:eastAsia="Times New Roman" w:hAnsi="Arial" w:cs="Arial"/>
+          <w:color w:val="000000"/>
+        </w:rPr>
+        <w:t>Visit the shop</w:t>
+      </w:r>
     </w:p>
     <w:p>
       <w:pPr>
@@ -666,6 +646,7 @@
           <w:szCs w:val="24"/>
           <w:shd w:val="clear" w:color="auto" w:fill="FFFFFF"/>
         </w:rPr>
+        <w:lastRenderedPageBreak/>
         <w:t>If you would like to attend any events happening in either of these places, feel free to either collect the induction loops at the Front Desk or at either of the aforementioned places</w:t>
       </w:r>
     </w:p>
@@ -691,7 +672,6 @@
           <w:szCs w:val="24"/>
           <w:shd w:val="clear" w:color="auto" w:fill="FFFFFF"/>
         </w:rPr>
-        <w:lastRenderedPageBreak/>
         <w:t>Please switch Hearing Aids to the ‘T’ position to use this facility</w:t>
       </w:r>
     </w:p>
@@ -1027,23 +1007,7 @@
           <w:rFonts w:ascii="Arial" w:eastAsia="Times New Roman" w:hAnsi="Arial" w:cs="Arial"/>
           <w:color w:val="000000"/>
         </w:rPr>
-        <w:t xml:space="preserve">A freestanding booth where visitors can experience the force of high wind speeds, up to 97.2 km/h. </w:t>
-      </w:r>
-      <w:proofErr w:type="gramStart"/>
-      <w:r>
-        <w:rPr>
-          <w:rFonts w:ascii="Arial" w:eastAsia="Times New Roman" w:hAnsi="Arial" w:cs="Arial"/>
-          <w:color w:val="000000"/>
-        </w:rPr>
-        <w:t>Intended</w:t>
-      </w:r>
-      <w:proofErr w:type="gramEnd"/>
-      <w:r>
-        <w:rPr>
-          <w:rFonts w:ascii="Arial" w:eastAsia="Times New Roman" w:hAnsi="Arial" w:cs="Arial"/>
-          <w:color w:val="000000"/>
-        </w:rPr>
-        <w:t xml:space="preserve"> to highlight that wind contains a lot of potential energy.</w:t>
+        <w:t>A freestanding booth where visitors can experience the force of high wind speeds, up to 97.2 km/h. Intended to highlight that wind contains a lot of potential energy.</w:t>
       </w:r>
     </w:p>
     <w:p>
@@ -1069,34 +1033,40 @@
     </w:p>
     <w:p>
       <w:pPr>
-        <w:rPr>
-          <w:rFonts w:ascii="Arial" w:eastAsia="Times New Roman" w:hAnsi="Arial" w:cs="Arial"/>
-          <w:color w:val="000000"/>
-        </w:rPr>
-      </w:pPr>
-      <w:r>
-        <w:rPr>
-          <w:rFonts w:ascii="Arial" w:eastAsia="Times New Roman" w:hAnsi="Arial" w:cs="Arial"/>
-          <w:color w:val="000000"/>
-        </w:rPr>
-        <w:t xml:space="preserve">3. </w:t>
-      </w:r>
-      <w:r>
-        <w:rPr>
-          <w:rFonts w:ascii="Arial" w:eastAsia="Times New Roman" w:hAnsi="Arial" w:cs="Arial"/>
-          <w:color w:val="000000"/>
-        </w:rPr>
-        <w:t xml:space="preserve">Hand Crank </w:t>
-      </w:r>
-      <w:proofErr w:type="spellStart"/>
-      <w:r>
-        <w:rPr>
-          <w:rFonts w:ascii="Arial" w:eastAsia="Times New Roman" w:hAnsi="Arial" w:cs="Arial"/>
-          <w:color w:val="000000"/>
-        </w:rPr>
-        <w:t>Scalextric</w:t>
-      </w:r>
-      <w:proofErr w:type="spellEnd"/>
+        <w:ind w:left="720"/>
+        <w:rPr>
+          <w:rFonts w:ascii="Arial" w:eastAsia="Times New Roman" w:hAnsi="Arial" w:cs="Arial"/>
+          <w:color w:val="000000"/>
+        </w:rPr>
+      </w:pPr>
+      <w:r>
+        <w:rPr>
+          <w:rFonts w:ascii="Arial" w:eastAsia="Times New Roman" w:hAnsi="Arial" w:cs="Arial"/>
+          <w:color w:val="000000"/>
+        </w:rPr>
+        <w:t>10.</w:t>
+      </w:r>
+      <w:r>
+        <w:rPr>
+          <w:rFonts w:ascii="Arial" w:eastAsia="Times New Roman" w:hAnsi="Arial" w:cs="Arial"/>
+          <w:color w:val="000000"/>
+        </w:rPr>
+        <w:t xml:space="preserve"> </w:t>
+      </w:r>
+      <w:r>
+        <w:rPr>
+          <w:rFonts w:ascii="Arial" w:eastAsia="Times New Roman" w:hAnsi="Arial" w:cs="Arial"/>
+          <w:color w:val="000000"/>
+        </w:rPr>
+        <w:tab/>
+      </w:r>
+      <w:r>
+        <w:rPr>
+          <w:rFonts w:ascii="Arial" w:eastAsia="Times New Roman" w:hAnsi="Arial" w:cs="Arial"/>
+          <w:color w:val="000000"/>
+        </w:rPr>
+        <w:t>Hand Crank Scalextric</w:t>
+      </w:r>
       <w:r>
         <w:rPr>
           <w:rFonts w:ascii="Arial" w:eastAsia="Times New Roman" w:hAnsi="Arial" w:cs="Arial"/>
@@ -1109,23 +1079,7 @@
           <w:rFonts w:ascii="Arial" w:eastAsia="Times New Roman" w:hAnsi="Arial" w:cs="Arial"/>
           <w:color w:val="000000"/>
         </w:rPr>
-        <w:t xml:space="preserve">A full size </w:t>
-      </w:r>
-      <w:proofErr w:type="spellStart"/>
-      <w:r>
-        <w:rPr>
-          <w:rFonts w:ascii="Arial" w:eastAsia="Times New Roman" w:hAnsi="Arial" w:cs="Arial"/>
-          <w:color w:val="000000"/>
-        </w:rPr>
-        <w:t>Scalextric</w:t>
-      </w:r>
-      <w:proofErr w:type="spellEnd"/>
-      <w:r>
-        <w:rPr>
-          <w:rFonts w:ascii="Arial" w:eastAsia="Times New Roman" w:hAnsi="Arial" w:cs="Arial"/>
-          <w:color w:val="000000"/>
-        </w:rPr>
-        <w:t xml:space="preserve"> racetrack where visitors can power up to 4 slot cars by turning hand crank generators positioned around the outside of the track. There is a lap counter in the middle of the circuit. Intended to highlight that kinetic energy from your body can be converted to electricity to power model cars.</w:t>
+        <w:t>A full size Scalextric racetrack where visitors can power up to 4 slot cars by turning hand crank generators positioned around the outside of the track. There is a lap counter in the middle of the circuit. Intended to highlight that kinetic energy from your body can be converted to electricity to power model cars.</w:t>
       </w:r>
     </w:p>
     <w:p>
@@ -1190,23 +1144,7 @@
           <w:rFonts w:ascii="Arial" w:eastAsia="Times New Roman" w:hAnsi="Arial" w:cs="Arial"/>
           <w:color w:val="000000"/>
         </w:rPr>
-        <w:t xml:space="preserve">Virtual autopsy - An exhibit that allows visitors to explore the inside of three humans through medical visualisation tools. It consists of a 55” </w:t>
-      </w:r>
-      <w:proofErr w:type="spellStart"/>
-      <w:r>
-        <w:rPr>
-          <w:rFonts w:ascii="Arial" w:eastAsia="Times New Roman" w:hAnsi="Arial" w:cs="Arial"/>
-          <w:color w:val="000000"/>
-        </w:rPr>
-        <w:t>multitouch</w:t>
-      </w:r>
-      <w:proofErr w:type="spellEnd"/>
-      <w:r>
-        <w:rPr>
-          <w:rFonts w:ascii="Arial" w:eastAsia="Times New Roman" w:hAnsi="Arial" w:cs="Arial"/>
-          <w:color w:val="000000"/>
-        </w:rPr>
-        <w:t xml:space="preserve"> screen mounted at an angle against a wall. The scans were taken of real people using Computed Tomography (CT) technology.</w:t>
+        <w:t>Virtual autopsy - An exhibit that allows visitors to explore the inside of three humans through medical visualisation tools. It consists of a 55” multitouch screen mounted at an angle against a wall. The scans were taken of real people using Computed Tomography (CT) technology.</w:t>
       </w:r>
     </w:p>
     <w:p>
@@ -1227,23 +1165,7 @@
           <w:rFonts w:ascii="Arial" w:eastAsia="Times New Roman" w:hAnsi="Arial" w:cs="Arial"/>
           <w:color w:val="000000"/>
         </w:rPr>
-        <w:t xml:space="preserve">How fast can you sprint - A sprint track that visitors use to measure the time it takes them to travel the 5-metre distance between the start and finish line. It consists of one lane of athletics-grade matting, a vertical crash mat at the end, a barrier along the side, touchscreen at start, display screen above crash mat, results touchscreen beside crash mat, speaker and two barcode scanners. </w:t>
-      </w:r>
-      <w:proofErr w:type="gramStart"/>
-      <w:r>
-        <w:rPr>
-          <w:rFonts w:ascii="Arial" w:eastAsia="Times New Roman" w:hAnsi="Arial" w:cs="Arial"/>
-          <w:color w:val="000000"/>
-        </w:rPr>
-        <w:t>The results are taken by two light gates and a video camera above the sprint track</w:t>
-      </w:r>
-      <w:proofErr w:type="gramEnd"/>
-      <w:r>
-        <w:rPr>
-          <w:rFonts w:ascii="Arial" w:eastAsia="Times New Roman" w:hAnsi="Arial" w:cs="Arial"/>
-          <w:color w:val="000000"/>
-        </w:rPr>
-        <w:t>.</w:t>
+        <w:t>How fast can you sprint - A sprint track that visitors use to measure the time it takes them to travel the 5-metre distance between the start and finish line. It consists of one lane of athletics-grade matting, a vertical crash mat at the end, a barrier along the side, touchscreen at start, display screen above crash mat, results touchscreen beside crash mat, speaker and two barcode scanners. The results are taken by two light gates and a video camera above the sprint track.</w:t>
       </w:r>
     </w:p>
     <w:p>
@@ -1264,23 +1186,49 @@
           <w:rFonts w:ascii="Arial" w:eastAsia="Times New Roman" w:hAnsi="Arial" w:cs="Arial"/>
           <w:color w:val="000000"/>
         </w:rPr>
-        <w:t xml:space="preserve">Heart ECG - A </w:t>
-      </w:r>
-      <w:proofErr w:type="gramStart"/>
-      <w:r>
-        <w:rPr>
-          <w:rFonts w:ascii="Arial" w:eastAsia="Times New Roman" w:hAnsi="Arial" w:cs="Arial"/>
-          <w:color w:val="000000"/>
-        </w:rPr>
-        <w:t>table-top</w:t>
-      </w:r>
-      <w:proofErr w:type="gramEnd"/>
-      <w:r>
-        <w:rPr>
-          <w:rFonts w:ascii="Arial" w:eastAsia="Times New Roman" w:hAnsi="Arial" w:cs="Arial"/>
-          <w:color w:val="000000"/>
-        </w:rPr>
-        <w:t xml:space="preserve"> exhibit with seat that allows visitors to measure and record the electricity of their heart. It consists of an armchair, touchscreen, barcode scanner, and a wall-graphic about the heart. The armchair has three metal sensors: a flat sensor where the visitor sits and a ‘dome’ sensor on each armrest.</w:t>
+        <w:t>Heart ECG - A table-top exhibit with seat that allows visitors to measure and record the electricity of their heart. It consists of an armchair, touchscreen, barcode scanner, and a wall-graphic about the heart. The armchair has three metal sensors: a flat sensor where the visitor sits and a ‘dome’ sensor on each armrest.</w:t>
+      </w:r>
+    </w:p>
+    <w:p>
+      <w:pPr>
+        <w:pStyle w:val="ListParagraph"/>
+        <w:numPr>
+          <w:ilvl w:val="0"/>
+          <w:numId w:val="4"/>
+        </w:numPr>
+        <w:spacing w:after="0" w:line="240" w:lineRule="auto"/>
+        <w:rPr>
+          <w:rFonts w:ascii="Arial" w:eastAsia="Times New Roman" w:hAnsi="Arial" w:cs="Arial"/>
+          <w:color w:val="000000"/>
+        </w:rPr>
+      </w:pPr>
+      <w:r>
+        <w:rPr>
+          <w:rFonts w:ascii="Arial" w:eastAsia="Times New Roman" w:hAnsi="Arial" w:cs="Arial"/>
+          <w:color w:val="000000"/>
+        </w:rPr>
+        <w:t>Take the lift back down to Floor 1</w:t>
+      </w:r>
+    </w:p>
+    <w:p>
+      <w:pPr>
+        <w:pStyle w:val="ListParagraph"/>
+        <w:numPr>
+          <w:ilvl w:val="0"/>
+          <w:numId w:val="4"/>
+        </w:numPr>
+        <w:spacing w:after="0" w:line="240" w:lineRule="auto"/>
+        <w:rPr>
+          <w:rFonts w:ascii="Arial" w:eastAsia="Times New Roman" w:hAnsi="Arial" w:cs="Arial"/>
+          <w:color w:val="000000"/>
+        </w:rPr>
+      </w:pPr>
+      <w:r>
+        <w:rPr>
+          <w:rFonts w:ascii="Arial" w:eastAsia="Times New Roman" w:hAnsi="Arial" w:cs="Arial"/>
+          <w:color w:val="000000"/>
+        </w:rPr>
+        <w:t>Visit the shop</w:t>
       </w:r>
     </w:p>
     <w:p>
@@ -1308,17 +1256,14 @@
       <w:pPr>
         <w:spacing w:after="0" w:line="240" w:lineRule="auto"/>
         <w:rPr>
-          <w:rFonts w:cstheme="minorHAnsi"/>
-          <w:sz w:val="24"/>
-          <w:szCs w:val="24"/>
-        </w:rPr>
-      </w:pPr>
-      <w:r>
-        <w:rPr>
-          <w:rFonts w:cstheme="minorHAnsi"/>
-          <w:sz w:val="24"/>
-          <w:szCs w:val="24"/>
-        </w:rPr>
+          <w:rFonts w:ascii="Arial" w:hAnsi="Arial" w:cs="Arial"/>
+        </w:rPr>
+      </w:pPr>
+      <w:r>
+        <w:rPr>
+          <w:rFonts w:ascii="Arial" w:hAnsi="Arial" w:cs="Arial"/>
+        </w:rPr>
+        <w:lastRenderedPageBreak/>
         <w:t>Physical Impairment</w:t>
       </w:r>
     </w:p>
@@ -1331,133 +1276,416 @@
         </w:numPr>
         <w:spacing w:after="0" w:line="240" w:lineRule="auto"/>
         <w:rPr>
-          <w:rFonts w:cstheme="minorHAnsi"/>
-          <w:sz w:val="24"/>
-          <w:szCs w:val="24"/>
-        </w:rPr>
-      </w:pPr>
-      <w:r>
-        <w:rPr>
-          <w:rFonts w:cstheme="minorHAnsi"/>
-          <w:sz w:val="24"/>
-          <w:szCs w:val="24"/>
-        </w:rPr>
-        <w:t>G</w:t>
-      </w:r>
-      <w:r>
-        <w:rPr>
-          <w:rFonts w:cstheme="minorHAnsi"/>
-          <w:sz w:val="24"/>
-          <w:szCs w:val="24"/>
-        </w:rPr>
-        <w:t xml:space="preserve">o to the </w:t>
-      </w:r>
-      <w:r>
-        <w:rPr>
-          <w:rFonts w:cstheme="minorHAnsi"/>
-          <w:sz w:val="24"/>
-          <w:szCs w:val="24"/>
-        </w:rPr>
-        <w:t>Ticket Desk</w:t>
-      </w:r>
-      <w:r>
-        <w:rPr>
-          <w:rFonts w:cstheme="minorHAnsi"/>
-          <w:sz w:val="24"/>
-          <w:szCs w:val="24"/>
+          <w:rFonts w:ascii="Arial" w:hAnsi="Arial" w:cs="Arial"/>
+        </w:rPr>
+      </w:pPr>
+      <w:r>
+        <w:rPr>
+          <w:rFonts w:ascii="Arial" w:hAnsi="Arial" w:cs="Arial"/>
+        </w:rPr>
+        <w:t>Go to the Ticket Desk to get your ticket</w:t>
+      </w:r>
+    </w:p>
+    <w:p>
+      <w:pPr>
+        <w:pStyle w:val="ListParagraph"/>
+        <w:numPr>
+          <w:ilvl w:val="0"/>
+          <w:numId w:val="8"/>
+        </w:numPr>
+        <w:spacing w:after="0" w:line="240" w:lineRule="auto"/>
+        <w:rPr>
+          <w:rFonts w:ascii="Arial" w:hAnsi="Arial" w:cs="Arial"/>
+        </w:rPr>
+      </w:pPr>
+      <w:r>
+        <w:rPr>
+          <w:rFonts w:ascii="Arial" w:hAnsi="Arial" w:cs="Arial"/>
+          <w:color w:val="2E2D44"/>
+          <w:shd w:val="clear" w:color="auto" w:fill="FFFFFF"/>
+        </w:rPr>
+        <w:t>Wheelchairs are available from the Ticket Desk</w:t>
+      </w:r>
+    </w:p>
+    <w:p>
+      <w:pPr>
+        <w:pStyle w:val="ListParagraph"/>
+        <w:numPr>
+          <w:ilvl w:val="0"/>
+          <w:numId w:val="8"/>
+        </w:numPr>
+        <w:spacing w:after="0" w:line="240" w:lineRule="auto"/>
+        <w:rPr>
+          <w:rFonts w:ascii="Arial" w:hAnsi="Arial" w:cs="Arial"/>
+        </w:rPr>
+      </w:pPr>
+      <w:r>
+        <w:rPr>
+          <w:rFonts w:ascii="Arial" w:hAnsi="Arial" w:cs="Arial"/>
+          <w:color w:val="2E2D44"/>
+          <w:shd w:val="clear" w:color="auto" w:fill="FFFFFF"/>
+        </w:rPr>
+        <w:t>Please ask a member of GS</w:t>
+      </w:r>
+      <w:bookmarkStart w:id="0" w:name="_GoBack"/>
+      <w:bookmarkEnd w:id="0"/>
+      <w:r>
+        <w:rPr>
+          <w:rFonts w:ascii="Arial" w:hAnsi="Arial" w:cs="Arial"/>
+          <w:color w:val="2E2D44"/>
+          <w:shd w:val="clear" w:color="auto" w:fill="FFFFFF"/>
+        </w:rPr>
+        <w:t>C staff if you require a manual wheelchair for the duration of your visit to the Centre</w:t>
+      </w:r>
+    </w:p>
+    <w:p>
+      <w:pPr>
+        <w:pStyle w:val="ListParagraph"/>
+        <w:numPr>
+          <w:ilvl w:val="0"/>
+          <w:numId w:val="8"/>
+        </w:numPr>
+        <w:spacing w:after="0" w:line="240" w:lineRule="auto"/>
+        <w:rPr>
+          <w:rFonts w:ascii="Arial" w:hAnsi="Arial" w:cs="Arial"/>
+        </w:rPr>
+      </w:pPr>
+      <w:r>
+        <w:rPr>
+          <w:rFonts w:ascii="Arial" w:hAnsi="Arial" w:cs="Arial"/>
+          <w:color w:val="2E2D44"/>
+          <w:shd w:val="clear" w:color="auto" w:fill="FFFFFF"/>
+        </w:rPr>
+        <w:t>Please note this is available on a first come first serve basis.</w:t>
+      </w:r>
+    </w:p>
+    <w:p>
+      <w:pPr>
+        <w:pStyle w:val="ListParagraph"/>
+        <w:numPr>
+          <w:ilvl w:val="0"/>
+          <w:numId w:val="1"/>
+        </w:numPr>
+        <w:spacing w:after="0" w:line="240" w:lineRule="auto"/>
+        <w:rPr>
+          <w:rFonts w:ascii="Arial" w:hAnsi="Arial" w:cs="Arial"/>
+        </w:rPr>
+      </w:pPr>
+      <w:r>
+        <w:rPr>
+          <w:rFonts w:ascii="Arial" w:hAnsi="Arial" w:cs="Arial"/>
+        </w:rPr>
+        <w:t>Take the lift up to Floor 1</w:t>
+      </w:r>
+    </w:p>
+    <w:p>
+      <w:pPr>
+        <w:pStyle w:val="ListParagraph"/>
+        <w:numPr>
+          <w:ilvl w:val="0"/>
+          <w:numId w:val="1"/>
+        </w:numPr>
+        <w:spacing w:after="0" w:line="240" w:lineRule="auto"/>
+        <w:rPr>
+          <w:rFonts w:ascii="Arial" w:hAnsi="Arial" w:cs="Arial"/>
+        </w:rPr>
+      </w:pPr>
+      <w:r>
+        <w:rPr>
+          <w:rFonts w:ascii="Arial" w:hAnsi="Arial" w:cs="Arial"/>
+        </w:rPr>
+        <w:t>Visit the Planetarium</w:t>
+      </w:r>
+    </w:p>
+    <w:p>
+      <w:pPr>
+        <w:pStyle w:val="ListParagraph"/>
+        <w:numPr>
+          <w:ilvl w:val="0"/>
+          <w:numId w:val="1"/>
+        </w:numPr>
+        <w:spacing w:after="0" w:line="240" w:lineRule="auto"/>
+        <w:rPr>
+          <w:rFonts w:ascii="Arial" w:hAnsi="Arial" w:cs="Arial"/>
+        </w:rPr>
+      </w:pPr>
+      <w:r>
+        <w:rPr>
+          <w:rFonts w:ascii="Arial" w:hAnsi="Arial" w:cs="Arial"/>
+        </w:rPr>
+        <w:t>W</w:t>
+      </w:r>
+      <w:r>
+        <w:rPr>
+          <w:rFonts w:ascii="Arial" w:hAnsi="Arial" w:cs="Arial"/>
+        </w:rPr>
+        <w:t>alk through The Hive area</w:t>
+      </w:r>
+      <w:r>
+        <w:rPr>
+          <w:rFonts w:ascii="Arial" w:hAnsi="Arial" w:cs="Arial"/>
+        </w:rPr>
+        <w:t xml:space="preserve"> surrounding the Science Show Theatre</w:t>
+      </w:r>
+      <w:r>
+        <w:rPr>
+          <w:rFonts w:ascii="Arial" w:hAnsi="Arial" w:cs="Arial"/>
+        </w:rPr>
+        <w:t>,</w:t>
+      </w:r>
+      <w:r>
+        <w:rPr>
+          <w:rFonts w:ascii="Arial" w:hAnsi="Arial" w:cs="Arial"/>
+        </w:rPr>
+        <w:t xml:space="preserve"> down to The Big Explorer area</w:t>
+      </w:r>
+    </w:p>
+    <w:p>
+      <w:pPr>
+        <w:pStyle w:val="ListParagraph"/>
+        <w:numPr>
+          <w:ilvl w:val="0"/>
+          <w:numId w:val="1"/>
+        </w:numPr>
+        <w:spacing w:after="0" w:line="240" w:lineRule="auto"/>
+        <w:rPr>
+          <w:rFonts w:ascii="Arial" w:hAnsi="Arial" w:cs="Arial"/>
+        </w:rPr>
+      </w:pPr>
+      <w:r>
+        <w:rPr>
+          <w:rFonts w:ascii="Arial" w:hAnsi="Arial" w:cs="Arial"/>
+        </w:rPr>
+        <w:t>Take the lift up to Floor 2</w:t>
+      </w:r>
+    </w:p>
+    <w:p>
+      <w:pPr>
+        <w:pStyle w:val="ListParagraph"/>
+        <w:numPr>
+          <w:ilvl w:val="0"/>
+          <w:numId w:val="1"/>
+        </w:numPr>
+        <w:spacing w:after="0" w:line="240" w:lineRule="auto"/>
+        <w:rPr>
+          <w:rFonts w:ascii="Arial" w:hAnsi="Arial" w:cs="Arial"/>
+        </w:rPr>
+      </w:pPr>
+      <w:r>
+        <w:rPr>
+          <w:rFonts w:ascii="Arial" w:hAnsi="Arial" w:cs="Arial"/>
+        </w:rPr>
+        <w:t xml:space="preserve">Walk through the </w:t>
+      </w:r>
+      <w:r>
+        <w:rPr>
+          <w:rFonts w:ascii="Arial" w:hAnsi="Arial" w:cs="Arial"/>
+        </w:rPr>
+        <w:t xml:space="preserve">Nuclear </w:t>
+      </w:r>
+      <w:r>
+        <w:rPr>
+          <w:rFonts w:ascii="Arial" w:hAnsi="Arial" w:cs="Arial"/>
+        </w:rPr>
+        <w:t>E</w:t>
+      </w:r>
+      <w:r>
+        <w:rPr>
+          <w:rFonts w:ascii="Arial" w:hAnsi="Arial" w:cs="Arial"/>
+        </w:rPr>
+        <w:t>nergy area</w:t>
+      </w:r>
+      <w:r>
+        <w:rPr>
+          <w:rFonts w:ascii="Arial" w:hAnsi="Arial" w:cs="Arial"/>
+        </w:rPr>
+        <w:t>, which involves</w:t>
+      </w:r>
+      <w:r>
+        <w:rPr>
+          <w:rFonts w:ascii="Arial" w:hAnsi="Arial" w:cs="Arial"/>
+        </w:rPr>
+        <w:t xml:space="preserve"> a series of activities and displays on nuclear energy, including a chain reaction demonstrator</w:t>
+      </w:r>
+    </w:p>
+    <w:p>
+      <w:pPr>
+        <w:pStyle w:val="ListParagraph"/>
+        <w:numPr>
+          <w:ilvl w:val="0"/>
+          <w:numId w:val="1"/>
+        </w:numPr>
+        <w:spacing w:after="0" w:line="240" w:lineRule="auto"/>
+        <w:rPr>
+          <w:rFonts w:ascii="Arial" w:eastAsia="Times New Roman" w:hAnsi="Arial" w:cs="Arial"/>
+          <w:color w:val="000000"/>
+        </w:rPr>
+      </w:pPr>
+      <w:r>
+        <w:rPr>
+          <w:rFonts w:ascii="Arial" w:hAnsi="Arial" w:cs="Arial"/>
+        </w:rPr>
+        <w:t>Visit the F</w:t>
+      </w:r>
+      <w:r>
+        <w:rPr>
+          <w:rFonts w:ascii="Arial" w:hAnsi="Arial" w:cs="Arial"/>
+        </w:rPr>
+        <w:t xml:space="preserve">undamentals </w:t>
+      </w:r>
+      <w:r>
+        <w:rPr>
+          <w:rFonts w:ascii="Arial" w:hAnsi="Arial" w:cs="Arial"/>
+        </w:rPr>
+        <w:t>W</w:t>
+      </w:r>
+      <w:r>
+        <w:rPr>
+          <w:rFonts w:ascii="Arial" w:hAnsi="Arial" w:cs="Arial"/>
+        </w:rPr>
+        <w:t>all</w:t>
+      </w:r>
+      <w:r>
+        <w:rPr>
+          <w:rFonts w:ascii="Arial" w:hAnsi="Arial" w:cs="Arial"/>
+        </w:rPr>
+        <w:t xml:space="preserve"> which</w:t>
+      </w:r>
+      <w:r>
+        <w:rPr>
+          <w:rFonts w:ascii="Arial" w:hAnsi="Arial" w:cs="Arial"/>
+        </w:rPr>
+        <w:t xml:space="preserve"> contains a series of displays containing information about various forms of power</w:t>
+      </w:r>
+    </w:p>
+    <w:p>
+      <w:pPr>
+        <w:pStyle w:val="ListParagraph"/>
+        <w:numPr>
+          <w:ilvl w:val="0"/>
+          <w:numId w:val="1"/>
+        </w:numPr>
+        <w:spacing w:after="0" w:line="240" w:lineRule="auto"/>
+        <w:rPr>
+          <w:rFonts w:ascii="Arial" w:hAnsi="Arial" w:cs="Arial"/>
+        </w:rPr>
+      </w:pPr>
+      <w:r>
+        <w:rPr>
+          <w:rFonts w:ascii="Arial" w:eastAsia="Times New Roman" w:hAnsi="Arial" w:cs="Arial"/>
+          <w:color w:val="000000"/>
+        </w:rPr>
+        <w:t xml:space="preserve">Visit the </w:t>
+      </w:r>
+      <w:r>
+        <w:rPr>
+          <w:rFonts w:ascii="Arial" w:eastAsia="Times New Roman" w:hAnsi="Arial" w:cs="Arial"/>
+          <w:color w:val="000000"/>
+        </w:rPr>
+        <w:t>Hand Crank Scalextric</w:t>
+      </w:r>
+      <w:r>
+        <w:rPr>
+          <w:rFonts w:ascii="Arial" w:eastAsia="Times New Roman" w:hAnsi="Arial" w:cs="Arial"/>
+          <w:color w:val="000000"/>
+        </w:rPr>
+        <w:t>, a</w:t>
+      </w:r>
+      <w:r>
+        <w:rPr>
+          <w:rFonts w:ascii="Arial" w:eastAsia="Times New Roman" w:hAnsi="Arial" w:cs="Arial"/>
+          <w:color w:val="000000"/>
+        </w:rPr>
+        <w:t xml:space="preserve"> full size Scalextric racetrack where </w:t>
+      </w:r>
+      <w:r>
+        <w:rPr>
+          <w:rFonts w:ascii="Arial" w:eastAsia="Times New Roman" w:hAnsi="Arial" w:cs="Arial"/>
+          <w:color w:val="000000"/>
+        </w:rPr>
+        <w:t>you</w:t>
+      </w:r>
+      <w:r>
+        <w:rPr>
+          <w:rFonts w:ascii="Arial" w:eastAsia="Times New Roman" w:hAnsi="Arial" w:cs="Arial"/>
+          <w:color w:val="000000"/>
+        </w:rPr>
+        <w:t xml:space="preserve"> can power up to 4 slot cars by turning hand crank generators positioned around the outside of the track</w:t>
+      </w:r>
+    </w:p>
+    <w:p>
+      <w:pPr>
+        <w:pStyle w:val="ListParagraph"/>
+        <w:numPr>
+          <w:ilvl w:val="0"/>
+          <w:numId w:val="1"/>
+        </w:numPr>
+        <w:spacing w:after="0" w:line="240" w:lineRule="auto"/>
+        <w:rPr>
+          <w:rFonts w:ascii="Arial" w:hAnsi="Arial" w:cs="Arial"/>
+        </w:rPr>
+      </w:pPr>
+      <w:r>
+        <w:rPr>
+          <w:rFonts w:ascii="Arial" w:hAnsi="Arial" w:cs="Arial"/>
+        </w:rPr>
+        <w:t>Take the lift up to Floor 3</w:t>
+      </w:r>
+    </w:p>
+    <w:p>
+      <w:pPr>
+        <w:pStyle w:val="ListParagraph"/>
+        <w:numPr>
+          <w:ilvl w:val="0"/>
+          <w:numId w:val="1"/>
+        </w:numPr>
+        <w:spacing w:after="0" w:line="240" w:lineRule="auto"/>
+        <w:rPr>
+          <w:rFonts w:ascii="Arial" w:eastAsia="Times New Roman" w:hAnsi="Arial" w:cs="Arial"/>
+          <w:color w:val="000000"/>
+        </w:rPr>
+      </w:pPr>
+      <w:r>
+        <w:rPr>
+          <w:rFonts w:ascii="Arial" w:eastAsia="Times New Roman" w:hAnsi="Arial" w:cs="Arial"/>
+          <w:color w:val="000000"/>
+        </w:rPr>
+        <w:t>Use the B</w:t>
+      </w:r>
+      <w:r>
+        <w:rPr>
+          <w:rFonts w:ascii="Arial" w:eastAsia="Times New Roman" w:hAnsi="Arial" w:cs="Arial"/>
+          <w:color w:val="000000"/>
+        </w:rPr>
+        <w:t>endy Microscope</w:t>
+      </w:r>
+      <w:r>
+        <w:rPr>
+          <w:rFonts w:ascii="Arial" w:eastAsia="Times New Roman" w:hAnsi="Arial" w:cs="Arial"/>
+          <w:color w:val="000000"/>
         </w:rPr>
         <w:t xml:space="preserve"> </w:t>
       </w:r>
       <w:r>
         <w:rPr>
-          <w:rFonts w:cstheme="minorHAnsi"/>
-          <w:sz w:val="24"/>
-          <w:szCs w:val="24"/>
-        </w:rPr>
-        <w:t xml:space="preserve">to </w:t>
-      </w:r>
-      <w:r>
-        <w:rPr>
-          <w:rFonts w:cstheme="minorHAnsi"/>
-          <w:sz w:val="24"/>
-          <w:szCs w:val="24"/>
-        </w:rPr>
-        <w:t>get your ticket</w:t>
-      </w:r>
-    </w:p>
-    <w:p>
-      <w:pPr>
-        <w:pStyle w:val="ListParagraph"/>
-        <w:numPr>
-          <w:ilvl w:val="0"/>
-          <w:numId w:val="8"/>
-        </w:numPr>
-        <w:spacing w:after="0" w:line="240" w:lineRule="auto"/>
-        <w:rPr>
-          <w:rFonts w:cstheme="minorHAnsi"/>
-          <w:sz w:val="24"/>
-          <w:szCs w:val="24"/>
-        </w:rPr>
-      </w:pPr>
-      <w:r>
-        <w:rPr>
-          <w:rFonts w:cstheme="minorHAnsi"/>
-          <w:color w:val="2E2D44"/>
-          <w:sz w:val="24"/>
-          <w:szCs w:val="24"/>
-          <w:shd w:val="clear" w:color="auto" w:fill="FFFFFF"/>
-        </w:rPr>
-        <w:t>Wheelchairs are available from the Ticket Desk</w:t>
-      </w:r>
-    </w:p>
-    <w:p>
-      <w:pPr>
-        <w:pStyle w:val="ListParagraph"/>
-        <w:numPr>
-          <w:ilvl w:val="0"/>
-          <w:numId w:val="8"/>
-        </w:numPr>
-        <w:spacing w:after="0" w:line="240" w:lineRule="auto"/>
-        <w:rPr>
-          <w:rFonts w:cstheme="minorHAnsi"/>
-          <w:sz w:val="24"/>
-          <w:szCs w:val="24"/>
-        </w:rPr>
-      </w:pPr>
-      <w:r>
-        <w:rPr>
-          <w:rFonts w:cstheme="minorHAnsi"/>
-          <w:color w:val="2E2D44"/>
-          <w:sz w:val="24"/>
-          <w:szCs w:val="24"/>
-          <w:shd w:val="clear" w:color="auto" w:fill="FFFFFF"/>
-        </w:rPr>
-        <w:t>Please ask a member of GSC staff if you require a manual wheelchair for the duration of your visit to the Centre</w:t>
-      </w:r>
-    </w:p>
-    <w:p>
-      <w:pPr>
-        <w:pStyle w:val="ListParagraph"/>
-        <w:numPr>
-          <w:ilvl w:val="0"/>
-          <w:numId w:val="8"/>
-        </w:numPr>
-        <w:spacing w:after="0" w:line="240" w:lineRule="auto"/>
-        <w:rPr>
-          <w:rFonts w:cstheme="minorHAnsi"/>
-          <w:sz w:val="24"/>
-          <w:szCs w:val="24"/>
-        </w:rPr>
-      </w:pPr>
-      <w:r>
-        <w:rPr>
-          <w:rFonts w:cstheme="minorHAnsi"/>
-          <w:color w:val="2E2D44"/>
-          <w:sz w:val="24"/>
-          <w:szCs w:val="24"/>
-          <w:shd w:val="clear" w:color="auto" w:fill="FFFFFF"/>
-        </w:rPr>
-        <w:t>Please note this is available on a first come first serve basis.</w:t>
+          <w:rFonts w:ascii="Arial" w:eastAsia="Times New Roman" w:hAnsi="Arial" w:cs="Arial"/>
+          <w:color w:val="000000"/>
+        </w:rPr>
+        <w:t xml:space="preserve">to view and record images of </w:t>
+      </w:r>
+      <w:r>
+        <w:rPr>
+          <w:rFonts w:ascii="Arial" w:eastAsia="Times New Roman" w:hAnsi="Arial" w:cs="Arial"/>
+          <w:color w:val="000000"/>
+        </w:rPr>
+        <w:t>your</w:t>
+      </w:r>
+      <w:r>
+        <w:rPr>
+          <w:rFonts w:ascii="Arial" w:eastAsia="Times New Roman" w:hAnsi="Arial" w:cs="Arial"/>
+          <w:color w:val="000000"/>
+        </w:rPr>
+        <w:t xml:space="preserve"> skin from a hand-held microscope</w:t>
       </w:r>
     </w:p>
     <w:p>
@@ -1469,19 +1697,51 @@
         </w:numPr>
         <w:spacing w:after="0" w:line="240" w:lineRule="auto"/>
         <w:rPr>
-          <w:rFonts w:cstheme="minorHAnsi"/>
-          <w:sz w:val="24"/>
-          <w:szCs w:val="24"/>
-        </w:rPr>
-      </w:pPr>
-      <w:r>
-        <w:rPr>
-          <w:rFonts w:cstheme="minorHAnsi"/>
-          <w:sz w:val="24"/>
-          <w:szCs w:val="24"/>
-        </w:rPr>
-        <w:lastRenderedPageBreak/>
-        <w:t>Take the lift up to Floor 1</w:t>
+          <w:rFonts w:ascii="Arial" w:eastAsia="Times New Roman" w:hAnsi="Arial" w:cs="Arial"/>
+          <w:color w:val="000000"/>
+        </w:rPr>
+      </w:pPr>
+      <w:r>
+        <w:rPr>
+          <w:rFonts w:ascii="Arial" w:eastAsia="Times New Roman" w:hAnsi="Arial" w:cs="Arial"/>
+          <w:color w:val="000000"/>
+        </w:rPr>
+        <w:t>Try out the Virtua</w:t>
+      </w:r>
+      <w:r>
+        <w:rPr>
+          <w:rFonts w:ascii="Arial" w:eastAsia="Times New Roman" w:hAnsi="Arial" w:cs="Arial"/>
+          <w:color w:val="000000"/>
+        </w:rPr>
+        <w:t xml:space="preserve">l </w:t>
+      </w:r>
+      <w:r>
+        <w:rPr>
+          <w:rFonts w:ascii="Arial" w:eastAsia="Times New Roman" w:hAnsi="Arial" w:cs="Arial"/>
+          <w:color w:val="000000"/>
+        </w:rPr>
+        <w:t>A</w:t>
+      </w:r>
+      <w:r>
+        <w:rPr>
+          <w:rFonts w:ascii="Arial" w:eastAsia="Times New Roman" w:hAnsi="Arial" w:cs="Arial"/>
+          <w:color w:val="000000"/>
+        </w:rPr>
+        <w:t xml:space="preserve">utopsy </w:t>
+      </w:r>
+      <w:r>
+        <w:rPr>
+          <w:rFonts w:ascii="Arial" w:eastAsia="Times New Roman" w:hAnsi="Arial" w:cs="Arial"/>
+          <w:color w:val="000000"/>
+        </w:rPr>
+        <w:t>and</w:t>
+      </w:r>
+      <w:r>
+        <w:rPr>
+          <w:rFonts w:ascii="Arial" w:eastAsia="Times New Roman" w:hAnsi="Arial" w:cs="Arial"/>
+          <w:color w:val="000000"/>
+        </w:rPr>
+        <w:t xml:space="preserve"> explore the inside of three humans through medical visualisation tools</w:t>
       </w:r>
     </w:p>
     <w:p>
@@ -1493,18 +1753,100 @@
         </w:numPr>
         <w:spacing w:after="0" w:line="240" w:lineRule="auto"/>
         <w:rPr>
-          <w:rFonts w:cstheme="minorHAnsi"/>
-          <w:sz w:val="24"/>
-          <w:szCs w:val="24"/>
-        </w:rPr>
-      </w:pPr>
-      <w:r>
-        <w:rPr>
-          <w:rFonts w:cstheme="minorHAnsi"/>
-          <w:sz w:val="24"/>
-          <w:szCs w:val="24"/>
-        </w:rPr>
-        <w:t>Visit the Planetarium</w:t>
+          <w:rFonts w:ascii="Arial" w:eastAsia="Times New Roman" w:hAnsi="Arial" w:cs="Arial"/>
+          <w:color w:val="000000"/>
+        </w:rPr>
+      </w:pPr>
+      <w:r>
+        <w:rPr>
+          <w:rFonts w:ascii="Arial" w:eastAsia="Times New Roman" w:hAnsi="Arial" w:cs="Arial"/>
+          <w:color w:val="000000"/>
+        </w:rPr>
+        <w:t>Compete with a buddy to find out who can be the most relaxed at the ‘</w:t>
+      </w:r>
+      <w:r>
+        <w:rPr>
+          <w:rFonts w:ascii="Arial" w:eastAsia="Times New Roman" w:hAnsi="Arial" w:cs="Arial"/>
+          <w:color w:val="000000"/>
+        </w:rPr>
+        <w:t xml:space="preserve">Whose </w:t>
+      </w:r>
+      <w:r>
+        <w:rPr>
+          <w:rFonts w:ascii="Arial" w:eastAsia="Times New Roman" w:hAnsi="Arial" w:cs="Arial"/>
+          <w:color w:val="000000"/>
+        </w:rPr>
+        <w:t>B</w:t>
+      </w:r>
+      <w:r>
+        <w:rPr>
+          <w:rFonts w:ascii="Arial" w:eastAsia="Times New Roman" w:hAnsi="Arial" w:cs="Arial"/>
+          <w:color w:val="000000"/>
+        </w:rPr>
+        <w:t xml:space="preserve">rain </w:t>
+      </w:r>
+      <w:r>
+        <w:rPr>
+          <w:rFonts w:ascii="Arial" w:eastAsia="Times New Roman" w:hAnsi="Arial" w:cs="Arial"/>
+          <w:color w:val="000000"/>
+        </w:rPr>
+        <w:t>I</w:t>
+      </w:r>
+      <w:r>
+        <w:rPr>
+          <w:rFonts w:ascii="Arial" w:eastAsia="Times New Roman" w:hAnsi="Arial" w:cs="Arial"/>
+          <w:color w:val="000000"/>
+        </w:rPr>
+        <w:t xml:space="preserve">s </w:t>
+      </w:r>
+      <w:r>
+        <w:rPr>
+          <w:rFonts w:ascii="Arial" w:eastAsia="Times New Roman" w:hAnsi="Arial" w:cs="Arial"/>
+          <w:color w:val="000000"/>
+        </w:rPr>
+        <w:t>M</w:t>
+      </w:r>
+      <w:r>
+        <w:rPr>
+          <w:rFonts w:ascii="Arial" w:eastAsia="Times New Roman" w:hAnsi="Arial" w:cs="Arial"/>
+          <w:color w:val="000000"/>
+        </w:rPr>
+        <w:t xml:space="preserve">ore </w:t>
+      </w:r>
+      <w:r>
+        <w:rPr>
+          <w:rFonts w:ascii="Arial" w:eastAsia="Times New Roman" w:hAnsi="Arial" w:cs="Arial"/>
+          <w:color w:val="000000"/>
+        </w:rPr>
+        <w:t>R</w:t>
+      </w:r>
+      <w:r>
+        <w:rPr>
+          <w:rFonts w:ascii="Arial" w:eastAsia="Times New Roman" w:hAnsi="Arial" w:cs="Arial"/>
+          <w:color w:val="000000"/>
+        </w:rPr>
+        <w:t>elaxed?</w:t>
+      </w:r>
+      <w:r>
+        <w:rPr>
+          <w:rFonts w:ascii="Arial" w:eastAsia="Times New Roman" w:hAnsi="Arial" w:cs="Arial"/>
+          <w:color w:val="000000"/>
+        </w:rPr>
+        <w:t>’</w:t>
+      </w:r>
+      <w:r>
+        <w:rPr>
+          <w:rFonts w:ascii="Arial" w:eastAsia="Times New Roman" w:hAnsi="Arial" w:cs="Arial"/>
+          <w:color w:val="000000"/>
+        </w:rPr>
+        <w:t xml:space="preserve"> </w:t>
+      </w:r>
+      <w:r>
+        <w:rPr>
+          <w:rFonts w:ascii="Arial" w:eastAsia="Times New Roman" w:hAnsi="Arial" w:cs="Arial"/>
+          <w:color w:val="000000"/>
+        </w:rPr>
+        <w:t>exhibit</w:t>
       </w:r>
     </w:p>
     <w:p>
@@ -1516,50 +1858,16 @@
         </w:numPr>
         <w:spacing w:after="0" w:line="240" w:lineRule="auto"/>
         <w:rPr>
-          <w:rFonts w:cstheme="minorHAnsi"/>
-          <w:sz w:val="24"/>
-          <w:szCs w:val="24"/>
-        </w:rPr>
-      </w:pPr>
-      <w:r>
-        <w:rPr>
-          <w:rFonts w:cstheme="minorHAnsi"/>
-          <w:sz w:val="24"/>
-          <w:szCs w:val="24"/>
-        </w:rPr>
-        <w:t>W</w:t>
-      </w:r>
-      <w:r>
-        <w:rPr>
-          <w:rFonts w:cstheme="minorHAnsi"/>
-          <w:sz w:val="24"/>
-          <w:szCs w:val="24"/>
-        </w:rPr>
-        <w:t>alk through The Hive area</w:t>
-      </w:r>
-      <w:r>
-        <w:rPr>
-          <w:rFonts w:cstheme="minorHAnsi"/>
-          <w:sz w:val="24"/>
-          <w:szCs w:val="24"/>
-        </w:rPr>
-        <w:t xml:space="preserve"> surrounding the Science Show Theatre</w:t>
-      </w:r>
-      <w:r>
-        <w:rPr>
-          <w:rFonts w:cstheme="minorHAnsi"/>
-          <w:sz w:val="24"/>
-          <w:szCs w:val="24"/>
-        </w:rPr>
-        <w:t>,</w:t>
-      </w:r>
-      <w:r>
-        <w:rPr>
-          <w:rFonts w:cstheme="minorHAnsi"/>
-          <w:sz w:val="24"/>
-          <w:szCs w:val="24"/>
-        </w:rPr>
-        <w:t xml:space="preserve"> down to The Big Explorer area</w:t>
+          <w:rFonts w:ascii="Arial" w:eastAsia="Times New Roman" w:hAnsi="Arial" w:cs="Arial"/>
+          <w:color w:val="000000"/>
+        </w:rPr>
+      </w:pPr>
+      <w:r>
+        <w:rPr>
+          <w:rFonts w:ascii="Arial" w:eastAsia="Times New Roman" w:hAnsi="Arial" w:cs="Arial"/>
+          <w:color w:val="000000"/>
+        </w:rPr>
+        <w:t>Take the lift back down to Floor 1</w:t>
       </w:r>
     </w:p>
     <w:p>
@@ -1571,263 +1879,36 @@
         </w:numPr>
         <w:spacing w:after="0" w:line="240" w:lineRule="auto"/>
         <w:rPr>
-          <w:rFonts w:cstheme="minorHAnsi"/>
-          <w:sz w:val="24"/>
-          <w:szCs w:val="24"/>
-        </w:rPr>
-      </w:pPr>
-      <w:r>
-        <w:rPr>
-          <w:rFonts w:cstheme="minorHAnsi"/>
-          <w:sz w:val="24"/>
-          <w:szCs w:val="24"/>
-        </w:rPr>
-        <w:t>Take the lift up to Floor 2</w:t>
-      </w:r>
-    </w:p>
-    <w:p>
-      <w:pPr>
-        <w:pStyle w:val="ListParagraph"/>
-        <w:numPr>
-          <w:ilvl w:val="0"/>
-          <w:numId w:val="1"/>
-        </w:numPr>
-        <w:spacing w:after="0" w:line="240" w:lineRule="auto"/>
-      </w:pPr>
-      <w:r>
-        <w:t>Nuclear energy area – a series of activities and displays on nuclear energy, including a chain reaction demonstrator.</w:t>
-      </w:r>
-    </w:p>
-    <w:p>
-      <w:pPr>
-        <w:pStyle w:val="ListParagraph"/>
-        <w:numPr>
-          <w:ilvl w:val="0"/>
-          <w:numId w:val="1"/>
-        </w:numPr>
-        <w:spacing w:after="0" w:line="240" w:lineRule="auto"/>
-        <w:rPr>
-          <w:rFonts w:ascii="Arial" w:eastAsia="Times New Roman" w:hAnsi="Arial" w:cs="Arial"/>
-          <w:color w:val="000000"/>
-        </w:rPr>
-      </w:pPr>
-      <w:r>
-        <w:t>Fundamentals wall – the fundamentals wall contains a series of displays containing information about various forms of power.</w:t>
-      </w:r>
-    </w:p>
-    <w:p>
-      <w:pPr>
-        <w:pStyle w:val="ListParagraph"/>
-        <w:numPr>
-          <w:ilvl w:val="0"/>
-          <w:numId w:val="1"/>
-        </w:numPr>
-        <w:spacing w:after="0" w:line="240" w:lineRule="auto"/>
-      </w:pPr>
-      <w:r>
-        <w:rPr>
-          <w:rFonts w:ascii="Arial" w:eastAsia="Times New Roman" w:hAnsi="Arial" w:cs="Arial"/>
-          <w:color w:val="000000"/>
-        </w:rPr>
-        <w:t xml:space="preserve">Hand Crank </w:t>
-      </w:r>
-      <w:proofErr w:type="spellStart"/>
-      <w:r>
-        <w:rPr>
-          <w:rFonts w:ascii="Arial" w:eastAsia="Times New Roman" w:hAnsi="Arial" w:cs="Arial"/>
-          <w:color w:val="000000"/>
-        </w:rPr>
-        <w:t>Scalextric</w:t>
-      </w:r>
-      <w:proofErr w:type="spellEnd"/>
-      <w:r>
-        <w:rPr>
-          <w:rFonts w:ascii="Arial" w:eastAsia="Times New Roman" w:hAnsi="Arial" w:cs="Arial"/>
-          <w:color w:val="000000"/>
-        </w:rPr>
-        <w:t xml:space="preserve"> - </w:t>
-      </w:r>
-      <w:r>
-        <w:rPr>
-          <w:rFonts w:ascii="Arial" w:eastAsia="Times New Roman" w:hAnsi="Arial" w:cs="Arial"/>
-          <w:color w:val="000000"/>
-        </w:rPr>
-        <w:t xml:space="preserve">A full size </w:t>
-      </w:r>
-      <w:proofErr w:type="spellStart"/>
-      <w:r>
-        <w:rPr>
-          <w:rFonts w:ascii="Arial" w:eastAsia="Times New Roman" w:hAnsi="Arial" w:cs="Arial"/>
-          <w:color w:val="000000"/>
-        </w:rPr>
-        <w:t>Scalextric</w:t>
-      </w:r>
-      <w:proofErr w:type="spellEnd"/>
-      <w:r>
-        <w:rPr>
-          <w:rFonts w:ascii="Arial" w:eastAsia="Times New Roman" w:hAnsi="Arial" w:cs="Arial"/>
-          <w:color w:val="000000"/>
-        </w:rPr>
-        <w:t xml:space="preserve"> racetrack where visitors can power up to 4 slot cars by turning hand crank generators positioned around the outside of the track. There is a lap counter in the middle of the circuit. Intended to highlight that kinetic energy from your body can be converted to electricity to power model cars.</w:t>
-      </w:r>
-    </w:p>
-    <w:p>
-      <w:pPr>
-        <w:pStyle w:val="ListParagraph"/>
-        <w:numPr>
-          <w:ilvl w:val="0"/>
-          <w:numId w:val="1"/>
-        </w:numPr>
-        <w:spacing w:after="0" w:line="240" w:lineRule="auto"/>
-        <w:rPr>
-          <w:rFonts w:cstheme="minorHAnsi"/>
-          <w:sz w:val="24"/>
-          <w:szCs w:val="24"/>
-        </w:rPr>
-      </w:pPr>
-      <w:r>
-        <w:rPr>
-          <w:rFonts w:cstheme="minorHAnsi"/>
-          <w:sz w:val="24"/>
-          <w:szCs w:val="24"/>
-        </w:rPr>
-        <w:t>Take the lift up to Floor 3</w:t>
-      </w:r>
-    </w:p>
-    <w:p>
-      <w:pPr>
-        <w:pStyle w:val="ListParagraph"/>
-        <w:numPr>
-          <w:ilvl w:val="0"/>
-          <w:numId w:val="1"/>
-        </w:numPr>
-        <w:spacing w:after="0" w:line="240" w:lineRule="auto"/>
-        <w:rPr>
-          <w:rFonts w:ascii="Arial" w:eastAsia="Times New Roman" w:hAnsi="Arial" w:cs="Arial"/>
-          <w:color w:val="000000"/>
-        </w:rPr>
-      </w:pPr>
-      <w:r>
-        <w:rPr>
-          <w:rFonts w:ascii="Arial" w:eastAsia="Times New Roman" w:hAnsi="Arial" w:cs="Arial"/>
-          <w:color w:val="000000"/>
-        </w:rPr>
-        <w:t>Bendy Microscope - A wall-mounted exhibit that allows visitors to view and record images of their skin from a hand-held microscope. It consists of a video microscope, touchscreen and barcode scanner. The microscope is attached to the wall by flexible tubing and sits in a cradle when not in use.</w:t>
-      </w:r>
-    </w:p>
-    <w:p>
-      <w:pPr>
-        <w:pStyle w:val="ListParagraph"/>
-        <w:numPr>
-          <w:ilvl w:val="0"/>
-          <w:numId w:val="1"/>
-        </w:numPr>
-        <w:spacing w:after="0" w:line="240" w:lineRule="auto"/>
-        <w:rPr>
-          <w:rFonts w:ascii="Arial" w:eastAsia="Times New Roman" w:hAnsi="Arial" w:cs="Arial"/>
-          <w:color w:val="000000"/>
-        </w:rPr>
-      </w:pPr>
-      <w:r>
-        <w:rPr>
-          <w:rFonts w:ascii="Arial" w:eastAsia="Times New Roman" w:hAnsi="Arial" w:cs="Arial"/>
-          <w:color w:val="000000"/>
-        </w:rPr>
-        <w:t xml:space="preserve">Virtual autopsy - An exhibit that allows visitors to explore the inside of three humans through medical visualisation tools. It consists of a 55” </w:t>
-      </w:r>
-      <w:proofErr w:type="spellStart"/>
-      <w:r>
-        <w:rPr>
-          <w:rFonts w:ascii="Arial" w:eastAsia="Times New Roman" w:hAnsi="Arial" w:cs="Arial"/>
-          <w:color w:val="000000"/>
-        </w:rPr>
-        <w:t>multitouch</w:t>
-      </w:r>
-      <w:proofErr w:type="spellEnd"/>
-      <w:r>
-        <w:rPr>
-          <w:rFonts w:ascii="Arial" w:eastAsia="Times New Roman" w:hAnsi="Arial" w:cs="Arial"/>
-          <w:color w:val="000000"/>
-        </w:rPr>
-        <w:t xml:space="preserve"> screen mounted at an angle against a wall. The scans were taken of real people using Computed Tomography (CT) technology.</w:t>
-      </w:r>
-    </w:p>
-    <w:p>
-      <w:pPr>
-        <w:pStyle w:val="ListParagraph"/>
-        <w:numPr>
-          <w:ilvl w:val="0"/>
-          <w:numId w:val="1"/>
-        </w:numPr>
-        <w:spacing w:after="0" w:line="240" w:lineRule="auto"/>
-        <w:rPr>
-          <w:rFonts w:ascii="Arial" w:eastAsia="Times New Roman" w:hAnsi="Arial" w:cs="Arial"/>
-          <w:color w:val="000000"/>
-        </w:rPr>
-      </w:pPr>
-      <w:r>
-        <w:rPr>
-          <w:rFonts w:ascii="Arial" w:eastAsia="Times New Roman" w:hAnsi="Arial" w:cs="Arial"/>
-          <w:color w:val="000000"/>
-        </w:rPr>
-        <w:t xml:space="preserve">Whose brain is more relaxed? - An exhibit that allows two visitors to compete to be the most relaxed. It consists of a table, magnetic ball, two headbands containing EEG sensors, screen, start button, 3-layer flapper label and two moveable stools. The headband sensors measure the brainwaves of each visitor and compare them to calculate who appears more relaxed. The measurements are shown on screen and affect the position of the magnetic ball, which can move in a straight line between the visitors on the table. </w:t>
-      </w:r>
-      <w:proofErr w:type="gramStart"/>
-      <w:r>
-        <w:rPr>
-          <w:rFonts w:ascii="Arial" w:eastAsia="Times New Roman" w:hAnsi="Arial" w:cs="Arial"/>
-          <w:color w:val="000000"/>
-        </w:rPr>
-        <w:t>The ball is moved by a computer-controlled magnet under the table</w:t>
-      </w:r>
-      <w:proofErr w:type="gramEnd"/>
-      <w:r>
-        <w:rPr>
-          <w:rFonts w:ascii="Arial" w:eastAsia="Times New Roman" w:hAnsi="Arial" w:cs="Arial"/>
-          <w:color w:val="000000"/>
-        </w:rPr>
-        <w:t>.</w:t>
-      </w:r>
-    </w:p>
-    <w:p>
-      <w:pPr>
-        <w:pStyle w:val="ListParagraph"/>
-        <w:numPr>
-          <w:ilvl w:val="0"/>
-          <w:numId w:val="1"/>
-        </w:numPr>
-        <w:spacing w:after="0" w:line="240" w:lineRule="auto"/>
-        <w:rPr>
-          <w:rFonts w:cstheme="minorHAnsi"/>
-          <w:sz w:val="24"/>
-          <w:szCs w:val="24"/>
-        </w:rPr>
-      </w:pPr>
-    </w:p>
-    <w:p>
-      <w:pPr>
-        <w:spacing w:after="0" w:line="240" w:lineRule="auto"/>
-        <w:rPr>
-          <w:rFonts w:cstheme="minorHAnsi"/>
-          <w:sz w:val="24"/>
-          <w:szCs w:val="24"/>
-        </w:rPr>
-      </w:pPr>
-    </w:p>
-    <w:p>
-      <w:pPr>
-        <w:spacing w:after="0" w:line="240" w:lineRule="auto"/>
-        <w:rPr>
-          <w:rFonts w:cstheme="minorHAnsi"/>
-          <w:sz w:val="24"/>
-          <w:szCs w:val="24"/>
-        </w:rPr>
-      </w:pPr>
-      <w:r>
-        <w:rPr>
-          <w:rFonts w:cstheme="minorHAnsi"/>
-          <w:sz w:val="24"/>
-          <w:szCs w:val="24"/>
+          <w:rFonts w:ascii="Arial" w:eastAsia="Times New Roman" w:hAnsi="Arial" w:cs="Arial"/>
+          <w:color w:val="000000"/>
+        </w:rPr>
+      </w:pPr>
+      <w:r>
+        <w:rPr>
+          <w:rFonts w:ascii="Arial" w:eastAsia="Times New Roman" w:hAnsi="Arial" w:cs="Arial"/>
+          <w:color w:val="000000"/>
+        </w:rPr>
+        <w:t>Visit the shop</w:t>
+      </w:r>
+    </w:p>
+    <w:p>
+      <w:pPr>
+        <w:spacing w:after="0" w:line="240" w:lineRule="auto"/>
+        <w:rPr>
+          <w:rFonts w:ascii="Arial" w:hAnsi="Arial" w:cs="Arial"/>
+        </w:rPr>
+      </w:pPr>
+    </w:p>
+    <w:p>
+      <w:pPr>
+        <w:spacing w:after="0" w:line="240" w:lineRule="auto"/>
+        <w:rPr>
+          <w:rFonts w:ascii="Arial" w:hAnsi="Arial" w:cs="Arial"/>
+        </w:rPr>
+      </w:pPr>
+      <w:r>
+        <w:rPr>
+          <w:rFonts w:ascii="Arial" w:hAnsi="Arial" w:cs="Arial"/>
         </w:rPr>
         <w:t>Autism</w:t>
       </w:r>
@@ -1841,58 +1922,14 @@
         </w:numPr>
         <w:spacing w:after="0" w:line="240" w:lineRule="auto"/>
         <w:rPr>
-          <w:rFonts w:cstheme="minorHAnsi"/>
-          <w:sz w:val="24"/>
-          <w:szCs w:val="24"/>
-        </w:rPr>
-      </w:pPr>
-      <w:r>
-        <w:rPr>
-          <w:rFonts w:cstheme="minorHAnsi"/>
-          <w:sz w:val="24"/>
-          <w:szCs w:val="24"/>
-        </w:rPr>
-        <w:t>G</w:t>
-      </w:r>
-      <w:r>
-        <w:rPr>
-          <w:rFonts w:cstheme="minorHAnsi"/>
-          <w:sz w:val="24"/>
-          <w:szCs w:val="24"/>
-        </w:rPr>
-        <w:t xml:space="preserve">o to the </w:t>
-      </w:r>
-      <w:r>
-        <w:rPr>
-          <w:rFonts w:cstheme="minorHAnsi"/>
-          <w:sz w:val="24"/>
-          <w:szCs w:val="24"/>
-        </w:rPr>
-        <w:t>Ticket Desk</w:t>
-      </w:r>
-      <w:r>
-        <w:rPr>
-          <w:rFonts w:cstheme="minorHAnsi"/>
-          <w:sz w:val="24"/>
-          <w:szCs w:val="24"/>
-        </w:rPr>
-        <w:t xml:space="preserve"> </w:t>
-      </w:r>
-      <w:r>
-        <w:rPr>
-          <w:rFonts w:cstheme="minorHAnsi"/>
-          <w:sz w:val="24"/>
-          <w:szCs w:val="24"/>
-        </w:rPr>
-        <w:t xml:space="preserve">to </w:t>
-      </w:r>
-      <w:r>
-        <w:rPr>
-          <w:rFonts w:cstheme="minorHAnsi"/>
-          <w:sz w:val="24"/>
-          <w:szCs w:val="24"/>
-        </w:rPr>
-        <w:t>get your ticket</w:t>
+          <w:rFonts w:ascii="Arial" w:hAnsi="Arial" w:cs="Arial"/>
+        </w:rPr>
+      </w:pPr>
+      <w:r>
+        <w:rPr>
+          <w:rFonts w:ascii="Arial" w:hAnsi="Arial" w:cs="Arial"/>
+        </w:rPr>
+        <w:t>Go to the Ticket Desk to get your ticket</w:t>
       </w:r>
     </w:p>
     <w:p>
@@ -1904,17 +1941,13 @@
         </w:numPr>
         <w:spacing w:after="0" w:line="240" w:lineRule="auto"/>
         <w:rPr>
-          <w:rFonts w:cstheme="minorHAnsi"/>
-          <w:sz w:val="24"/>
-          <w:szCs w:val="24"/>
-        </w:rPr>
-      </w:pPr>
-      <w:r>
-        <w:rPr>
-          <w:rFonts w:cstheme="minorHAnsi"/>
+          <w:rFonts w:ascii="Arial" w:hAnsi="Arial" w:cs="Arial"/>
+        </w:rPr>
+      </w:pPr>
+      <w:r>
+        <w:rPr>
+          <w:rFonts w:ascii="Arial" w:hAnsi="Arial" w:cs="Arial"/>
           <w:color w:val="2E2D44"/>
-          <w:sz w:val="24"/>
-          <w:szCs w:val="24"/>
           <w:shd w:val="clear" w:color="auto" w:fill="FFFFFF"/>
         </w:rPr>
         <w:t>Visitors with autism do not have to queue during busy periods</w:t>
@@ -1929,17 +1962,13 @@
         </w:numPr>
         <w:spacing w:after="0" w:line="240" w:lineRule="auto"/>
         <w:rPr>
-          <w:rFonts w:cstheme="minorHAnsi"/>
-          <w:sz w:val="24"/>
-          <w:szCs w:val="24"/>
-        </w:rPr>
-      </w:pPr>
-      <w:r>
-        <w:rPr>
-          <w:rFonts w:cstheme="minorHAnsi"/>
+          <w:rFonts w:ascii="Arial" w:hAnsi="Arial" w:cs="Arial"/>
+        </w:rPr>
+      </w:pPr>
+      <w:r>
+        <w:rPr>
+          <w:rFonts w:ascii="Arial" w:hAnsi="Arial" w:cs="Arial"/>
           <w:color w:val="2E2D44"/>
-          <w:sz w:val="24"/>
-          <w:szCs w:val="24"/>
           <w:shd w:val="clear" w:color="auto" w:fill="FFFFFF"/>
         </w:rPr>
         <w:t>Please speak to a member of staff on arrival and they will be happy to assist you</w:t>
@@ -1954,16 +1983,12 @@
         </w:numPr>
         <w:spacing w:after="0" w:line="240" w:lineRule="auto"/>
         <w:rPr>
-          <w:rFonts w:cstheme="minorHAnsi"/>
-          <w:sz w:val="24"/>
-          <w:szCs w:val="24"/>
-        </w:rPr>
-      </w:pPr>
-      <w:r>
-        <w:rPr>
-          <w:rFonts w:cstheme="minorHAnsi"/>
-          <w:sz w:val="24"/>
-          <w:szCs w:val="24"/>
+          <w:rFonts w:ascii="Arial" w:hAnsi="Arial" w:cs="Arial"/>
+        </w:rPr>
+      </w:pPr>
+      <w:r>
+        <w:rPr>
+          <w:rFonts w:ascii="Arial" w:hAnsi="Arial" w:cs="Arial"/>
         </w:rPr>
         <w:t>Take the lift up to Floor 1</w:t>
       </w:r>
@@ -1977,16 +2002,12 @@
         </w:numPr>
         <w:spacing w:after="0" w:line="240" w:lineRule="auto"/>
         <w:rPr>
-          <w:rFonts w:cstheme="minorHAnsi"/>
-          <w:sz w:val="24"/>
-          <w:szCs w:val="24"/>
-        </w:rPr>
-      </w:pPr>
-      <w:r>
-        <w:rPr>
-          <w:rFonts w:cstheme="minorHAnsi"/>
-          <w:sz w:val="24"/>
-          <w:szCs w:val="24"/>
+          <w:rFonts w:ascii="Arial" w:hAnsi="Arial" w:cs="Arial"/>
+        </w:rPr>
+      </w:pPr>
+      <w:r>
+        <w:rPr>
+          <w:rFonts w:ascii="Arial" w:hAnsi="Arial" w:cs="Arial"/>
         </w:rPr>
         <w:t>Walk through The Hive area surrounding the Science Show Theatre</w:t>
       </w:r>
@@ -2000,16 +2021,12 @@
         </w:numPr>
         <w:spacing w:after="0" w:line="240" w:lineRule="auto"/>
         <w:rPr>
-          <w:rFonts w:cstheme="minorHAnsi"/>
-          <w:sz w:val="24"/>
-          <w:szCs w:val="24"/>
-        </w:rPr>
-      </w:pPr>
-      <w:r>
-        <w:rPr>
-          <w:rFonts w:cstheme="minorHAnsi"/>
-          <w:sz w:val="24"/>
-          <w:szCs w:val="24"/>
+          <w:rFonts w:ascii="Arial" w:hAnsi="Arial" w:cs="Arial"/>
+        </w:rPr>
+      </w:pPr>
+      <w:r>
+        <w:rPr>
+          <w:rFonts w:ascii="Arial" w:hAnsi="Arial" w:cs="Arial"/>
         </w:rPr>
         <w:t>Walk down by the windows making sure to take the amazing views of Glasgow, towards The Big Explorer area</w:t>
       </w:r>
@@ -2023,16 +2040,12 @@
         </w:numPr>
         <w:spacing w:after="0" w:line="240" w:lineRule="auto"/>
         <w:rPr>
-          <w:rFonts w:cstheme="minorHAnsi"/>
-          <w:sz w:val="24"/>
-          <w:szCs w:val="24"/>
-        </w:rPr>
-      </w:pPr>
-      <w:r>
-        <w:rPr>
-          <w:rFonts w:cstheme="minorHAnsi"/>
-          <w:sz w:val="24"/>
-          <w:szCs w:val="24"/>
+          <w:rFonts w:ascii="Arial" w:hAnsi="Arial" w:cs="Arial"/>
+        </w:rPr>
+      </w:pPr>
+      <w:r>
+        <w:rPr>
+          <w:rFonts w:ascii="Arial" w:hAnsi="Arial" w:cs="Arial"/>
         </w:rPr>
         <w:t>Take the lift up to Floor 2</w:t>
       </w:r>
@@ -2045,9 +2058,45 @@
           <w:numId w:val="2"/>
         </w:numPr>
         <w:spacing w:after="0" w:line="240" w:lineRule="auto"/>
-      </w:pPr>
-      <w:r>
-        <w:t>Energy footprint – measure your carbon footprint using this interactive display quiz.</w:t>
+        <w:rPr>
+          <w:rFonts w:ascii="Arial" w:hAnsi="Arial" w:cs="Arial"/>
+        </w:rPr>
+      </w:pPr>
+      <w:r>
+        <w:rPr>
+          <w:rFonts w:ascii="Arial" w:hAnsi="Arial" w:cs="Arial"/>
+        </w:rPr>
+        <w:t>Measure</w:t>
+      </w:r>
+      <w:r>
+        <w:rPr>
+          <w:rFonts w:ascii="Arial" w:hAnsi="Arial" w:cs="Arial"/>
+        </w:rPr>
+        <w:t xml:space="preserve"> your carbon footprint using th</w:t>
+      </w:r>
+      <w:r>
+        <w:rPr>
+          <w:rFonts w:ascii="Arial" w:hAnsi="Arial" w:cs="Arial"/>
+        </w:rPr>
+        <w:t>e</w:t>
+      </w:r>
+      <w:r>
+        <w:rPr>
+          <w:rFonts w:ascii="Arial" w:hAnsi="Arial" w:cs="Arial"/>
+        </w:rPr>
+        <w:t xml:space="preserve"> interactive display</w:t>
+      </w:r>
+      <w:r>
+        <w:rPr>
+          <w:rFonts w:ascii="Arial" w:hAnsi="Arial" w:cs="Arial"/>
+        </w:rPr>
+        <w:t xml:space="preserve"> Energy Footprint</w:t>
+      </w:r>
+      <w:r>
+        <w:rPr>
+          <w:rFonts w:ascii="Arial" w:hAnsi="Arial" w:cs="Arial"/>
+        </w:rPr>
+        <w:t xml:space="preserve"> quiz</w:t>
       </w:r>
     </w:p>
     <w:p>
@@ -2058,18 +2107,179 @@
           <w:numId w:val="2"/>
         </w:numPr>
         <w:spacing w:after="0" w:line="240" w:lineRule="auto"/>
-      </w:pPr>
-      <w:r>
-        <w:t xml:space="preserve">Hydro wall – a series of activities including a wave machine and a </w:t>
+        <w:rPr>
+          <w:rFonts w:ascii="Arial" w:hAnsi="Arial" w:cs="Arial"/>
+        </w:rPr>
+      </w:pPr>
+      <w:r>
+        <w:rPr>
+          <w:rFonts w:ascii="Arial" w:hAnsi="Arial" w:cs="Arial"/>
+        </w:rPr>
+        <w:t xml:space="preserve">Discover the power of water at the </w:t>
+      </w:r>
+      <w:r>
+        <w:rPr>
+          <w:rFonts w:ascii="Arial" w:hAnsi="Arial" w:cs="Arial"/>
+        </w:rPr>
+        <w:t xml:space="preserve">Hydro </w:t>
+      </w:r>
+      <w:r>
+        <w:rPr>
+          <w:rFonts w:ascii="Arial" w:hAnsi="Arial" w:cs="Arial"/>
+        </w:rPr>
+        <w:t>W</w:t>
+      </w:r>
+      <w:r>
+        <w:rPr>
+          <w:rFonts w:ascii="Arial" w:hAnsi="Arial" w:cs="Arial"/>
+        </w:rPr>
+        <w:t>all</w:t>
+      </w:r>
+      <w:r>
+        <w:rPr>
+          <w:rFonts w:ascii="Arial" w:hAnsi="Arial" w:cs="Arial"/>
+        </w:rPr>
+        <w:t xml:space="preserve"> and</w:t>
+      </w:r>
+      <w:r>
+        <w:rPr>
+          <w:rFonts w:ascii="Arial" w:hAnsi="Arial" w:cs="Arial"/>
+        </w:rPr>
+        <w:t xml:space="preserve"> </w:t>
+      </w:r>
+      <w:r>
+        <w:rPr>
+          <w:rFonts w:ascii="Arial" w:hAnsi="Arial" w:cs="Arial"/>
+        </w:rPr>
+        <w:t>P</w:t>
+      </w:r>
+      <w:r>
+        <w:rPr>
+          <w:rFonts w:ascii="Arial" w:hAnsi="Arial" w:cs="Arial"/>
+        </w:rPr>
+        <w:t xml:space="preserve">elton </w:t>
+      </w:r>
+      <w:r>
+        <w:rPr>
+          <w:rFonts w:ascii="Arial" w:hAnsi="Arial" w:cs="Arial"/>
+        </w:rPr>
+        <w:t>W</w:t>
+      </w:r>
+      <w:r>
+        <w:rPr>
+          <w:rFonts w:ascii="Arial" w:hAnsi="Arial" w:cs="Arial"/>
+        </w:rPr>
+        <w:t xml:space="preserve">ater </w:t>
+      </w:r>
+      <w:r>
+        <w:rPr>
+          <w:rFonts w:ascii="Arial" w:hAnsi="Arial" w:cs="Arial"/>
+        </w:rPr>
+        <w:t>W</w:t>
+      </w:r>
+      <w:r>
+        <w:rPr>
+          <w:rFonts w:ascii="Arial" w:hAnsi="Arial" w:cs="Arial"/>
+        </w:rPr>
+        <w:t>heel</w:t>
+      </w:r>
+    </w:p>
+    <w:p>
+      <w:pPr>
+        <w:pStyle w:val="ListParagraph"/>
+        <w:numPr>
+          <w:ilvl w:val="0"/>
+          <w:numId w:val="2"/>
+        </w:numPr>
+        <w:spacing w:after="0" w:line="240" w:lineRule="auto"/>
+        <w:rPr>
+          <w:rFonts w:ascii="Arial" w:hAnsi="Arial" w:cs="Arial"/>
+        </w:rPr>
+      </w:pPr>
+      <w:r>
+        <w:rPr>
+          <w:rFonts w:ascii="Arial" w:eastAsia="Times New Roman" w:hAnsi="Arial" w:cs="Arial"/>
+          <w:color w:val="000000"/>
+        </w:rPr>
+        <w:t xml:space="preserve">See how you can turn kinetic energy into electrical energy by having a race at the </w:t>
+      </w:r>
+      <w:r>
+        <w:rPr>
+          <w:rFonts w:ascii="Arial" w:eastAsia="Times New Roman" w:hAnsi="Arial" w:cs="Arial"/>
+          <w:color w:val="000000"/>
+        </w:rPr>
+        <w:t xml:space="preserve">full size Scalextric </w:t>
+      </w:r>
+      <w:r>
+        <w:rPr>
+          <w:rFonts w:ascii="Arial" w:eastAsia="Times New Roman" w:hAnsi="Arial" w:cs="Arial"/>
+          <w:color w:val="000000"/>
+        </w:rPr>
+        <w:t>racetrack</w:t>
+      </w:r>
+    </w:p>
+    <w:p>
+      <w:pPr>
+        <w:pStyle w:val="ListParagraph"/>
+        <w:numPr>
+          <w:ilvl w:val="0"/>
+          <w:numId w:val="2"/>
+        </w:numPr>
+        <w:spacing w:after="0" w:line="240" w:lineRule="auto"/>
+        <w:rPr>
+          <w:rFonts w:ascii="Arial" w:hAnsi="Arial" w:cs="Arial"/>
+        </w:rPr>
+      </w:pPr>
+      <w:r>
+        <w:rPr>
+          <w:rFonts w:ascii="Arial" w:hAnsi="Arial" w:cs="Arial"/>
+        </w:rPr>
+        <w:t>Take the lift up to Floor 3</w:t>
+      </w:r>
+    </w:p>
+    <w:p>
+      <w:pPr>
+        <w:pStyle w:val="ListParagraph"/>
+        <w:numPr>
+          <w:ilvl w:val="0"/>
+          <w:numId w:val="2"/>
+        </w:numPr>
+        <w:spacing w:after="0" w:line="240" w:lineRule="auto"/>
+        <w:rPr>
+          <w:rFonts w:ascii="Arial" w:eastAsia="Times New Roman" w:hAnsi="Arial" w:cs="Arial"/>
+          <w:color w:val="000000"/>
+        </w:rPr>
+      </w:pPr>
+      <w:r>
+        <w:rPr>
+          <w:rFonts w:ascii="Arial" w:eastAsia="Times New Roman" w:hAnsi="Arial" w:cs="Arial"/>
+          <w:color w:val="000000"/>
+        </w:rPr>
+        <w:t>V</w:t>
+      </w:r>
+      <w:r>
+        <w:rPr>
+          <w:rFonts w:ascii="Arial" w:eastAsia="Times New Roman" w:hAnsi="Arial" w:cs="Arial"/>
+          <w:color w:val="000000"/>
+        </w:rPr>
+        <w:t xml:space="preserve">iew and record images of their skin </w:t>
+      </w:r>
+      <w:r>
+        <w:rPr>
+          <w:rFonts w:ascii="Arial" w:eastAsia="Times New Roman" w:hAnsi="Arial" w:cs="Arial"/>
+          <w:color w:val="000000"/>
+        </w:rPr>
+        <w:t xml:space="preserve">with the Bendy </w:t>
       </w:r>
       <w:proofErr w:type="spellStart"/>
       <w:r>
-        <w:t>pelton</w:t>
+        <w:rPr>
+          <w:rFonts w:ascii="Arial" w:eastAsia="Times New Roman" w:hAnsi="Arial" w:cs="Arial"/>
+          <w:color w:val="000000"/>
+        </w:rPr>
+        <w:t>Microsope</w:t>
       </w:r>
       <w:proofErr w:type="spellEnd"/>
-      <w:r>
-        <w:t xml:space="preserve"> water wheel highlighting the power of water.</w:t>
-      </w:r>
     </w:p>
     <w:p>
       <w:pPr>
@@ -2079,52 +2289,38 @@
           <w:numId w:val="2"/>
         </w:numPr>
         <w:spacing w:after="0" w:line="240" w:lineRule="auto"/>
-      </w:pPr>
-      <w:r>
-        <w:rPr>
-          <w:rFonts w:ascii="Arial" w:eastAsia="Times New Roman" w:hAnsi="Arial" w:cs="Arial"/>
-          <w:color w:val="000000"/>
-        </w:rPr>
-        <w:t xml:space="preserve">Hand Crank </w:t>
-      </w:r>
-      <w:proofErr w:type="spellStart"/>
-      <w:r>
-        <w:rPr>
-          <w:rFonts w:ascii="Arial" w:eastAsia="Times New Roman" w:hAnsi="Arial" w:cs="Arial"/>
-          <w:color w:val="000000"/>
-        </w:rPr>
-        <w:t>Scalextric</w:t>
-      </w:r>
-      <w:proofErr w:type="spellEnd"/>
-      <w:r>
-        <w:rPr>
-          <w:rFonts w:ascii="Arial" w:eastAsia="Times New Roman" w:hAnsi="Arial" w:cs="Arial"/>
-          <w:color w:val="000000"/>
-        </w:rPr>
-        <w:t xml:space="preserve"> - </w:t>
-      </w:r>
-      <w:r>
-        <w:rPr>
-          <w:rFonts w:ascii="Arial" w:eastAsia="Times New Roman" w:hAnsi="Arial" w:cs="Arial"/>
-          <w:color w:val="000000"/>
-        </w:rPr>
-        <w:t xml:space="preserve">A full size </w:t>
-      </w:r>
-      <w:proofErr w:type="spellStart"/>
-      <w:r>
-        <w:rPr>
-          <w:rFonts w:ascii="Arial" w:eastAsia="Times New Roman" w:hAnsi="Arial" w:cs="Arial"/>
-          <w:color w:val="000000"/>
-        </w:rPr>
-        <w:t>Scalextric</w:t>
-      </w:r>
-      <w:proofErr w:type="spellEnd"/>
-      <w:r>
-        <w:rPr>
-          <w:rFonts w:ascii="Arial" w:eastAsia="Times New Roman" w:hAnsi="Arial" w:cs="Arial"/>
-          <w:color w:val="000000"/>
-        </w:rPr>
-        <w:t xml:space="preserve"> racetrack where visitors can power up to 4 slot cars by turning hand crank generators positioned around the outside of the track. There is a lap counter in the middle of the circuit. Intended to highlight that kinetic energy from your body can be converted to electricity to power model cars.</w:t>
+        <w:rPr>
+          <w:rFonts w:ascii="Arial" w:eastAsia="Times New Roman" w:hAnsi="Arial" w:cs="Arial"/>
+          <w:color w:val="000000"/>
+        </w:rPr>
+      </w:pPr>
+      <w:r>
+        <w:rPr>
+          <w:rFonts w:ascii="Arial" w:eastAsia="Times New Roman" w:hAnsi="Arial" w:cs="Arial"/>
+          <w:color w:val="000000"/>
+        </w:rPr>
+        <w:t xml:space="preserve">Explore the inside of three humans with </w:t>
+      </w:r>
+      <w:r>
+        <w:rPr>
+          <w:rFonts w:ascii="Arial" w:eastAsia="Times New Roman" w:hAnsi="Arial" w:cs="Arial"/>
+          <w:color w:val="000000"/>
+        </w:rPr>
+        <w:t xml:space="preserve">Virtual </w:t>
+      </w:r>
+      <w:r>
+        <w:rPr>
+          <w:rFonts w:ascii="Arial" w:eastAsia="Times New Roman" w:hAnsi="Arial" w:cs="Arial"/>
+          <w:color w:val="000000"/>
+        </w:rPr>
+        <w:t>A</w:t>
+      </w:r>
+      <w:r>
+        <w:rPr>
+          <w:rFonts w:ascii="Arial" w:eastAsia="Times New Roman" w:hAnsi="Arial" w:cs="Arial"/>
+          <w:color w:val="000000"/>
+        </w:rPr>
+        <w:t>utopsy</w:t>
       </w:r>
     </w:p>
     <w:p>
@@ -2136,18 +2332,100 @@
         </w:numPr>
         <w:spacing w:after="0" w:line="240" w:lineRule="auto"/>
         <w:rPr>
-          <w:rFonts w:cstheme="minorHAnsi"/>
-          <w:sz w:val="24"/>
-          <w:szCs w:val="24"/>
-        </w:rPr>
-      </w:pPr>
-      <w:r>
-        <w:rPr>
-          <w:rFonts w:cstheme="minorHAnsi"/>
-          <w:sz w:val="24"/>
-          <w:szCs w:val="24"/>
-        </w:rPr>
-        <w:t>Take the lift up to Floor 3</w:t>
+          <w:rFonts w:ascii="Arial" w:eastAsia="Times New Roman" w:hAnsi="Arial" w:cs="Arial"/>
+          <w:color w:val="000000"/>
+        </w:rPr>
+      </w:pPr>
+      <w:r>
+        <w:rPr>
+          <w:rFonts w:ascii="Arial" w:eastAsia="Times New Roman" w:hAnsi="Arial" w:cs="Arial"/>
+          <w:color w:val="000000"/>
+        </w:rPr>
+        <w:t>Find out ‘</w:t>
+      </w:r>
+      <w:r>
+        <w:rPr>
+          <w:rFonts w:ascii="Arial" w:eastAsia="Times New Roman" w:hAnsi="Arial" w:cs="Arial"/>
+          <w:color w:val="000000"/>
+        </w:rPr>
+        <w:t xml:space="preserve">How </w:t>
+      </w:r>
+      <w:r>
+        <w:rPr>
+          <w:rFonts w:ascii="Arial" w:eastAsia="Times New Roman" w:hAnsi="Arial" w:cs="Arial"/>
+          <w:color w:val="000000"/>
+        </w:rPr>
+        <w:t>F</w:t>
+      </w:r>
+      <w:r>
+        <w:rPr>
+          <w:rFonts w:ascii="Arial" w:eastAsia="Times New Roman" w:hAnsi="Arial" w:cs="Arial"/>
+          <w:color w:val="000000"/>
+        </w:rPr>
+        <w:t xml:space="preserve">ast </w:t>
+      </w:r>
+      <w:r>
+        <w:rPr>
+          <w:rFonts w:ascii="Arial" w:eastAsia="Times New Roman" w:hAnsi="Arial" w:cs="Arial"/>
+          <w:color w:val="000000"/>
+        </w:rPr>
+        <w:t>C</w:t>
+      </w:r>
+      <w:r>
+        <w:rPr>
+          <w:rFonts w:ascii="Arial" w:eastAsia="Times New Roman" w:hAnsi="Arial" w:cs="Arial"/>
+          <w:color w:val="000000"/>
+        </w:rPr>
+        <w:t xml:space="preserve">an </w:t>
+      </w:r>
+      <w:r>
+        <w:rPr>
+          <w:rFonts w:ascii="Arial" w:eastAsia="Times New Roman" w:hAnsi="Arial" w:cs="Arial"/>
+          <w:color w:val="000000"/>
+        </w:rPr>
+        <w:t>Y</w:t>
+      </w:r>
+      <w:r>
+        <w:rPr>
+          <w:rFonts w:ascii="Arial" w:eastAsia="Times New Roman" w:hAnsi="Arial" w:cs="Arial"/>
+          <w:color w:val="000000"/>
+        </w:rPr>
+        <w:t xml:space="preserve">ou </w:t>
+      </w:r>
+      <w:r>
+        <w:rPr>
+          <w:rFonts w:ascii="Arial" w:eastAsia="Times New Roman" w:hAnsi="Arial" w:cs="Arial"/>
+          <w:color w:val="000000"/>
+        </w:rPr>
+        <w:t>S</w:t>
+      </w:r>
+      <w:r>
+        <w:rPr>
+          <w:rFonts w:ascii="Arial" w:eastAsia="Times New Roman" w:hAnsi="Arial" w:cs="Arial"/>
+          <w:color w:val="000000"/>
+        </w:rPr>
+        <w:t>print</w:t>
+      </w:r>
+      <w:r>
+        <w:rPr>
+          <w:rFonts w:ascii="Arial" w:eastAsia="Times New Roman" w:hAnsi="Arial" w:cs="Arial"/>
+          <w:color w:val="000000"/>
+        </w:rPr>
+        <w:t>?’</w:t>
+      </w:r>
+      <w:r>
+        <w:rPr>
+          <w:rFonts w:ascii="Arial" w:eastAsia="Times New Roman" w:hAnsi="Arial" w:cs="Arial"/>
+          <w:color w:val="000000"/>
+        </w:rPr>
+        <w:t xml:space="preserve"> </w:t>
+      </w:r>
+      <w:r>
+        <w:rPr>
+          <w:rFonts w:ascii="Arial" w:eastAsia="Times New Roman" w:hAnsi="Arial" w:cs="Arial"/>
+          <w:color w:val="000000"/>
+        </w:rPr>
+        <w:t>at the sprint track</w:t>
       </w:r>
     </w:p>
     <w:p>
@@ -2168,8 +2446,7 @@
           <w:rFonts w:ascii="Arial" w:eastAsia="Times New Roman" w:hAnsi="Arial" w:cs="Arial"/>
           <w:color w:val="000000"/>
         </w:rPr>
-        <w:lastRenderedPageBreak/>
-        <w:t>Bendy Microscope - A wall-mounted exhibit that allows visitors to view and record images of their skin from a hand-held microscope. It consists of a video microscope, touchscreen and barcode scanner. The microscope is attached to the wall by flexible tubing and sits in a cradle when not in use.</w:t>
+        <w:t>Take the lift back down to Floor 1</w:t>
       </w:r>
     </w:p>
     <w:p>
@@ -2190,78 +2467,19 @@
           <w:rFonts w:ascii="Arial" w:eastAsia="Times New Roman" w:hAnsi="Arial" w:cs="Arial"/>
           <w:color w:val="000000"/>
         </w:rPr>
-        <w:t xml:space="preserve">Virtual autopsy - An exhibit that allows visitors to explore the inside of three humans through medical visualisation tools. It consists of a 55” </w:t>
-      </w:r>
-      <w:proofErr w:type="spellStart"/>
-      <w:r>
-        <w:rPr>
-          <w:rFonts w:ascii="Arial" w:eastAsia="Times New Roman" w:hAnsi="Arial" w:cs="Arial"/>
-          <w:color w:val="000000"/>
-        </w:rPr>
-        <w:t>multitouch</w:t>
-      </w:r>
-      <w:proofErr w:type="spellEnd"/>
-      <w:r>
-        <w:rPr>
-          <w:rFonts w:ascii="Arial" w:eastAsia="Times New Roman" w:hAnsi="Arial" w:cs="Arial"/>
-          <w:color w:val="000000"/>
-        </w:rPr>
-        <w:t xml:space="preserve"> screen mounted at an angle against a wall. The scans were taken of real people using Computed Tomography (CT) technology.</w:t>
-      </w:r>
-    </w:p>
-    <w:p>
-      <w:pPr>
-        <w:pStyle w:val="ListParagraph"/>
-        <w:numPr>
-          <w:ilvl w:val="0"/>
-          <w:numId w:val="2"/>
-        </w:numPr>
-        <w:spacing w:after="0" w:line="240" w:lineRule="auto"/>
-        <w:rPr>
-          <w:rFonts w:ascii="Arial" w:eastAsia="Times New Roman" w:hAnsi="Arial" w:cs="Arial"/>
-          <w:color w:val="000000"/>
-        </w:rPr>
-      </w:pPr>
-      <w:r>
-        <w:rPr>
-          <w:rFonts w:ascii="Arial" w:eastAsia="Times New Roman" w:hAnsi="Arial" w:cs="Arial"/>
-          <w:color w:val="000000"/>
-        </w:rPr>
-        <w:t xml:space="preserve">How fast can you sprint - A sprint track that visitors use to measure the time it takes them to travel the 5-metre distance between the start and finish line. It consists of one lane of athletics-grade matting, a vertical crash mat at the end, a barrier along the side, touchscreen at start, display screen above crash mat, results touchscreen beside crash mat, speaker and two barcode scanners. </w:t>
-      </w:r>
-      <w:proofErr w:type="gramStart"/>
-      <w:r>
-        <w:rPr>
-          <w:rFonts w:ascii="Arial" w:eastAsia="Times New Roman" w:hAnsi="Arial" w:cs="Arial"/>
-          <w:color w:val="000000"/>
-        </w:rPr>
-        <w:t>The results are taken by two light gates and a video camera above the sprint track</w:t>
-      </w:r>
-      <w:proofErr w:type="gramEnd"/>
-      <w:r>
-        <w:rPr>
-          <w:rFonts w:ascii="Arial" w:eastAsia="Times New Roman" w:hAnsi="Arial" w:cs="Arial"/>
-          <w:color w:val="000000"/>
-        </w:rPr>
-        <w:t>.</w:t>
-      </w:r>
-    </w:p>
-    <w:p>
-      <w:pPr>
-        <w:pStyle w:val="ListParagraph"/>
-        <w:numPr>
-          <w:ilvl w:val="0"/>
-          <w:numId w:val="2"/>
-        </w:numPr>
-        <w:spacing w:after="0" w:line="240" w:lineRule="auto"/>
-        <w:rPr>
-          <w:rFonts w:cstheme="minorHAnsi"/>
-          <w:sz w:val="24"/>
-          <w:szCs w:val="24"/>
-        </w:rPr>
-      </w:pPr>
-      <w:bookmarkStart w:id="0" w:name="_GoBack"/>
-      <w:bookmarkEnd w:id="0"/>
+        <w:t>Visit the shop</w:t>
+      </w:r>
+    </w:p>
+    <w:p>
+      <w:pPr>
+        <w:pStyle w:val="ListParagraph"/>
+        <w:spacing w:after="0" w:line="240" w:lineRule="auto"/>
+        <w:rPr>
+          <w:rFonts w:cstheme="minorHAnsi"/>
+          <w:sz w:val="24"/>
+          <w:szCs w:val="24"/>
+        </w:rPr>
+      </w:pPr>
     </w:p>
     <w:sectPr>
       <w:pgSz w:w="11906" w:h="16838"/>
@@ -2274,8 +2492,8 @@
 </file>
 
 <file path=word/numbering.xml><?xml version="1.0" encoding="utf-8"?>
-<w:numbering xmlns:wpc="http://schemas.microsoft.com/office/word/2010/wordprocessingCanvas" xmlns:mo="http://schemas.microsoft.com/office/mac/office/2008/main" xmlns:mc="http://schemas.openxmlformats.org/markup-compatibility/2006" xmlns:mv="urn:schemas-microsoft-com:mac:vml" xmlns:o="urn:schemas-microsoft-com:office:office" xmlns:r="http://schemas.openxmlformats.org/officeDocument/2006/relationships" xmlns:m="http://schemas.openxmlformats.org/officeDocument/2006/math" xmlns:v="urn:schemas-microsoft-com:vml" xmlns:wp14="http://schemas.microsoft.com/office/word/2010/wordprocessingDrawing" xmlns:wp="http://schemas.openxmlformats.org/drawingml/2006/wordprocessingDrawing" xmlns:w10="urn:schemas-microsoft-com:office:word" xmlns:w="http://schemas.openxmlformats.org/wordprocessingml/2006/main" xmlns:w14="http://schemas.microsoft.com/office/word/2010/wordml" xmlns:wpg="http://schemas.microsoft.com/office/word/2010/wordprocessingGroup" xmlns:wpi="http://schemas.microsoft.com/office/word/2010/wordprocessingInk" xmlns:wne="http://schemas.microsoft.com/office/word/2006/wordml" xmlns:wps="http://schemas.microsoft.com/office/word/2010/wordprocessingShape" mc:Ignorable="w14 wp14">
-  <w:abstractNum w:abstractNumId="0">
+<w:numbering xmlns:wpc="http://schemas.microsoft.com/office/word/2010/wordprocessingCanvas" xmlns:cx="http://schemas.microsoft.com/office/drawing/2014/chartex" xmlns:cx1="http://schemas.microsoft.com/office/drawing/2015/9/8/chartex" xmlns:cx2="http://schemas.microsoft.com/office/drawing/2015/10/21/chartex" xmlns:cx3="http://schemas.microsoft.com/office/drawing/2016/5/9/chartex" xmlns:cx4="http://schemas.microsoft.com/office/drawing/2016/5/10/chartex" xmlns:cx5="http://schemas.microsoft.com/office/drawing/2016/5/11/chartex" xmlns:cx6="http://schemas.microsoft.com/office/drawing/2016/5/12/chartex" xmlns:cx7="http://schemas.microsoft.com/office/drawing/2016/5/13/chartex" xmlns:cx8="http://schemas.microsoft.com/office/drawing/2016/5/14/chartex" xmlns:mc="http://schemas.openxmlformats.org/markup-compatibility/2006" xmlns:aink="http://schemas.microsoft.com/office/drawing/2016/ink" xmlns:am3d="http://schemas.microsoft.com/office/drawing/2017/model3d" xmlns:o="urn:schemas-microsoft-com:office:office" xmlns:r="http://schemas.openxmlformats.org/officeDocument/2006/relationships" xmlns:m="http://schemas.openxmlformats.org/officeDocument/2006/math" xmlns:v="urn:schemas-microsoft-com:vml" xmlns:wp14="http://schemas.microsoft.com/office/word/2010/wordprocessingDrawing" xmlns:wp="http://schemas.openxmlformats.org/drawingml/2006/wordprocessingDrawing" xmlns:w10="urn:schemas-microsoft-com:office:word" xmlns:w="http://schemas.openxmlformats.org/wordprocessingml/2006/main" xmlns:w14="http://schemas.microsoft.com/office/word/2010/wordml" xmlns:w15="http://schemas.microsoft.com/office/word/2012/wordml" xmlns:w16cid="http://schemas.microsoft.com/office/word/2016/wordml/cid" xmlns:w16se="http://schemas.microsoft.com/office/word/2015/wordml/symex" xmlns:wpg="http://schemas.microsoft.com/office/word/2010/wordprocessingGroup" xmlns:wpi="http://schemas.microsoft.com/office/word/2010/wordprocessingInk" xmlns:wne="http://schemas.microsoft.com/office/word/2006/wordml" xmlns:wps="http://schemas.microsoft.com/office/word/2010/wordprocessingShape" mc:Ignorable="w14 w15 w16se w16cid wp14">
+  <w:abstractNum w:abstractNumId="0" w15:restartNumberingAfterBreak="0">
     <w:nsid w:val="077C5A41"/>
     <w:multiLevelType w:val="hybridMultilevel"/>
     <w:tmpl w:val="8BD4EFC0"/>
@@ -2367,7 +2585,7 @@
       </w:pPr>
     </w:lvl>
   </w:abstractNum>
-  <w:abstractNum w:abstractNumId="1">
+  <w:abstractNum w:abstractNumId="1" w15:restartNumberingAfterBreak="0">
     <w:nsid w:val="0B921713"/>
     <w:multiLevelType w:val="hybridMultilevel"/>
     <w:tmpl w:val="07F0E7D6"/>
@@ -2456,7 +2674,7 @@
       </w:pPr>
     </w:lvl>
   </w:abstractNum>
-  <w:abstractNum w:abstractNumId="2">
+  <w:abstractNum w:abstractNumId="2" w15:restartNumberingAfterBreak="0">
     <w:nsid w:val="0E0B00D5"/>
     <w:multiLevelType w:val="hybridMultilevel"/>
     <w:tmpl w:val="1A56B8EA"/>
@@ -2545,7 +2763,7 @@
       </w:pPr>
     </w:lvl>
   </w:abstractNum>
-  <w:abstractNum w:abstractNumId="3">
+  <w:abstractNum w:abstractNumId="3" w15:restartNumberingAfterBreak="0">
     <w:nsid w:val="16CA6D03"/>
     <w:multiLevelType w:val="hybridMultilevel"/>
     <w:tmpl w:val="E23C9A76"/>
@@ -2636,7 +2854,7 @@
       </w:pPr>
     </w:lvl>
   </w:abstractNum>
-  <w:abstractNum w:abstractNumId="4">
+  <w:abstractNum w:abstractNumId="4" w15:restartNumberingAfterBreak="0">
     <w:nsid w:val="184C5ADB"/>
     <w:multiLevelType w:val="hybridMultilevel"/>
     <w:tmpl w:val="81E806F4"/>
@@ -2728,7 +2946,7 @@
       </w:pPr>
     </w:lvl>
   </w:abstractNum>
-  <w:abstractNum w:abstractNumId="5">
+  <w:abstractNum w:abstractNumId="5" w15:restartNumberingAfterBreak="0">
     <w:nsid w:val="1C2032AD"/>
     <w:multiLevelType w:val="hybridMultilevel"/>
     <w:tmpl w:val="9774C768"/>
@@ -2817,7 +3035,7 @@
       </w:pPr>
     </w:lvl>
   </w:abstractNum>
-  <w:abstractNum w:abstractNumId="6">
+  <w:abstractNum w:abstractNumId="6" w15:restartNumberingAfterBreak="0">
     <w:nsid w:val="1E6B2653"/>
     <w:multiLevelType w:val="hybridMultilevel"/>
     <w:tmpl w:val="906E492C"/>
@@ -2906,7 +3124,7 @@
       </w:pPr>
     </w:lvl>
   </w:abstractNum>
-  <w:abstractNum w:abstractNumId="7">
+  <w:abstractNum w:abstractNumId="7" w15:restartNumberingAfterBreak="0">
     <w:nsid w:val="25DE75BE"/>
     <w:multiLevelType w:val="hybridMultilevel"/>
     <w:tmpl w:val="EFDEB566"/>
@@ -2998,7 +3216,7 @@
       </w:pPr>
     </w:lvl>
   </w:abstractNum>
-  <w:abstractNum w:abstractNumId="8">
+  <w:abstractNum w:abstractNumId="8" w15:restartNumberingAfterBreak="0">
     <w:nsid w:val="288B0DC6"/>
     <w:multiLevelType w:val="hybridMultilevel"/>
     <w:tmpl w:val="4D7E4DE2"/>
@@ -3111,7 +3329,7 @@
       </w:rPr>
     </w:lvl>
   </w:abstractNum>
-  <w:abstractNum w:abstractNumId="9">
+  <w:abstractNum w:abstractNumId="9" w15:restartNumberingAfterBreak="0">
     <w:nsid w:val="2CF3219C"/>
     <w:multiLevelType w:val="hybridMultilevel"/>
     <w:tmpl w:val="F744A2EC"/>
@@ -3202,7 +3420,7 @@
       </w:pPr>
     </w:lvl>
   </w:abstractNum>
-  <w:abstractNum w:abstractNumId="10">
+  <w:abstractNum w:abstractNumId="10" w15:restartNumberingAfterBreak="0">
     <w:nsid w:val="2D460ACC"/>
     <w:multiLevelType w:val="hybridMultilevel"/>
     <w:tmpl w:val="DFCAEED2"/>
@@ -3315,7 +3533,7 @@
       </w:rPr>
     </w:lvl>
   </w:abstractNum>
-  <w:abstractNum w:abstractNumId="11">
+  <w:abstractNum w:abstractNumId="11" w15:restartNumberingAfterBreak="0">
     <w:nsid w:val="34641FB5"/>
     <w:multiLevelType w:val="hybridMultilevel"/>
     <w:tmpl w:val="F9248BF6"/>
@@ -3407,7 +3625,7 @@
       </w:pPr>
     </w:lvl>
   </w:abstractNum>
-  <w:abstractNum w:abstractNumId="12">
+  <w:abstractNum w:abstractNumId="12" w15:restartNumberingAfterBreak="0">
     <w:nsid w:val="36FB7E34"/>
     <w:multiLevelType w:val="hybridMultilevel"/>
     <w:tmpl w:val="A29CD6C8"/>
@@ -3496,7 +3714,7 @@
       </w:pPr>
     </w:lvl>
   </w:abstractNum>
-  <w:abstractNum w:abstractNumId="13">
+  <w:abstractNum w:abstractNumId="13" w15:restartNumberingAfterBreak="0">
     <w:nsid w:val="442B55E1"/>
     <w:multiLevelType w:val="hybridMultilevel"/>
     <w:tmpl w:val="6762B27C"/>
@@ -3587,7 +3805,7 @@
       </w:pPr>
     </w:lvl>
   </w:abstractNum>
-  <w:abstractNum w:abstractNumId="14">
+  <w:abstractNum w:abstractNumId="14" w15:restartNumberingAfterBreak="0">
     <w:nsid w:val="4E683A02"/>
     <w:multiLevelType w:val="hybridMultilevel"/>
     <w:tmpl w:val="D8585548"/>
@@ -3676,7 +3894,7 @@
       </w:pPr>
     </w:lvl>
   </w:abstractNum>
-  <w:abstractNum w:abstractNumId="15">
+  <w:abstractNum w:abstractNumId="15" w15:restartNumberingAfterBreak="0">
     <w:nsid w:val="4E96151F"/>
     <w:multiLevelType w:val="hybridMultilevel"/>
     <w:tmpl w:val="F744A2EC"/>
@@ -3767,7 +3985,7 @@
       </w:pPr>
     </w:lvl>
   </w:abstractNum>
-  <w:abstractNum w:abstractNumId="16">
+  <w:abstractNum w:abstractNumId="16" w15:restartNumberingAfterBreak="0">
     <w:nsid w:val="59B53C43"/>
     <w:multiLevelType w:val="hybridMultilevel"/>
     <w:tmpl w:val="4244939A"/>
@@ -3908,7 +4126,7 @@
 </file>
 
 <file path=word/styles.xml><?xml version="1.0" encoding="utf-8"?>
-<w:styles xmlns:mc="http://schemas.openxmlformats.org/markup-compatibility/2006" xmlns:r="http://schemas.openxmlformats.org/officeDocument/2006/relationships" xmlns:w="http://schemas.openxmlformats.org/wordprocessingml/2006/main" xmlns:w14="http://schemas.microsoft.com/office/word/2010/wordml" mc:Ignorable="w14">
+<w:styles xmlns:mc="http://schemas.openxmlformats.org/markup-compatibility/2006" xmlns:r="http://schemas.openxmlformats.org/officeDocument/2006/relationships" xmlns:w="http://schemas.openxmlformats.org/wordprocessingml/2006/main" xmlns:w14="http://schemas.microsoft.com/office/word/2010/wordml" xmlns:w15="http://schemas.microsoft.com/office/word/2012/wordml" xmlns:w16cid="http://schemas.microsoft.com/office/word/2016/wordml/cid" xmlns:w16se="http://schemas.microsoft.com/office/word/2015/wordml/symex" mc:Ignorable="w14 w15 w16se w16cid">
   <w:docDefaults>
     <w:rPrDefault>
       <w:rPr>
@@ -3924,363 +4142,377 @@
       </w:pPr>
     </w:pPrDefault>
   </w:docDefaults>
-  <w:latentStyles w:defLockedState="0" w:defUIPriority="99" w:defSemiHidden="1" w:defUnhideWhenUsed="1" w:defQFormat="0" w:count="276">
-    <w:lsdException w:name="Normal" w:semiHidden="0" w:uiPriority="0" w:unhideWhenUsed="0" w:qFormat="1"/>
-    <w:lsdException w:name="heading 1" w:semiHidden="0" w:uiPriority="9" w:unhideWhenUsed="0" w:qFormat="1"/>
-    <w:lsdException w:name="heading 2" w:uiPriority="9" w:qFormat="1"/>
-    <w:lsdException w:name="heading 3" w:uiPriority="9" w:qFormat="1"/>
-    <w:lsdException w:name="heading 4" w:uiPriority="9" w:qFormat="1"/>
-    <w:lsdException w:name="heading 5" w:uiPriority="9" w:qFormat="1"/>
-    <w:lsdException w:name="heading 6" w:uiPriority="9" w:qFormat="1"/>
-    <w:lsdException w:name="heading 7" w:uiPriority="9" w:qFormat="1"/>
-    <w:lsdException w:name="heading 8" w:uiPriority="9" w:qFormat="1"/>
-    <w:lsdException w:name="heading 9" w:uiPriority="9" w:qFormat="1"/>
-    <w:lsdException w:name="toc 1" w:uiPriority="39"/>
-    <w:lsdException w:name="toc 2" w:uiPriority="39"/>
-    <w:lsdException w:name="toc 3" w:uiPriority="39"/>
-    <w:lsdException w:name="toc 4" w:uiPriority="39"/>
-    <w:lsdException w:name="toc 5" w:uiPriority="39"/>
-    <w:lsdException w:name="toc 6" w:uiPriority="39"/>
-    <w:lsdException w:name="toc 7" w:uiPriority="39"/>
-    <w:lsdException w:name="toc 8" w:uiPriority="39"/>
-    <w:lsdException w:name="toc 9" w:uiPriority="39"/>
-    <w:lsdException w:name="caption" w:uiPriority="35" w:qFormat="1"/>
-    <w:lsdException w:name="Title" w:semiHidden="0" w:uiPriority="10" w:unhideWhenUsed="0" w:qFormat="1"/>
-    <w:lsdException w:name="Default Paragraph Font" w:uiPriority="1"/>
-    <w:lsdException w:name="Subtitle" w:semiHidden="0" w:uiPriority="11" w:unhideWhenUsed="0" w:qFormat="1"/>
-    <w:lsdException w:name="Strong" w:semiHidden="0" w:uiPriority="22" w:unhideWhenUsed="0" w:qFormat="1"/>
-    <w:lsdException w:name="Emphasis" w:semiHidden="0" w:uiPriority="20" w:unhideWhenUsed="0" w:qFormat="1"/>
-    <w:lsdException w:name="Table Grid" w:semiHidden="0" w:uiPriority="39" w:unhideWhenUsed="0"/>
-    <w:lsdException w:name="Note Level 1" w:semiHidden="0" w:unhideWhenUsed="0"/>
-    <w:lsdException w:name="Note Level 2" w:semiHidden="0" w:unhideWhenUsed="0"/>
-    <w:lsdException w:name="Note Level 3" w:semiHidden="0" w:unhideWhenUsed="0"/>
-    <w:lsdException w:name="Note Level 4" w:semiHidden="0" w:unhideWhenUsed="0"/>
-    <w:lsdException w:name="Note Level 5" w:semiHidden="0" w:unhideWhenUsed="0"/>
-    <w:lsdException w:name="Note Level 6" w:semiHidden="0" w:unhideWhenUsed="0"/>
-    <w:lsdException w:name="Note Level 7" w:semiHidden="0" w:unhideWhenUsed="0"/>
-    <w:lsdException w:name="Note Level 8" w:semiHidden="0" w:unhideWhenUsed="0"/>
-    <w:lsdException w:name="Note Level 9" w:semiHidden="0" w:unhideWhenUsed="0"/>
-    <w:lsdException w:name="Placeholder Text" w:unhideWhenUsed="0"/>
-    <w:lsdException w:name="No Spacing" w:semiHidden="0" w:uiPriority="1" w:unhideWhenUsed="0" w:qFormat="1"/>
-    <w:lsdException w:name="Light Shading" w:semiHidden="0" w:uiPriority="60" w:unhideWhenUsed="0"/>
-    <w:lsdException w:name="Light List" w:semiHidden="0" w:uiPriority="61" w:unhideWhenUsed="0"/>
-    <w:lsdException w:name="Light Grid" w:semiHidden="0" w:uiPriority="62" w:unhideWhenUsed="0"/>
-    <w:lsdException w:name="Medium Shading 1" w:semiHidden="0" w:uiPriority="63" w:unhideWhenUsed="0"/>
-    <w:lsdException w:name="Medium Shading 2" w:semiHidden="0" w:uiPriority="64" w:unhideWhenUsed="0"/>
-    <w:lsdException w:name="Medium List 1" w:semiHidden="0" w:uiPriority="65" w:unhideWhenUsed="0"/>
-    <w:lsdException w:name="Medium List 2" w:semiHidden="0" w:uiPriority="66" w:unhideWhenUsed="0"/>
-    <w:lsdException w:name="Medium Grid 1" w:semiHidden="0" w:uiPriority="67" w:unhideWhenUsed="0"/>
-    <w:lsdException w:name="Medium Grid 2" w:semiHidden="0" w:uiPriority="68" w:unhideWhenUsed="0"/>
-    <w:lsdException w:name="Medium Grid 3" w:semiHidden="0" w:uiPriority="69" w:unhideWhenUsed="0"/>
-    <w:lsdException w:name="Dark List" w:semiHidden="0" w:uiPriority="70" w:unhideWhenUsed="0"/>
-    <w:lsdException w:name="Colorful Shading" w:semiHidden="0" w:uiPriority="71" w:unhideWhenUsed="0"/>
-    <w:lsdException w:name="Colorful List" w:semiHidden="0" w:uiPriority="72" w:unhideWhenUsed="0"/>
-    <w:lsdException w:name="Colorful Grid" w:semiHidden="0" w:uiPriority="73" w:unhideWhenUsed="0"/>
-    <w:lsdException w:name="Light Shading Accent 1" w:semiHidden="0" w:uiPriority="60" w:unhideWhenUsed="0"/>
-    <w:lsdException w:name="Light List Accent 1" w:semiHidden="0" w:uiPriority="61" w:unhideWhenUsed="0"/>
-    <w:lsdException w:name="Light Grid Accent 1" w:semiHidden="0" w:uiPriority="62" w:unhideWhenUsed="0"/>
-    <w:lsdException w:name="Medium Shading 1 Accent 1" w:semiHidden="0" w:uiPriority="63" w:unhideWhenUsed="0"/>
-    <w:lsdException w:name="Medium Shading 2 Accent 1" w:semiHidden="0" w:uiPriority="64" w:unhideWhenUsed="0"/>
-    <w:lsdException w:name="Medium List 1 Accent 1" w:semiHidden="0" w:uiPriority="65" w:unhideWhenUsed="0"/>
-    <w:lsdException w:name="Revision" w:unhideWhenUsed="0"/>
-    <w:lsdException w:name="List Paragraph" w:semiHidden="0" w:uiPriority="34" w:unhideWhenUsed="0" w:qFormat="1"/>
-    <w:lsdException w:name="Quote" w:semiHidden="0" w:uiPriority="29" w:unhideWhenUsed="0" w:qFormat="1"/>
-    <w:lsdException w:name="Intense Quote" w:semiHidden="0" w:uiPriority="30" w:unhideWhenUsed="0" w:qFormat="1"/>
-    <w:lsdException w:name="Medium List 2 Accent 1" w:semiHidden="0" w:uiPriority="66" w:unhideWhenUsed="0"/>
-    <w:lsdException w:name="Medium Grid 1 Accent 1" w:semiHidden="0" w:uiPriority="67" w:unhideWhenUsed="0"/>
-    <w:lsdException w:name="Medium Grid 2 Accent 1" w:semiHidden="0" w:uiPriority="68" w:unhideWhenUsed="0"/>
-    <w:lsdException w:name="Medium Grid 3 Accent 1" w:semiHidden="0" w:uiPriority="69" w:unhideWhenUsed="0"/>
-    <w:lsdException w:name="Dark List Accent 1" w:semiHidden="0" w:uiPriority="70" w:unhideWhenUsed="0"/>
-    <w:lsdException w:name="Colorful Shading Accent 1" w:semiHidden="0" w:uiPriority="71" w:unhideWhenUsed="0"/>
-    <w:lsdException w:name="Colorful List Accent 1" w:semiHidden="0" w:uiPriority="72" w:unhideWhenUsed="0"/>
-    <w:lsdException w:name="Colorful Grid Accent 1" w:semiHidden="0" w:uiPriority="73" w:unhideWhenUsed="0"/>
-    <w:lsdException w:name="Light Shading Accent 2" w:semiHidden="0" w:uiPriority="60" w:unhideWhenUsed="0"/>
-    <w:lsdException w:name="Light List Accent 2" w:semiHidden="0" w:uiPriority="61" w:unhideWhenUsed="0"/>
-    <w:lsdException w:name="Light Grid Accent 2" w:semiHidden="0" w:uiPriority="62" w:unhideWhenUsed="0"/>
-    <w:lsdException w:name="Medium Shading 1 Accent 2" w:semiHidden="0" w:uiPriority="63" w:unhideWhenUsed="0"/>
-    <w:lsdException w:name="Medium Shading 2 Accent 2" w:semiHidden="0" w:uiPriority="64" w:unhideWhenUsed="0"/>
-    <w:lsdException w:name="Medium List 1 Accent 2" w:semiHidden="0" w:uiPriority="65" w:unhideWhenUsed="0"/>
-    <w:lsdException w:name="Medium List 2 Accent 2" w:semiHidden="0" w:uiPriority="66" w:unhideWhenUsed="0"/>
-    <w:lsdException w:name="Medium Grid 1 Accent 2" w:semiHidden="0" w:uiPriority="67" w:unhideWhenUsed="0"/>
-    <w:lsdException w:name="Medium Grid 2 Accent 2" w:semiHidden="0" w:uiPriority="68" w:unhideWhenUsed="0"/>
-    <w:lsdException w:name="Medium Grid 3 Accent 2" w:semiHidden="0" w:uiPriority="69" w:unhideWhenUsed="0"/>
-    <w:lsdException w:name="Dark List Accent 2" w:semiHidden="0" w:uiPriority="70" w:unhideWhenUsed="0"/>
-    <w:lsdException w:name="Colorful Shading Accent 2" w:semiHidden="0" w:uiPriority="71" w:unhideWhenUsed="0"/>
-    <w:lsdException w:name="Colorful List Accent 2" w:semiHidden="0" w:uiPriority="72" w:unhideWhenUsed="0"/>
-    <w:lsdException w:name="Colorful Grid Accent 2" w:semiHidden="0" w:uiPriority="73" w:unhideWhenUsed="0"/>
-    <w:lsdException w:name="Light Shading Accent 3" w:semiHidden="0" w:uiPriority="60" w:unhideWhenUsed="0"/>
-    <w:lsdException w:name="Light List Accent 3" w:semiHidden="0" w:uiPriority="61" w:unhideWhenUsed="0"/>
-    <w:lsdException w:name="Light Grid Accent 3" w:semiHidden="0" w:uiPriority="62" w:unhideWhenUsed="0"/>
-    <w:lsdException w:name="Medium Shading 1 Accent 3" w:semiHidden="0" w:uiPriority="63" w:unhideWhenUsed="0"/>
-    <w:lsdException w:name="Medium Shading 2 Accent 3" w:semiHidden="0" w:uiPriority="64" w:unhideWhenUsed="0"/>
-    <w:lsdException w:name="Medium List 1 Accent 3" w:semiHidden="0" w:uiPriority="65" w:unhideWhenUsed="0"/>
-    <w:lsdException w:name="Medium List 2 Accent 3" w:semiHidden="0" w:uiPriority="66" w:unhideWhenUsed="0"/>
-    <w:lsdException w:name="Medium Grid 1 Accent 3" w:semiHidden="0" w:uiPriority="67" w:unhideWhenUsed="0"/>
-    <w:lsdException w:name="Medium Grid 2 Accent 3" w:semiHidden="0" w:uiPriority="68" w:unhideWhenUsed="0"/>
-    <w:lsdException w:name="Medium Grid 3 Accent 3" w:semiHidden="0" w:uiPriority="69" w:unhideWhenUsed="0"/>
-    <w:lsdException w:name="Dark List Accent 3" w:semiHidden="0" w:uiPriority="70" w:unhideWhenUsed="0"/>
-    <w:lsdException w:name="Colorful Shading Accent 3" w:semiHidden="0" w:uiPriority="71" w:unhideWhenUsed="0"/>
-    <w:lsdException w:name="Colorful List Accent 3" w:semiHidden="0" w:uiPriority="72" w:unhideWhenUsed="0"/>
-    <w:lsdException w:name="Colorful Grid Accent 3" w:semiHidden="0" w:uiPriority="73" w:unhideWhenUsed="0"/>
-    <w:lsdException w:name="Light Shading Accent 4" w:semiHidden="0" w:uiPriority="60" w:unhideWhenUsed="0"/>
-    <w:lsdException w:name="Light List Accent 4" w:semiHidden="0" w:uiPriority="61" w:unhideWhenUsed="0"/>
-    <w:lsdException w:name="Light Grid Accent 4" w:semiHidden="0" w:uiPriority="62" w:unhideWhenUsed="0"/>
-    <w:lsdException w:name="Medium Shading 1 Accent 4" w:semiHidden="0" w:uiPriority="63" w:unhideWhenUsed="0"/>
-    <w:lsdException w:name="Medium Shading 2 Accent 4" w:semiHidden="0" w:uiPriority="64" w:unhideWhenUsed="0"/>
-    <w:lsdException w:name="Medium List 1 Accent 4" w:semiHidden="0" w:uiPriority="65" w:unhideWhenUsed="0"/>
-    <w:lsdException w:name="Medium List 2 Accent 4" w:semiHidden="0" w:uiPriority="66" w:unhideWhenUsed="0"/>
-    <w:lsdException w:name="Medium Grid 1 Accent 4" w:semiHidden="0" w:uiPriority="67" w:unhideWhenUsed="0"/>
-    <w:lsdException w:name="Medium Grid 2 Accent 4" w:semiHidden="0" w:uiPriority="68" w:unhideWhenUsed="0"/>
-    <w:lsdException w:name="Medium Grid 3 Accent 4" w:semiHidden="0" w:uiPriority="69" w:unhideWhenUsed="0"/>
-    <w:lsdException w:name="Dark List Accent 4" w:semiHidden="0" w:uiPriority="70" w:unhideWhenUsed="0"/>
-    <w:lsdException w:name="Colorful Shading Accent 4" w:semiHidden="0" w:uiPriority="71" w:unhideWhenUsed="0"/>
-    <w:lsdException w:name="Colorful List Accent 4" w:semiHidden="0" w:uiPriority="72" w:unhideWhenUsed="0"/>
-    <w:lsdException w:name="Colorful Grid Accent 4" w:semiHidden="0" w:uiPriority="73" w:unhideWhenUsed="0"/>
-    <w:lsdException w:name="Light Shading Accent 5" w:semiHidden="0" w:uiPriority="60" w:unhideWhenUsed="0"/>
-    <w:lsdException w:name="Light List Accent 5" w:semiHidden="0" w:uiPriority="61" w:unhideWhenUsed="0"/>
-    <w:lsdException w:name="Light Grid Accent 5" w:semiHidden="0" w:uiPriority="62" w:unhideWhenUsed="0"/>
-    <w:lsdException w:name="Medium Shading 1 Accent 5" w:semiHidden="0" w:uiPriority="63" w:unhideWhenUsed="0"/>
-    <w:lsdException w:name="Medium Shading 2 Accent 5" w:semiHidden="0" w:uiPriority="64" w:unhideWhenUsed="0"/>
-    <w:lsdException w:name="Medium List 1 Accent 5" w:semiHidden="0" w:uiPriority="65" w:unhideWhenUsed="0"/>
-    <w:lsdException w:name="Medium List 2 Accent 5" w:semiHidden="0" w:uiPriority="66" w:unhideWhenUsed="0"/>
-    <w:lsdException w:name="Medium Grid 1 Accent 5" w:semiHidden="0" w:uiPriority="67" w:unhideWhenUsed="0"/>
-    <w:lsdException w:name="Medium Grid 2 Accent 5" w:semiHidden="0" w:uiPriority="68" w:unhideWhenUsed="0"/>
-    <w:lsdException w:name="Medium Grid 3 Accent 5" w:semiHidden="0" w:uiPriority="69" w:unhideWhenUsed="0"/>
-    <w:lsdException w:name="Dark List Accent 5" w:semiHidden="0" w:uiPriority="70" w:unhideWhenUsed="0"/>
-    <w:lsdException w:name="Colorful Shading Accent 5" w:semiHidden="0" w:uiPriority="71" w:unhideWhenUsed="0"/>
-    <w:lsdException w:name="Colorful List Accent 5" w:semiHidden="0" w:uiPriority="72" w:unhideWhenUsed="0"/>
-    <w:lsdException w:name="Colorful Grid Accent 5" w:semiHidden="0" w:uiPriority="73" w:unhideWhenUsed="0"/>
-    <w:lsdException w:name="Light Shading Accent 6" w:semiHidden="0" w:uiPriority="60" w:unhideWhenUsed="0"/>
-    <w:lsdException w:name="Light List Accent 6" w:semiHidden="0" w:uiPriority="61" w:unhideWhenUsed="0"/>
-    <w:lsdException w:name="Light Grid Accent 6" w:semiHidden="0" w:uiPriority="62" w:unhideWhenUsed="0"/>
-    <w:lsdException w:name="Medium Shading 1 Accent 6" w:semiHidden="0" w:uiPriority="63" w:unhideWhenUsed="0"/>
-    <w:lsdException w:name="Medium Shading 2 Accent 6" w:semiHidden="0" w:uiPriority="64" w:unhideWhenUsed="0"/>
-    <w:lsdException w:name="Medium List 1 Accent 6" w:semiHidden="0" w:uiPriority="65" w:unhideWhenUsed="0"/>
-    <w:lsdException w:name="Medium List 2 Accent 6" w:semiHidden="0" w:uiPriority="66" w:unhideWhenUsed="0"/>
-    <w:lsdException w:name="Medium Grid 1 Accent 6" w:semiHidden="0" w:uiPriority="67" w:unhideWhenUsed="0"/>
-    <w:lsdException w:name="Medium Grid 2 Accent 6" w:semiHidden="0" w:uiPriority="68" w:unhideWhenUsed="0"/>
-    <w:lsdException w:name="Medium Grid 3 Accent 6" w:semiHidden="0" w:uiPriority="69" w:unhideWhenUsed="0"/>
-    <w:lsdException w:name="Dark List Accent 6" w:semiHidden="0" w:uiPriority="70" w:unhideWhenUsed="0"/>
-    <w:lsdException w:name="Colorful Shading Accent 6" w:semiHidden="0" w:uiPriority="71" w:unhideWhenUsed="0"/>
-    <w:lsdException w:name="Colorful List Accent 6" w:semiHidden="0" w:uiPriority="72" w:unhideWhenUsed="0"/>
-    <w:lsdException w:name="Colorful Grid Accent 6" w:semiHidden="0" w:uiPriority="73" w:unhideWhenUsed="0"/>
-    <w:lsdException w:name="Subtle Emphasis" w:semiHidden="0" w:uiPriority="19" w:unhideWhenUsed="0" w:qFormat="1"/>
-    <w:lsdException w:name="Intense Emphasis" w:semiHidden="0" w:uiPriority="21" w:unhideWhenUsed="0" w:qFormat="1"/>
-    <w:lsdException w:name="Subtle Reference" w:semiHidden="0" w:uiPriority="31" w:unhideWhenUsed="0" w:qFormat="1"/>
-    <w:lsdException w:name="Intense Reference" w:semiHidden="0" w:uiPriority="32" w:unhideWhenUsed="0" w:qFormat="1"/>
-    <w:lsdException w:name="Book Title" w:semiHidden="0" w:uiPriority="33" w:unhideWhenUsed="0" w:qFormat="1"/>
-    <w:lsdException w:name="Bibliography" w:uiPriority="37"/>
-    <w:lsdException w:name="TOC Heading" w:uiPriority="39" w:qFormat="1"/>
-  </w:latentStyles>
-  <w:style w:type="paragraph" w:default="1" w:styleId="Normal">
-    <w:name w:val="Normal"/>
-    <w:qFormat/>
-  </w:style>
-  <w:style w:type="character" w:default="1" w:styleId="DefaultParagraphFont">
-    <w:name w:val="Default Paragraph Font"/>
-    <w:uiPriority w:val="1"/>
-    <w:semiHidden/>
-    <w:unhideWhenUsed/>
-  </w:style>
-  <w:style w:type="table" w:default="1" w:styleId="TableNormal">
-    <w:name w:val="Normal Table"/>
-    <w:uiPriority w:val="99"/>
-    <w:semiHidden/>
-    <w:unhideWhenUsed/>
-    <w:tblPr>
-      <w:tblInd w:w="0" w:type="dxa"/>
-      <w:tblCellMar>
-        <w:top w:w="0" w:type="dxa"/>
-        <w:left w:w="108" w:type="dxa"/>
-        <w:bottom w:w="0" w:type="dxa"/>
-        <w:right w:w="108" w:type="dxa"/>
-      </w:tblCellMar>
-    </w:tblPr>
-  </w:style>
-  <w:style w:type="numbering" w:default="1" w:styleId="NoList">
-    <w:name w:val="No List"/>
-    <w:uiPriority w:val="99"/>
-    <w:semiHidden/>
-    <w:unhideWhenUsed/>
-  </w:style>
-  <w:style w:type="paragraph" w:styleId="ListParagraph">
-    <w:name w:val="List Paragraph"/>
-    <w:basedOn w:val="Normal"/>
-    <w:uiPriority w:val="34"/>
-    <w:qFormat/>
-    <w:rsid w:val="00F74DC4"/>
-    <w:pPr>
-      <w:ind w:left="720"/>
-      <w:contextualSpacing/>
-    </w:pPr>
-  </w:style>
-</w:styles>
-</file>
-
-<file path=word/stylesWithEffects.xml><?xml version="1.0" encoding="utf-8"?>
-<w:styles xmlns:wpc="http://schemas.microsoft.com/office/word/2010/wordprocessingCanvas" xmlns:mo="http://schemas.microsoft.com/office/mac/office/2008/main" xmlns:mc="http://schemas.openxmlformats.org/markup-compatibility/2006" xmlns:mv="urn:schemas-microsoft-com:mac:vml" xmlns:o="urn:schemas-microsoft-com:office:office" xmlns:r="http://schemas.openxmlformats.org/officeDocument/2006/relationships" xmlns:m="http://schemas.openxmlformats.org/officeDocument/2006/math" xmlns:v="urn:schemas-microsoft-com:vml" xmlns:wp14="http://schemas.microsoft.com/office/word/2010/wordprocessingDrawing" xmlns:wp="http://schemas.openxmlformats.org/drawingml/2006/wordprocessingDrawing" xmlns:w10="urn:schemas-microsoft-com:office:word" xmlns:w="http://schemas.openxmlformats.org/wordprocessingml/2006/main" xmlns:w14="http://schemas.microsoft.com/office/word/2010/wordml" xmlns:wpg="http://schemas.microsoft.com/office/word/2010/wordprocessingGroup" xmlns:wpi="http://schemas.microsoft.com/office/word/2010/wordprocessingInk" xmlns:wne="http://schemas.microsoft.com/office/word/2006/wordml" xmlns:wps="http://schemas.microsoft.com/office/word/2010/wordprocessingShape" mc:Ignorable="w14 wp14">
-  <w:docDefaults>
-    <w:rPrDefault>
-      <w:rPr>
-        <w:rFonts w:asciiTheme="minorHAnsi" w:eastAsiaTheme="minorHAnsi" w:hAnsiTheme="minorHAnsi" w:cstheme="minorBidi"/>
-        <w:sz w:val="22"/>
-        <w:szCs w:val="22"/>
-        <w:lang w:val="en-GB" w:eastAsia="en-US" w:bidi="ar-SA"/>
-      </w:rPr>
-    </w:rPrDefault>
-    <w:pPrDefault>
-      <w:pPr>
-        <w:spacing w:after="160" w:line="259" w:lineRule="auto"/>
-      </w:pPr>
-    </w:pPrDefault>
-  </w:docDefaults>
-  <w:latentStyles w:defLockedState="0" w:defUIPriority="99" w:defSemiHidden="1" w:defUnhideWhenUsed="1" w:defQFormat="0" w:count="276">
-    <w:lsdException w:name="Normal" w:semiHidden="0" w:uiPriority="0" w:unhideWhenUsed="0" w:qFormat="1"/>
-    <w:lsdException w:name="heading 1" w:semiHidden="0" w:uiPriority="9" w:unhideWhenUsed="0" w:qFormat="1"/>
-    <w:lsdException w:name="heading 2" w:uiPriority="9" w:qFormat="1"/>
-    <w:lsdException w:name="heading 3" w:uiPriority="9" w:qFormat="1"/>
-    <w:lsdException w:name="heading 4" w:uiPriority="9" w:qFormat="1"/>
-    <w:lsdException w:name="heading 5" w:uiPriority="9" w:qFormat="1"/>
-    <w:lsdException w:name="heading 6" w:uiPriority="9" w:qFormat="1"/>
-    <w:lsdException w:name="heading 7" w:uiPriority="9" w:qFormat="1"/>
-    <w:lsdException w:name="heading 8" w:uiPriority="9" w:qFormat="1"/>
-    <w:lsdException w:name="heading 9" w:uiPriority="9" w:qFormat="1"/>
-    <w:lsdException w:name="toc 1" w:uiPriority="39"/>
-    <w:lsdException w:name="toc 2" w:uiPriority="39"/>
-    <w:lsdException w:name="toc 3" w:uiPriority="39"/>
-    <w:lsdException w:name="toc 4" w:uiPriority="39"/>
-    <w:lsdException w:name="toc 5" w:uiPriority="39"/>
-    <w:lsdException w:name="toc 6" w:uiPriority="39"/>
-    <w:lsdException w:name="toc 7" w:uiPriority="39"/>
-    <w:lsdException w:name="toc 8" w:uiPriority="39"/>
-    <w:lsdException w:name="toc 9" w:uiPriority="39"/>
-    <w:lsdException w:name="caption" w:uiPriority="35" w:qFormat="1"/>
-    <w:lsdException w:name="Title" w:semiHidden="0" w:uiPriority="10" w:unhideWhenUsed="0" w:qFormat="1"/>
-    <w:lsdException w:name="Default Paragraph Font" w:uiPriority="1"/>
-    <w:lsdException w:name="Subtitle" w:semiHidden="0" w:uiPriority="11" w:unhideWhenUsed="0" w:qFormat="1"/>
-    <w:lsdException w:name="Strong" w:semiHidden="0" w:uiPriority="22" w:unhideWhenUsed="0" w:qFormat="1"/>
-    <w:lsdException w:name="Emphasis" w:semiHidden="0" w:uiPriority="20" w:unhideWhenUsed="0" w:qFormat="1"/>
-    <w:lsdException w:name="Table Grid" w:semiHidden="0" w:uiPriority="39" w:unhideWhenUsed="0"/>
-    <w:lsdException w:name="Note Level 1" w:semiHidden="0" w:unhideWhenUsed="0"/>
-    <w:lsdException w:name="Note Level 2" w:semiHidden="0" w:unhideWhenUsed="0"/>
-    <w:lsdException w:name="Note Level 3" w:semiHidden="0" w:unhideWhenUsed="0"/>
-    <w:lsdException w:name="Note Level 4" w:semiHidden="0" w:unhideWhenUsed="0"/>
-    <w:lsdException w:name="Note Level 5" w:semiHidden="0" w:unhideWhenUsed="0"/>
-    <w:lsdException w:name="Note Level 6" w:semiHidden="0" w:unhideWhenUsed="0"/>
-    <w:lsdException w:name="Note Level 7" w:semiHidden="0" w:unhideWhenUsed="0"/>
-    <w:lsdException w:name="Note Level 8" w:semiHidden="0" w:unhideWhenUsed="0"/>
-    <w:lsdException w:name="Note Level 9" w:semiHidden="0" w:unhideWhenUsed="0"/>
-    <w:lsdException w:name="Placeholder Text" w:unhideWhenUsed="0"/>
-    <w:lsdException w:name="No Spacing" w:semiHidden="0" w:uiPriority="1" w:unhideWhenUsed="0" w:qFormat="1"/>
-    <w:lsdException w:name="Light Shading" w:semiHidden="0" w:uiPriority="60" w:unhideWhenUsed="0"/>
-    <w:lsdException w:name="Light List" w:semiHidden="0" w:uiPriority="61" w:unhideWhenUsed="0"/>
-    <w:lsdException w:name="Light Grid" w:semiHidden="0" w:uiPriority="62" w:unhideWhenUsed="0"/>
-    <w:lsdException w:name="Medium Shading 1" w:semiHidden="0" w:uiPriority="63" w:unhideWhenUsed="0"/>
-    <w:lsdException w:name="Medium Shading 2" w:semiHidden="0" w:uiPriority="64" w:unhideWhenUsed="0"/>
-    <w:lsdException w:name="Medium List 1" w:semiHidden="0" w:uiPriority="65" w:unhideWhenUsed="0"/>
-    <w:lsdException w:name="Medium List 2" w:semiHidden="0" w:uiPriority="66" w:unhideWhenUsed="0"/>
-    <w:lsdException w:name="Medium Grid 1" w:semiHidden="0" w:uiPriority="67" w:unhideWhenUsed="0"/>
-    <w:lsdException w:name="Medium Grid 2" w:semiHidden="0" w:uiPriority="68" w:unhideWhenUsed="0"/>
-    <w:lsdException w:name="Medium Grid 3" w:semiHidden="0" w:uiPriority="69" w:unhideWhenUsed="0"/>
-    <w:lsdException w:name="Dark List" w:semiHidden="0" w:uiPriority="70" w:unhideWhenUsed="0"/>
-    <w:lsdException w:name="Colorful Shading" w:semiHidden="0" w:uiPriority="71" w:unhideWhenUsed="0"/>
-    <w:lsdException w:name="Colorful List" w:semiHidden="0" w:uiPriority="72" w:unhideWhenUsed="0"/>
-    <w:lsdException w:name="Colorful Grid" w:semiHidden="0" w:uiPriority="73" w:unhideWhenUsed="0"/>
-    <w:lsdException w:name="Light Shading Accent 1" w:semiHidden="0" w:uiPriority="60" w:unhideWhenUsed="0"/>
-    <w:lsdException w:name="Light List Accent 1" w:semiHidden="0" w:uiPriority="61" w:unhideWhenUsed="0"/>
-    <w:lsdException w:name="Light Grid Accent 1" w:semiHidden="0" w:uiPriority="62" w:unhideWhenUsed="0"/>
-    <w:lsdException w:name="Medium Shading 1 Accent 1" w:semiHidden="0" w:uiPriority="63" w:unhideWhenUsed="0"/>
-    <w:lsdException w:name="Medium Shading 2 Accent 1" w:semiHidden="0" w:uiPriority="64" w:unhideWhenUsed="0"/>
-    <w:lsdException w:name="Medium List 1 Accent 1" w:semiHidden="0" w:uiPriority="65" w:unhideWhenUsed="0"/>
-    <w:lsdException w:name="Revision" w:unhideWhenUsed="0"/>
-    <w:lsdException w:name="List Paragraph" w:semiHidden="0" w:uiPriority="34" w:unhideWhenUsed="0" w:qFormat="1"/>
-    <w:lsdException w:name="Quote" w:semiHidden="0" w:uiPriority="29" w:unhideWhenUsed="0" w:qFormat="1"/>
-    <w:lsdException w:name="Intense Quote" w:semiHidden="0" w:uiPriority="30" w:unhideWhenUsed="0" w:qFormat="1"/>
-    <w:lsdException w:name="Medium List 2 Accent 1" w:semiHidden="0" w:uiPriority="66" w:unhideWhenUsed="0"/>
-    <w:lsdException w:name="Medium Grid 1 Accent 1" w:semiHidden="0" w:uiPriority="67" w:unhideWhenUsed="0"/>
-    <w:lsdException w:name="Medium Grid 2 Accent 1" w:semiHidden="0" w:uiPriority="68" w:unhideWhenUsed="0"/>
-    <w:lsdException w:name="Medium Grid 3 Accent 1" w:semiHidden="0" w:uiPriority="69" w:unhideWhenUsed="0"/>
-    <w:lsdException w:name="Dark List Accent 1" w:semiHidden="0" w:uiPriority="70" w:unhideWhenUsed="0"/>
-    <w:lsdException w:name="Colorful Shading Accent 1" w:semiHidden="0" w:uiPriority="71" w:unhideWhenUsed="0"/>
-    <w:lsdException w:name="Colorful List Accent 1" w:semiHidden="0" w:uiPriority="72" w:unhideWhenUsed="0"/>
-    <w:lsdException w:name="Colorful Grid Accent 1" w:semiHidden="0" w:uiPriority="73" w:unhideWhenUsed="0"/>
-    <w:lsdException w:name="Light Shading Accent 2" w:semiHidden="0" w:uiPriority="60" w:unhideWhenUsed="0"/>
-    <w:lsdException w:name="Light List Accent 2" w:semiHidden="0" w:uiPriority="61" w:unhideWhenUsed="0"/>
-    <w:lsdException w:name="Light Grid Accent 2" w:semiHidden="0" w:uiPriority="62" w:unhideWhenUsed="0"/>
-    <w:lsdException w:name="Medium Shading 1 Accent 2" w:semiHidden="0" w:uiPriority="63" w:unhideWhenUsed="0"/>
-    <w:lsdException w:name="Medium Shading 2 Accent 2" w:semiHidden="0" w:uiPriority="64" w:unhideWhenUsed="0"/>
-    <w:lsdException w:name="Medium List 1 Accent 2" w:semiHidden="0" w:uiPriority="65" w:unhideWhenUsed="0"/>
-    <w:lsdException w:name="Medium List 2 Accent 2" w:semiHidden="0" w:uiPriority="66" w:unhideWhenUsed="0"/>
-    <w:lsdException w:name="Medium Grid 1 Accent 2" w:semiHidden="0" w:uiPriority="67" w:unhideWhenUsed="0"/>
-    <w:lsdException w:name="Medium Grid 2 Accent 2" w:semiHidden="0" w:uiPriority="68" w:unhideWhenUsed="0"/>
-    <w:lsdException w:name="Medium Grid 3 Accent 2" w:semiHidden="0" w:uiPriority="69" w:unhideWhenUsed="0"/>
-    <w:lsdException w:name="Dark List Accent 2" w:semiHidden="0" w:uiPriority="70" w:unhideWhenUsed="0"/>
-    <w:lsdException w:name="Colorful Shading Accent 2" w:semiHidden="0" w:uiPriority="71" w:unhideWhenUsed="0"/>
-    <w:lsdException w:name="Colorful List Accent 2" w:semiHidden="0" w:uiPriority="72" w:unhideWhenUsed="0"/>
-    <w:lsdException w:name="Colorful Grid Accent 2" w:semiHidden="0" w:uiPriority="73" w:unhideWhenUsed="0"/>
-    <w:lsdException w:name="Light Shading Accent 3" w:semiHidden="0" w:uiPriority="60" w:unhideWhenUsed="0"/>
-    <w:lsdException w:name="Light List Accent 3" w:semiHidden="0" w:uiPriority="61" w:unhideWhenUsed="0"/>
-    <w:lsdException w:name="Light Grid Accent 3" w:semiHidden="0" w:uiPriority="62" w:unhideWhenUsed="0"/>
-    <w:lsdException w:name="Medium Shading 1 Accent 3" w:semiHidden="0" w:uiPriority="63" w:unhideWhenUsed="0"/>
-    <w:lsdException w:name="Medium Shading 2 Accent 3" w:semiHidden="0" w:uiPriority="64" w:unhideWhenUsed="0"/>
-    <w:lsdException w:name="Medium List 1 Accent 3" w:semiHidden="0" w:uiPriority="65" w:unhideWhenUsed="0"/>
-    <w:lsdException w:name="Medium List 2 Accent 3" w:semiHidden="0" w:uiPriority="66" w:unhideWhenUsed="0"/>
-    <w:lsdException w:name="Medium Grid 1 Accent 3" w:semiHidden="0" w:uiPriority="67" w:unhideWhenUsed="0"/>
-    <w:lsdException w:name="Medium Grid 2 Accent 3" w:semiHidden="0" w:uiPriority="68" w:unhideWhenUsed="0"/>
-    <w:lsdException w:name="Medium Grid 3 Accent 3" w:semiHidden="0" w:uiPriority="69" w:unhideWhenUsed="0"/>
-    <w:lsdException w:name="Dark List Accent 3" w:semiHidden="0" w:uiPriority="70" w:unhideWhenUsed="0"/>
-    <w:lsdException w:name="Colorful Shading Accent 3" w:semiHidden="0" w:uiPriority="71" w:unhideWhenUsed="0"/>
-    <w:lsdException w:name="Colorful List Accent 3" w:semiHidden="0" w:uiPriority="72" w:unhideWhenUsed="0"/>
-    <w:lsdException w:name="Colorful Grid Accent 3" w:semiHidden="0" w:uiPriority="73" w:unhideWhenUsed="0"/>
-    <w:lsdException w:name="Light Shading Accent 4" w:semiHidden="0" w:uiPriority="60" w:unhideWhenUsed="0"/>
-    <w:lsdException w:name="Light List Accent 4" w:semiHidden="0" w:uiPriority="61" w:unhideWhenUsed="0"/>
-    <w:lsdException w:name="Light Grid Accent 4" w:semiHidden="0" w:uiPriority="62" w:unhideWhenUsed="0"/>
-    <w:lsdException w:name="Medium Shading 1 Accent 4" w:semiHidden="0" w:uiPriority="63" w:unhideWhenUsed="0"/>
-    <w:lsdException w:name="Medium Shading 2 Accent 4" w:semiHidden="0" w:uiPriority="64" w:unhideWhenUsed="0"/>
-    <w:lsdException w:name="Medium List 1 Accent 4" w:semiHidden="0" w:uiPriority="65" w:unhideWhenUsed="0"/>
-    <w:lsdException w:name="Medium List 2 Accent 4" w:semiHidden="0" w:uiPriority="66" w:unhideWhenUsed="0"/>
-    <w:lsdException w:name="Medium Grid 1 Accent 4" w:semiHidden="0" w:uiPriority="67" w:unhideWhenUsed="0"/>
-    <w:lsdException w:name="Medium Grid 2 Accent 4" w:semiHidden="0" w:uiPriority="68" w:unhideWhenUsed="0"/>
-    <w:lsdException w:name="Medium Grid 3 Accent 4" w:semiHidden="0" w:uiPriority="69" w:unhideWhenUsed="0"/>
-    <w:lsdException w:name="Dark List Accent 4" w:semiHidden="0" w:uiPriority="70" w:unhideWhenUsed="0"/>
-    <w:lsdException w:name="Colorful Shading Accent 4" w:semiHidden="0" w:uiPriority="71" w:unhideWhenUsed="0"/>
-    <w:lsdException w:name="Colorful List Accent 4" w:semiHidden="0" w:uiPriority="72" w:unhideWhenUsed="0"/>
-    <w:lsdException w:name="Colorful Grid Accent 4" w:semiHidden="0" w:uiPriority="73" w:unhideWhenUsed="0"/>
-    <w:lsdException w:name="Light Shading Accent 5" w:semiHidden="0" w:uiPriority="60" w:unhideWhenUsed="0"/>
-    <w:lsdException w:name="Light List Accent 5" w:semiHidden="0" w:uiPriority="61" w:unhideWhenUsed="0"/>
-    <w:lsdException w:name="Light Grid Accent 5" w:semiHidden="0" w:uiPriority="62" w:unhideWhenUsed="0"/>
-    <w:lsdException w:name="Medium Shading 1 Accent 5" w:semiHidden="0" w:uiPriority="63" w:unhideWhenUsed="0"/>
-    <w:lsdException w:name="Medium Shading 2 Accent 5" w:semiHidden="0" w:uiPriority="64" w:unhideWhenUsed="0"/>
-    <w:lsdException w:name="Medium List 1 Accent 5" w:semiHidden="0" w:uiPriority="65" w:unhideWhenUsed="0"/>
-    <w:lsdException w:name="Medium List 2 Accent 5" w:semiHidden="0" w:uiPriority="66" w:unhideWhenUsed="0"/>
-    <w:lsdException w:name="Medium Grid 1 Accent 5" w:semiHidden="0" w:uiPriority="67" w:unhideWhenUsed="0"/>
-    <w:lsdException w:name="Medium Grid 2 Accent 5" w:semiHidden="0" w:uiPriority="68" w:unhideWhenUsed="0"/>
-    <w:lsdException w:name="Medium Grid 3 Accent 5" w:semiHidden="0" w:uiPriority="69" w:unhideWhenUsed="0"/>
-    <w:lsdException w:name="Dark List Accent 5" w:semiHidden="0" w:uiPriority="70" w:unhideWhenUsed="0"/>
-    <w:lsdException w:name="Colorful Shading Accent 5" w:semiHidden="0" w:uiPriority="71" w:unhideWhenUsed="0"/>
-    <w:lsdException w:name="Colorful List Accent 5" w:semiHidden="0" w:uiPriority="72" w:unhideWhenUsed="0"/>
-    <w:lsdException w:name="Colorful Grid Accent 5" w:semiHidden="0" w:uiPriority="73" w:unhideWhenUsed="0"/>
-    <w:lsdException w:name="Light Shading Accent 6" w:semiHidden="0" w:uiPriority="60" w:unhideWhenUsed="0"/>
-    <w:lsdException w:name="Light List Accent 6" w:semiHidden="0" w:uiPriority="61" w:unhideWhenUsed="0"/>
-    <w:lsdException w:name="Light Grid Accent 6" w:semiHidden="0" w:uiPriority="62" w:unhideWhenUsed="0"/>
-    <w:lsdException w:name="Medium Shading 1 Accent 6" w:semiHidden="0" w:uiPriority="63" w:unhideWhenUsed="0"/>
-    <w:lsdException w:name="Medium Shading 2 Accent 6" w:semiHidden="0" w:uiPriority="64" w:unhideWhenUsed="0"/>
-    <w:lsdException w:name="Medium List 1 Accent 6" w:semiHidden="0" w:uiPriority="65" w:unhideWhenUsed="0"/>
-    <w:lsdException w:name="Medium List 2 Accent 6" w:semiHidden="0" w:uiPriority="66" w:unhideWhenUsed="0"/>
-    <w:lsdException w:name="Medium Grid 1 Accent 6" w:semiHidden="0" w:uiPriority="67" w:unhideWhenUsed="0"/>
-    <w:lsdException w:name="Medium Grid 2 Accent 6" w:semiHidden="0" w:uiPriority="68" w:unhideWhenUsed="0"/>
-    <w:lsdException w:name="Medium Grid 3 Accent 6" w:semiHidden="0" w:uiPriority="69" w:unhideWhenUsed="0"/>
-    <w:lsdException w:name="Dark List Accent 6" w:semiHidden="0" w:uiPriority="70" w:unhideWhenUsed="0"/>
-    <w:lsdException w:name="Colorful Shading Accent 6" w:semiHidden="0" w:uiPriority="71" w:unhideWhenUsed="0"/>
-    <w:lsdException w:name="Colorful List Accent 6" w:semiHidden="0" w:uiPriority="72" w:unhideWhenUsed="0"/>
-    <w:lsdException w:name="Colorful Grid Accent 6" w:semiHidden="0" w:uiPriority="73" w:unhideWhenUsed="0"/>
-    <w:lsdException w:name="Subtle Emphasis" w:semiHidden="0" w:uiPriority="19" w:unhideWhenUsed="0" w:qFormat="1"/>
-    <w:lsdException w:name="Intense Emphasis" w:semiHidden="0" w:uiPriority="21" w:unhideWhenUsed="0" w:qFormat="1"/>
-    <w:lsdException w:name="Subtle Reference" w:semiHidden="0" w:uiPriority="31" w:unhideWhenUsed="0" w:qFormat="1"/>
-    <w:lsdException w:name="Intense Reference" w:semiHidden="0" w:uiPriority="32" w:unhideWhenUsed="0" w:qFormat="1"/>
-    <w:lsdException w:name="Book Title" w:semiHidden="0" w:uiPriority="33" w:unhideWhenUsed="0" w:qFormat="1"/>
-    <w:lsdException w:name="Bibliography" w:uiPriority="37"/>
-    <w:lsdException w:name="TOC Heading" w:uiPriority="39" w:qFormat="1"/>
+  <w:latentStyles w:defLockedState="0" w:defUIPriority="99" w:defSemiHidden="0" w:defUnhideWhenUsed="0" w:defQFormat="0" w:count="375">
+    <w:lsdException w:name="Normal" w:uiPriority="0" w:qFormat="1"/>
+    <w:lsdException w:name="heading 1" w:uiPriority="9" w:qFormat="1"/>
+    <w:lsdException w:name="heading 2" w:semiHidden="1" w:uiPriority="9" w:unhideWhenUsed="1" w:qFormat="1"/>
+    <w:lsdException w:name="heading 3" w:semiHidden="1" w:uiPriority="9" w:unhideWhenUsed="1" w:qFormat="1"/>
+    <w:lsdException w:name="heading 4" w:semiHidden="1" w:uiPriority="9" w:unhideWhenUsed="1" w:qFormat="1"/>
+    <w:lsdException w:name="heading 5" w:semiHidden="1" w:uiPriority="9" w:unhideWhenUsed="1" w:qFormat="1"/>
+    <w:lsdException w:name="heading 6" w:semiHidden="1" w:uiPriority="9" w:unhideWhenUsed="1" w:qFormat="1"/>
+    <w:lsdException w:name="heading 7" w:semiHidden="1" w:uiPriority="9" w:unhideWhenUsed="1" w:qFormat="1"/>
+    <w:lsdException w:name="heading 8" w:semiHidden="1" w:uiPriority="9" w:unhideWhenUsed="1" w:qFormat="1"/>
+    <w:lsdException w:name="heading 9" w:semiHidden="1" w:uiPriority="9" w:unhideWhenUsed="1" w:qFormat="1"/>
+    <w:lsdException w:name="index 1" w:semiHidden="1" w:unhideWhenUsed="1"/>
+    <w:lsdException w:name="index 2" w:semiHidden="1" w:unhideWhenUsed="1"/>
+    <w:lsdException w:name="index 3" w:semiHidden="1" w:unhideWhenUsed="1"/>
+    <w:lsdException w:name="index 4" w:semiHidden="1" w:unhideWhenUsed="1"/>
+    <w:lsdException w:name="index 5" w:semiHidden="1" w:unhideWhenUsed="1"/>
+    <w:lsdException w:name="index 6" w:semiHidden="1" w:unhideWhenUsed="1"/>
+    <w:lsdException w:name="index 7" w:semiHidden="1" w:unhideWhenUsed="1"/>
+    <w:lsdException w:name="index 8" w:semiHidden="1" w:unhideWhenUsed="1"/>
+    <w:lsdException w:name="index 9" w:semiHidden="1" w:unhideWhenUsed="1"/>
+    <w:lsdException w:name="toc 1" w:semiHidden="1" w:uiPriority="39" w:unhideWhenUsed="1"/>
+    <w:lsdException w:name="toc 2" w:semiHidden="1" w:uiPriority="39" w:unhideWhenUsed="1"/>
+    <w:lsdException w:name="toc 3" w:semiHidden="1" w:uiPriority="39" w:unhideWhenUsed="1"/>
+    <w:lsdException w:name="toc 4" w:semiHidden="1" w:uiPriority="39" w:unhideWhenUsed="1"/>
+    <w:lsdException w:name="toc 5" w:semiHidden="1" w:uiPriority="39" w:unhideWhenUsed="1"/>
+    <w:lsdException w:name="toc 6" w:semiHidden="1" w:uiPriority="39" w:unhideWhenUsed="1"/>
+    <w:lsdException w:name="toc 7" w:semiHidden="1" w:uiPriority="39" w:unhideWhenUsed="1"/>
+    <w:lsdException w:name="toc 8" w:semiHidden="1" w:uiPriority="39" w:unhideWhenUsed="1"/>
+    <w:lsdException w:name="toc 9" w:semiHidden="1" w:uiPriority="39" w:unhideWhenUsed="1"/>
+    <w:lsdException w:name="Normal Indent" w:semiHidden="1" w:unhideWhenUsed="1"/>
+    <w:lsdException w:name="footnote text" w:semiHidden="1" w:unhideWhenUsed="1"/>
+    <w:lsdException w:name="annotation text" w:semiHidden="1" w:unhideWhenUsed="1"/>
+    <w:lsdException w:name="header" w:semiHidden="1" w:unhideWhenUsed="1"/>
+    <w:lsdException w:name="footer" w:semiHidden="1" w:unhideWhenUsed="1"/>
+    <w:lsdException w:name="index heading" w:semiHidden="1" w:unhideWhenUsed="1"/>
+    <w:lsdException w:name="caption" w:semiHidden="1" w:uiPriority="35" w:unhideWhenUsed="1" w:qFormat="1"/>
+    <w:lsdException w:name="table of figures" w:semiHidden="1" w:unhideWhenUsed="1"/>
+    <w:lsdException w:name="envelope address" w:semiHidden="1" w:unhideWhenUsed="1"/>
+    <w:lsdException w:name="envelope return" w:semiHidden="1" w:unhideWhenUsed="1"/>
+    <w:lsdException w:name="footnote reference" w:semiHidden="1" w:unhideWhenUsed="1"/>
+    <w:lsdException w:name="annotation reference" w:semiHidden="1" w:unhideWhenUsed="1"/>
+    <w:lsdException w:name="line number" w:semiHidden="1" w:unhideWhenUsed="1"/>
+    <w:lsdException w:name="page number" w:semiHidden="1" w:unhideWhenUsed="1"/>
+    <w:lsdException w:name="endnote reference" w:semiHidden="1" w:unhideWhenUsed="1"/>
+    <w:lsdException w:name="endnote text" w:semiHidden="1" w:unhideWhenUsed="1"/>
+    <w:lsdException w:name="table of authorities" w:semiHidden="1" w:unhideWhenUsed="1"/>
+    <w:lsdException w:name="macro" w:semiHidden="1" w:unhideWhenUsed="1"/>
+    <w:lsdException w:name="toa heading" w:semiHidden="1" w:unhideWhenUsed="1"/>
+    <w:lsdException w:name="List" w:semiHidden="1" w:unhideWhenUsed="1"/>
+    <w:lsdException w:name="List Bullet" w:semiHidden="1" w:unhideWhenUsed="1"/>
+    <w:lsdException w:name="List Number" w:semiHidden="1" w:unhideWhenUsed="1"/>
+    <w:lsdException w:name="List 2" w:semiHidden="1" w:unhideWhenUsed="1"/>
+    <w:lsdException w:name="List 3" w:semiHidden="1" w:unhideWhenUsed="1"/>
+    <w:lsdException w:name="List 4" w:semiHidden="1" w:unhideWhenUsed="1"/>
+    <w:lsdException w:name="List 5" w:semiHidden="1" w:unhideWhenUsed="1"/>
+    <w:lsdException w:name="List Bullet 2" w:semiHidden="1" w:unhideWhenUsed="1"/>
+    <w:lsdException w:name="List Bullet 3" w:semiHidden="1" w:unhideWhenUsed="1"/>
+    <w:lsdException w:name="List Bullet 4" w:semiHidden="1" w:unhideWhenUsed="1"/>
+    <w:lsdException w:name="List Bullet 5" w:semiHidden="1" w:unhideWhenUsed="1"/>
+    <w:lsdException w:name="List Number 2" w:semiHidden="1" w:unhideWhenUsed="1"/>
+    <w:lsdException w:name="List Number 3" w:semiHidden="1" w:unhideWhenUsed="1"/>
+    <w:lsdException w:name="List Number 4" w:semiHidden="1" w:unhideWhenUsed="1"/>
+    <w:lsdException w:name="List Number 5" w:semiHidden="1" w:unhideWhenUsed="1"/>
+    <w:lsdException w:name="Title" w:uiPriority="10" w:qFormat="1"/>
+    <w:lsdException w:name="Closing" w:semiHidden="1" w:unhideWhenUsed="1"/>
+    <w:lsdException w:name="Signature" w:semiHidden="1" w:unhideWhenUsed="1"/>
+    <w:lsdException w:name="Default Paragraph Font" w:semiHidden="1" w:uiPriority="1" w:unhideWhenUsed="1"/>
+    <w:lsdException w:name="Body Text" w:semiHidden="1" w:unhideWhenUsed="1"/>
+    <w:lsdException w:name="Body Text Indent" w:semiHidden="1" w:unhideWhenUsed="1"/>
+    <w:lsdException w:name="List Continue" w:semiHidden="1" w:unhideWhenUsed="1"/>
+    <w:lsdException w:name="List Continue 2" w:semiHidden="1" w:unhideWhenUsed="1"/>
+    <w:lsdException w:name="List Continue 3" w:semiHidden="1" w:unhideWhenUsed="1"/>
+    <w:lsdException w:name="List Continue 4" w:semiHidden="1" w:unhideWhenUsed="1"/>
+    <w:lsdException w:name="List Continue 5" w:semiHidden="1" w:unhideWhenUsed="1"/>
+    <w:lsdException w:name="Message Header" w:semiHidden="1" w:unhideWhenUsed="1"/>
+    <w:lsdException w:name="Subtitle" w:uiPriority="11" w:qFormat="1"/>
+    <w:lsdException w:name="Salutation" w:semiHidden="1" w:unhideWhenUsed="1"/>
+    <w:lsdException w:name="Date" w:semiHidden="1" w:unhideWhenUsed="1"/>
+    <w:lsdException w:name="Body Text First Indent" w:semiHidden="1" w:unhideWhenUsed="1"/>
+    <w:lsdException w:name="Body Text First Indent 2" w:semiHidden="1" w:unhideWhenUsed="1"/>
+    <w:lsdException w:name="Note Heading" w:semiHidden="1" w:unhideWhenUsed="1"/>
+    <w:lsdException w:name="Body Text 2" w:semiHidden="1" w:unhideWhenUsed="1"/>
+    <w:lsdException w:name="Body Text 3" w:semiHidden="1" w:unhideWhenUsed="1"/>
+    <w:lsdException w:name="Body Text Indent 2" w:semiHidden="1" w:unhideWhenUsed="1"/>
+    <w:lsdException w:name="Body Text Indent 3" w:semiHidden="1" w:unhideWhenUsed="1"/>
+    <w:lsdException w:name="Block Text" w:semiHidden="1" w:unhideWhenUsed="1"/>
+    <w:lsdException w:name="Hyperlink" w:semiHidden="1" w:unhideWhenUsed="1"/>
+    <w:lsdException w:name="FollowedHyperlink" w:semiHidden="1" w:unhideWhenUsed="1"/>
+    <w:lsdException w:name="Strong" w:uiPriority="22" w:qFormat="1"/>
+    <w:lsdException w:name="Emphasis" w:uiPriority="20" w:qFormat="1"/>
+    <w:lsdException w:name="Document Map" w:semiHidden="1" w:unhideWhenUsed="1"/>
+    <w:lsdException w:name="Plain Text" w:semiHidden="1" w:unhideWhenUsed="1"/>
+    <w:lsdException w:name="E-mail Signature" w:semiHidden="1" w:unhideWhenUsed="1"/>
+    <w:lsdException w:name="HTML Top of Form" w:semiHidden="1" w:unhideWhenUsed="1"/>
+    <w:lsdException w:name="HTML Bottom of Form" w:semiHidden="1" w:unhideWhenUsed="1"/>
+    <w:lsdException w:name="Normal (Web)" w:semiHidden="1" w:unhideWhenUsed="1"/>
+    <w:lsdException w:name="HTML Acronym" w:semiHidden="1" w:unhideWhenUsed="1"/>
+    <w:lsdException w:name="HTML Address" w:semiHidden="1" w:unhideWhenUsed="1"/>
+    <w:lsdException w:name="HTML Cite" w:semiHidden="1" w:unhideWhenUsed="1"/>
+    <w:lsdException w:name="HTML Code" w:semiHidden="1" w:unhideWhenUsed="1"/>
+    <w:lsdException w:name="HTML Definition" w:semiHidden="1" w:unhideWhenUsed="1"/>
+    <w:lsdException w:name="HTML Keyboard" w:semiHidden="1" w:unhideWhenUsed="1"/>
+    <w:lsdException w:name="HTML Preformatted" w:semiHidden="1" w:unhideWhenUsed="1"/>
+    <w:lsdException w:name="HTML Sample" w:semiHidden="1" w:unhideWhenUsed="1"/>
+    <w:lsdException w:name="HTML Typewriter" w:semiHidden="1" w:unhideWhenUsed="1"/>
+    <w:lsdException w:name="HTML Variable" w:semiHidden="1" w:unhideWhenUsed="1"/>
+    <w:lsdException w:name="Normal Table" w:semiHidden="1" w:unhideWhenUsed="1"/>
+    <w:lsdException w:name="annotation subject" w:semiHidden="1" w:unhideWhenUsed="1"/>
+    <w:lsdException w:name="No List" w:semiHidden="1" w:unhideWhenUsed="1"/>
+    <w:lsdException w:name="Outline List 1" w:semiHidden="1" w:unhideWhenUsed="1"/>
+    <w:lsdException w:name="Outline List 2" w:semiHidden="1" w:unhideWhenUsed="1"/>
+    <w:lsdException w:name="Outline List 3" w:semiHidden="1" w:unhideWhenUsed="1"/>
+    <w:lsdException w:name="Table Simple 1" w:semiHidden="1" w:unhideWhenUsed="1"/>
+    <w:lsdException w:name="Table Simple 2" w:semiHidden="1" w:unhideWhenUsed="1"/>
+    <w:lsdException w:name="Table Simple 3" w:semiHidden="1" w:unhideWhenUsed="1"/>
+    <w:lsdException w:name="Table Classic 1" w:semiHidden="1" w:unhideWhenUsed="1"/>
+    <w:lsdException w:name="Table Classic 2" w:semiHidden="1" w:unhideWhenUsed="1"/>
+    <w:lsdException w:name="Table Classic 3" w:semiHidden="1" w:unhideWhenUsed="1"/>
+    <w:lsdException w:name="Table Classic 4" w:semiHidden="1" w:unhideWhenUsed="1"/>
+    <w:lsdException w:name="Table Colorful 1" w:semiHidden="1" w:unhideWhenUsed="1"/>
+    <w:lsdException w:name="Table Colorful 2" w:semiHidden="1" w:unhideWhenUsed="1"/>
+    <w:lsdException w:name="Table Colorful 3" w:semiHidden="1" w:unhideWhenUsed="1"/>
+    <w:lsdException w:name="Table Columns 1" w:semiHidden="1" w:unhideWhenUsed="1"/>
+    <w:lsdException w:name="Table Columns 2" w:semiHidden="1" w:unhideWhenUsed="1"/>
+    <w:lsdException w:name="Table Columns 3" w:semiHidden="1" w:unhideWhenUsed="1"/>
+    <w:lsdException w:name="Table Columns 4" w:semiHidden="1" w:unhideWhenUsed="1"/>
+    <w:lsdException w:name="Table Columns 5" w:semiHidden="1" w:unhideWhenUsed="1"/>
+    <w:lsdException w:name="Table Grid 1" w:semiHidden="1" w:unhideWhenUsed="1"/>
+    <w:lsdException w:name="Table Grid 2" w:semiHidden="1" w:unhideWhenUsed="1"/>
+    <w:lsdException w:name="Table Grid 3" w:semiHidden="1" w:unhideWhenUsed="1"/>
+    <w:lsdException w:name="Table Grid 4" w:semiHidden="1" w:unhideWhenUsed="1"/>
+    <w:lsdException w:name="Table Grid 5" w:semiHidden="1" w:unhideWhenUsed="1"/>
+    <w:lsdException w:name="Table Grid 6" w:semiHidden="1" w:unhideWhenUsed="1"/>
+    <w:lsdException w:name="Table Grid 7" w:semiHidden="1" w:unhideWhenUsed="1"/>
+    <w:lsdException w:name="Table Grid 8" w:semiHidden="1" w:unhideWhenUsed="1"/>
+    <w:lsdException w:name="Table List 1" w:semiHidden="1" w:unhideWhenUsed="1"/>
+    <w:lsdException w:name="Table List 2" w:semiHidden="1" w:unhideWhenUsed="1"/>
+    <w:lsdException w:name="Table List 3" w:semiHidden="1" w:unhideWhenUsed="1"/>
+    <w:lsdException w:name="Table List 4" w:semiHidden="1" w:unhideWhenUsed="1"/>
+    <w:lsdException w:name="Table List 5" w:semiHidden="1" w:unhideWhenUsed="1"/>
+    <w:lsdException w:name="Table List 6" w:semiHidden="1" w:unhideWhenUsed="1"/>
+    <w:lsdException w:name="Table List 7" w:semiHidden="1" w:unhideWhenUsed="1"/>
+    <w:lsdException w:name="Table List 8" w:semiHidden="1" w:unhideWhenUsed="1"/>
+    <w:lsdException w:name="Table 3D effects 1" w:semiHidden="1" w:unhideWhenUsed="1"/>
+    <w:lsdException w:name="Table 3D effects 2" w:semiHidden="1" w:unhideWhenUsed="1"/>
+    <w:lsdException w:name="Table 3D effects 3" w:semiHidden="1" w:unhideWhenUsed="1"/>
+    <w:lsdException w:name="Table Contemporary" w:semiHidden="1" w:unhideWhenUsed="1"/>
+    <w:lsdException w:name="Table Elegant" w:semiHidden="1" w:unhideWhenUsed="1"/>
+    <w:lsdException w:name="Table Professional" w:semiHidden="1" w:unhideWhenUsed="1"/>
+    <w:lsdException w:name="Table Subtle 1" w:semiHidden="1" w:unhideWhenUsed="1"/>
+    <w:lsdException w:name="Table Subtle 2" w:semiHidden="1" w:unhideWhenUsed="1"/>
+    <w:lsdException w:name="Table Web 1" w:semiHidden="1" w:unhideWhenUsed="1"/>
+    <w:lsdException w:name="Table Web 2" w:semiHidden="1" w:unhideWhenUsed="1"/>
+    <w:lsdException w:name="Table Web 3" w:semiHidden="1" w:unhideWhenUsed="1"/>
+    <w:lsdException w:name="Balloon Text" w:semiHidden="1" w:unhideWhenUsed="1"/>
+    <w:lsdException w:name="Table Grid" w:uiPriority="39"/>
+    <w:lsdException w:name="Table Theme" w:semiHidden="1" w:unhideWhenUsed="1"/>
+    <w:lsdException w:name="Placeholder Text" w:semiHidden="1"/>
+    <w:lsdException w:name="No Spacing" w:uiPriority="1" w:qFormat="1"/>
+    <w:lsdException w:name="Light Shading" w:uiPriority="60"/>
+    <w:lsdException w:name="Light List" w:uiPriority="61"/>
+    <w:lsdException w:name="Light Grid" w:uiPriority="62"/>
+    <w:lsdException w:name="Medium Shading 1" w:uiPriority="63"/>
+    <w:lsdException w:name="Medium Shading 2" w:uiPriority="64"/>
+    <w:lsdException w:name="Medium List 1" w:uiPriority="65"/>
+    <w:lsdException w:name="Medium List 2" w:uiPriority="66"/>
+    <w:lsdException w:name="Medium Grid 1" w:uiPriority="67"/>
+    <w:lsdException w:name="Medium Grid 2" w:uiPriority="68"/>
+    <w:lsdException w:name="Medium Grid 3" w:uiPriority="69"/>
+    <w:lsdException w:name="Dark List" w:uiPriority="70"/>
+    <w:lsdException w:name="Colorful Shading" w:uiPriority="71"/>
+    <w:lsdException w:name="Colorful List" w:uiPriority="72"/>
+    <w:lsdException w:name="Colorful Grid" w:uiPriority="73"/>
+    <w:lsdException w:name="Light Shading Accent 1" w:uiPriority="60"/>
+    <w:lsdException w:name="Light List Accent 1" w:uiPriority="61"/>
+    <w:lsdException w:name="Light Grid Accent 1" w:uiPriority="62"/>
+    <w:lsdException w:name="Medium Shading 1 Accent 1" w:uiPriority="63"/>
+    <w:lsdException w:name="Medium Shading 2 Accent 1" w:uiPriority="64"/>
+    <w:lsdException w:name="Medium List 1 Accent 1" w:uiPriority="65"/>
+    <w:lsdException w:name="Revision" w:semiHidden="1"/>
+    <w:lsdException w:name="List Paragraph" w:uiPriority="34" w:qFormat="1"/>
+    <w:lsdException w:name="Quote" w:uiPriority="29" w:qFormat="1"/>
+    <w:lsdException w:name="Intense Quote" w:uiPriority="30" w:qFormat="1"/>
+    <w:lsdException w:name="Medium List 2 Accent 1" w:uiPriority="66"/>
+    <w:lsdException w:name="Medium Grid 1 Accent 1" w:uiPriority="67"/>
+    <w:lsdException w:name="Medium Grid 2 Accent 1" w:uiPriority="68"/>
+    <w:lsdException w:name="Medium Grid 3 Accent 1" w:uiPriority="69"/>
+    <w:lsdException w:name="Dark List Accent 1" w:uiPriority="70"/>
+    <w:lsdException w:name="Colorful Shading Accent 1" w:uiPriority="71"/>
+    <w:lsdException w:name="Colorful List Accent 1" w:uiPriority="72"/>
+    <w:lsdException w:name="Colorful Grid Accent 1" w:uiPriority="73"/>
+    <w:lsdException w:name="Light Shading Accent 2" w:uiPriority="60"/>
+    <w:lsdException w:name="Light List Accent 2" w:uiPriority="61"/>
+    <w:lsdException w:name="Light Grid Accent 2" w:uiPriority="62"/>
+    <w:lsdException w:name="Medium Shading 1 Accent 2" w:uiPriority="63"/>
+    <w:lsdException w:name="Medium Shading 2 Accent 2" w:uiPriority="64"/>
+    <w:lsdException w:name="Medium List 1 Accent 2" w:uiPriority="65"/>
+    <w:lsdException w:name="Medium List 2 Accent 2" w:uiPriority="66"/>
+    <w:lsdException w:name="Medium Grid 1 Accent 2" w:uiPriority="67"/>
+    <w:lsdException w:name="Medium Grid 2 Accent 2" w:uiPriority="68"/>
+    <w:lsdException w:name="Medium Grid 3 Accent 2" w:uiPriority="69"/>
+    <w:lsdException w:name="Dark List Accent 2" w:uiPriority="70"/>
+    <w:lsdException w:name="Colorful Shading Accent 2" w:uiPriority="71"/>
+    <w:lsdException w:name="Colorful List Accent 2" w:uiPriority="72"/>
+    <w:lsdException w:name="Colorful Grid Accent 2" w:uiPriority="73"/>
+    <w:lsdException w:name="Light Shading Accent 3" w:uiPriority="60"/>
+    <w:lsdException w:name="Light List Accent 3" w:uiPriority="61"/>
+    <w:lsdException w:name="Light Grid Accent 3" w:uiPriority="62"/>
+    <w:lsdException w:name="Medium Shading 1 Accent 3" w:uiPriority="63"/>
+    <w:lsdException w:name="Medium Shading 2 Accent 3" w:uiPriority="64"/>
+    <w:lsdException w:name="Medium List 1 Accent 3" w:uiPriority="65"/>
+    <w:lsdException w:name="Medium List 2 Accent 3" w:uiPriority="66"/>
+    <w:lsdException w:name="Medium Grid 1 Accent 3" w:uiPriority="67"/>
+    <w:lsdException w:name="Medium Grid 2 Accent 3" w:uiPriority="68"/>
+    <w:lsdException w:name="Medium Grid 3 Accent 3" w:uiPriority="69"/>
+    <w:lsdException w:name="Dark List Accent 3" w:uiPriority="70"/>
+    <w:lsdException w:name="Colorful Shading Accent 3" w:uiPriority="71"/>
+    <w:lsdException w:name="Colorful List Accent 3" w:uiPriority="72"/>
+    <w:lsdException w:name="Colorful Grid Accent 3" w:uiPriority="73"/>
+    <w:lsdException w:name="Light Shading Accent 4" w:uiPriority="60"/>
+    <w:lsdException w:name="Light List Accent 4" w:uiPriority="61"/>
+    <w:lsdException w:name="Light Grid Accent 4" w:uiPriority="62"/>
+    <w:lsdException w:name="Medium Shading 1 Accent 4" w:uiPriority="63"/>
+    <w:lsdException w:name="Medium Shading 2 Accent 4" w:uiPriority="64"/>
+    <w:lsdException w:name="Medium List 1 Accent 4" w:uiPriority="65"/>
+    <w:lsdException w:name="Medium List 2 Accent 4" w:uiPriority="66"/>
+    <w:lsdException w:name="Medium Grid 1 Accent 4" w:uiPriority="67"/>
+    <w:lsdException w:name="Medium Grid 2 Accent 4" w:uiPriority="68"/>
+    <w:lsdException w:name="Medium Grid 3 Accent 4" w:uiPriority="69"/>
+    <w:lsdException w:name="Dark List Accent 4" w:uiPriority="70"/>
+    <w:lsdException w:name="Colorful Shading Accent 4" w:uiPriority="71"/>
+    <w:lsdException w:name="Colorful List Accent 4" w:uiPriority="72"/>
+    <w:lsdException w:name="Colorful Grid Accent 4" w:uiPriority="73"/>
+    <w:lsdException w:name="Light Shading Accent 5" w:uiPriority="60"/>
+    <w:lsdException w:name="Light List Accent 5" w:uiPriority="61"/>
+    <w:lsdException w:name="Light Grid Accent 5" w:uiPriority="62"/>
+    <w:lsdException w:name="Medium Shading 1 Accent 5" w:uiPriority="63"/>
+    <w:lsdException w:name="Medium Shading 2 Accent 5" w:uiPriority="64"/>
+    <w:lsdException w:name="Medium List 1 Accent 5" w:uiPriority="65"/>
+    <w:lsdException w:name="Medium List 2 Accent 5" w:uiPriority="66"/>
+    <w:lsdException w:name="Medium Grid 1 Accent 5" w:uiPriority="67"/>
+    <w:lsdException w:name="Medium Grid 2 Accent 5" w:uiPriority="68"/>
+    <w:lsdException w:name="Medium Grid 3 Accent 5" w:uiPriority="69"/>
+    <w:lsdException w:name="Dark List Accent 5" w:uiPriority="70"/>
+    <w:lsdException w:name="Colorful Shading Accent 5" w:uiPriority="71"/>
+    <w:lsdException w:name="Colorful List Accent 5" w:uiPriority="72"/>
+    <w:lsdException w:name="Colorful Grid Accent 5" w:uiPriority="73"/>
+    <w:lsdException w:name="Light Shading Accent 6" w:uiPriority="60"/>
+    <w:lsdException w:name="Light List Accent 6" w:uiPriority="61"/>
+    <w:lsdException w:name="Light Grid Accent 6" w:uiPriority="62"/>
+    <w:lsdException w:name="Medium Shading 1 Accent 6" w:uiPriority="63"/>
+    <w:lsdException w:name="Medium Shading 2 Accent 6" w:uiPriority="64"/>
+    <w:lsdException w:name="Medium List 1 Accent 6" w:uiPriority="65"/>
+    <w:lsdException w:name="Medium List 2 Accent 6" w:uiPriority="66"/>
+    <w:lsdException w:name="Medium Grid 1 Accent 6" w:uiPriority="67"/>
+    <w:lsdException w:name="Medium Grid 2 Accent 6" w:uiPriority="68"/>
+    <w:lsdException w:name="Medium Grid 3 Accent 6" w:uiPriority="69"/>
+    <w:lsdException w:name="Dark List Accent 6" w:uiPriority="70"/>
+    <w:lsdException w:name="Colorful Shading Accent 6" w:uiPriority="71"/>
+    <w:lsdException w:name="Colorful List Accent 6" w:uiPriority="72"/>
+    <w:lsdException w:name="Colorful Grid Accent 6" w:uiPriority="73"/>
+    <w:lsdException w:name="Subtle Emphasis" w:uiPriority="19" w:qFormat="1"/>
+    <w:lsdException w:name="Intense Emphasis" w:uiPriority="21" w:qFormat="1"/>
+    <w:lsdException w:name="Subtle Reference" w:uiPriority="31" w:qFormat="1"/>
+    <w:lsdException w:name="Intense Reference" w:uiPriority="32" w:qFormat="1"/>
+    <w:lsdException w:name="Book Title" w:uiPriority="33" w:qFormat="1"/>
+    <w:lsdException w:name="Bibliography" w:semiHidden="1" w:uiPriority="37" w:unhideWhenUsed="1"/>
+    <w:lsdException w:name="TOC Heading" w:semiHidden="1" w:uiPriority="39" w:unhideWhenUsed="1" w:qFormat="1"/>
+    <w:lsdException w:name="Grid Table Light" w:semiHidden="1" w:unhideWhenUsed="1"/>
+    <w:lsdException w:name="Grid Table 1 Light" w:semiHidden="1" w:unhideWhenUsed="1"/>
+    <w:lsdException w:name="Grid Table 2" w:semiHidden="1" w:unhideWhenUsed="1"/>
+    <w:lsdException w:name="Grid Table 3" w:semiHidden="1" w:unhideWhenUsed="1"/>
+    <w:lsdException w:name="Grid Table 4" w:uiPriority="49"/>
+    <w:lsdException w:name="Grid Table 5 Dark" w:uiPriority="50"/>
+    <w:lsdException w:name="Grid Table 6 Colorful" w:uiPriority="51"/>
+    <w:lsdException w:name="Grid Table 7 Colorful" w:uiPriority="52"/>
+    <w:lsdException w:name="Grid Table 1 Light Accent 1" w:uiPriority="46"/>
+    <w:lsdException w:name="Grid Table 2 Accent 1" w:uiPriority="47"/>
+    <w:lsdException w:name="Grid Table 3 Accent 1" w:uiPriority="48"/>
+    <w:lsdException w:name="Grid Table 4 Accent 1" w:uiPriority="49"/>
+    <w:lsdException w:name="Grid Table 5 Dark Accent 1" w:uiPriority="50"/>
+    <w:lsdException w:name="Grid Table 6 Colorful Accent 1" w:uiPriority="51"/>
+    <w:lsdException w:name="Grid Table 7 Colorful Accent 1" w:uiPriority="52"/>
+    <w:lsdException w:name="Grid Table 1 Light Accent 2" w:uiPriority="46"/>
+    <w:lsdException w:name="Grid Table 2 Accent 2" w:uiPriority="47"/>
+    <w:lsdException w:name="Grid Table 3 Accent 2" w:uiPriority="48"/>
+    <w:lsdException w:name="Grid Table 4 Accent 2" w:uiPriority="49"/>
+    <w:lsdException w:name="Grid Table 5 Dark Accent 2" w:uiPriority="50"/>
+    <w:lsdException w:name="Grid Table 6 Colorful Accent 2" w:uiPriority="51"/>
+    <w:lsdException w:name="Grid Table 7 Colorful Accent 2" w:uiPriority="52"/>
+    <w:lsdException w:name="Grid Table 1 Light Accent 3" w:uiPriority="46"/>
+    <w:lsdException w:name="Grid Table 2 Accent 3" w:uiPriority="47"/>
+    <w:lsdException w:name="Grid Table 3 Accent 3" w:uiPriority="48"/>
+    <w:lsdException w:name="Grid Table 4 Accent 3" w:uiPriority="49"/>
+    <w:lsdException w:name="Grid Table 5 Dark Accent 3" w:uiPriority="50"/>
+    <w:lsdException w:name="Grid Table 6 Colorful Accent 3" w:uiPriority="51"/>
+    <w:lsdException w:name="Grid Table 7 Colorful Accent 3" w:uiPriority="52"/>
+    <w:lsdException w:name="Grid Table 1 Light Accent 4" w:uiPriority="46"/>
+    <w:lsdException w:name="Grid Table 2 Accent 4" w:uiPriority="47"/>
+    <w:lsdException w:name="Grid Table 3 Accent 4" w:uiPriority="48"/>
+    <w:lsdException w:name="Grid Table 4 Accent 4" w:uiPriority="49"/>
+    <w:lsdException w:name="Grid Table 5 Dark Accent 4" w:uiPriority="50"/>
+    <w:lsdException w:name="Grid Table 6 Colorful Accent 4" w:uiPriority="51"/>
+    <w:lsdException w:name="Grid Table 7 Colorful Accent 4" w:uiPriority="52"/>
+    <w:lsdException w:name="Grid Table 1 Light Accent 5" w:uiPriority="46"/>
+    <w:lsdException w:name="Grid Table 2 Accent 5" w:uiPriority="47"/>
+    <w:lsdException w:name="Grid Table 3 Accent 5" w:uiPriority="48"/>
+    <w:lsdException w:name="Grid Table 4 Accent 5" w:uiPriority="49"/>
+    <w:lsdException w:name="Grid Table 5 Dark Accent 5" w:uiPriority="50"/>
+    <w:lsdException w:name="Grid Table 6 Colorful Accent 5" w:uiPriority="51"/>
+    <w:lsdException w:name="Grid Table 7 Colorful Accent 5" w:uiPriority="52"/>
+    <w:lsdException w:name="Grid Table 1 Light Accent 6" w:uiPriority="46"/>
+    <w:lsdException w:name="Grid Table 2 Accent 6" w:uiPriority="47"/>
+    <w:lsdException w:name="Grid Table 3 Accent 6" w:uiPriority="48"/>
+    <w:lsdException w:name="Grid Table 4 Accent 6" w:uiPriority="49"/>
+    <w:lsdException w:name="Grid Table 5 Dark Accent 6" w:uiPriority="50"/>
+    <w:lsdException w:name="Grid Table 6 Colorful Accent 6" w:uiPriority="51"/>
+    <w:lsdException w:name="Grid Table 7 Colorful Accent 6" w:uiPriority="52"/>
+    <w:lsdException w:name="List Table 1 Light" w:uiPriority="46"/>
+    <w:lsdException w:name="List Table 2" w:uiPriority="47"/>
+    <w:lsdException w:name="List Table 3" w:uiPriority="48"/>
+    <w:lsdException w:name="List Table 4" w:uiPriority="49"/>
+    <w:lsdException w:name="List Table 5 Dark" w:uiPriority="50"/>
+    <w:lsdException w:name="List Table 6 Colorful" w:uiPriority="51"/>
+    <w:lsdException w:name="List Table 7 Colorful" w:uiPriority="52"/>
+    <w:lsdException w:name="List Table 1 Light Accent 1" w:uiPriority="46"/>
+    <w:lsdException w:name="List Table 2 Accent 1" w:uiPriority="47"/>
+    <w:lsdException w:name="List Table 3 Accent 1" w:uiPriority="48"/>
+    <w:lsdException w:name="List Table 4 Accent 1" w:uiPriority="49"/>
+    <w:lsdException w:name="List Table 5 Dark Accent 1" w:uiPriority="50"/>
+    <w:lsdException w:name="List Table 6 Colorful Accent 1" w:uiPriority="51"/>
+    <w:lsdException w:name="List Table 7 Colorful Accent 1" w:uiPriority="52"/>
+    <w:lsdException w:name="List Table 1 Light Accent 2" w:uiPriority="46"/>
+    <w:lsdException w:name="List Table 2 Accent 2" w:uiPriority="47"/>
+    <w:lsdException w:name="List Table 3 Accent 2" w:uiPriority="48"/>
+    <w:lsdException w:name="List Table 4 Accent 2" w:uiPriority="49"/>
+    <w:lsdException w:name="List Table 5 Dark Accent 2" w:uiPriority="50"/>
+    <w:lsdException w:name="List Table 6 Colorful Accent 2" w:uiPriority="51"/>
+    <w:lsdException w:name="List Table 7 Colorful Accent 2" w:uiPriority="52"/>
+    <w:lsdException w:name="List Table 1 Light Accent 3" w:uiPriority="46"/>
+    <w:lsdException w:name="List Table 2 Accent 3" w:uiPriority="47"/>
+    <w:lsdException w:name="List Table 3 Accent 3" w:uiPriority="48"/>
+    <w:lsdException w:name="List Table 4 Accent 3" w:uiPriority="49"/>
+    <w:lsdException w:name="List Table 5 Dark Accent 3" w:uiPriority="50"/>
+    <w:lsdException w:name="List Table 6 Colorful Accent 3" w:uiPriority="51"/>
+    <w:lsdException w:name="List Table 7 Colorful Accent 3" w:uiPriority="52"/>
+    <w:lsdException w:name="List Table 1 Light Accent 4" w:uiPriority="46"/>
+    <w:lsdException w:name="List Table 2 Accent 4" w:uiPriority="47"/>
+    <w:lsdException w:name="List Table 3 Accent 4" w:uiPriority="48"/>
+    <w:lsdException w:name="List Table 4 Accent 4" w:uiPriority="49"/>
+    <w:lsdException w:name="List Table 5 Dark Accent 4" w:uiPriority="50"/>
+    <w:lsdException w:name="List Table 6 Colorful Accent 4" w:uiPriority="51"/>
+    <w:lsdException w:name="List Table 7 Colorful Accent 4" w:uiPriority="52"/>
+    <w:lsdException w:name="List Table 1 Light Accent 5" w:uiPriority="46"/>
+    <w:lsdException w:name="List Table 2 Accent 5" w:uiPriority="47"/>
+    <w:lsdException w:name="List Table 3 Accent 5" w:uiPriority="48"/>
+    <w:lsdException w:name="List Table 4 Accent 5" w:uiPriority="49"/>
+    <w:lsdException w:name="List Table 5 Dark Accent 5" w:uiPriority="50"/>
+    <w:lsdException w:name="List Table 6 Colorful Accent 5" w:uiPriority="51"/>
+    <w:lsdException w:name="List Table 7 Colorful Accent 5" w:uiPriority="52"/>
+    <w:lsdException w:name="List Table 1 Light Accent 6" w:uiPriority="46"/>
+    <w:lsdException w:name="List Table 2 Accent 6" w:uiPriority="47"/>
+    <w:lsdException w:name="List Table 3 Accent 6" w:uiPriority="48"/>
+    <w:lsdException w:name="List Table 4 Accent 6" w:uiPriority="49"/>
+    <w:lsdException w:name="List Table 5 Dark Accent 6" w:uiPriority="50"/>
+    <w:lsdException w:name="List Table 6 Colorful Accent 6" w:uiPriority="51"/>
+    <w:lsdException w:name="List Table 7 Colorful Accent 6" w:uiPriority="52"/>
+    <w:lsdException w:name="Mention" w:semiHidden="1" w:unhideWhenUsed="1"/>
+    <w:lsdException w:name="Smart Hyperlink" w:semiHidden="1" w:unhideWhenUsed="1"/>
+    <w:lsdException w:name="Hashtag" w:semiHidden="1" w:unhideWhenUsed="1"/>
+    <w:lsdException w:name="Unresolved Mention" w:semiHidden="1" w:unhideWhenUsed="1"/>
   </w:latentStyles>
   <w:style w:type="paragraph" w:default="1" w:styleId="Normal">
     <w:name w:val="Normal"/>
@@ -4616,7 +4848,7 @@
   <a:extraClrSchemeLst/>
   <a:extLst>
     <a:ext uri="{05A4C25C-085E-4340-85A3-A5531E510DB2}">
-      <thm15:themeFamily xmlns:thm15="http://schemas.microsoft.com/office/thememl/2012/main" xmlns="" name="Office Theme" id="{62F939B6-93AF-4DB8-9C6B-D6C7DFDC589F}" vid="{4A3C46E8-61CC-4603-A589-7422A47A8E4A}"/>
+      <thm15:themeFamily xmlns:thm15="http://schemas.microsoft.com/office/thememl/2012/main" name="Office Theme" id="{62F939B6-93AF-4DB8-9C6B-D6C7DFDC589F}" vid="{4A3C46E8-61CC-4603-A589-7422A47A8E4A}"/>
     </a:ext>
   </a:extLst>
 </a:theme>

</xml_diff>

<commit_message>
Updated info about routes by disability
</commit_message>
<xml_diff>
--- a/Map/routes_bydisability.docx
+++ b/Map/routes_bydisability.docx
@@ -6,14 +6,14 @@
       <w:pPr>
         <w:spacing w:after="0" w:line="240" w:lineRule="auto"/>
         <w:rPr>
-          <w:rFonts w:cstheme="minorHAnsi"/>
-          <w:sz w:val="24"/>
-          <w:szCs w:val="24"/>
-        </w:rPr>
-      </w:pPr>
-      <w:r>
-        <w:rPr>
-          <w:rFonts w:cstheme="minorHAnsi"/>
+          <w:rFonts w:ascii="Arial" w:hAnsi="Arial" w:cs="Arial"/>
+          <w:sz w:val="24"/>
+          <w:szCs w:val="24"/>
+        </w:rPr>
+      </w:pPr>
+      <w:r>
+        <w:rPr>
+          <w:rFonts w:ascii="Arial" w:hAnsi="Arial" w:cs="Arial"/>
           <w:sz w:val="24"/>
           <w:szCs w:val="24"/>
         </w:rPr>
@@ -29,66 +29,18 @@
         </w:numPr>
         <w:spacing w:after="0" w:line="240" w:lineRule="auto"/>
         <w:rPr>
-          <w:rFonts w:cstheme="minorHAnsi"/>
-          <w:sz w:val="24"/>
-          <w:szCs w:val="24"/>
-        </w:rPr>
-      </w:pPr>
-      <w:r>
-        <w:rPr>
-          <w:rFonts w:cstheme="minorHAnsi"/>
-          <w:sz w:val="24"/>
-          <w:szCs w:val="24"/>
-        </w:rPr>
-        <w:t xml:space="preserve">Go to the </w:t>
-      </w:r>
-      <w:r>
-        <w:rPr>
-          <w:rFonts w:cstheme="minorHAnsi"/>
-          <w:sz w:val="24"/>
-          <w:szCs w:val="24"/>
-        </w:rPr>
-        <w:t>Ticket Desk</w:t>
-      </w:r>
-      <w:r>
-        <w:rPr>
-          <w:rFonts w:cstheme="minorHAnsi"/>
-          <w:sz w:val="24"/>
-          <w:szCs w:val="24"/>
-        </w:rPr>
-        <w:t xml:space="preserve"> </w:t>
-      </w:r>
-      <w:r>
-        <w:rPr>
-          <w:rFonts w:cstheme="minorHAnsi"/>
-          <w:sz w:val="24"/>
-          <w:szCs w:val="24"/>
-        </w:rPr>
-        <w:t xml:space="preserve">to </w:t>
-      </w:r>
-      <w:r>
-        <w:rPr>
-          <w:rFonts w:cstheme="minorHAnsi"/>
-          <w:sz w:val="24"/>
-          <w:szCs w:val="24"/>
-        </w:rPr>
-        <w:t>get your ticket</w:t>
-      </w:r>
-      <w:r>
-        <w:rPr>
-          <w:rFonts w:cstheme="minorHAnsi"/>
-          <w:sz w:val="24"/>
-          <w:szCs w:val="24"/>
-        </w:rPr>
-        <w:t xml:space="preserve"> </w:t>
-      </w:r>
-      <w:r>
-        <w:rPr>
-          <w:rFonts w:cstheme="minorHAnsi"/>
-          <w:sz w:val="24"/>
-          <w:szCs w:val="24"/>
-        </w:rPr>
-        <w:t>(assistance dogs get free entry!)</w:t>
+          <w:rFonts w:ascii="Arial" w:hAnsi="Arial" w:cs="Arial"/>
+          <w:sz w:val="24"/>
+          <w:szCs w:val="24"/>
+        </w:rPr>
+      </w:pPr>
+      <w:r>
+        <w:rPr>
+          <w:rFonts w:ascii="Arial" w:hAnsi="Arial" w:cs="Arial"/>
+          <w:sz w:val="24"/>
+          <w:szCs w:val="24"/>
+        </w:rPr>
+        <w:t>Go to the Ticket Desk to get your ticket (assistance dogs get free entry!)</w:t>
       </w:r>
     </w:p>
     <w:p>
@@ -100,15 +52,14 @@
         </w:numPr>
         <w:spacing w:after="0" w:line="240" w:lineRule="auto"/>
         <w:rPr>
-          <w:rFonts w:cstheme="minorHAnsi"/>
-          <w:sz w:val="24"/>
-          <w:szCs w:val="24"/>
-        </w:rPr>
-      </w:pPr>
-      <w:r>
-        <w:rPr>
-          <w:rFonts w:cstheme="minorHAnsi"/>
-          <w:color w:val="2E2D44"/>
+          <w:rFonts w:ascii="Arial" w:hAnsi="Arial" w:cs="Arial"/>
+          <w:sz w:val="24"/>
+          <w:szCs w:val="24"/>
+        </w:rPr>
+      </w:pPr>
+      <w:r>
+        <w:rPr>
+          <w:rFonts w:ascii="Arial" w:hAnsi="Arial" w:cs="Arial"/>
           <w:sz w:val="24"/>
           <w:szCs w:val="24"/>
           <w:shd w:val="clear" w:color="auto" w:fill="FFFFFF"/>
@@ -125,15 +76,14 @@
         </w:numPr>
         <w:spacing w:after="0" w:line="240" w:lineRule="auto"/>
         <w:rPr>
-          <w:rFonts w:cstheme="minorHAnsi"/>
-          <w:sz w:val="24"/>
-          <w:szCs w:val="24"/>
-        </w:rPr>
-      </w:pPr>
-      <w:r>
-        <w:rPr>
-          <w:rFonts w:cstheme="minorHAnsi"/>
-          <w:color w:val="2E2D44"/>
+          <w:rFonts w:ascii="Arial" w:hAnsi="Arial" w:cs="Arial"/>
+          <w:sz w:val="24"/>
+          <w:szCs w:val="24"/>
+        </w:rPr>
+      </w:pPr>
+      <w:r>
+        <w:rPr>
+          <w:rFonts w:ascii="Arial" w:hAnsi="Arial" w:cs="Arial"/>
           <w:sz w:val="24"/>
           <w:szCs w:val="24"/>
           <w:shd w:val="clear" w:color="auto" w:fill="FFFFFF"/>
@@ -150,15 +100,14 @@
         </w:numPr>
         <w:spacing w:after="0" w:line="240" w:lineRule="auto"/>
         <w:rPr>
-          <w:rFonts w:cstheme="minorHAnsi"/>
-          <w:sz w:val="24"/>
-          <w:szCs w:val="24"/>
-        </w:rPr>
-      </w:pPr>
-      <w:r>
-        <w:rPr>
-          <w:rFonts w:cstheme="minorHAnsi"/>
-          <w:color w:val="2E2D44"/>
+          <w:rFonts w:ascii="Arial" w:hAnsi="Arial" w:cs="Arial"/>
+          <w:sz w:val="24"/>
+          <w:szCs w:val="24"/>
+        </w:rPr>
+      </w:pPr>
+      <w:r>
+        <w:rPr>
+          <w:rFonts w:ascii="Arial" w:hAnsi="Arial" w:cs="Arial"/>
           <w:sz w:val="24"/>
           <w:szCs w:val="24"/>
           <w:shd w:val="clear" w:color="auto" w:fill="FFFFFF"/>
@@ -175,1525 +124,1307 @@
         </w:numPr>
         <w:spacing w:after="0" w:line="240" w:lineRule="auto"/>
         <w:rPr>
-          <w:rFonts w:cstheme="minorHAnsi"/>
-          <w:sz w:val="24"/>
-          <w:szCs w:val="24"/>
-        </w:rPr>
-      </w:pPr>
-      <w:r>
-        <w:rPr>
-          <w:rFonts w:cstheme="minorHAnsi"/>
+          <w:rFonts w:ascii="Arial" w:hAnsi="Arial" w:cs="Arial"/>
+          <w:sz w:val="24"/>
+          <w:szCs w:val="24"/>
+        </w:rPr>
+      </w:pPr>
+      <w:r>
+        <w:rPr>
+          <w:rFonts w:ascii="Arial" w:hAnsi="Arial" w:cs="Arial"/>
           <w:sz w:val="24"/>
           <w:szCs w:val="24"/>
         </w:rPr>
         <w:t>Take the lift up to Floor 1</w:t>
-      </w:r>
-    </w:p>
-    <w:p>
-      <w:pPr>
-        <w:pStyle w:val="ListParagraph"/>
-        <w:numPr>
-          <w:ilvl w:val="0"/>
-          <w:numId w:val="3"/>
-        </w:numPr>
-        <w:spacing w:after="0" w:line="240" w:lineRule="auto"/>
-        <w:rPr>
-          <w:rFonts w:cstheme="minorHAnsi"/>
-          <w:sz w:val="24"/>
-          <w:szCs w:val="24"/>
-        </w:rPr>
-      </w:pPr>
-      <w:r>
-        <w:rPr>
-          <w:rFonts w:cstheme="minorHAnsi"/>
-          <w:sz w:val="24"/>
-          <w:szCs w:val="24"/>
-        </w:rPr>
-        <w:t>Visit the Planetarium</w:t>
-      </w:r>
-    </w:p>
-    <w:p>
-      <w:pPr>
-        <w:pStyle w:val="ListParagraph"/>
-        <w:numPr>
-          <w:ilvl w:val="0"/>
-          <w:numId w:val="3"/>
-        </w:numPr>
-        <w:spacing w:after="0" w:line="240" w:lineRule="auto"/>
-        <w:rPr>
-          <w:rFonts w:cstheme="minorHAnsi"/>
-          <w:sz w:val="24"/>
-          <w:szCs w:val="24"/>
-        </w:rPr>
-      </w:pPr>
-      <w:r>
-        <w:rPr>
-          <w:rFonts w:cstheme="minorHAnsi"/>
-          <w:sz w:val="24"/>
-          <w:szCs w:val="24"/>
-        </w:rPr>
-        <w:t>Walk around The Hive area surrounding the Science Show Theatre, making sure you don’t miss the Touch It Feely Box and Velvet Hand Illusion</w:t>
-      </w:r>
-    </w:p>
-    <w:p>
-      <w:pPr>
-        <w:pStyle w:val="ListParagraph"/>
-        <w:numPr>
-          <w:ilvl w:val="0"/>
-          <w:numId w:val="3"/>
-        </w:numPr>
-        <w:spacing w:after="0" w:line="240" w:lineRule="auto"/>
-        <w:rPr>
-          <w:rFonts w:cstheme="minorHAnsi"/>
-          <w:sz w:val="24"/>
-          <w:szCs w:val="24"/>
-        </w:rPr>
-      </w:pPr>
-      <w:r>
-        <w:rPr>
-          <w:rFonts w:cstheme="minorHAnsi"/>
-          <w:sz w:val="24"/>
-          <w:szCs w:val="24"/>
-        </w:rPr>
-        <w:t>Walk by the windows, round to The Big Explorer area</w:t>
-      </w:r>
-    </w:p>
-    <w:p>
-      <w:pPr>
-        <w:pStyle w:val="ListParagraph"/>
-        <w:numPr>
-          <w:ilvl w:val="0"/>
-          <w:numId w:val="3"/>
-        </w:numPr>
-        <w:spacing w:after="0" w:line="240" w:lineRule="auto"/>
-        <w:rPr>
-          <w:rFonts w:cstheme="minorHAnsi"/>
-          <w:sz w:val="24"/>
-          <w:szCs w:val="24"/>
-        </w:rPr>
-      </w:pPr>
-      <w:r>
-        <w:rPr>
-          <w:rFonts w:cstheme="minorHAnsi"/>
-          <w:sz w:val="24"/>
-          <w:szCs w:val="24"/>
-        </w:rPr>
-        <w:t>Take the lift up to Floor 2</w:t>
-      </w:r>
-    </w:p>
-    <w:p>
-      <w:pPr>
-        <w:pStyle w:val="ListParagraph"/>
-        <w:numPr>
-          <w:ilvl w:val="0"/>
-          <w:numId w:val="3"/>
-        </w:numPr>
-        <w:spacing w:after="0" w:line="240" w:lineRule="auto"/>
-        <w:rPr>
-          <w:rFonts w:ascii="Arial" w:eastAsia="Times New Roman" w:hAnsi="Arial" w:cs="Arial"/>
-          <w:color w:val="000000"/>
-        </w:rPr>
-      </w:pPr>
-      <w:r>
-        <w:t xml:space="preserve">Hurricane simulator - </w:t>
-      </w:r>
-      <w:r>
-        <w:rPr>
-          <w:rFonts w:ascii="Arial" w:eastAsia="Times New Roman" w:hAnsi="Arial" w:cs="Arial"/>
-          <w:color w:val="000000"/>
-        </w:rPr>
-        <w:t>A freestanding booth where visitors can experience the force of high wind speeds, up to 97.2 km/h. Intended to highlight that wind contains a lot of potential energy.</w:t>
-      </w:r>
-    </w:p>
-    <w:p>
-      <w:pPr>
-        <w:pStyle w:val="ListParagraph"/>
-        <w:numPr>
-          <w:ilvl w:val="0"/>
-          <w:numId w:val="3"/>
-        </w:numPr>
-        <w:spacing w:after="0" w:line="240" w:lineRule="auto"/>
-      </w:pPr>
-      <w:r>
-        <w:t xml:space="preserve">Hydro wall – a series of activities including a wave machine and a </w:t>
-      </w:r>
-      <w:proofErr w:type="spellStart"/>
-      <w:r>
-        <w:t>pelton</w:t>
-      </w:r>
-      <w:proofErr w:type="spellEnd"/>
-      <w:r>
-        <w:t xml:space="preserve"> water wheel highlighting the power of water. </w:t>
-      </w:r>
-    </w:p>
-    <w:p>
-      <w:pPr>
-        <w:pStyle w:val="ListParagraph"/>
-        <w:numPr>
-          <w:ilvl w:val="0"/>
-          <w:numId w:val="3"/>
-        </w:numPr>
-        <w:spacing w:after="0" w:line="240" w:lineRule="auto"/>
-        <w:rPr>
-          <w:rFonts w:ascii="Arial" w:eastAsia="Times New Roman" w:hAnsi="Arial" w:cs="Arial"/>
-          <w:color w:val="000000"/>
-        </w:rPr>
-      </w:pPr>
-      <w:r>
-        <w:t>Fundamentals wall – the fundamentals wall contains a series of displays containing information about various forms of power.</w:t>
-      </w:r>
-    </w:p>
-    <w:p>
-      <w:pPr>
-        <w:pStyle w:val="ListParagraph"/>
-        <w:numPr>
-          <w:ilvl w:val="0"/>
-          <w:numId w:val="3"/>
-        </w:numPr>
-        <w:spacing w:after="0" w:line="240" w:lineRule="auto"/>
-        <w:rPr>
-          <w:rFonts w:cstheme="minorHAnsi"/>
-          <w:sz w:val="24"/>
-          <w:szCs w:val="24"/>
-        </w:rPr>
-      </w:pPr>
-      <w:r>
-        <w:rPr>
-          <w:rFonts w:cstheme="minorHAnsi"/>
-          <w:sz w:val="24"/>
-          <w:szCs w:val="24"/>
-        </w:rPr>
-        <w:t>Take the lift up to Floor 3</w:t>
-      </w:r>
-    </w:p>
-    <w:p>
-      <w:pPr>
-        <w:pStyle w:val="ListParagraph"/>
-        <w:numPr>
-          <w:ilvl w:val="0"/>
-          <w:numId w:val="3"/>
-        </w:numPr>
-        <w:spacing w:after="0" w:line="240" w:lineRule="auto"/>
-        <w:rPr>
-          <w:rFonts w:ascii="Arial" w:eastAsia="Times New Roman" w:hAnsi="Arial" w:cs="Arial"/>
-          <w:color w:val="000000"/>
-        </w:rPr>
-      </w:pPr>
-      <w:r>
-        <w:rPr>
-          <w:rFonts w:ascii="Arial" w:eastAsia="Times New Roman" w:hAnsi="Arial" w:cs="Arial"/>
-          <w:color w:val="000000"/>
-        </w:rPr>
-        <w:t>Sensory homunculus - A ‘homunculus’ sculpture that illustrates a touch sensory map of your brain. The sculpture shows you which parts of your skin send most signals to your brain from the touch receptors of your skin. The bigger the body part on the sculpture, the more of your brain is devoted to receiving signals from that body part. The sculpture is sitting on two large steps and welcomes visitors to the exhibition.</w:t>
-      </w:r>
-    </w:p>
-    <w:p>
-      <w:pPr>
-        <w:pStyle w:val="ListParagraph"/>
-        <w:numPr>
-          <w:ilvl w:val="0"/>
-          <w:numId w:val="3"/>
-        </w:numPr>
-        <w:spacing w:after="0" w:line="240" w:lineRule="auto"/>
-        <w:rPr>
-          <w:rFonts w:ascii="Arial" w:eastAsia="Times New Roman" w:hAnsi="Arial" w:cs="Arial"/>
-          <w:color w:val="000000"/>
-        </w:rPr>
-      </w:pPr>
-      <w:r>
-        <w:rPr>
-          <w:rFonts w:ascii="Arial" w:eastAsia="Times New Roman" w:hAnsi="Arial" w:cs="Arial"/>
-          <w:color w:val="000000"/>
-        </w:rPr>
-        <w:t>Sensory walls and seat - Two walls of sensory stimuli for visitors to explore with touch and sight. One wall is free-standing and connected to a seat. The touch stimuli are designed to make it easy to compare the sensitivity of fingers versus elbows. These quick-interaction exhibits are designed to encourage visitors to use their senses to explore and think about their bodies (to then investigate the rest of the exhibition).</w:t>
-      </w:r>
-    </w:p>
-    <w:p>
-      <w:pPr>
-        <w:pStyle w:val="ListParagraph"/>
-        <w:numPr>
-          <w:ilvl w:val="0"/>
-          <w:numId w:val="3"/>
-        </w:numPr>
-        <w:spacing w:after="0" w:line="240" w:lineRule="auto"/>
-        <w:rPr>
-          <w:rFonts w:ascii="Arial" w:eastAsia="Times New Roman" w:hAnsi="Arial" w:cs="Arial"/>
-          <w:color w:val="000000"/>
-        </w:rPr>
-      </w:pPr>
-      <w:r>
-        <w:rPr>
-          <w:rFonts w:ascii="Arial" w:eastAsia="Times New Roman" w:hAnsi="Arial" w:cs="Arial"/>
-          <w:color w:val="000000"/>
-        </w:rPr>
-        <w:t>Whose brain is more relaxed? - An exhibit that allows two visitors to compete to be the most relaxed. It consists of a table, magnetic ball, two headbands containing EEG sensors, screen, start button, 3-layer flapper label and two moveable stools. The headband sensors measure the brainwaves of each visitor and compare them to calculate who appears more relaxed. The measurements are shown on screen and affect the position of the magnetic ball, which can move in a straight line between the visitors on the table. The ball is moved by a computer-controlled magnet under the table.</w:t>
-      </w:r>
-    </w:p>
-    <w:p>
-      <w:pPr>
-        <w:pStyle w:val="ListParagraph"/>
-        <w:numPr>
-          <w:ilvl w:val="0"/>
-          <w:numId w:val="3"/>
-        </w:numPr>
-        <w:spacing w:after="0" w:line="240" w:lineRule="auto"/>
-        <w:rPr>
-          <w:rFonts w:ascii="Arial" w:eastAsia="Times New Roman" w:hAnsi="Arial" w:cs="Arial"/>
-          <w:color w:val="000000"/>
-        </w:rPr>
-      </w:pPr>
-      <w:r>
-        <w:rPr>
-          <w:rFonts w:ascii="Arial" w:eastAsia="Times New Roman" w:hAnsi="Arial" w:cs="Arial"/>
-          <w:color w:val="000000"/>
-        </w:rPr>
-        <w:t>Take the lift back down to Floor 1</w:t>
-      </w:r>
-    </w:p>
-    <w:p>
-      <w:pPr>
-        <w:pStyle w:val="ListParagraph"/>
-        <w:numPr>
-          <w:ilvl w:val="0"/>
-          <w:numId w:val="3"/>
-        </w:numPr>
-        <w:spacing w:after="0" w:line="240" w:lineRule="auto"/>
-        <w:rPr>
-          <w:rFonts w:ascii="Arial" w:eastAsia="Times New Roman" w:hAnsi="Arial" w:cs="Arial"/>
-          <w:color w:val="000000"/>
-        </w:rPr>
-      </w:pPr>
-      <w:r>
-        <w:rPr>
-          <w:rFonts w:ascii="Arial" w:eastAsia="Times New Roman" w:hAnsi="Arial" w:cs="Arial"/>
-          <w:color w:val="000000"/>
-        </w:rPr>
-        <w:t>Visit the shop</w:t>
-      </w:r>
-    </w:p>
-    <w:p>
-      <w:pPr>
-        <w:pStyle w:val="ListParagraph"/>
-        <w:spacing w:after="0" w:line="240" w:lineRule="auto"/>
-        <w:rPr>
-          <w:rFonts w:cstheme="minorHAnsi"/>
-          <w:sz w:val="24"/>
-          <w:szCs w:val="24"/>
-        </w:rPr>
-      </w:pPr>
-    </w:p>
-    <w:p>
-      <w:pPr>
-        <w:spacing w:after="0" w:line="240" w:lineRule="auto"/>
-        <w:jc w:val="center"/>
-        <w:rPr>
-          <w:rFonts w:cstheme="minorHAnsi"/>
-          <w:sz w:val="24"/>
-          <w:szCs w:val="24"/>
-        </w:rPr>
-      </w:pPr>
-    </w:p>
-    <w:p>
-      <w:pPr>
-        <w:spacing w:after="0" w:line="240" w:lineRule="auto"/>
-        <w:rPr>
-          <w:rFonts w:cstheme="minorHAnsi"/>
-          <w:sz w:val="24"/>
-          <w:szCs w:val="24"/>
-        </w:rPr>
-      </w:pPr>
-      <w:r>
-        <w:rPr>
-          <w:rFonts w:cstheme="minorHAnsi"/>
-          <w:sz w:val="24"/>
-          <w:szCs w:val="24"/>
-        </w:rPr>
-        <w:t>Hearing Impairment</w:t>
-      </w:r>
-    </w:p>
-    <w:p>
-      <w:pPr>
-        <w:pStyle w:val="ListParagraph"/>
-        <w:numPr>
-          <w:ilvl w:val="0"/>
-          <w:numId w:val="4"/>
-        </w:numPr>
-        <w:spacing w:after="0" w:line="240" w:lineRule="auto"/>
-        <w:rPr>
-          <w:rFonts w:cstheme="minorHAnsi"/>
-          <w:sz w:val="24"/>
-          <w:szCs w:val="24"/>
-        </w:rPr>
-      </w:pPr>
-      <w:r>
-        <w:rPr>
-          <w:rFonts w:cstheme="minorHAnsi"/>
-          <w:sz w:val="24"/>
-          <w:szCs w:val="24"/>
-        </w:rPr>
-        <w:t xml:space="preserve">Go to the </w:t>
-      </w:r>
-      <w:r>
-        <w:rPr>
-          <w:rFonts w:cstheme="minorHAnsi"/>
-          <w:sz w:val="24"/>
-          <w:szCs w:val="24"/>
-        </w:rPr>
-        <w:t>Ticket Desk</w:t>
-      </w:r>
-      <w:r>
-        <w:rPr>
-          <w:rFonts w:cstheme="minorHAnsi"/>
-          <w:sz w:val="24"/>
-          <w:szCs w:val="24"/>
-        </w:rPr>
-        <w:t xml:space="preserve"> </w:t>
-      </w:r>
-      <w:r>
-        <w:rPr>
-          <w:rFonts w:cstheme="minorHAnsi"/>
-          <w:sz w:val="24"/>
-          <w:szCs w:val="24"/>
-        </w:rPr>
-        <w:t xml:space="preserve">to </w:t>
-      </w:r>
-      <w:r>
-        <w:rPr>
-          <w:rFonts w:cstheme="minorHAnsi"/>
-          <w:sz w:val="24"/>
-          <w:szCs w:val="24"/>
-        </w:rPr>
-        <w:t>get your ticket</w:t>
-      </w:r>
-    </w:p>
-    <w:p>
-      <w:pPr>
-        <w:pStyle w:val="ListParagraph"/>
-        <w:numPr>
-          <w:ilvl w:val="0"/>
-          <w:numId w:val="5"/>
-        </w:numPr>
-        <w:spacing w:after="0" w:line="240" w:lineRule="auto"/>
-        <w:rPr>
-          <w:rFonts w:cstheme="minorHAnsi"/>
-          <w:sz w:val="24"/>
-          <w:szCs w:val="24"/>
-        </w:rPr>
-      </w:pPr>
-      <w:r>
-        <w:rPr>
-          <w:rFonts w:cstheme="minorHAnsi"/>
-          <w:sz w:val="24"/>
-          <w:szCs w:val="24"/>
-        </w:rPr>
-        <w:t>Remember to present your access card at the ticket desk</w:t>
-      </w:r>
-    </w:p>
-    <w:p>
-      <w:pPr>
-        <w:pStyle w:val="ListParagraph"/>
-        <w:numPr>
-          <w:ilvl w:val="0"/>
-          <w:numId w:val="5"/>
-        </w:numPr>
-        <w:spacing w:after="0" w:line="240" w:lineRule="auto"/>
-        <w:rPr>
-          <w:rFonts w:cstheme="minorHAnsi"/>
-          <w:sz w:val="24"/>
-          <w:szCs w:val="24"/>
-        </w:rPr>
-      </w:pPr>
-      <w:r>
-        <w:rPr>
-          <w:rFonts w:cstheme="minorHAnsi"/>
-          <w:color w:val="2E2D44"/>
-          <w:sz w:val="24"/>
-          <w:szCs w:val="24"/>
-          <w:shd w:val="clear" w:color="auto" w:fill="FFFFFF"/>
-        </w:rPr>
-        <w:t xml:space="preserve">Induction </w:t>
-      </w:r>
-      <w:r>
-        <w:rPr>
-          <w:rFonts w:cstheme="minorHAnsi"/>
-          <w:color w:val="2E2D44"/>
-          <w:sz w:val="24"/>
-          <w:szCs w:val="24"/>
-          <w:shd w:val="clear" w:color="auto" w:fill="FFFFFF"/>
-        </w:rPr>
-        <w:t>loops are available at the Front Desk (but also the IMAX Theatre, Auditorium and Science Show Theatre)</w:t>
-      </w:r>
-    </w:p>
-    <w:p>
-      <w:pPr>
-        <w:pStyle w:val="ListParagraph"/>
-        <w:numPr>
-          <w:ilvl w:val="0"/>
-          <w:numId w:val="5"/>
-        </w:numPr>
-        <w:spacing w:after="0" w:line="240" w:lineRule="auto"/>
-        <w:rPr>
-          <w:rFonts w:cstheme="minorHAnsi"/>
-          <w:sz w:val="24"/>
-          <w:szCs w:val="24"/>
-        </w:rPr>
-      </w:pPr>
-      <w:r>
-        <w:rPr>
-          <w:rFonts w:cstheme="minorHAnsi"/>
-          <w:color w:val="2E2D44"/>
-          <w:sz w:val="24"/>
-          <w:szCs w:val="24"/>
-          <w:shd w:val="clear" w:color="auto" w:fill="FFFFFF"/>
-        </w:rPr>
-        <w:lastRenderedPageBreak/>
-        <w:t>If you would like to attend any events happening in either of these places, feel free to either collect the induction loops at the Front Desk or at either of the aforementioned places</w:t>
-      </w:r>
-    </w:p>
-    <w:p>
-      <w:pPr>
-        <w:pStyle w:val="ListParagraph"/>
-        <w:numPr>
-          <w:ilvl w:val="0"/>
-          <w:numId w:val="5"/>
-        </w:numPr>
-        <w:spacing w:after="0" w:line="240" w:lineRule="auto"/>
-        <w:rPr>
-          <w:rFonts w:cstheme="minorHAnsi"/>
-          <w:sz w:val="24"/>
-          <w:szCs w:val="24"/>
-        </w:rPr>
-      </w:pPr>
-      <w:r>
-        <w:rPr>
-          <w:rFonts w:cstheme="minorHAnsi"/>
-          <w:color w:val="2E2D44"/>
-          <w:sz w:val="24"/>
-          <w:szCs w:val="24"/>
-          <w:shd w:val="clear" w:color="auto" w:fill="FFFFFF"/>
-        </w:rPr>
-        <w:t>Please switch Hearing Aids to the ‘T’ position to use this facility</w:t>
-      </w:r>
-    </w:p>
-    <w:p>
-      <w:pPr>
-        <w:pStyle w:val="ListParagraph"/>
-        <w:numPr>
-          <w:ilvl w:val="0"/>
-          <w:numId w:val="4"/>
-        </w:numPr>
-        <w:spacing w:after="0" w:line="240" w:lineRule="auto"/>
-        <w:rPr>
-          <w:rFonts w:cstheme="minorHAnsi"/>
-          <w:sz w:val="24"/>
-          <w:szCs w:val="24"/>
-        </w:rPr>
-      </w:pPr>
-      <w:r>
-        <w:rPr>
-          <w:rFonts w:cstheme="minorHAnsi"/>
-          <w:sz w:val="24"/>
-          <w:szCs w:val="24"/>
-        </w:rPr>
-        <w:t xml:space="preserve">Visit the </w:t>
-      </w:r>
-      <w:r>
-        <w:rPr>
-          <w:rFonts w:cstheme="minorHAnsi"/>
-          <w:sz w:val="24"/>
-          <w:szCs w:val="24"/>
-        </w:rPr>
-        <w:t>over 30 double decker buses</w:t>
-      </w:r>
-      <w:r>
-        <w:rPr>
-          <w:rFonts w:cstheme="minorHAnsi"/>
-          <w:sz w:val="24"/>
-          <w:szCs w:val="24"/>
-        </w:rPr>
-        <w:t xml:space="preserve"> tall</w:t>
-      </w:r>
-      <w:r>
-        <w:rPr>
-          <w:rFonts w:cstheme="minorHAnsi"/>
-          <w:sz w:val="24"/>
-          <w:szCs w:val="24"/>
-        </w:rPr>
-        <w:t>, rotating</w:t>
-      </w:r>
-      <w:r>
-        <w:rPr>
-          <w:rFonts w:cstheme="minorHAnsi"/>
-          <w:sz w:val="24"/>
-          <w:szCs w:val="24"/>
-        </w:rPr>
-        <w:t xml:space="preserve"> Glasgow Tower and take in</w:t>
-      </w:r>
-      <w:r>
-        <w:rPr>
-          <w:rFonts w:cstheme="minorHAnsi"/>
-          <w:sz w:val="24"/>
-          <w:szCs w:val="24"/>
-        </w:rPr>
-        <w:t xml:space="preserve"> the</w:t>
-      </w:r>
-      <w:r>
-        <w:rPr>
-          <w:rFonts w:cstheme="minorHAnsi"/>
-          <w:sz w:val="24"/>
-          <w:szCs w:val="24"/>
-        </w:rPr>
-        <w:t xml:space="preserve"> breathtaking </w:t>
-      </w:r>
-      <w:r>
-        <w:rPr>
-          <w:rFonts w:cstheme="minorHAnsi"/>
-          <w:sz w:val="24"/>
-          <w:szCs w:val="24"/>
-        </w:rPr>
-        <w:t>360</w:t>
-      </w:r>
-      <w:r>
-        <w:rPr>
-          <w:rFonts w:ascii="Arial" w:hAnsi="Arial" w:cs="Arial"/>
-          <w:color w:val="2E2D44"/>
-          <w:sz w:val="23"/>
-          <w:szCs w:val="23"/>
-          <w:shd w:val="clear" w:color="auto" w:fill="FFFFFF"/>
-        </w:rPr>
-        <w:t xml:space="preserve">° </w:t>
-      </w:r>
-      <w:r>
-        <w:rPr>
-          <w:rFonts w:cstheme="minorHAnsi"/>
-          <w:sz w:val="24"/>
-          <w:szCs w:val="24"/>
-        </w:rPr>
-        <w:t>view of Glasgow</w:t>
-      </w:r>
-    </w:p>
-    <w:p>
-      <w:pPr>
-        <w:pStyle w:val="ListParagraph"/>
-        <w:numPr>
-          <w:ilvl w:val="0"/>
-          <w:numId w:val="9"/>
-        </w:numPr>
-        <w:spacing w:after="0" w:line="240" w:lineRule="auto"/>
-        <w:rPr>
-          <w:rFonts w:cstheme="minorHAnsi"/>
-          <w:sz w:val="24"/>
-          <w:szCs w:val="24"/>
-        </w:rPr>
-      </w:pPr>
-      <w:r>
-        <w:rPr>
-          <w:rFonts w:cstheme="minorHAnsi"/>
-          <w:color w:val="2E2D44"/>
-          <w:sz w:val="24"/>
-          <w:szCs w:val="24"/>
-          <w:shd w:val="clear" w:color="auto" w:fill="FFFFFF"/>
-        </w:rPr>
-        <w:t>Please check for opening status in advance of your visit as weather conditions can change quickly and as a result the tower may be closed for safety reasons</w:t>
-      </w:r>
-    </w:p>
-    <w:p>
-      <w:pPr>
-        <w:pStyle w:val="ListParagraph"/>
-        <w:numPr>
-          <w:ilvl w:val="0"/>
-          <w:numId w:val="4"/>
-        </w:numPr>
-        <w:spacing w:after="0" w:line="240" w:lineRule="auto"/>
-        <w:rPr>
-          <w:rFonts w:cstheme="minorHAnsi"/>
-          <w:sz w:val="24"/>
-          <w:szCs w:val="24"/>
-        </w:rPr>
-      </w:pPr>
-      <w:r>
-        <w:rPr>
-          <w:rFonts w:cstheme="minorHAnsi"/>
-          <w:sz w:val="24"/>
-          <w:szCs w:val="24"/>
-        </w:rPr>
-        <w:t>Take the lift up to Floor 1</w:t>
-      </w:r>
-    </w:p>
-    <w:p>
-      <w:pPr>
-        <w:pStyle w:val="ListParagraph"/>
-        <w:numPr>
-          <w:ilvl w:val="0"/>
-          <w:numId w:val="4"/>
-        </w:numPr>
-        <w:spacing w:after="0" w:line="240" w:lineRule="auto"/>
-        <w:rPr>
-          <w:rFonts w:cstheme="minorHAnsi"/>
-          <w:sz w:val="24"/>
-          <w:szCs w:val="24"/>
-        </w:rPr>
-      </w:pPr>
-      <w:r>
-        <w:rPr>
-          <w:rFonts w:cstheme="minorHAnsi"/>
-          <w:sz w:val="24"/>
-          <w:szCs w:val="24"/>
-        </w:rPr>
-        <w:t>Visit the Planetarium</w:t>
-      </w:r>
-    </w:p>
-    <w:p>
-      <w:pPr>
-        <w:pStyle w:val="ListParagraph"/>
-        <w:numPr>
-          <w:ilvl w:val="0"/>
-          <w:numId w:val="4"/>
-        </w:numPr>
-        <w:spacing w:after="0" w:line="240" w:lineRule="auto"/>
-        <w:rPr>
-          <w:rFonts w:cstheme="minorHAnsi"/>
-          <w:sz w:val="24"/>
-          <w:szCs w:val="24"/>
-        </w:rPr>
-      </w:pPr>
-      <w:r>
-        <w:rPr>
-          <w:rFonts w:cstheme="minorHAnsi"/>
-          <w:sz w:val="24"/>
-          <w:szCs w:val="24"/>
-        </w:rPr>
-        <w:t>Walk through</w:t>
-      </w:r>
-      <w:r>
-        <w:rPr>
-          <w:rFonts w:cstheme="minorHAnsi"/>
-          <w:sz w:val="24"/>
-          <w:szCs w:val="24"/>
-        </w:rPr>
-        <w:t xml:space="preserve"> The Hive area surrounding the Science Show Theatre</w:t>
-      </w:r>
-      <w:r>
-        <w:rPr>
-          <w:rFonts w:cstheme="minorHAnsi"/>
-          <w:sz w:val="24"/>
-          <w:szCs w:val="24"/>
-        </w:rPr>
-        <w:t>, making sure you don’t miss Balancing Beach Ball in Explore and Discover – can you get the ball through the two rings?</w:t>
-      </w:r>
-    </w:p>
-    <w:p>
-      <w:pPr>
-        <w:pStyle w:val="ListParagraph"/>
-        <w:numPr>
-          <w:ilvl w:val="0"/>
-          <w:numId w:val="4"/>
-        </w:numPr>
-        <w:spacing w:after="0" w:line="240" w:lineRule="auto"/>
-        <w:rPr>
-          <w:rFonts w:cstheme="minorHAnsi"/>
-          <w:sz w:val="24"/>
-          <w:szCs w:val="24"/>
-        </w:rPr>
-      </w:pPr>
-      <w:r>
-        <w:rPr>
-          <w:rFonts w:cstheme="minorHAnsi"/>
-          <w:sz w:val="24"/>
-          <w:szCs w:val="24"/>
-        </w:rPr>
-        <w:t>Walk around the floor, making sure you don’t miss</w:t>
-      </w:r>
-      <w:r>
-        <w:rPr>
-          <w:rFonts w:cstheme="minorHAnsi"/>
-          <w:sz w:val="24"/>
-          <w:szCs w:val="24"/>
-        </w:rPr>
-        <w:t xml:space="preserve"> the</w:t>
-      </w:r>
-      <w:r>
-        <w:rPr>
-          <w:rFonts w:cstheme="minorHAnsi"/>
-          <w:sz w:val="24"/>
-          <w:szCs w:val="24"/>
-        </w:rPr>
-        <w:t xml:space="preserve"> </w:t>
-      </w:r>
-      <w:proofErr w:type="spellStart"/>
-      <w:r>
-        <w:rPr>
-          <w:rFonts w:cstheme="minorHAnsi"/>
-          <w:sz w:val="24"/>
-          <w:szCs w:val="24"/>
-        </w:rPr>
-        <w:t>Holophonic</w:t>
-      </w:r>
-      <w:proofErr w:type="spellEnd"/>
-      <w:r>
-        <w:rPr>
-          <w:rFonts w:cstheme="minorHAnsi"/>
-          <w:sz w:val="24"/>
-          <w:szCs w:val="24"/>
-        </w:rPr>
-        <w:t xml:space="preserve"> Sound and Room On </w:t>
-      </w:r>
-      <w:r>
-        <w:rPr>
-          <w:rFonts w:cstheme="minorHAnsi"/>
-          <w:sz w:val="24"/>
-          <w:szCs w:val="24"/>
-        </w:rPr>
-        <w:t>Its</w:t>
-      </w:r>
-      <w:r>
-        <w:rPr>
-          <w:rFonts w:cstheme="minorHAnsi"/>
-          <w:sz w:val="24"/>
-          <w:szCs w:val="24"/>
-        </w:rPr>
-        <w:t xml:space="preserve"> Side exhibits in A Question of Perception</w:t>
-      </w:r>
-      <w:r>
-        <w:rPr>
-          <w:rFonts w:cstheme="minorHAnsi"/>
-          <w:sz w:val="24"/>
-          <w:szCs w:val="24"/>
-        </w:rPr>
-        <w:t>, where you get to guess where the sound is coming from and defy gravity</w:t>
-      </w:r>
-    </w:p>
-    <w:p>
-      <w:pPr>
-        <w:pStyle w:val="ListParagraph"/>
-        <w:numPr>
-          <w:ilvl w:val="0"/>
-          <w:numId w:val="4"/>
-        </w:numPr>
-        <w:spacing w:after="0" w:line="240" w:lineRule="auto"/>
-        <w:rPr>
-          <w:rFonts w:cstheme="minorHAnsi"/>
-          <w:sz w:val="24"/>
-          <w:szCs w:val="24"/>
-        </w:rPr>
-      </w:pPr>
-      <w:r>
-        <w:rPr>
-          <w:rFonts w:cstheme="minorHAnsi"/>
-          <w:sz w:val="24"/>
-          <w:szCs w:val="24"/>
-        </w:rPr>
-        <w:t>Take the lift up to Floor 2</w:t>
-      </w:r>
-    </w:p>
-    <w:p>
-      <w:pPr>
-        <w:pStyle w:val="ListParagraph"/>
-        <w:numPr>
-          <w:ilvl w:val="0"/>
-          <w:numId w:val="4"/>
-        </w:numPr>
-        <w:spacing w:after="0" w:line="240" w:lineRule="auto"/>
-        <w:rPr>
-          <w:rFonts w:ascii="Arial" w:eastAsia="Times New Roman" w:hAnsi="Arial" w:cs="Arial"/>
-          <w:color w:val="000000"/>
-        </w:rPr>
-      </w:pPr>
-      <w:r>
-        <w:t xml:space="preserve">Hurricane simulator - </w:t>
-      </w:r>
-      <w:r>
-        <w:rPr>
-          <w:rFonts w:ascii="Arial" w:eastAsia="Times New Roman" w:hAnsi="Arial" w:cs="Arial"/>
-          <w:color w:val="000000"/>
-        </w:rPr>
-        <w:t>A freestanding booth where visitors can experience the force of high wind speeds, up to 97.2 km/h. Intended to highlight that wind contains a lot of potential energy.</w:t>
-      </w:r>
-    </w:p>
-    <w:p>
-      <w:pPr>
-        <w:pStyle w:val="ListParagraph"/>
-        <w:numPr>
-          <w:ilvl w:val="0"/>
-          <w:numId w:val="4"/>
-        </w:numPr>
-        <w:spacing w:after="0" w:line="240" w:lineRule="auto"/>
-      </w:pPr>
-      <w:r>
-        <w:t xml:space="preserve">Hydro wall – a series of activities including a wave machine and a </w:t>
-      </w:r>
-      <w:proofErr w:type="spellStart"/>
-      <w:r>
-        <w:t>pelton</w:t>
-      </w:r>
-      <w:proofErr w:type="spellEnd"/>
-      <w:r>
-        <w:t xml:space="preserve"> water wheel highlighting the power of water. </w:t>
-      </w:r>
-    </w:p>
-    <w:p>
-      <w:pPr>
-        <w:ind w:left="720"/>
-        <w:rPr>
-          <w:rFonts w:ascii="Arial" w:eastAsia="Times New Roman" w:hAnsi="Arial" w:cs="Arial"/>
-          <w:color w:val="000000"/>
-        </w:rPr>
-      </w:pPr>
-      <w:r>
-        <w:rPr>
-          <w:rFonts w:ascii="Arial" w:eastAsia="Times New Roman" w:hAnsi="Arial" w:cs="Arial"/>
-          <w:color w:val="000000"/>
-        </w:rPr>
-        <w:t>10.</w:t>
-      </w:r>
-      <w:r>
-        <w:rPr>
-          <w:rFonts w:ascii="Arial" w:eastAsia="Times New Roman" w:hAnsi="Arial" w:cs="Arial"/>
-          <w:color w:val="000000"/>
-        </w:rPr>
-        <w:t xml:space="preserve"> </w:t>
-      </w:r>
-      <w:r>
-        <w:rPr>
-          <w:rFonts w:ascii="Arial" w:eastAsia="Times New Roman" w:hAnsi="Arial" w:cs="Arial"/>
-          <w:color w:val="000000"/>
-        </w:rPr>
-        <w:tab/>
-      </w:r>
-      <w:r>
-        <w:rPr>
-          <w:rFonts w:ascii="Arial" w:eastAsia="Times New Roman" w:hAnsi="Arial" w:cs="Arial"/>
-          <w:color w:val="000000"/>
-        </w:rPr>
-        <w:t>Hand Crank Scalextric</w:t>
-      </w:r>
-      <w:r>
-        <w:rPr>
-          <w:rFonts w:ascii="Arial" w:eastAsia="Times New Roman" w:hAnsi="Arial" w:cs="Arial"/>
-          <w:color w:val="000000"/>
-        </w:rPr>
-        <w:t xml:space="preserve"> - </w:t>
-      </w:r>
-      <w:r>
-        <w:rPr>
-          <w:rFonts w:ascii="Arial" w:eastAsia="Times New Roman" w:hAnsi="Arial" w:cs="Arial"/>
-          <w:color w:val="000000"/>
-        </w:rPr>
-        <w:t>A full size Scalextric racetrack where visitors can power up to 4 slot cars by turning hand crank generators positioned around the outside of the track. There is a lap counter in the middle of the circuit. Intended to highlight that kinetic energy from your body can be converted to electricity to power model cars.</w:t>
-      </w:r>
-    </w:p>
-    <w:p>
-      <w:pPr>
-        <w:pStyle w:val="ListParagraph"/>
-        <w:numPr>
-          <w:ilvl w:val="0"/>
-          <w:numId w:val="4"/>
-        </w:numPr>
-        <w:spacing w:after="0" w:line="240" w:lineRule="auto"/>
-        <w:rPr>
-          <w:rFonts w:cstheme="minorHAnsi"/>
-          <w:sz w:val="24"/>
-          <w:szCs w:val="24"/>
-        </w:rPr>
-      </w:pPr>
-      <w:r>
-        <w:rPr>
-          <w:rFonts w:cstheme="minorHAnsi"/>
-          <w:sz w:val="24"/>
-          <w:szCs w:val="24"/>
-        </w:rPr>
-        <w:t>Take the lift up to Floor 3</w:t>
-      </w:r>
-    </w:p>
-    <w:p>
-      <w:pPr>
-        <w:pStyle w:val="ListParagraph"/>
-        <w:numPr>
-          <w:ilvl w:val="0"/>
-          <w:numId w:val="4"/>
-        </w:numPr>
-        <w:spacing w:after="0" w:line="240" w:lineRule="auto"/>
-        <w:rPr>
-          <w:rFonts w:ascii="Arial" w:eastAsia="Times New Roman" w:hAnsi="Arial" w:cs="Arial"/>
-          <w:color w:val="000000"/>
-        </w:rPr>
-      </w:pPr>
-      <w:r>
-        <w:rPr>
-          <w:rFonts w:ascii="Arial" w:eastAsia="Times New Roman" w:hAnsi="Arial" w:cs="Arial"/>
-          <w:color w:val="000000"/>
-        </w:rPr>
-        <w:t>Bendy Microscope - A wall-mounted exhibit that allows visitors to view and record images of their skin from a hand-held microscope. It consists of a video microscope, touchscreen and barcode scanner. The microscope is attached to the wall by flexible tubing and sits in a cradle when not in use.</w:t>
-      </w:r>
-    </w:p>
-    <w:p>
-      <w:pPr>
-        <w:pStyle w:val="ListParagraph"/>
-        <w:numPr>
-          <w:ilvl w:val="0"/>
-          <w:numId w:val="4"/>
-        </w:numPr>
-        <w:spacing w:after="0" w:line="240" w:lineRule="auto"/>
-        <w:rPr>
-          <w:rFonts w:ascii="Arial" w:eastAsia="Times New Roman" w:hAnsi="Arial" w:cs="Arial"/>
-          <w:color w:val="000000"/>
-        </w:rPr>
-      </w:pPr>
-      <w:r>
-        <w:rPr>
-          <w:rFonts w:ascii="Arial" w:eastAsia="Times New Roman" w:hAnsi="Arial" w:cs="Arial"/>
-          <w:color w:val="000000"/>
-        </w:rPr>
-        <w:t>Virtual autopsy - An exhibit that allows visitors to explore the inside of three humans through medical visualisation tools. It consists of a 55” multitouch screen mounted at an angle against a wall. The scans were taken of real people using Computed Tomography (CT) technology.</w:t>
-      </w:r>
-    </w:p>
-    <w:p>
-      <w:pPr>
-        <w:pStyle w:val="ListParagraph"/>
-        <w:numPr>
-          <w:ilvl w:val="0"/>
-          <w:numId w:val="4"/>
-        </w:numPr>
-        <w:spacing w:after="0" w:line="240" w:lineRule="auto"/>
-        <w:rPr>
-          <w:rFonts w:ascii="Arial" w:eastAsia="Times New Roman" w:hAnsi="Arial" w:cs="Arial"/>
-          <w:color w:val="000000"/>
-        </w:rPr>
-      </w:pPr>
-      <w:r>
-        <w:rPr>
-          <w:rFonts w:ascii="Arial" w:eastAsia="Times New Roman" w:hAnsi="Arial" w:cs="Arial"/>
-          <w:color w:val="000000"/>
-        </w:rPr>
-        <w:t>How fast can you sprint - A sprint track that visitors use to measure the time it takes them to travel the 5-metre distance between the start and finish line. It consists of one lane of athletics-grade matting, a vertical crash mat at the end, a barrier along the side, touchscreen at start, display screen above crash mat, results touchscreen beside crash mat, speaker and two barcode scanners. The results are taken by two light gates and a video camera above the sprint track.</w:t>
-      </w:r>
-    </w:p>
-    <w:p>
-      <w:pPr>
-        <w:pStyle w:val="ListParagraph"/>
-        <w:numPr>
-          <w:ilvl w:val="0"/>
-          <w:numId w:val="4"/>
-        </w:numPr>
-        <w:spacing w:after="0" w:line="240" w:lineRule="auto"/>
-        <w:rPr>
-          <w:rFonts w:ascii="Arial" w:eastAsia="Times New Roman" w:hAnsi="Arial" w:cs="Arial"/>
-          <w:color w:val="000000"/>
-        </w:rPr>
-      </w:pPr>
-      <w:r>
-        <w:rPr>
-          <w:rFonts w:ascii="Arial" w:eastAsia="Times New Roman" w:hAnsi="Arial" w:cs="Arial"/>
-          <w:color w:val="000000"/>
-        </w:rPr>
-        <w:t>Heart ECG - A table-top exhibit with seat that allows visitors to measure and record the electricity of their heart. It consists of an armchair, touchscreen, barcode scanner, and a wall-graphic about the heart. The armchair has three metal sensors: a flat sensor where the visitor sits and a ‘dome’ sensor on each armrest.</w:t>
-      </w:r>
-    </w:p>
-    <w:p>
-      <w:pPr>
-        <w:pStyle w:val="ListParagraph"/>
-        <w:numPr>
-          <w:ilvl w:val="0"/>
-          <w:numId w:val="4"/>
-        </w:numPr>
-        <w:spacing w:after="0" w:line="240" w:lineRule="auto"/>
-        <w:rPr>
-          <w:rFonts w:ascii="Arial" w:eastAsia="Times New Roman" w:hAnsi="Arial" w:cs="Arial"/>
-          <w:color w:val="000000"/>
-        </w:rPr>
-      </w:pPr>
-      <w:r>
-        <w:rPr>
-          <w:rFonts w:ascii="Arial" w:eastAsia="Times New Roman" w:hAnsi="Arial" w:cs="Arial"/>
-          <w:color w:val="000000"/>
-        </w:rPr>
-        <w:t>Take the lift back down to Floor 1</w:t>
-      </w:r>
-    </w:p>
-    <w:p>
-      <w:pPr>
-        <w:pStyle w:val="ListParagraph"/>
-        <w:numPr>
-          <w:ilvl w:val="0"/>
-          <w:numId w:val="4"/>
-        </w:numPr>
-        <w:spacing w:after="0" w:line="240" w:lineRule="auto"/>
-        <w:rPr>
-          <w:rFonts w:ascii="Arial" w:eastAsia="Times New Roman" w:hAnsi="Arial" w:cs="Arial"/>
-          <w:color w:val="000000"/>
-        </w:rPr>
-      </w:pPr>
-      <w:r>
-        <w:rPr>
-          <w:rFonts w:ascii="Arial" w:eastAsia="Times New Roman" w:hAnsi="Arial" w:cs="Arial"/>
-          <w:color w:val="000000"/>
-        </w:rPr>
-        <w:t>Visit the shop</w:t>
-      </w:r>
-    </w:p>
-    <w:p>
-      <w:pPr>
-        <w:spacing w:after="0" w:line="240" w:lineRule="auto"/>
-        <w:rPr>
-          <w:rFonts w:cstheme="minorHAnsi"/>
-          <w:sz w:val="24"/>
-          <w:szCs w:val="24"/>
-        </w:rPr>
-      </w:pPr>
-    </w:p>
-    <w:p>
-      <w:pPr>
-        <w:spacing w:after="0" w:line="240" w:lineRule="auto"/>
-        <w:ind w:left="720"/>
-        <w:rPr>
-          <w:rFonts w:cstheme="minorHAnsi"/>
-          <w:sz w:val="24"/>
-          <w:szCs w:val="24"/>
-        </w:rPr>
-      </w:pPr>
-    </w:p>
-    <w:p>
-      <w:pPr>
-        <w:spacing w:after="0" w:line="240" w:lineRule="auto"/>
-        <w:rPr>
-          <w:rFonts w:ascii="Arial" w:hAnsi="Arial" w:cs="Arial"/>
-        </w:rPr>
-      </w:pPr>
-      <w:r>
-        <w:rPr>
-          <w:rFonts w:ascii="Arial" w:hAnsi="Arial" w:cs="Arial"/>
-        </w:rPr>
-        <w:lastRenderedPageBreak/>
-        <w:t>Physical Impairment</w:t>
-      </w:r>
-    </w:p>
-    <w:p>
-      <w:pPr>
-        <w:pStyle w:val="ListParagraph"/>
-        <w:numPr>
-          <w:ilvl w:val="0"/>
-          <w:numId w:val="1"/>
-        </w:numPr>
-        <w:spacing w:after="0" w:line="240" w:lineRule="auto"/>
-        <w:rPr>
-          <w:rFonts w:ascii="Arial" w:hAnsi="Arial" w:cs="Arial"/>
-        </w:rPr>
-      </w:pPr>
-      <w:r>
-        <w:rPr>
-          <w:rFonts w:ascii="Arial" w:hAnsi="Arial" w:cs="Arial"/>
-        </w:rPr>
-        <w:t>Go to the Ticket Desk to get your ticket</w:t>
-      </w:r>
-    </w:p>
-    <w:p>
-      <w:pPr>
-        <w:pStyle w:val="ListParagraph"/>
-        <w:numPr>
-          <w:ilvl w:val="0"/>
-          <w:numId w:val="8"/>
-        </w:numPr>
-        <w:spacing w:after="0" w:line="240" w:lineRule="auto"/>
-        <w:rPr>
-          <w:rFonts w:ascii="Arial" w:hAnsi="Arial" w:cs="Arial"/>
-        </w:rPr>
-      </w:pPr>
-      <w:r>
-        <w:rPr>
-          <w:rFonts w:ascii="Arial" w:hAnsi="Arial" w:cs="Arial"/>
-          <w:color w:val="2E2D44"/>
-          <w:shd w:val="clear" w:color="auto" w:fill="FFFFFF"/>
-        </w:rPr>
-        <w:t>Wheelchairs are available from the Ticket Desk</w:t>
-      </w:r>
-    </w:p>
-    <w:p>
-      <w:pPr>
-        <w:pStyle w:val="ListParagraph"/>
-        <w:numPr>
-          <w:ilvl w:val="0"/>
-          <w:numId w:val="8"/>
-        </w:numPr>
-        <w:spacing w:after="0" w:line="240" w:lineRule="auto"/>
-        <w:rPr>
-          <w:rFonts w:ascii="Arial" w:hAnsi="Arial" w:cs="Arial"/>
-        </w:rPr>
-      </w:pPr>
-      <w:r>
-        <w:rPr>
-          <w:rFonts w:ascii="Arial" w:hAnsi="Arial" w:cs="Arial"/>
-          <w:color w:val="2E2D44"/>
-          <w:shd w:val="clear" w:color="auto" w:fill="FFFFFF"/>
-        </w:rPr>
-        <w:t>Please ask a member of GSC staff if you require a manual wheelchair for the duration of your visit to the Centre</w:t>
-      </w:r>
-    </w:p>
-    <w:p>
-      <w:pPr>
-        <w:pStyle w:val="ListParagraph"/>
-        <w:numPr>
-          <w:ilvl w:val="0"/>
-          <w:numId w:val="8"/>
-        </w:numPr>
-        <w:spacing w:after="0" w:line="240" w:lineRule="auto"/>
-        <w:rPr>
-          <w:rFonts w:ascii="Arial" w:hAnsi="Arial" w:cs="Arial"/>
-        </w:rPr>
-      </w:pPr>
-      <w:r>
-        <w:rPr>
-          <w:rFonts w:ascii="Arial" w:hAnsi="Arial" w:cs="Arial"/>
-          <w:color w:val="2E2D44"/>
-          <w:shd w:val="clear" w:color="auto" w:fill="FFFFFF"/>
-        </w:rPr>
-        <w:t>Please note this is available on a first come first serve basis.</w:t>
-      </w:r>
-    </w:p>
-    <w:p>
-      <w:pPr>
-        <w:pStyle w:val="ListParagraph"/>
-        <w:numPr>
-          <w:ilvl w:val="0"/>
-          <w:numId w:val="1"/>
-        </w:numPr>
-        <w:spacing w:after="0" w:line="240" w:lineRule="auto"/>
-        <w:rPr>
-          <w:rFonts w:ascii="Arial" w:hAnsi="Arial" w:cs="Arial"/>
-        </w:rPr>
-      </w:pPr>
-      <w:r>
-        <w:rPr>
-          <w:rFonts w:ascii="Arial" w:hAnsi="Arial" w:cs="Arial"/>
-        </w:rPr>
-        <w:t>Take the lift up to Floor 1</w:t>
-      </w:r>
-    </w:p>
-    <w:p>
-      <w:pPr>
-        <w:pStyle w:val="ListParagraph"/>
-        <w:numPr>
-          <w:ilvl w:val="0"/>
-          <w:numId w:val="1"/>
-        </w:numPr>
-        <w:spacing w:after="0" w:line="240" w:lineRule="auto"/>
-        <w:rPr>
-          <w:rFonts w:ascii="Arial" w:hAnsi="Arial" w:cs="Arial"/>
-        </w:rPr>
-      </w:pPr>
-      <w:r>
-        <w:rPr>
-          <w:rFonts w:ascii="Arial" w:hAnsi="Arial" w:cs="Arial"/>
-        </w:rPr>
-        <w:t>Visit the Planetarium</w:t>
-      </w:r>
-    </w:p>
-    <w:p>
-      <w:pPr>
-        <w:pStyle w:val="ListParagraph"/>
-        <w:numPr>
-          <w:ilvl w:val="0"/>
-          <w:numId w:val="1"/>
-        </w:numPr>
-        <w:spacing w:after="0" w:line="240" w:lineRule="auto"/>
-        <w:rPr>
-          <w:rFonts w:ascii="Arial" w:hAnsi="Arial" w:cs="Arial"/>
-        </w:rPr>
-      </w:pPr>
-      <w:r>
-        <w:rPr>
-          <w:rFonts w:ascii="Arial" w:hAnsi="Arial" w:cs="Arial"/>
-        </w:rPr>
-        <w:t>W</w:t>
-      </w:r>
-      <w:r>
-        <w:rPr>
-          <w:rFonts w:ascii="Arial" w:hAnsi="Arial" w:cs="Arial"/>
-        </w:rPr>
-        <w:t>alk through The Hive area</w:t>
-      </w:r>
-      <w:r>
-        <w:rPr>
-          <w:rFonts w:ascii="Arial" w:hAnsi="Arial" w:cs="Arial"/>
-        </w:rPr>
-        <w:t xml:space="preserve"> surrounding the Science Show Theatre</w:t>
-      </w:r>
-      <w:r>
-        <w:rPr>
-          <w:rFonts w:ascii="Arial" w:hAnsi="Arial" w:cs="Arial"/>
-        </w:rPr>
-        <w:t>,</w:t>
-      </w:r>
-      <w:r>
-        <w:rPr>
-          <w:rFonts w:ascii="Arial" w:hAnsi="Arial" w:cs="Arial"/>
-        </w:rPr>
-        <w:t xml:space="preserve"> down to The Big Explorer area</w:t>
-      </w:r>
-    </w:p>
-    <w:p>
-      <w:pPr>
-        <w:pStyle w:val="ListParagraph"/>
-        <w:numPr>
-          <w:ilvl w:val="0"/>
-          <w:numId w:val="1"/>
-        </w:numPr>
-        <w:spacing w:after="0" w:line="240" w:lineRule="auto"/>
-        <w:rPr>
-          <w:rFonts w:ascii="Arial" w:hAnsi="Arial" w:cs="Arial"/>
-        </w:rPr>
-      </w:pPr>
-      <w:r>
-        <w:rPr>
-          <w:rFonts w:ascii="Arial" w:hAnsi="Arial" w:cs="Arial"/>
-        </w:rPr>
-        <w:t>Take the lift up to Floor 2</w:t>
-      </w:r>
-    </w:p>
-    <w:p>
-      <w:pPr>
-        <w:pStyle w:val="ListParagraph"/>
-        <w:numPr>
-          <w:ilvl w:val="0"/>
-          <w:numId w:val="1"/>
-        </w:numPr>
-        <w:spacing w:after="0" w:line="240" w:lineRule="auto"/>
-        <w:rPr>
-          <w:rFonts w:ascii="Arial" w:hAnsi="Arial" w:cs="Arial"/>
-        </w:rPr>
-      </w:pPr>
-      <w:r>
-        <w:rPr>
-          <w:rFonts w:ascii="Arial" w:hAnsi="Arial" w:cs="Arial"/>
-        </w:rPr>
-        <w:t xml:space="preserve">Walk through the </w:t>
-      </w:r>
-      <w:r>
-        <w:rPr>
-          <w:rFonts w:ascii="Arial" w:hAnsi="Arial" w:cs="Arial"/>
-        </w:rPr>
-        <w:t xml:space="preserve">Nuclear </w:t>
-      </w:r>
-      <w:r>
-        <w:rPr>
-          <w:rFonts w:ascii="Arial" w:hAnsi="Arial" w:cs="Arial"/>
-        </w:rPr>
-        <w:t>E</w:t>
-      </w:r>
-      <w:r>
-        <w:rPr>
-          <w:rFonts w:ascii="Arial" w:hAnsi="Arial" w:cs="Arial"/>
-        </w:rPr>
-        <w:t>nergy area</w:t>
-      </w:r>
-      <w:r>
-        <w:rPr>
-          <w:rFonts w:ascii="Arial" w:hAnsi="Arial" w:cs="Arial"/>
-        </w:rPr>
-        <w:t>, which involves</w:t>
-      </w:r>
-      <w:r>
-        <w:rPr>
-          <w:rFonts w:ascii="Arial" w:hAnsi="Arial" w:cs="Arial"/>
-        </w:rPr>
-        <w:t xml:space="preserve"> a series of activities and displays on nuclear energy, including a chain reaction demonstrator</w:t>
-      </w:r>
-    </w:p>
-    <w:p>
-      <w:pPr>
-        <w:pStyle w:val="ListParagraph"/>
-        <w:numPr>
-          <w:ilvl w:val="0"/>
-          <w:numId w:val="1"/>
-        </w:numPr>
-        <w:spacing w:after="0" w:line="240" w:lineRule="auto"/>
-        <w:rPr>
-          <w:rFonts w:ascii="Arial" w:eastAsia="Times New Roman" w:hAnsi="Arial" w:cs="Arial"/>
-          <w:color w:val="000000"/>
-        </w:rPr>
-      </w:pPr>
-      <w:r>
-        <w:rPr>
-          <w:rFonts w:ascii="Arial" w:hAnsi="Arial" w:cs="Arial"/>
-        </w:rPr>
-        <w:t>Visit the F</w:t>
-      </w:r>
-      <w:r>
-        <w:rPr>
-          <w:rFonts w:ascii="Arial" w:hAnsi="Arial" w:cs="Arial"/>
-        </w:rPr>
-        <w:t xml:space="preserve">undamentals </w:t>
-      </w:r>
-      <w:r>
-        <w:rPr>
-          <w:rFonts w:ascii="Arial" w:hAnsi="Arial" w:cs="Arial"/>
-        </w:rPr>
-        <w:t>W</w:t>
-      </w:r>
-      <w:r>
-        <w:rPr>
-          <w:rFonts w:ascii="Arial" w:hAnsi="Arial" w:cs="Arial"/>
-        </w:rPr>
-        <w:t>all</w:t>
-      </w:r>
-      <w:r>
-        <w:rPr>
-          <w:rFonts w:ascii="Arial" w:hAnsi="Arial" w:cs="Arial"/>
-        </w:rPr>
-        <w:t xml:space="preserve"> which</w:t>
-      </w:r>
-      <w:r>
-        <w:rPr>
-          <w:rFonts w:ascii="Arial" w:hAnsi="Arial" w:cs="Arial"/>
-        </w:rPr>
-        <w:t xml:space="preserve"> contains a series of displays containing information about various forms of power</w:t>
-      </w:r>
-    </w:p>
-    <w:p>
-      <w:pPr>
-        <w:pStyle w:val="ListParagraph"/>
-        <w:numPr>
-          <w:ilvl w:val="0"/>
-          <w:numId w:val="1"/>
-        </w:numPr>
-        <w:spacing w:after="0" w:line="240" w:lineRule="auto"/>
-        <w:rPr>
-          <w:rFonts w:ascii="Arial" w:hAnsi="Arial" w:cs="Arial"/>
-        </w:rPr>
-      </w:pPr>
-      <w:r>
-        <w:rPr>
-          <w:rFonts w:ascii="Arial" w:eastAsia="Times New Roman" w:hAnsi="Arial" w:cs="Arial"/>
-          <w:color w:val="000000"/>
-        </w:rPr>
-        <w:t xml:space="preserve">Visit the </w:t>
-      </w:r>
-      <w:r>
-        <w:rPr>
-          <w:rFonts w:ascii="Arial" w:eastAsia="Times New Roman" w:hAnsi="Arial" w:cs="Arial"/>
-          <w:color w:val="000000"/>
-        </w:rPr>
-        <w:t>Hand Crank Scalextric</w:t>
-      </w:r>
-      <w:r>
-        <w:rPr>
-          <w:rFonts w:ascii="Arial" w:eastAsia="Times New Roman" w:hAnsi="Arial" w:cs="Arial"/>
-          <w:color w:val="000000"/>
-        </w:rPr>
-        <w:t>, a</w:t>
-      </w:r>
-      <w:r>
-        <w:rPr>
-          <w:rFonts w:ascii="Arial" w:eastAsia="Times New Roman" w:hAnsi="Arial" w:cs="Arial"/>
-          <w:color w:val="000000"/>
-        </w:rPr>
-        <w:t xml:space="preserve"> full size Scalextric racetrack where </w:t>
-      </w:r>
-      <w:r>
-        <w:rPr>
-          <w:rFonts w:ascii="Arial" w:eastAsia="Times New Roman" w:hAnsi="Arial" w:cs="Arial"/>
-          <w:color w:val="000000"/>
-        </w:rPr>
-        <w:t>you</w:t>
-      </w:r>
-      <w:r>
-        <w:rPr>
-          <w:rFonts w:ascii="Arial" w:eastAsia="Times New Roman" w:hAnsi="Arial" w:cs="Arial"/>
-          <w:color w:val="000000"/>
-        </w:rPr>
-        <w:t xml:space="preserve"> can power up to 4 slot cars by turning hand crank generators positioned around the outside of the track</w:t>
-      </w:r>
-    </w:p>
-    <w:p>
-      <w:pPr>
-        <w:pStyle w:val="ListParagraph"/>
-        <w:numPr>
-          <w:ilvl w:val="0"/>
-          <w:numId w:val="1"/>
-        </w:numPr>
-        <w:spacing w:after="0" w:line="240" w:lineRule="auto"/>
-        <w:rPr>
-          <w:rFonts w:ascii="Arial" w:hAnsi="Arial" w:cs="Arial"/>
-        </w:rPr>
-      </w:pPr>
-      <w:r>
-        <w:rPr>
-          <w:rFonts w:ascii="Arial" w:hAnsi="Arial" w:cs="Arial"/>
-        </w:rPr>
-        <w:t>Take the lift up to Floor 3</w:t>
-      </w:r>
-    </w:p>
-    <w:p>
-      <w:pPr>
-        <w:pStyle w:val="ListParagraph"/>
-        <w:numPr>
-          <w:ilvl w:val="0"/>
-          <w:numId w:val="1"/>
-        </w:numPr>
-        <w:spacing w:after="0" w:line="240" w:lineRule="auto"/>
-        <w:rPr>
-          <w:rFonts w:ascii="Arial" w:eastAsia="Times New Roman" w:hAnsi="Arial" w:cs="Arial"/>
-          <w:color w:val="000000"/>
-        </w:rPr>
-      </w:pPr>
-      <w:r>
-        <w:rPr>
-          <w:rFonts w:ascii="Arial" w:eastAsia="Times New Roman" w:hAnsi="Arial" w:cs="Arial"/>
-          <w:color w:val="000000"/>
-        </w:rPr>
-        <w:t xml:space="preserve">View and record images of </w:t>
-      </w:r>
-      <w:r>
-        <w:rPr>
-          <w:rFonts w:ascii="Arial" w:eastAsia="Times New Roman" w:hAnsi="Arial" w:cs="Arial"/>
-          <w:color w:val="000000"/>
-        </w:rPr>
-        <w:t>your</w:t>
-      </w:r>
-      <w:r>
-        <w:rPr>
-          <w:rFonts w:ascii="Arial" w:eastAsia="Times New Roman" w:hAnsi="Arial" w:cs="Arial"/>
-          <w:color w:val="000000"/>
-        </w:rPr>
-        <w:t xml:space="preserve"> skin with the Bendy </w:t>
-      </w:r>
-      <w:proofErr w:type="spellStart"/>
-      <w:r>
-        <w:rPr>
-          <w:rFonts w:ascii="Arial" w:eastAsia="Times New Roman" w:hAnsi="Arial" w:cs="Arial"/>
-          <w:color w:val="000000"/>
-        </w:rPr>
-        <w:t>Microsope</w:t>
-      </w:r>
-      <w:proofErr w:type="spellEnd"/>
-    </w:p>
-    <w:p>
-      <w:pPr>
-        <w:pStyle w:val="ListParagraph"/>
-        <w:numPr>
-          <w:ilvl w:val="0"/>
-          <w:numId w:val="1"/>
-        </w:numPr>
-        <w:spacing w:after="0" w:line="240" w:lineRule="auto"/>
-        <w:rPr>
-          <w:rFonts w:ascii="Arial" w:eastAsia="Times New Roman" w:hAnsi="Arial" w:cs="Arial"/>
-          <w:color w:val="000000"/>
-        </w:rPr>
-      </w:pPr>
-      <w:r>
-        <w:rPr>
-          <w:rFonts w:ascii="Arial" w:eastAsia="Times New Roman" w:hAnsi="Arial" w:cs="Arial"/>
-          <w:color w:val="000000"/>
-        </w:rPr>
-        <w:t>Explore the inside of three humans with V</w:t>
       </w:r>
       <w:bookmarkStart w:id="0" w:name="_GoBack"/>
       <w:bookmarkEnd w:id="0"/>
-      <w:r>
-        <w:rPr>
-          <w:rFonts w:ascii="Arial" w:eastAsia="Times New Roman" w:hAnsi="Arial" w:cs="Arial"/>
-          <w:color w:val="000000"/>
-        </w:rPr>
-        <w:t>irtual Autopsy</w:t>
+    </w:p>
+    <w:p>
+      <w:pPr>
+        <w:pStyle w:val="ListParagraph"/>
+        <w:numPr>
+          <w:ilvl w:val="0"/>
+          <w:numId w:val="3"/>
+        </w:numPr>
+        <w:spacing w:after="0" w:line="240" w:lineRule="auto"/>
+        <w:rPr>
+          <w:rFonts w:ascii="Arial" w:hAnsi="Arial" w:cs="Arial"/>
+          <w:sz w:val="24"/>
+          <w:szCs w:val="24"/>
+        </w:rPr>
+      </w:pPr>
+      <w:r>
+        <w:rPr>
+          <w:rFonts w:ascii="Arial" w:hAnsi="Arial" w:cs="Arial"/>
+          <w:sz w:val="24"/>
+          <w:szCs w:val="24"/>
+        </w:rPr>
+        <w:t>Visit the Planetarium</w:t>
+      </w:r>
+      <w:r>
+        <w:rPr>
+          <w:rFonts w:ascii="Arial" w:hAnsi="Arial" w:cs="Arial"/>
+          <w:sz w:val="24"/>
+          <w:szCs w:val="24"/>
+        </w:rPr>
+        <w:t xml:space="preserve"> </w:t>
+      </w:r>
+      <w:r>
+        <w:rPr>
+          <w:rFonts w:ascii="Arial" w:hAnsi="Arial" w:cs="Arial"/>
+          <w:sz w:val="24"/>
+          <w:szCs w:val="24"/>
+        </w:rPr>
+        <w:t>to</w:t>
+      </w:r>
+      <w:r>
+        <w:rPr>
+          <w:rFonts w:ascii="Arial" w:hAnsi="Arial" w:cs="Arial"/>
+          <w:sz w:val="24"/>
+          <w:szCs w:val="24"/>
+        </w:rPr>
+        <w:t xml:space="preserve"> learn about</w:t>
+      </w:r>
+      <w:r>
+        <w:rPr>
+          <w:rFonts w:ascii="Arial" w:hAnsi="Arial" w:cs="Arial"/>
+          <w:sz w:val="24"/>
+          <w:szCs w:val="24"/>
+        </w:rPr>
+        <w:t xml:space="preserve"> the cool realms of</w:t>
+      </w:r>
+      <w:r>
+        <w:rPr>
+          <w:rFonts w:ascii="Arial" w:hAnsi="Arial" w:cs="Arial"/>
+          <w:sz w:val="24"/>
+          <w:szCs w:val="24"/>
+        </w:rPr>
+        <w:t xml:space="preserve"> space</w:t>
+      </w:r>
+    </w:p>
+    <w:p>
+      <w:pPr>
+        <w:pStyle w:val="ListParagraph"/>
+        <w:numPr>
+          <w:ilvl w:val="0"/>
+          <w:numId w:val="3"/>
+        </w:numPr>
+        <w:spacing w:after="0" w:line="240" w:lineRule="auto"/>
+        <w:rPr>
+          <w:rFonts w:ascii="Arial" w:hAnsi="Arial" w:cs="Arial"/>
+          <w:sz w:val="24"/>
+          <w:szCs w:val="24"/>
+        </w:rPr>
+      </w:pPr>
+      <w:r>
+        <w:rPr>
+          <w:rFonts w:ascii="Arial" w:hAnsi="Arial" w:cs="Arial"/>
+          <w:sz w:val="24"/>
+          <w:szCs w:val="24"/>
+        </w:rPr>
+        <w:t>Test your sense of touch with</w:t>
+      </w:r>
+      <w:r>
+        <w:rPr>
+          <w:rFonts w:ascii="Arial" w:hAnsi="Arial" w:cs="Arial"/>
+          <w:sz w:val="24"/>
+          <w:szCs w:val="24"/>
+        </w:rPr>
+        <w:t xml:space="preserve"> the Touch It Feely Box and Velvet Hand Illusion</w:t>
+      </w:r>
+      <w:r>
+        <w:rPr>
+          <w:rFonts w:ascii="Arial" w:hAnsi="Arial" w:cs="Arial"/>
+          <w:sz w:val="24"/>
+          <w:szCs w:val="24"/>
+        </w:rPr>
+        <w:t xml:space="preserve"> exhibits</w:t>
+      </w:r>
+    </w:p>
+    <w:p>
+      <w:pPr>
+        <w:pStyle w:val="ListParagraph"/>
+        <w:numPr>
+          <w:ilvl w:val="0"/>
+          <w:numId w:val="3"/>
+        </w:numPr>
+        <w:spacing w:after="0" w:line="240" w:lineRule="auto"/>
+        <w:rPr>
+          <w:rFonts w:ascii="Arial" w:hAnsi="Arial" w:cs="Arial"/>
+          <w:sz w:val="24"/>
+          <w:szCs w:val="24"/>
+        </w:rPr>
+      </w:pPr>
+      <w:r>
+        <w:rPr>
+          <w:rFonts w:ascii="Arial" w:hAnsi="Arial" w:cs="Arial"/>
+          <w:sz w:val="24"/>
+          <w:szCs w:val="24"/>
+        </w:rPr>
+        <w:t>Walk by the windows, round to The Big Explorer area</w:t>
+      </w:r>
+    </w:p>
+    <w:p>
+      <w:pPr>
+        <w:pStyle w:val="ListParagraph"/>
+        <w:numPr>
+          <w:ilvl w:val="0"/>
+          <w:numId w:val="3"/>
+        </w:numPr>
+        <w:spacing w:after="0" w:line="240" w:lineRule="auto"/>
+        <w:rPr>
+          <w:rFonts w:ascii="Arial" w:hAnsi="Arial" w:cs="Arial"/>
+          <w:sz w:val="24"/>
+          <w:szCs w:val="24"/>
+        </w:rPr>
+      </w:pPr>
+      <w:r>
+        <w:rPr>
+          <w:rFonts w:ascii="Arial" w:hAnsi="Arial" w:cs="Arial"/>
+          <w:sz w:val="24"/>
+          <w:szCs w:val="24"/>
+        </w:rPr>
+        <w:t>Take the lift up to Floor 2</w:t>
+      </w:r>
+    </w:p>
+    <w:p>
+      <w:pPr>
+        <w:pStyle w:val="ListParagraph"/>
+        <w:numPr>
+          <w:ilvl w:val="0"/>
+          <w:numId w:val="3"/>
+        </w:numPr>
+        <w:spacing w:after="0" w:line="240" w:lineRule="auto"/>
+        <w:rPr>
+          <w:rFonts w:ascii="Arial" w:eastAsia="Times New Roman" w:hAnsi="Arial" w:cs="Arial"/>
+          <w:sz w:val="24"/>
+          <w:szCs w:val="24"/>
+        </w:rPr>
+      </w:pPr>
+      <w:r>
+        <w:rPr>
+          <w:rFonts w:ascii="Arial" w:hAnsi="Arial" w:cs="Arial"/>
+          <w:sz w:val="24"/>
+          <w:szCs w:val="24"/>
+        </w:rPr>
+        <w:t>E</w:t>
+      </w:r>
+      <w:r>
+        <w:rPr>
+          <w:rFonts w:ascii="Arial" w:eastAsia="Times New Roman" w:hAnsi="Arial" w:cs="Arial"/>
+          <w:sz w:val="24"/>
+          <w:szCs w:val="24"/>
+        </w:rPr>
+        <w:t>xperience the force of high wind speeds, up to 97.2 km/h with the Hurricane simulator</w:t>
+      </w:r>
+    </w:p>
+    <w:p>
+      <w:pPr>
+        <w:pStyle w:val="ListParagraph"/>
+        <w:numPr>
+          <w:ilvl w:val="0"/>
+          <w:numId w:val="3"/>
+        </w:numPr>
+        <w:spacing w:after="0" w:line="240" w:lineRule="auto"/>
+        <w:rPr>
+          <w:rFonts w:ascii="Arial" w:hAnsi="Arial" w:cs="Arial"/>
+          <w:sz w:val="24"/>
+          <w:szCs w:val="24"/>
+        </w:rPr>
+      </w:pPr>
+      <w:r>
+        <w:rPr>
+          <w:rFonts w:ascii="Arial" w:hAnsi="Arial" w:cs="Arial"/>
+          <w:sz w:val="24"/>
+          <w:szCs w:val="24"/>
+        </w:rPr>
+        <w:t>Discover the power of water at the Hydro Wall and Pelton Water Wheel</w:t>
+      </w:r>
+    </w:p>
+    <w:p>
+      <w:pPr>
+        <w:pStyle w:val="ListParagraph"/>
+        <w:numPr>
+          <w:ilvl w:val="0"/>
+          <w:numId w:val="3"/>
+        </w:numPr>
+        <w:spacing w:after="0" w:line="240" w:lineRule="auto"/>
+        <w:rPr>
+          <w:rFonts w:ascii="Arial" w:eastAsia="Times New Roman" w:hAnsi="Arial" w:cs="Arial"/>
+          <w:sz w:val="24"/>
+          <w:szCs w:val="24"/>
+        </w:rPr>
+      </w:pPr>
+      <w:r>
+        <w:rPr>
+          <w:rFonts w:ascii="Arial" w:hAnsi="Arial" w:cs="Arial"/>
+          <w:sz w:val="24"/>
+          <w:szCs w:val="24"/>
+        </w:rPr>
+        <w:t>Learn about various forms of power at the Fundamentals Wall</w:t>
+      </w:r>
+    </w:p>
+    <w:p>
+      <w:pPr>
+        <w:pStyle w:val="ListParagraph"/>
+        <w:numPr>
+          <w:ilvl w:val="0"/>
+          <w:numId w:val="3"/>
+        </w:numPr>
+        <w:spacing w:after="0" w:line="240" w:lineRule="auto"/>
+        <w:rPr>
+          <w:rFonts w:ascii="Arial" w:hAnsi="Arial" w:cs="Arial"/>
+          <w:sz w:val="24"/>
+          <w:szCs w:val="24"/>
+        </w:rPr>
+      </w:pPr>
+      <w:r>
+        <w:rPr>
+          <w:rFonts w:ascii="Arial" w:hAnsi="Arial" w:cs="Arial"/>
+          <w:sz w:val="24"/>
+          <w:szCs w:val="24"/>
+        </w:rPr>
+        <w:t>Take the lift up to Floor 3</w:t>
+      </w:r>
+    </w:p>
+    <w:p>
+      <w:pPr>
+        <w:pStyle w:val="ListParagraph"/>
+        <w:numPr>
+          <w:ilvl w:val="0"/>
+          <w:numId w:val="3"/>
+        </w:numPr>
+        <w:spacing w:after="0" w:line="240" w:lineRule="auto"/>
+        <w:rPr>
+          <w:rFonts w:ascii="Arial" w:eastAsia="Times New Roman" w:hAnsi="Arial" w:cs="Arial"/>
+          <w:sz w:val="24"/>
+          <w:szCs w:val="24"/>
+        </w:rPr>
+      </w:pPr>
+      <w:r>
+        <w:rPr>
+          <w:rFonts w:ascii="Arial" w:eastAsia="Times New Roman" w:hAnsi="Arial" w:cs="Arial"/>
+          <w:sz w:val="24"/>
+          <w:szCs w:val="24"/>
+        </w:rPr>
+        <w:t xml:space="preserve">Learn about the touch sensory map of your brain </w:t>
+      </w:r>
+      <w:r>
+        <w:rPr>
+          <w:rFonts w:ascii="Arial" w:eastAsia="Times New Roman" w:hAnsi="Arial" w:cs="Arial"/>
+          <w:sz w:val="24"/>
+          <w:szCs w:val="24"/>
+        </w:rPr>
+        <w:t xml:space="preserve">at </w:t>
+      </w:r>
+      <w:r>
+        <w:rPr>
+          <w:rFonts w:ascii="Arial" w:eastAsia="Times New Roman" w:hAnsi="Arial" w:cs="Arial"/>
+          <w:sz w:val="24"/>
+          <w:szCs w:val="24"/>
+        </w:rPr>
+        <w:t xml:space="preserve">Sensory </w:t>
+      </w:r>
+      <w:r>
+        <w:rPr>
+          <w:rFonts w:ascii="Arial" w:eastAsia="Times New Roman" w:hAnsi="Arial" w:cs="Arial"/>
+          <w:sz w:val="24"/>
+          <w:szCs w:val="24"/>
+        </w:rPr>
+        <w:t>H</w:t>
+      </w:r>
+      <w:r>
+        <w:rPr>
+          <w:rFonts w:ascii="Arial" w:eastAsia="Times New Roman" w:hAnsi="Arial" w:cs="Arial"/>
+          <w:sz w:val="24"/>
+          <w:szCs w:val="24"/>
+        </w:rPr>
+        <w:t>omunculus</w:t>
+      </w:r>
+    </w:p>
+    <w:p>
+      <w:pPr>
+        <w:pStyle w:val="ListParagraph"/>
+        <w:numPr>
+          <w:ilvl w:val="0"/>
+          <w:numId w:val="3"/>
+        </w:numPr>
+        <w:spacing w:after="0" w:line="240" w:lineRule="auto"/>
+        <w:rPr>
+          <w:rFonts w:ascii="Arial" w:eastAsia="Times New Roman" w:hAnsi="Arial" w:cs="Arial"/>
+          <w:sz w:val="24"/>
+          <w:szCs w:val="24"/>
+        </w:rPr>
+      </w:pPr>
+      <w:r>
+        <w:rPr>
+          <w:rFonts w:ascii="Arial" w:eastAsia="Times New Roman" w:hAnsi="Arial" w:cs="Arial"/>
+          <w:sz w:val="24"/>
+          <w:szCs w:val="24"/>
+        </w:rPr>
+        <w:t xml:space="preserve">Explore your bodies at the </w:t>
+      </w:r>
+      <w:r>
+        <w:rPr>
+          <w:rFonts w:ascii="Arial" w:eastAsia="Times New Roman" w:hAnsi="Arial" w:cs="Arial"/>
+          <w:sz w:val="24"/>
+          <w:szCs w:val="24"/>
+        </w:rPr>
+        <w:t xml:space="preserve">Sensory </w:t>
+      </w:r>
+      <w:r>
+        <w:rPr>
+          <w:rFonts w:ascii="Arial" w:eastAsia="Times New Roman" w:hAnsi="Arial" w:cs="Arial"/>
+          <w:sz w:val="24"/>
+          <w:szCs w:val="24"/>
+        </w:rPr>
+        <w:t>W</w:t>
+      </w:r>
+      <w:r>
+        <w:rPr>
+          <w:rFonts w:ascii="Arial" w:eastAsia="Times New Roman" w:hAnsi="Arial" w:cs="Arial"/>
+          <w:sz w:val="24"/>
+          <w:szCs w:val="24"/>
+        </w:rPr>
+        <w:t>alls</w:t>
+      </w:r>
+    </w:p>
+    <w:p>
+      <w:pPr>
+        <w:pStyle w:val="ListParagraph"/>
+        <w:numPr>
+          <w:ilvl w:val="0"/>
+          <w:numId w:val="3"/>
+        </w:numPr>
+        <w:spacing w:after="0" w:line="240" w:lineRule="auto"/>
+        <w:rPr>
+          <w:rFonts w:ascii="Arial" w:eastAsia="Times New Roman" w:hAnsi="Arial" w:cs="Arial"/>
+          <w:sz w:val="24"/>
+          <w:szCs w:val="24"/>
+        </w:rPr>
+      </w:pPr>
+      <w:r>
+        <w:rPr>
+          <w:rFonts w:ascii="Arial" w:eastAsia="Times New Roman" w:hAnsi="Arial" w:cs="Arial"/>
+          <w:sz w:val="24"/>
+          <w:szCs w:val="24"/>
+        </w:rPr>
+        <w:t>Compete with a buddy to find out who can be the most relaxed at the ‘Whose Brain Is More Relaxed?’ exhibit</w:t>
+      </w:r>
+    </w:p>
+    <w:p>
+      <w:pPr>
+        <w:pStyle w:val="ListParagraph"/>
+        <w:numPr>
+          <w:ilvl w:val="0"/>
+          <w:numId w:val="3"/>
+        </w:numPr>
+        <w:spacing w:after="0" w:line="240" w:lineRule="auto"/>
+        <w:rPr>
+          <w:rFonts w:ascii="Arial" w:eastAsia="Times New Roman" w:hAnsi="Arial" w:cs="Arial"/>
+          <w:sz w:val="24"/>
+          <w:szCs w:val="24"/>
+        </w:rPr>
+      </w:pPr>
+      <w:r>
+        <w:rPr>
+          <w:rFonts w:ascii="Arial" w:eastAsia="Times New Roman" w:hAnsi="Arial" w:cs="Arial"/>
+          <w:sz w:val="24"/>
+          <w:szCs w:val="24"/>
+        </w:rPr>
+        <w:t>Take the lift back down to Floor 1</w:t>
+      </w:r>
+    </w:p>
+    <w:p>
+      <w:pPr>
+        <w:pStyle w:val="ListParagraph"/>
+        <w:numPr>
+          <w:ilvl w:val="0"/>
+          <w:numId w:val="3"/>
+        </w:numPr>
+        <w:spacing w:after="0" w:line="240" w:lineRule="auto"/>
+        <w:rPr>
+          <w:rFonts w:ascii="Arial" w:eastAsia="Times New Roman" w:hAnsi="Arial" w:cs="Arial"/>
+          <w:sz w:val="24"/>
+          <w:szCs w:val="24"/>
+        </w:rPr>
+      </w:pPr>
+      <w:r>
+        <w:rPr>
+          <w:rFonts w:ascii="Arial" w:eastAsia="Times New Roman" w:hAnsi="Arial" w:cs="Arial"/>
+          <w:sz w:val="24"/>
+          <w:szCs w:val="24"/>
+        </w:rPr>
+        <w:t>Visit the shop</w:t>
+      </w:r>
+    </w:p>
+    <w:p>
+      <w:pPr>
+        <w:pStyle w:val="ListParagraph"/>
+        <w:spacing w:after="0" w:line="240" w:lineRule="auto"/>
+        <w:rPr>
+          <w:rFonts w:ascii="Arial" w:hAnsi="Arial" w:cs="Arial"/>
+          <w:sz w:val="24"/>
+          <w:szCs w:val="24"/>
+        </w:rPr>
+      </w:pPr>
+    </w:p>
+    <w:p>
+      <w:pPr>
+        <w:spacing w:after="0" w:line="240" w:lineRule="auto"/>
+        <w:jc w:val="center"/>
+        <w:rPr>
+          <w:rFonts w:ascii="Arial" w:hAnsi="Arial" w:cs="Arial"/>
+          <w:sz w:val="24"/>
+          <w:szCs w:val="24"/>
+        </w:rPr>
+      </w:pPr>
+    </w:p>
+    <w:p>
+      <w:pPr>
+        <w:spacing w:after="0" w:line="240" w:lineRule="auto"/>
+        <w:rPr>
+          <w:rFonts w:ascii="Arial" w:hAnsi="Arial" w:cs="Arial"/>
+          <w:sz w:val="24"/>
+          <w:szCs w:val="24"/>
+        </w:rPr>
+      </w:pPr>
+      <w:r>
+        <w:rPr>
+          <w:rFonts w:ascii="Arial" w:hAnsi="Arial" w:cs="Arial"/>
+          <w:sz w:val="24"/>
+          <w:szCs w:val="24"/>
+        </w:rPr>
+        <w:t>Hearing Impairment</w:t>
+      </w:r>
+    </w:p>
+    <w:p>
+      <w:pPr>
+        <w:pStyle w:val="ListParagraph"/>
+        <w:numPr>
+          <w:ilvl w:val="0"/>
+          <w:numId w:val="4"/>
+        </w:numPr>
+        <w:spacing w:after="0" w:line="240" w:lineRule="auto"/>
+        <w:rPr>
+          <w:rFonts w:ascii="Arial" w:hAnsi="Arial" w:cs="Arial"/>
+          <w:sz w:val="24"/>
+          <w:szCs w:val="24"/>
+        </w:rPr>
+      </w:pPr>
+      <w:r>
+        <w:rPr>
+          <w:rFonts w:ascii="Arial" w:hAnsi="Arial" w:cs="Arial"/>
+          <w:sz w:val="24"/>
+          <w:szCs w:val="24"/>
+        </w:rPr>
+        <w:t xml:space="preserve">Go to the </w:t>
+      </w:r>
+      <w:r>
+        <w:rPr>
+          <w:rFonts w:ascii="Arial" w:hAnsi="Arial" w:cs="Arial"/>
+          <w:sz w:val="24"/>
+          <w:szCs w:val="24"/>
+        </w:rPr>
+        <w:t xml:space="preserve">Ticket Desk to </w:t>
+      </w:r>
+      <w:r>
+        <w:rPr>
+          <w:rFonts w:ascii="Arial" w:hAnsi="Arial" w:cs="Arial"/>
+          <w:sz w:val="24"/>
+          <w:szCs w:val="24"/>
+        </w:rPr>
+        <w:t>get your ticket</w:t>
+      </w:r>
+    </w:p>
+    <w:p>
+      <w:pPr>
+        <w:pStyle w:val="ListParagraph"/>
+        <w:numPr>
+          <w:ilvl w:val="0"/>
+          <w:numId w:val="5"/>
+        </w:numPr>
+        <w:spacing w:after="0" w:line="240" w:lineRule="auto"/>
+        <w:rPr>
+          <w:rFonts w:ascii="Arial" w:hAnsi="Arial" w:cs="Arial"/>
+          <w:sz w:val="24"/>
+          <w:szCs w:val="24"/>
+        </w:rPr>
+      </w:pPr>
+      <w:r>
+        <w:rPr>
+          <w:rFonts w:ascii="Arial" w:hAnsi="Arial" w:cs="Arial"/>
+          <w:sz w:val="24"/>
+          <w:szCs w:val="24"/>
+        </w:rPr>
+        <w:t>Remember to present your access card at the ticket desk</w:t>
+      </w:r>
+    </w:p>
+    <w:p>
+      <w:pPr>
+        <w:pStyle w:val="ListParagraph"/>
+        <w:numPr>
+          <w:ilvl w:val="0"/>
+          <w:numId w:val="5"/>
+        </w:numPr>
+        <w:spacing w:after="0" w:line="240" w:lineRule="auto"/>
+        <w:rPr>
+          <w:rFonts w:ascii="Arial" w:hAnsi="Arial" w:cs="Arial"/>
+          <w:sz w:val="24"/>
+          <w:szCs w:val="24"/>
+        </w:rPr>
+      </w:pPr>
+      <w:r>
+        <w:rPr>
+          <w:rFonts w:ascii="Arial" w:hAnsi="Arial" w:cs="Arial"/>
+          <w:sz w:val="24"/>
+          <w:szCs w:val="24"/>
+          <w:shd w:val="clear" w:color="auto" w:fill="FFFFFF"/>
+        </w:rPr>
+        <w:t xml:space="preserve">Induction </w:t>
+      </w:r>
+      <w:r>
+        <w:rPr>
+          <w:rFonts w:ascii="Arial" w:hAnsi="Arial" w:cs="Arial"/>
+          <w:sz w:val="24"/>
+          <w:szCs w:val="24"/>
+          <w:shd w:val="clear" w:color="auto" w:fill="FFFFFF"/>
+        </w:rPr>
+        <w:t>loops are available at the Front Desk (but also the IMAX Theatre, Auditorium and Science Show Theatre)</w:t>
+      </w:r>
+    </w:p>
+    <w:p>
+      <w:pPr>
+        <w:pStyle w:val="ListParagraph"/>
+        <w:numPr>
+          <w:ilvl w:val="0"/>
+          <w:numId w:val="5"/>
+        </w:numPr>
+        <w:spacing w:after="0" w:line="240" w:lineRule="auto"/>
+        <w:rPr>
+          <w:rFonts w:ascii="Arial" w:hAnsi="Arial" w:cs="Arial"/>
+          <w:sz w:val="24"/>
+          <w:szCs w:val="24"/>
+        </w:rPr>
+      </w:pPr>
+      <w:r>
+        <w:rPr>
+          <w:rFonts w:ascii="Arial" w:hAnsi="Arial" w:cs="Arial"/>
+          <w:sz w:val="24"/>
+          <w:szCs w:val="24"/>
+          <w:shd w:val="clear" w:color="auto" w:fill="FFFFFF"/>
+        </w:rPr>
+        <w:t>If you would like to attend any events happening in either of these places, feel free to either collect the induction loops at the Front Desk or at either of the aforementioned places</w:t>
+      </w:r>
+    </w:p>
+    <w:p>
+      <w:pPr>
+        <w:pStyle w:val="ListParagraph"/>
+        <w:numPr>
+          <w:ilvl w:val="0"/>
+          <w:numId w:val="5"/>
+        </w:numPr>
+        <w:spacing w:after="0" w:line="240" w:lineRule="auto"/>
+        <w:rPr>
+          <w:rFonts w:ascii="Arial" w:hAnsi="Arial" w:cs="Arial"/>
+          <w:sz w:val="24"/>
+          <w:szCs w:val="24"/>
+        </w:rPr>
+      </w:pPr>
+      <w:r>
+        <w:rPr>
+          <w:rFonts w:ascii="Arial" w:hAnsi="Arial" w:cs="Arial"/>
+          <w:sz w:val="24"/>
+          <w:szCs w:val="24"/>
+          <w:shd w:val="clear" w:color="auto" w:fill="FFFFFF"/>
+        </w:rPr>
+        <w:t>Please switch Hearing Aids to the ‘T’ position to use this facility</w:t>
+      </w:r>
+    </w:p>
+    <w:p>
+      <w:pPr>
+        <w:pStyle w:val="ListParagraph"/>
+        <w:numPr>
+          <w:ilvl w:val="0"/>
+          <w:numId w:val="4"/>
+        </w:numPr>
+        <w:spacing w:after="0" w:line="240" w:lineRule="auto"/>
+        <w:rPr>
+          <w:rFonts w:ascii="Arial" w:hAnsi="Arial" w:cs="Arial"/>
+          <w:sz w:val="24"/>
+          <w:szCs w:val="24"/>
+        </w:rPr>
+      </w:pPr>
+      <w:r>
+        <w:rPr>
+          <w:rFonts w:ascii="Arial" w:hAnsi="Arial" w:cs="Arial"/>
+          <w:sz w:val="24"/>
+          <w:szCs w:val="24"/>
+        </w:rPr>
+        <w:t xml:space="preserve">Visit the </w:t>
+      </w:r>
+      <w:r>
+        <w:rPr>
+          <w:rFonts w:ascii="Arial" w:hAnsi="Arial" w:cs="Arial"/>
+          <w:sz w:val="24"/>
+          <w:szCs w:val="24"/>
+        </w:rPr>
+        <w:t>over 30 double decker buses</w:t>
+      </w:r>
+      <w:r>
+        <w:rPr>
+          <w:rFonts w:ascii="Arial" w:hAnsi="Arial" w:cs="Arial"/>
+          <w:sz w:val="24"/>
+          <w:szCs w:val="24"/>
+        </w:rPr>
+        <w:t xml:space="preserve"> tall</w:t>
+      </w:r>
+      <w:r>
+        <w:rPr>
+          <w:rFonts w:ascii="Arial" w:hAnsi="Arial" w:cs="Arial"/>
+          <w:sz w:val="24"/>
+          <w:szCs w:val="24"/>
+        </w:rPr>
+        <w:t>, rotating</w:t>
+      </w:r>
+      <w:r>
+        <w:rPr>
+          <w:rFonts w:ascii="Arial" w:hAnsi="Arial" w:cs="Arial"/>
+          <w:sz w:val="24"/>
+          <w:szCs w:val="24"/>
+        </w:rPr>
+        <w:t xml:space="preserve"> Glasgow Tower and take in</w:t>
+      </w:r>
+      <w:r>
+        <w:rPr>
+          <w:rFonts w:ascii="Arial" w:hAnsi="Arial" w:cs="Arial"/>
+          <w:sz w:val="24"/>
+          <w:szCs w:val="24"/>
+        </w:rPr>
+        <w:t xml:space="preserve"> the</w:t>
+      </w:r>
+      <w:r>
+        <w:rPr>
+          <w:rFonts w:ascii="Arial" w:hAnsi="Arial" w:cs="Arial"/>
+          <w:sz w:val="24"/>
+          <w:szCs w:val="24"/>
+        </w:rPr>
+        <w:t xml:space="preserve"> breathtaking </w:t>
+      </w:r>
+      <w:r>
+        <w:rPr>
+          <w:rFonts w:ascii="Arial" w:hAnsi="Arial" w:cs="Arial"/>
+          <w:sz w:val="24"/>
+          <w:szCs w:val="24"/>
+        </w:rPr>
+        <w:t>360</w:t>
+      </w:r>
+      <w:r>
+        <w:rPr>
+          <w:rFonts w:ascii="Arial" w:hAnsi="Arial" w:cs="Arial"/>
+          <w:sz w:val="24"/>
+          <w:szCs w:val="24"/>
+          <w:shd w:val="clear" w:color="auto" w:fill="FFFFFF"/>
+        </w:rPr>
+        <w:t xml:space="preserve">° </w:t>
+      </w:r>
+      <w:r>
+        <w:rPr>
+          <w:rFonts w:ascii="Arial" w:hAnsi="Arial" w:cs="Arial"/>
+          <w:sz w:val="24"/>
+          <w:szCs w:val="24"/>
+        </w:rPr>
+        <w:t>view of Glasgow</w:t>
+      </w:r>
+    </w:p>
+    <w:p>
+      <w:pPr>
+        <w:pStyle w:val="ListParagraph"/>
+        <w:numPr>
+          <w:ilvl w:val="0"/>
+          <w:numId w:val="9"/>
+        </w:numPr>
+        <w:spacing w:after="0" w:line="240" w:lineRule="auto"/>
+        <w:rPr>
+          <w:rFonts w:ascii="Arial" w:hAnsi="Arial" w:cs="Arial"/>
+          <w:sz w:val="24"/>
+          <w:szCs w:val="24"/>
+        </w:rPr>
+      </w:pPr>
+      <w:r>
+        <w:rPr>
+          <w:rFonts w:ascii="Arial" w:hAnsi="Arial" w:cs="Arial"/>
+          <w:sz w:val="24"/>
+          <w:szCs w:val="24"/>
+          <w:shd w:val="clear" w:color="auto" w:fill="FFFFFF"/>
+        </w:rPr>
+        <w:t>Please check for opening status in advance of your visit as weather conditions can change quickly and as a result the tower may be closed for safety reasons</w:t>
+      </w:r>
+    </w:p>
+    <w:p>
+      <w:pPr>
+        <w:pStyle w:val="ListParagraph"/>
+        <w:numPr>
+          <w:ilvl w:val="0"/>
+          <w:numId w:val="4"/>
+        </w:numPr>
+        <w:spacing w:after="0" w:line="240" w:lineRule="auto"/>
+        <w:rPr>
+          <w:rFonts w:ascii="Arial" w:hAnsi="Arial" w:cs="Arial"/>
+          <w:sz w:val="24"/>
+          <w:szCs w:val="24"/>
+        </w:rPr>
+      </w:pPr>
+      <w:r>
+        <w:rPr>
+          <w:rFonts w:ascii="Arial" w:hAnsi="Arial" w:cs="Arial"/>
+          <w:sz w:val="24"/>
+          <w:szCs w:val="24"/>
+        </w:rPr>
+        <w:t>Take the lift up to Floor 1</w:t>
+      </w:r>
+    </w:p>
+    <w:p>
+      <w:pPr>
+        <w:pStyle w:val="ListParagraph"/>
+        <w:numPr>
+          <w:ilvl w:val="0"/>
+          <w:numId w:val="4"/>
+        </w:numPr>
+        <w:spacing w:after="0" w:line="240" w:lineRule="auto"/>
+        <w:rPr>
+          <w:rFonts w:ascii="Arial" w:hAnsi="Arial" w:cs="Arial"/>
+          <w:sz w:val="24"/>
+          <w:szCs w:val="24"/>
+        </w:rPr>
+      </w:pPr>
+      <w:r>
+        <w:rPr>
+          <w:rFonts w:ascii="Arial" w:hAnsi="Arial" w:cs="Arial"/>
+          <w:sz w:val="24"/>
+          <w:szCs w:val="24"/>
+        </w:rPr>
+        <w:t>Visit the Planetarium to learn about</w:t>
+      </w:r>
+      <w:r>
+        <w:rPr>
+          <w:rFonts w:ascii="Arial" w:hAnsi="Arial" w:cs="Arial"/>
+          <w:sz w:val="24"/>
+          <w:szCs w:val="24"/>
+        </w:rPr>
+        <w:t xml:space="preserve"> the cool realms of</w:t>
+      </w:r>
+      <w:r>
+        <w:rPr>
+          <w:rFonts w:ascii="Arial" w:hAnsi="Arial" w:cs="Arial"/>
+          <w:sz w:val="24"/>
+          <w:szCs w:val="24"/>
+        </w:rPr>
+        <w:t xml:space="preserve"> space</w:t>
+      </w:r>
+    </w:p>
+    <w:p>
+      <w:pPr>
+        <w:pStyle w:val="ListParagraph"/>
+        <w:numPr>
+          <w:ilvl w:val="0"/>
+          <w:numId w:val="4"/>
+        </w:numPr>
+        <w:spacing w:after="0" w:line="240" w:lineRule="auto"/>
+        <w:rPr>
+          <w:rFonts w:ascii="Arial" w:hAnsi="Arial" w:cs="Arial"/>
+          <w:sz w:val="24"/>
+          <w:szCs w:val="24"/>
+        </w:rPr>
+      </w:pPr>
+      <w:r>
+        <w:rPr>
+          <w:rFonts w:ascii="Arial" w:hAnsi="Arial" w:cs="Arial"/>
+          <w:sz w:val="24"/>
+          <w:szCs w:val="24"/>
+        </w:rPr>
+        <w:t>Walk through</w:t>
+      </w:r>
+      <w:r>
+        <w:rPr>
+          <w:rFonts w:ascii="Arial" w:hAnsi="Arial" w:cs="Arial"/>
+          <w:sz w:val="24"/>
+          <w:szCs w:val="24"/>
+        </w:rPr>
+        <w:t xml:space="preserve"> The Hive area surrounding the Science Show Theatre</w:t>
+      </w:r>
+      <w:r>
+        <w:rPr>
+          <w:rFonts w:ascii="Arial" w:hAnsi="Arial" w:cs="Arial"/>
+          <w:sz w:val="24"/>
+          <w:szCs w:val="24"/>
+        </w:rPr>
+        <w:t>, making sure you don’t miss Balancing Beach Ball in Explore and Discover – can you get the ball through the two rings?</w:t>
+      </w:r>
+    </w:p>
+    <w:p>
+      <w:pPr>
+        <w:pStyle w:val="ListParagraph"/>
+        <w:numPr>
+          <w:ilvl w:val="0"/>
+          <w:numId w:val="4"/>
+        </w:numPr>
+        <w:spacing w:after="0" w:line="240" w:lineRule="auto"/>
+        <w:rPr>
+          <w:rFonts w:ascii="Arial" w:hAnsi="Arial" w:cs="Arial"/>
+          <w:sz w:val="24"/>
+          <w:szCs w:val="24"/>
+        </w:rPr>
+      </w:pPr>
+      <w:r>
+        <w:rPr>
+          <w:rFonts w:ascii="Arial" w:hAnsi="Arial" w:cs="Arial"/>
+          <w:sz w:val="24"/>
+          <w:szCs w:val="24"/>
+        </w:rPr>
+        <w:t>Walk around, m</w:t>
+      </w:r>
+      <w:r>
+        <w:rPr>
+          <w:rFonts w:ascii="Arial" w:hAnsi="Arial" w:cs="Arial"/>
+          <w:sz w:val="24"/>
+          <w:szCs w:val="24"/>
+        </w:rPr>
+        <w:t>aking sure you don’t miss</w:t>
+      </w:r>
+      <w:r>
+        <w:rPr>
+          <w:rFonts w:ascii="Arial" w:hAnsi="Arial" w:cs="Arial"/>
+          <w:sz w:val="24"/>
+          <w:szCs w:val="24"/>
+        </w:rPr>
+        <w:t xml:space="preserve"> the</w:t>
+      </w:r>
+      <w:r>
+        <w:rPr>
+          <w:rFonts w:ascii="Arial" w:hAnsi="Arial" w:cs="Arial"/>
+          <w:sz w:val="24"/>
+          <w:szCs w:val="24"/>
+        </w:rPr>
+        <w:t xml:space="preserve"> </w:t>
+      </w:r>
+      <w:proofErr w:type="spellStart"/>
+      <w:r>
+        <w:rPr>
+          <w:rFonts w:ascii="Arial" w:hAnsi="Arial" w:cs="Arial"/>
+          <w:sz w:val="24"/>
+          <w:szCs w:val="24"/>
+        </w:rPr>
+        <w:t>Holophonic</w:t>
+      </w:r>
+      <w:proofErr w:type="spellEnd"/>
+      <w:r>
+        <w:rPr>
+          <w:rFonts w:ascii="Arial" w:hAnsi="Arial" w:cs="Arial"/>
+          <w:sz w:val="24"/>
+          <w:szCs w:val="24"/>
+        </w:rPr>
+        <w:t xml:space="preserve"> Sound and Room </w:t>
+      </w:r>
+      <w:proofErr w:type="gramStart"/>
+      <w:r>
+        <w:rPr>
+          <w:rFonts w:ascii="Arial" w:hAnsi="Arial" w:cs="Arial"/>
+          <w:sz w:val="24"/>
+          <w:szCs w:val="24"/>
+        </w:rPr>
+        <w:t>On</w:t>
+      </w:r>
+      <w:proofErr w:type="gramEnd"/>
+      <w:r>
+        <w:rPr>
+          <w:rFonts w:ascii="Arial" w:hAnsi="Arial" w:cs="Arial"/>
+          <w:sz w:val="24"/>
+          <w:szCs w:val="24"/>
+        </w:rPr>
+        <w:t xml:space="preserve"> </w:t>
+      </w:r>
+      <w:r>
+        <w:rPr>
+          <w:rFonts w:ascii="Arial" w:hAnsi="Arial" w:cs="Arial"/>
+          <w:sz w:val="24"/>
+          <w:szCs w:val="24"/>
+        </w:rPr>
+        <w:t>Its</w:t>
+      </w:r>
+      <w:r>
+        <w:rPr>
+          <w:rFonts w:ascii="Arial" w:hAnsi="Arial" w:cs="Arial"/>
+          <w:sz w:val="24"/>
+          <w:szCs w:val="24"/>
+        </w:rPr>
+        <w:t xml:space="preserve"> Side exhibits in A Question of Perception</w:t>
+      </w:r>
+      <w:r>
+        <w:rPr>
+          <w:rFonts w:ascii="Arial" w:hAnsi="Arial" w:cs="Arial"/>
+          <w:sz w:val="24"/>
+          <w:szCs w:val="24"/>
+        </w:rPr>
+        <w:t>, where you get to guess where the sound is coming from and defy gravity</w:t>
+      </w:r>
+    </w:p>
+    <w:p>
+      <w:pPr>
+        <w:pStyle w:val="ListParagraph"/>
+        <w:numPr>
+          <w:ilvl w:val="0"/>
+          <w:numId w:val="4"/>
+        </w:numPr>
+        <w:spacing w:after="0" w:line="240" w:lineRule="auto"/>
+        <w:rPr>
+          <w:rFonts w:ascii="Arial" w:hAnsi="Arial" w:cs="Arial"/>
+          <w:sz w:val="24"/>
+          <w:szCs w:val="24"/>
+        </w:rPr>
+      </w:pPr>
+      <w:r>
+        <w:rPr>
+          <w:rFonts w:ascii="Arial" w:hAnsi="Arial" w:cs="Arial"/>
+          <w:sz w:val="24"/>
+          <w:szCs w:val="24"/>
+        </w:rPr>
+        <w:t>Take the lift up to Floor 2</w:t>
+      </w:r>
+    </w:p>
+    <w:p>
+      <w:pPr>
+        <w:pStyle w:val="ListParagraph"/>
+        <w:numPr>
+          <w:ilvl w:val="0"/>
+          <w:numId w:val="4"/>
+        </w:numPr>
+        <w:spacing w:after="0" w:line="240" w:lineRule="auto"/>
+        <w:rPr>
+          <w:rFonts w:ascii="Arial" w:eastAsia="Times New Roman" w:hAnsi="Arial" w:cs="Arial"/>
+          <w:sz w:val="24"/>
+          <w:szCs w:val="24"/>
+        </w:rPr>
+      </w:pPr>
+      <w:r>
+        <w:rPr>
+          <w:rFonts w:ascii="Arial" w:hAnsi="Arial" w:cs="Arial"/>
+          <w:sz w:val="24"/>
+          <w:szCs w:val="24"/>
+        </w:rPr>
+        <w:t>E</w:t>
+      </w:r>
+      <w:r>
+        <w:rPr>
+          <w:rFonts w:ascii="Arial" w:eastAsia="Times New Roman" w:hAnsi="Arial" w:cs="Arial"/>
+          <w:sz w:val="24"/>
+          <w:szCs w:val="24"/>
+        </w:rPr>
+        <w:t>xperience the force of high wind speeds, up to 97.2 km/h</w:t>
+      </w:r>
+      <w:r>
+        <w:rPr>
+          <w:rFonts w:ascii="Arial" w:eastAsia="Times New Roman" w:hAnsi="Arial" w:cs="Arial"/>
+          <w:sz w:val="24"/>
+          <w:szCs w:val="24"/>
+        </w:rPr>
+        <w:t xml:space="preserve"> with the Hurricane simulator</w:t>
+      </w:r>
+    </w:p>
+    <w:p>
+      <w:pPr>
+        <w:pStyle w:val="ListParagraph"/>
+        <w:numPr>
+          <w:ilvl w:val="0"/>
+          <w:numId w:val="4"/>
+        </w:numPr>
+        <w:spacing w:after="0" w:line="240" w:lineRule="auto"/>
+        <w:rPr>
+          <w:rFonts w:ascii="Arial" w:hAnsi="Arial" w:cs="Arial"/>
+          <w:sz w:val="24"/>
+          <w:szCs w:val="24"/>
+        </w:rPr>
+      </w:pPr>
+      <w:r>
+        <w:rPr>
+          <w:rFonts w:ascii="Arial" w:hAnsi="Arial" w:cs="Arial"/>
+          <w:sz w:val="24"/>
+          <w:szCs w:val="24"/>
+        </w:rPr>
+        <w:lastRenderedPageBreak/>
+        <w:t>Discover the power of water at the Hydro Wall and Pelton Water Wheel</w:t>
+      </w:r>
+    </w:p>
+    <w:p>
+      <w:pPr>
+        <w:pStyle w:val="ListParagraph"/>
+        <w:numPr>
+          <w:ilvl w:val="0"/>
+          <w:numId w:val="4"/>
+        </w:numPr>
+        <w:spacing w:after="0" w:line="240" w:lineRule="auto"/>
+        <w:rPr>
+          <w:rFonts w:ascii="Arial" w:hAnsi="Arial" w:cs="Arial"/>
+          <w:sz w:val="24"/>
+          <w:szCs w:val="24"/>
+        </w:rPr>
+      </w:pPr>
+      <w:r>
+        <w:rPr>
+          <w:rFonts w:ascii="Arial" w:eastAsia="Times New Roman" w:hAnsi="Arial" w:cs="Arial"/>
+          <w:sz w:val="24"/>
+          <w:szCs w:val="24"/>
+        </w:rPr>
+        <w:t>See how you can turn kinetic energy into electrical energy by having a race at the full size Scalextric racetrack</w:t>
+      </w:r>
+    </w:p>
+    <w:p>
+      <w:pPr>
+        <w:pStyle w:val="ListParagraph"/>
+        <w:numPr>
+          <w:ilvl w:val="0"/>
+          <w:numId w:val="4"/>
+        </w:numPr>
+        <w:spacing w:after="0" w:line="240" w:lineRule="auto"/>
+        <w:rPr>
+          <w:rFonts w:ascii="Arial" w:hAnsi="Arial" w:cs="Arial"/>
+          <w:sz w:val="24"/>
+          <w:szCs w:val="24"/>
+        </w:rPr>
+      </w:pPr>
+      <w:r>
+        <w:rPr>
+          <w:rFonts w:ascii="Arial" w:hAnsi="Arial" w:cs="Arial"/>
+          <w:sz w:val="24"/>
+          <w:szCs w:val="24"/>
+        </w:rPr>
+        <w:t>Take the lift up to Floor 3</w:t>
+      </w:r>
+    </w:p>
+    <w:p>
+      <w:pPr>
+        <w:pStyle w:val="ListParagraph"/>
+        <w:numPr>
+          <w:ilvl w:val="0"/>
+          <w:numId w:val="4"/>
+        </w:numPr>
+        <w:spacing w:after="0" w:line="240" w:lineRule="auto"/>
+        <w:rPr>
+          <w:rFonts w:ascii="Arial" w:eastAsia="Times New Roman" w:hAnsi="Arial" w:cs="Arial"/>
+          <w:sz w:val="24"/>
+          <w:szCs w:val="24"/>
+        </w:rPr>
+      </w:pPr>
+      <w:r>
+        <w:rPr>
+          <w:rFonts w:ascii="Arial" w:eastAsia="Times New Roman" w:hAnsi="Arial" w:cs="Arial"/>
+          <w:sz w:val="24"/>
+          <w:szCs w:val="24"/>
+        </w:rPr>
+        <w:t>View and record images of your skin with the Bendy Micros</w:t>
+      </w:r>
+      <w:r>
+        <w:rPr>
+          <w:rFonts w:ascii="Arial" w:eastAsia="Times New Roman" w:hAnsi="Arial" w:cs="Arial"/>
+          <w:sz w:val="24"/>
+          <w:szCs w:val="24"/>
+        </w:rPr>
+        <w:t>c</w:t>
+      </w:r>
+      <w:r>
+        <w:rPr>
+          <w:rFonts w:ascii="Arial" w:eastAsia="Times New Roman" w:hAnsi="Arial" w:cs="Arial"/>
+          <w:sz w:val="24"/>
+          <w:szCs w:val="24"/>
+        </w:rPr>
+        <w:t>ope</w:t>
+      </w:r>
+    </w:p>
+    <w:p>
+      <w:pPr>
+        <w:pStyle w:val="ListParagraph"/>
+        <w:numPr>
+          <w:ilvl w:val="0"/>
+          <w:numId w:val="4"/>
+        </w:numPr>
+        <w:spacing w:after="0" w:line="240" w:lineRule="auto"/>
+        <w:rPr>
+          <w:rFonts w:ascii="Arial" w:eastAsia="Times New Roman" w:hAnsi="Arial" w:cs="Arial"/>
+          <w:sz w:val="24"/>
+          <w:szCs w:val="24"/>
+        </w:rPr>
+      </w:pPr>
+      <w:r>
+        <w:rPr>
+          <w:rFonts w:ascii="Arial" w:eastAsia="Times New Roman" w:hAnsi="Arial" w:cs="Arial"/>
+          <w:sz w:val="24"/>
+          <w:szCs w:val="24"/>
+        </w:rPr>
+        <w:t>Explore the inside of three humans with Virtual Autopsy</w:t>
+      </w:r>
+    </w:p>
+    <w:p>
+      <w:pPr>
+        <w:pStyle w:val="ListParagraph"/>
+        <w:numPr>
+          <w:ilvl w:val="0"/>
+          <w:numId w:val="4"/>
+        </w:numPr>
+        <w:spacing w:after="0" w:line="240" w:lineRule="auto"/>
+        <w:rPr>
+          <w:rFonts w:ascii="Arial" w:eastAsia="Times New Roman" w:hAnsi="Arial" w:cs="Arial"/>
+          <w:sz w:val="24"/>
+          <w:szCs w:val="24"/>
+        </w:rPr>
+      </w:pPr>
+      <w:r>
+        <w:rPr>
+          <w:rFonts w:ascii="Arial" w:eastAsia="Times New Roman" w:hAnsi="Arial" w:cs="Arial"/>
+          <w:sz w:val="24"/>
+          <w:szCs w:val="24"/>
+        </w:rPr>
+        <w:t>Find out ‘How Fast Can You Sprint?’ at the sprint track</w:t>
+      </w:r>
+    </w:p>
+    <w:p>
+      <w:pPr>
+        <w:pStyle w:val="ListParagraph"/>
+        <w:numPr>
+          <w:ilvl w:val="0"/>
+          <w:numId w:val="4"/>
+        </w:numPr>
+        <w:spacing w:after="0" w:line="240" w:lineRule="auto"/>
+        <w:rPr>
+          <w:rFonts w:ascii="Arial" w:eastAsia="Times New Roman" w:hAnsi="Arial" w:cs="Arial"/>
+          <w:sz w:val="24"/>
+          <w:szCs w:val="24"/>
+        </w:rPr>
+      </w:pPr>
+      <w:r>
+        <w:rPr>
+          <w:rFonts w:ascii="Arial" w:eastAsia="Times New Roman" w:hAnsi="Arial" w:cs="Arial"/>
+          <w:sz w:val="24"/>
+          <w:szCs w:val="24"/>
+        </w:rPr>
+        <w:t>Measure</w:t>
+      </w:r>
+      <w:r>
+        <w:rPr>
+          <w:rFonts w:ascii="Arial" w:eastAsia="Times New Roman" w:hAnsi="Arial" w:cs="Arial"/>
+          <w:sz w:val="24"/>
+          <w:szCs w:val="24"/>
+        </w:rPr>
+        <w:t xml:space="preserve"> and record the electricity of </w:t>
+      </w:r>
+      <w:r>
+        <w:rPr>
+          <w:rFonts w:ascii="Arial" w:eastAsia="Times New Roman" w:hAnsi="Arial" w:cs="Arial"/>
+          <w:sz w:val="24"/>
+          <w:szCs w:val="24"/>
+        </w:rPr>
+        <w:t>your</w:t>
+      </w:r>
+      <w:r>
+        <w:rPr>
+          <w:rFonts w:ascii="Arial" w:eastAsia="Times New Roman" w:hAnsi="Arial" w:cs="Arial"/>
+          <w:sz w:val="24"/>
+          <w:szCs w:val="24"/>
+        </w:rPr>
+        <w:t xml:space="preserve"> heart</w:t>
+      </w:r>
+      <w:r>
+        <w:rPr>
+          <w:rFonts w:ascii="Arial" w:eastAsia="Times New Roman" w:hAnsi="Arial" w:cs="Arial"/>
+          <w:sz w:val="24"/>
+          <w:szCs w:val="24"/>
+        </w:rPr>
+        <w:t xml:space="preserve"> at the Heart ECG exhibit</w:t>
+      </w:r>
+    </w:p>
+    <w:p>
+      <w:pPr>
+        <w:pStyle w:val="ListParagraph"/>
+        <w:numPr>
+          <w:ilvl w:val="0"/>
+          <w:numId w:val="4"/>
+        </w:numPr>
+        <w:spacing w:after="0" w:line="240" w:lineRule="auto"/>
+        <w:rPr>
+          <w:rFonts w:ascii="Arial" w:eastAsia="Times New Roman" w:hAnsi="Arial" w:cs="Arial"/>
+          <w:sz w:val="24"/>
+          <w:szCs w:val="24"/>
+        </w:rPr>
+      </w:pPr>
+      <w:r>
+        <w:rPr>
+          <w:rFonts w:ascii="Arial" w:eastAsia="Times New Roman" w:hAnsi="Arial" w:cs="Arial"/>
+          <w:sz w:val="24"/>
+          <w:szCs w:val="24"/>
+        </w:rPr>
+        <w:t>Take the lift back down to Floor 1</w:t>
+      </w:r>
+    </w:p>
+    <w:p>
+      <w:pPr>
+        <w:pStyle w:val="ListParagraph"/>
+        <w:numPr>
+          <w:ilvl w:val="0"/>
+          <w:numId w:val="4"/>
+        </w:numPr>
+        <w:spacing w:after="0" w:line="240" w:lineRule="auto"/>
+        <w:rPr>
+          <w:rFonts w:ascii="Arial" w:eastAsia="Times New Roman" w:hAnsi="Arial" w:cs="Arial"/>
+          <w:sz w:val="24"/>
+          <w:szCs w:val="24"/>
+        </w:rPr>
+      </w:pPr>
+      <w:r>
+        <w:rPr>
+          <w:rFonts w:ascii="Arial" w:eastAsia="Times New Roman" w:hAnsi="Arial" w:cs="Arial"/>
+          <w:sz w:val="24"/>
+          <w:szCs w:val="24"/>
+        </w:rPr>
+        <w:t>Visit the shop</w:t>
+      </w:r>
+    </w:p>
+    <w:p>
+      <w:pPr>
+        <w:spacing w:after="0" w:line="240" w:lineRule="auto"/>
+        <w:rPr>
+          <w:rFonts w:ascii="Arial" w:hAnsi="Arial" w:cs="Arial"/>
+          <w:sz w:val="24"/>
+          <w:szCs w:val="24"/>
+        </w:rPr>
+      </w:pPr>
+    </w:p>
+    <w:p>
+      <w:pPr>
+        <w:spacing w:after="0" w:line="240" w:lineRule="auto"/>
+        <w:ind w:left="720"/>
+        <w:rPr>
+          <w:rFonts w:ascii="Arial" w:hAnsi="Arial" w:cs="Arial"/>
+          <w:sz w:val="24"/>
+          <w:szCs w:val="24"/>
+        </w:rPr>
+      </w:pPr>
+    </w:p>
+    <w:p>
+      <w:pPr>
+        <w:spacing w:after="0" w:line="240" w:lineRule="auto"/>
+        <w:rPr>
+          <w:rFonts w:ascii="Arial" w:hAnsi="Arial" w:cs="Arial"/>
+          <w:sz w:val="24"/>
+          <w:szCs w:val="24"/>
+        </w:rPr>
+      </w:pPr>
+      <w:r>
+        <w:rPr>
+          <w:rFonts w:ascii="Arial" w:hAnsi="Arial" w:cs="Arial"/>
+          <w:sz w:val="24"/>
+          <w:szCs w:val="24"/>
+        </w:rPr>
+        <w:t>Physical Impairment</w:t>
       </w:r>
     </w:p>
     <w:p>
@@ -1705,98 +1436,581 @@
         </w:numPr>
         <w:spacing w:after="0" w:line="240" w:lineRule="auto"/>
         <w:rPr>
-          <w:rFonts w:ascii="Arial" w:eastAsia="Times New Roman" w:hAnsi="Arial" w:cs="Arial"/>
-          <w:color w:val="000000"/>
-        </w:rPr>
-      </w:pPr>
-      <w:r>
-        <w:rPr>
-          <w:rFonts w:ascii="Arial" w:eastAsia="Times New Roman" w:hAnsi="Arial" w:cs="Arial"/>
-          <w:color w:val="000000"/>
+          <w:rFonts w:ascii="Arial" w:hAnsi="Arial" w:cs="Arial"/>
+          <w:sz w:val="24"/>
+          <w:szCs w:val="24"/>
+        </w:rPr>
+      </w:pPr>
+      <w:r>
+        <w:rPr>
+          <w:rFonts w:ascii="Arial" w:hAnsi="Arial" w:cs="Arial"/>
+          <w:sz w:val="24"/>
+          <w:szCs w:val="24"/>
+        </w:rPr>
+        <w:t>Go to the Ticket Desk to get your ticket</w:t>
+      </w:r>
+    </w:p>
+    <w:p>
+      <w:pPr>
+        <w:pStyle w:val="ListParagraph"/>
+        <w:numPr>
+          <w:ilvl w:val="0"/>
+          <w:numId w:val="8"/>
+        </w:numPr>
+        <w:spacing w:after="0" w:line="240" w:lineRule="auto"/>
+        <w:rPr>
+          <w:rFonts w:ascii="Arial" w:hAnsi="Arial" w:cs="Arial"/>
+          <w:sz w:val="24"/>
+          <w:szCs w:val="24"/>
+        </w:rPr>
+      </w:pPr>
+      <w:r>
+        <w:rPr>
+          <w:rFonts w:ascii="Arial" w:hAnsi="Arial" w:cs="Arial"/>
+          <w:sz w:val="24"/>
+          <w:szCs w:val="24"/>
+          <w:shd w:val="clear" w:color="auto" w:fill="FFFFFF"/>
+        </w:rPr>
+        <w:t>Wheelchairs are available from the Ticket Desk</w:t>
+      </w:r>
+    </w:p>
+    <w:p>
+      <w:pPr>
+        <w:pStyle w:val="ListParagraph"/>
+        <w:numPr>
+          <w:ilvl w:val="0"/>
+          <w:numId w:val="8"/>
+        </w:numPr>
+        <w:spacing w:after="0" w:line="240" w:lineRule="auto"/>
+        <w:rPr>
+          <w:rFonts w:ascii="Arial" w:hAnsi="Arial" w:cs="Arial"/>
+          <w:sz w:val="24"/>
+          <w:szCs w:val="24"/>
+        </w:rPr>
+      </w:pPr>
+      <w:r>
+        <w:rPr>
+          <w:rFonts w:ascii="Arial" w:hAnsi="Arial" w:cs="Arial"/>
+          <w:sz w:val="24"/>
+          <w:szCs w:val="24"/>
+          <w:shd w:val="clear" w:color="auto" w:fill="FFFFFF"/>
+        </w:rPr>
+        <w:t>Please ask a member of GSC staff if you require a manual wheelchair for the duration of your visit to the Centre</w:t>
+      </w:r>
+    </w:p>
+    <w:p>
+      <w:pPr>
+        <w:pStyle w:val="ListParagraph"/>
+        <w:numPr>
+          <w:ilvl w:val="0"/>
+          <w:numId w:val="8"/>
+        </w:numPr>
+        <w:spacing w:after="0" w:line="240" w:lineRule="auto"/>
+        <w:rPr>
+          <w:rFonts w:ascii="Arial" w:hAnsi="Arial" w:cs="Arial"/>
+          <w:sz w:val="24"/>
+          <w:szCs w:val="24"/>
+        </w:rPr>
+      </w:pPr>
+      <w:r>
+        <w:rPr>
+          <w:rFonts w:ascii="Arial" w:hAnsi="Arial" w:cs="Arial"/>
+          <w:sz w:val="24"/>
+          <w:szCs w:val="24"/>
+          <w:shd w:val="clear" w:color="auto" w:fill="FFFFFF"/>
+        </w:rPr>
+        <w:t>Please note this is available on a first come first serve basis</w:t>
+      </w:r>
+    </w:p>
+    <w:p>
+      <w:pPr>
+        <w:pStyle w:val="ListParagraph"/>
+        <w:numPr>
+          <w:ilvl w:val="0"/>
+          <w:numId w:val="1"/>
+        </w:numPr>
+        <w:spacing w:after="0" w:line="240" w:lineRule="auto"/>
+        <w:rPr>
+          <w:rFonts w:ascii="Arial" w:hAnsi="Arial" w:cs="Arial"/>
+          <w:sz w:val="24"/>
+          <w:szCs w:val="24"/>
+        </w:rPr>
+      </w:pPr>
+      <w:r>
+        <w:rPr>
+          <w:rFonts w:ascii="Arial" w:hAnsi="Arial" w:cs="Arial"/>
+          <w:sz w:val="24"/>
+          <w:szCs w:val="24"/>
+        </w:rPr>
+        <w:t>Take the lift up to Floor 1</w:t>
+      </w:r>
+    </w:p>
+    <w:p>
+      <w:pPr>
+        <w:pStyle w:val="ListParagraph"/>
+        <w:numPr>
+          <w:ilvl w:val="0"/>
+          <w:numId w:val="1"/>
+        </w:numPr>
+        <w:spacing w:after="0" w:line="240" w:lineRule="auto"/>
+        <w:rPr>
+          <w:rFonts w:ascii="Arial" w:hAnsi="Arial" w:cs="Arial"/>
+          <w:sz w:val="24"/>
+          <w:szCs w:val="24"/>
+        </w:rPr>
+      </w:pPr>
+      <w:r>
+        <w:rPr>
+          <w:rFonts w:ascii="Arial" w:hAnsi="Arial" w:cs="Arial"/>
+          <w:sz w:val="24"/>
+          <w:szCs w:val="24"/>
+        </w:rPr>
+        <w:t>Visit the Planetarium to learn about</w:t>
+      </w:r>
+      <w:r>
+        <w:rPr>
+          <w:rFonts w:ascii="Arial" w:hAnsi="Arial" w:cs="Arial"/>
+          <w:sz w:val="24"/>
+          <w:szCs w:val="24"/>
+        </w:rPr>
+        <w:t xml:space="preserve"> the cool realms of</w:t>
+      </w:r>
+      <w:r>
+        <w:rPr>
+          <w:rFonts w:ascii="Arial" w:hAnsi="Arial" w:cs="Arial"/>
+          <w:sz w:val="24"/>
+          <w:szCs w:val="24"/>
+        </w:rPr>
+        <w:t xml:space="preserve"> space</w:t>
+      </w:r>
+    </w:p>
+    <w:p>
+      <w:pPr>
+        <w:pStyle w:val="ListParagraph"/>
+        <w:numPr>
+          <w:ilvl w:val="0"/>
+          <w:numId w:val="1"/>
+        </w:numPr>
+        <w:spacing w:after="0" w:line="240" w:lineRule="auto"/>
+        <w:rPr>
+          <w:rFonts w:ascii="Arial" w:hAnsi="Arial" w:cs="Arial"/>
+          <w:sz w:val="24"/>
+          <w:szCs w:val="24"/>
+        </w:rPr>
+      </w:pPr>
+      <w:r>
+        <w:rPr>
+          <w:rFonts w:ascii="Arial" w:hAnsi="Arial" w:cs="Arial"/>
+          <w:sz w:val="24"/>
+          <w:szCs w:val="24"/>
+        </w:rPr>
+        <w:t>W</w:t>
+      </w:r>
+      <w:r>
+        <w:rPr>
+          <w:rFonts w:ascii="Arial" w:hAnsi="Arial" w:cs="Arial"/>
+          <w:sz w:val="24"/>
+          <w:szCs w:val="24"/>
+        </w:rPr>
+        <w:t>alk through The Hive area</w:t>
+      </w:r>
+      <w:r>
+        <w:rPr>
+          <w:rFonts w:ascii="Arial" w:hAnsi="Arial" w:cs="Arial"/>
+          <w:sz w:val="24"/>
+          <w:szCs w:val="24"/>
+        </w:rPr>
+        <w:t xml:space="preserve"> surrounding the Science Show Theatre</w:t>
+      </w:r>
+      <w:r>
+        <w:rPr>
+          <w:rFonts w:ascii="Arial" w:hAnsi="Arial" w:cs="Arial"/>
+          <w:sz w:val="24"/>
+          <w:szCs w:val="24"/>
+        </w:rPr>
+        <w:t>,</w:t>
+      </w:r>
+      <w:r>
+        <w:rPr>
+          <w:rFonts w:ascii="Arial" w:hAnsi="Arial" w:cs="Arial"/>
+          <w:sz w:val="24"/>
+          <w:szCs w:val="24"/>
+        </w:rPr>
+        <w:t xml:space="preserve"> down to The Big Explorer area</w:t>
+      </w:r>
+    </w:p>
+    <w:p>
+      <w:pPr>
+        <w:pStyle w:val="ListParagraph"/>
+        <w:numPr>
+          <w:ilvl w:val="0"/>
+          <w:numId w:val="1"/>
+        </w:numPr>
+        <w:spacing w:after="0" w:line="240" w:lineRule="auto"/>
+        <w:rPr>
+          <w:rFonts w:ascii="Arial" w:hAnsi="Arial" w:cs="Arial"/>
+          <w:sz w:val="24"/>
+          <w:szCs w:val="24"/>
+        </w:rPr>
+      </w:pPr>
+      <w:r>
+        <w:rPr>
+          <w:rFonts w:ascii="Arial" w:hAnsi="Arial" w:cs="Arial"/>
+          <w:sz w:val="24"/>
+          <w:szCs w:val="24"/>
+        </w:rPr>
+        <w:t>Take the lift up to Floor 2</w:t>
+      </w:r>
+    </w:p>
+    <w:p>
+      <w:pPr>
+        <w:pStyle w:val="ListParagraph"/>
+        <w:numPr>
+          <w:ilvl w:val="0"/>
+          <w:numId w:val="1"/>
+        </w:numPr>
+        <w:spacing w:after="0" w:line="240" w:lineRule="auto"/>
+        <w:rPr>
+          <w:rFonts w:ascii="Arial" w:hAnsi="Arial" w:cs="Arial"/>
+          <w:sz w:val="24"/>
+          <w:szCs w:val="24"/>
+        </w:rPr>
+      </w:pPr>
+      <w:r>
+        <w:rPr>
+          <w:rFonts w:ascii="Arial" w:hAnsi="Arial" w:cs="Arial"/>
+          <w:sz w:val="24"/>
+          <w:szCs w:val="24"/>
+        </w:rPr>
+        <w:t>Learn about nuclear energy and chain reactions at</w:t>
+      </w:r>
+      <w:r>
+        <w:rPr>
+          <w:rFonts w:ascii="Arial" w:hAnsi="Arial" w:cs="Arial"/>
+          <w:sz w:val="24"/>
+          <w:szCs w:val="24"/>
+        </w:rPr>
+        <w:t xml:space="preserve"> the </w:t>
+      </w:r>
+      <w:r>
+        <w:rPr>
+          <w:rFonts w:ascii="Arial" w:hAnsi="Arial" w:cs="Arial"/>
+          <w:sz w:val="24"/>
+          <w:szCs w:val="24"/>
+        </w:rPr>
+        <w:t xml:space="preserve">Nuclear </w:t>
+      </w:r>
+      <w:r>
+        <w:rPr>
+          <w:rFonts w:ascii="Arial" w:hAnsi="Arial" w:cs="Arial"/>
+          <w:sz w:val="24"/>
+          <w:szCs w:val="24"/>
+        </w:rPr>
+        <w:t>E</w:t>
+      </w:r>
+      <w:r>
+        <w:rPr>
+          <w:rFonts w:ascii="Arial" w:hAnsi="Arial" w:cs="Arial"/>
+          <w:sz w:val="24"/>
+          <w:szCs w:val="24"/>
+        </w:rPr>
+        <w:t>nergy area</w:t>
+      </w:r>
+    </w:p>
+    <w:p>
+      <w:pPr>
+        <w:pStyle w:val="ListParagraph"/>
+        <w:numPr>
+          <w:ilvl w:val="0"/>
+          <w:numId w:val="1"/>
+        </w:numPr>
+        <w:spacing w:after="0" w:line="240" w:lineRule="auto"/>
+        <w:rPr>
+          <w:rFonts w:ascii="Arial" w:eastAsia="Times New Roman" w:hAnsi="Arial" w:cs="Arial"/>
+          <w:sz w:val="24"/>
+          <w:szCs w:val="24"/>
+        </w:rPr>
+      </w:pPr>
+      <w:r>
+        <w:rPr>
+          <w:rFonts w:ascii="Arial" w:hAnsi="Arial" w:cs="Arial"/>
+          <w:sz w:val="24"/>
+          <w:szCs w:val="24"/>
+        </w:rPr>
+        <w:t xml:space="preserve">Learn about </w:t>
+      </w:r>
+      <w:r>
+        <w:rPr>
+          <w:rFonts w:ascii="Arial" w:hAnsi="Arial" w:cs="Arial"/>
+          <w:sz w:val="24"/>
+          <w:szCs w:val="24"/>
+        </w:rPr>
+        <w:t>various forms of power</w:t>
+      </w:r>
+      <w:r>
+        <w:rPr>
+          <w:rFonts w:ascii="Arial" w:hAnsi="Arial" w:cs="Arial"/>
+          <w:sz w:val="24"/>
+          <w:szCs w:val="24"/>
+        </w:rPr>
+        <w:t xml:space="preserve"> at </w:t>
+      </w:r>
+      <w:r>
+        <w:rPr>
+          <w:rFonts w:ascii="Arial" w:hAnsi="Arial" w:cs="Arial"/>
+          <w:sz w:val="24"/>
+          <w:szCs w:val="24"/>
+        </w:rPr>
+        <w:t>the F</w:t>
+      </w:r>
+      <w:r>
+        <w:rPr>
+          <w:rFonts w:ascii="Arial" w:hAnsi="Arial" w:cs="Arial"/>
+          <w:sz w:val="24"/>
+          <w:szCs w:val="24"/>
+        </w:rPr>
+        <w:t xml:space="preserve">undamentals </w:t>
+      </w:r>
+      <w:r>
+        <w:rPr>
+          <w:rFonts w:ascii="Arial" w:hAnsi="Arial" w:cs="Arial"/>
+          <w:sz w:val="24"/>
+          <w:szCs w:val="24"/>
+        </w:rPr>
+        <w:t>W</w:t>
+      </w:r>
+      <w:r>
+        <w:rPr>
+          <w:rFonts w:ascii="Arial" w:hAnsi="Arial" w:cs="Arial"/>
+          <w:sz w:val="24"/>
+          <w:szCs w:val="24"/>
+        </w:rPr>
+        <w:t>all</w:t>
+      </w:r>
+    </w:p>
+    <w:p>
+      <w:pPr>
+        <w:pStyle w:val="ListParagraph"/>
+        <w:numPr>
+          <w:ilvl w:val="0"/>
+          <w:numId w:val="1"/>
+        </w:numPr>
+        <w:spacing w:after="0" w:line="240" w:lineRule="auto"/>
+        <w:rPr>
+          <w:rFonts w:ascii="Arial" w:hAnsi="Arial" w:cs="Arial"/>
+          <w:sz w:val="24"/>
+          <w:szCs w:val="24"/>
+        </w:rPr>
+      </w:pPr>
+      <w:r>
+        <w:rPr>
+          <w:rFonts w:ascii="Arial" w:eastAsia="Times New Roman" w:hAnsi="Arial" w:cs="Arial"/>
+          <w:sz w:val="24"/>
+          <w:szCs w:val="24"/>
+        </w:rPr>
+        <w:t>See how you can turn kinetic energy into electrical energy by having a race at the full size Scalextric racetrack</w:t>
+      </w:r>
+    </w:p>
+    <w:p>
+      <w:pPr>
+        <w:pStyle w:val="ListParagraph"/>
+        <w:numPr>
+          <w:ilvl w:val="0"/>
+          <w:numId w:val="1"/>
+        </w:numPr>
+        <w:spacing w:after="0" w:line="240" w:lineRule="auto"/>
+        <w:rPr>
+          <w:rFonts w:ascii="Arial" w:hAnsi="Arial" w:cs="Arial"/>
+          <w:sz w:val="24"/>
+          <w:szCs w:val="24"/>
+        </w:rPr>
+      </w:pPr>
+      <w:r>
+        <w:rPr>
+          <w:rFonts w:ascii="Arial" w:hAnsi="Arial" w:cs="Arial"/>
+          <w:sz w:val="24"/>
+          <w:szCs w:val="24"/>
+        </w:rPr>
+        <w:t>Take the lift up to Floor 3</w:t>
+      </w:r>
+    </w:p>
+    <w:p>
+      <w:pPr>
+        <w:pStyle w:val="ListParagraph"/>
+        <w:numPr>
+          <w:ilvl w:val="0"/>
+          <w:numId w:val="1"/>
+        </w:numPr>
+        <w:spacing w:after="0" w:line="240" w:lineRule="auto"/>
+        <w:rPr>
+          <w:rFonts w:ascii="Arial" w:eastAsia="Times New Roman" w:hAnsi="Arial" w:cs="Arial"/>
+          <w:sz w:val="24"/>
+          <w:szCs w:val="24"/>
+        </w:rPr>
+      </w:pPr>
+      <w:r>
+        <w:rPr>
+          <w:rFonts w:ascii="Arial" w:eastAsia="Times New Roman" w:hAnsi="Arial" w:cs="Arial"/>
+          <w:sz w:val="24"/>
+          <w:szCs w:val="24"/>
+        </w:rPr>
+        <w:t>View and record images of your skin with the Bendy Micros</w:t>
+      </w:r>
+      <w:r>
+        <w:rPr>
+          <w:rFonts w:ascii="Arial" w:eastAsia="Times New Roman" w:hAnsi="Arial" w:cs="Arial"/>
+          <w:sz w:val="24"/>
+          <w:szCs w:val="24"/>
+        </w:rPr>
+        <w:t>c</w:t>
+      </w:r>
+      <w:r>
+        <w:rPr>
+          <w:rFonts w:ascii="Arial" w:eastAsia="Times New Roman" w:hAnsi="Arial" w:cs="Arial"/>
+          <w:sz w:val="24"/>
+          <w:szCs w:val="24"/>
+        </w:rPr>
+        <w:t>ope</w:t>
+      </w:r>
+    </w:p>
+    <w:p>
+      <w:pPr>
+        <w:pStyle w:val="ListParagraph"/>
+        <w:numPr>
+          <w:ilvl w:val="0"/>
+          <w:numId w:val="1"/>
+        </w:numPr>
+        <w:spacing w:after="0" w:line="240" w:lineRule="auto"/>
+        <w:rPr>
+          <w:rFonts w:ascii="Arial" w:eastAsia="Times New Roman" w:hAnsi="Arial" w:cs="Arial"/>
+          <w:sz w:val="24"/>
+          <w:szCs w:val="24"/>
+        </w:rPr>
+      </w:pPr>
+      <w:r>
+        <w:rPr>
+          <w:rFonts w:ascii="Arial" w:eastAsia="Times New Roman" w:hAnsi="Arial" w:cs="Arial"/>
+          <w:sz w:val="24"/>
+          <w:szCs w:val="24"/>
+        </w:rPr>
+        <w:t>Explore the inside of three humans with Virtual Autopsy</w:t>
+      </w:r>
+    </w:p>
+    <w:p>
+      <w:pPr>
+        <w:pStyle w:val="ListParagraph"/>
+        <w:numPr>
+          <w:ilvl w:val="0"/>
+          <w:numId w:val="1"/>
+        </w:numPr>
+        <w:spacing w:after="0" w:line="240" w:lineRule="auto"/>
+        <w:rPr>
+          <w:rFonts w:ascii="Arial" w:eastAsia="Times New Roman" w:hAnsi="Arial" w:cs="Arial"/>
+          <w:sz w:val="24"/>
+          <w:szCs w:val="24"/>
+        </w:rPr>
+      </w:pPr>
+      <w:r>
+        <w:rPr>
+          <w:rFonts w:ascii="Arial" w:eastAsia="Times New Roman" w:hAnsi="Arial" w:cs="Arial"/>
+          <w:sz w:val="24"/>
+          <w:szCs w:val="24"/>
         </w:rPr>
         <w:t>Compete with a buddy to find out who can be the most relaxed at the ‘</w:t>
       </w:r>
       <w:r>
         <w:rPr>
           <w:rFonts w:ascii="Arial" w:eastAsia="Times New Roman" w:hAnsi="Arial" w:cs="Arial"/>
-          <w:color w:val="000000"/>
+          <w:sz w:val="24"/>
+          <w:szCs w:val="24"/>
         </w:rPr>
         <w:t xml:space="preserve">Whose </w:t>
       </w:r>
       <w:r>
         <w:rPr>
           <w:rFonts w:ascii="Arial" w:eastAsia="Times New Roman" w:hAnsi="Arial" w:cs="Arial"/>
-          <w:color w:val="000000"/>
+          <w:sz w:val="24"/>
+          <w:szCs w:val="24"/>
         </w:rPr>
         <w:t>B</w:t>
       </w:r>
       <w:r>
         <w:rPr>
           <w:rFonts w:ascii="Arial" w:eastAsia="Times New Roman" w:hAnsi="Arial" w:cs="Arial"/>
-          <w:color w:val="000000"/>
+          <w:sz w:val="24"/>
+          <w:szCs w:val="24"/>
         </w:rPr>
         <w:t xml:space="preserve">rain </w:t>
       </w:r>
       <w:r>
         <w:rPr>
           <w:rFonts w:ascii="Arial" w:eastAsia="Times New Roman" w:hAnsi="Arial" w:cs="Arial"/>
-          <w:color w:val="000000"/>
+          <w:sz w:val="24"/>
+          <w:szCs w:val="24"/>
         </w:rPr>
         <w:t>I</w:t>
       </w:r>
       <w:r>
         <w:rPr>
           <w:rFonts w:ascii="Arial" w:eastAsia="Times New Roman" w:hAnsi="Arial" w:cs="Arial"/>
-          <w:color w:val="000000"/>
+          <w:sz w:val="24"/>
+          <w:szCs w:val="24"/>
         </w:rPr>
         <w:t xml:space="preserve">s </w:t>
       </w:r>
       <w:r>
         <w:rPr>
           <w:rFonts w:ascii="Arial" w:eastAsia="Times New Roman" w:hAnsi="Arial" w:cs="Arial"/>
-          <w:color w:val="000000"/>
+          <w:sz w:val="24"/>
+          <w:szCs w:val="24"/>
         </w:rPr>
         <w:t>M</w:t>
       </w:r>
       <w:r>
         <w:rPr>
           <w:rFonts w:ascii="Arial" w:eastAsia="Times New Roman" w:hAnsi="Arial" w:cs="Arial"/>
-          <w:color w:val="000000"/>
+          <w:sz w:val="24"/>
+          <w:szCs w:val="24"/>
         </w:rPr>
         <w:t xml:space="preserve">ore </w:t>
       </w:r>
       <w:r>
         <w:rPr>
           <w:rFonts w:ascii="Arial" w:eastAsia="Times New Roman" w:hAnsi="Arial" w:cs="Arial"/>
-          <w:color w:val="000000"/>
+          <w:sz w:val="24"/>
+          <w:szCs w:val="24"/>
         </w:rPr>
         <w:t>R</w:t>
       </w:r>
       <w:r>
         <w:rPr>
           <w:rFonts w:ascii="Arial" w:eastAsia="Times New Roman" w:hAnsi="Arial" w:cs="Arial"/>
-          <w:color w:val="000000"/>
+          <w:sz w:val="24"/>
+          <w:szCs w:val="24"/>
         </w:rPr>
         <w:t>elaxed?</w:t>
       </w:r>
       <w:r>
         <w:rPr>
           <w:rFonts w:ascii="Arial" w:eastAsia="Times New Roman" w:hAnsi="Arial" w:cs="Arial"/>
-          <w:color w:val="000000"/>
+          <w:sz w:val="24"/>
+          <w:szCs w:val="24"/>
         </w:rPr>
         <w:t>’</w:t>
       </w:r>
       <w:r>
         <w:rPr>
           <w:rFonts w:ascii="Arial" w:eastAsia="Times New Roman" w:hAnsi="Arial" w:cs="Arial"/>
-          <w:color w:val="000000"/>
+          <w:sz w:val="24"/>
+          <w:szCs w:val="24"/>
         </w:rPr>
         <w:t xml:space="preserve"> </w:t>
       </w:r>
       <w:r>
         <w:rPr>
           <w:rFonts w:ascii="Arial" w:eastAsia="Times New Roman" w:hAnsi="Arial" w:cs="Arial"/>
-          <w:color w:val="000000"/>
+          <w:sz w:val="24"/>
+          <w:szCs w:val="24"/>
         </w:rPr>
         <w:t>exhibit</w:t>
       </w:r>
@@ -1811,13 +2025,15 @@
         <w:spacing w:after="0" w:line="240" w:lineRule="auto"/>
         <w:rPr>
           <w:rFonts w:ascii="Arial" w:eastAsia="Times New Roman" w:hAnsi="Arial" w:cs="Arial"/>
-          <w:color w:val="000000"/>
-        </w:rPr>
-      </w:pPr>
-      <w:r>
-        <w:rPr>
-          <w:rFonts w:ascii="Arial" w:eastAsia="Times New Roman" w:hAnsi="Arial" w:cs="Arial"/>
-          <w:color w:val="000000"/>
+          <w:sz w:val="24"/>
+          <w:szCs w:val="24"/>
+        </w:rPr>
+      </w:pPr>
+      <w:r>
+        <w:rPr>
+          <w:rFonts w:ascii="Arial" w:eastAsia="Times New Roman" w:hAnsi="Arial" w:cs="Arial"/>
+          <w:sz w:val="24"/>
+          <w:szCs w:val="24"/>
         </w:rPr>
         <w:t>Take the lift back down to Floor 1</w:t>
       </w:r>
@@ -1832,13 +2048,15 @@
         <w:spacing w:after="0" w:line="240" w:lineRule="auto"/>
         <w:rPr>
           <w:rFonts w:ascii="Arial" w:eastAsia="Times New Roman" w:hAnsi="Arial" w:cs="Arial"/>
-          <w:color w:val="000000"/>
-        </w:rPr>
-      </w:pPr>
-      <w:r>
-        <w:rPr>
-          <w:rFonts w:ascii="Arial" w:eastAsia="Times New Roman" w:hAnsi="Arial" w:cs="Arial"/>
-          <w:color w:val="000000"/>
+          <w:sz w:val="24"/>
+          <w:szCs w:val="24"/>
+        </w:rPr>
+      </w:pPr>
+      <w:r>
+        <w:rPr>
+          <w:rFonts w:ascii="Arial" w:eastAsia="Times New Roman" w:hAnsi="Arial" w:cs="Arial"/>
+          <w:sz w:val="24"/>
+          <w:szCs w:val="24"/>
         </w:rPr>
         <w:t>Visit the shop</w:t>
       </w:r>
@@ -1848,19 +2066,25 @@
         <w:spacing w:after="0" w:line="240" w:lineRule="auto"/>
         <w:rPr>
           <w:rFonts w:ascii="Arial" w:hAnsi="Arial" w:cs="Arial"/>
-        </w:rPr>
-      </w:pPr>
-    </w:p>
-    <w:p>
-      <w:pPr>
-        <w:spacing w:after="0" w:line="240" w:lineRule="auto"/>
-        <w:rPr>
-          <w:rFonts w:ascii="Arial" w:hAnsi="Arial" w:cs="Arial"/>
-        </w:rPr>
-      </w:pPr>
-      <w:r>
-        <w:rPr>
-          <w:rFonts w:ascii="Arial" w:hAnsi="Arial" w:cs="Arial"/>
+          <w:sz w:val="24"/>
+          <w:szCs w:val="24"/>
+        </w:rPr>
+      </w:pPr>
+    </w:p>
+    <w:p>
+      <w:pPr>
+        <w:spacing w:after="0" w:line="240" w:lineRule="auto"/>
+        <w:rPr>
+          <w:rFonts w:ascii="Arial" w:hAnsi="Arial" w:cs="Arial"/>
+          <w:sz w:val="24"/>
+          <w:szCs w:val="24"/>
+        </w:rPr>
+      </w:pPr>
+      <w:r>
+        <w:rPr>
+          <w:rFonts w:ascii="Arial" w:hAnsi="Arial" w:cs="Arial"/>
+          <w:sz w:val="24"/>
+          <w:szCs w:val="24"/>
         </w:rPr>
         <w:t>Autism</w:t>
       </w:r>
@@ -1875,11 +2099,15 @@
         <w:spacing w:after="0" w:line="240" w:lineRule="auto"/>
         <w:rPr>
           <w:rFonts w:ascii="Arial" w:hAnsi="Arial" w:cs="Arial"/>
-        </w:rPr>
-      </w:pPr>
-      <w:r>
-        <w:rPr>
-          <w:rFonts w:ascii="Arial" w:hAnsi="Arial" w:cs="Arial"/>
+          <w:sz w:val="24"/>
+          <w:szCs w:val="24"/>
+        </w:rPr>
+      </w:pPr>
+      <w:r>
+        <w:rPr>
+          <w:rFonts w:ascii="Arial" w:hAnsi="Arial" w:cs="Arial"/>
+          <w:sz w:val="24"/>
+          <w:szCs w:val="24"/>
         </w:rPr>
         <w:t>Go to the Ticket Desk to get your ticket</w:t>
       </w:r>
@@ -1894,12 +2122,15 @@
         <w:spacing w:after="0" w:line="240" w:lineRule="auto"/>
         <w:rPr>
           <w:rFonts w:ascii="Arial" w:hAnsi="Arial" w:cs="Arial"/>
-        </w:rPr>
-      </w:pPr>
-      <w:r>
-        <w:rPr>
-          <w:rFonts w:ascii="Arial" w:hAnsi="Arial" w:cs="Arial"/>
-          <w:color w:val="2E2D44"/>
+          <w:sz w:val="24"/>
+          <w:szCs w:val="24"/>
+        </w:rPr>
+      </w:pPr>
+      <w:r>
+        <w:rPr>
+          <w:rFonts w:ascii="Arial" w:hAnsi="Arial" w:cs="Arial"/>
+          <w:sz w:val="24"/>
+          <w:szCs w:val="24"/>
           <w:shd w:val="clear" w:color="auto" w:fill="FFFFFF"/>
         </w:rPr>
         <w:t>Visitors with autism do not have to queue during busy periods</w:t>
@@ -1915,12 +2146,15 @@
         <w:spacing w:after="0" w:line="240" w:lineRule="auto"/>
         <w:rPr>
           <w:rFonts w:ascii="Arial" w:hAnsi="Arial" w:cs="Arial"/>
-        </w:rPr>
-      </w:pPr>
-      <w:r>
-        <w:rPr>
-          <w:rFonts w:ascii="Arial" w:hAnsi="Arial" w:cs="Arial"/>
-          <w:color w:val="2E2D44"/>
+          <w:sz w:val="24"/>
+          <w:szCs w:val="24"/>
+        </w:rPr>
+      </w:pPr>
+      <w:r>
+        <w:rPr>
+          <w:rFonts w:ascii="Arial" w:hAnsi="Arial" w:cs="Arial"/>
+          <w:sz w:val="24"/>
+          <w:szCs w:val="24"/>
           <w:shd w:val="clear" w:color="auto" w:fill="FFFFFF"/>
         </w:rPr>
         <w:t>Please speak to a member of staff on arrival and they will be happy to assist you</w:t>
@@ -1936,11 +2170,15 @@
         <w:spacing w:after="0" w:line="240" w:lineRule="auto"/>
         <w:rPr>
           <w:rFonts w:ascii="Arial" w:hAnsi="Arial" w:cs="Arial"/>
-        </w:rPr>
-      </w:pPr>
-      <w:r>
-        <w:rPr>
-          <w:rFonts w:ascii="Arial" w:hAnsi="Arial" w:cs="Arial"/>
+          <w:sz w:val="24"/>
+          <w:szCs w:val="24"/>
+        </w:rPr>
+      </w:pPr>
+      <w:r>
+        <w:rPr>
+          <w:rFonts w:ascii="Arial" w:hAnsi="Arial" w:cs="Arial"/>
+          <w:sz w:val="24"/>
+          <w:szCs w:val="24"/>
         </w:rPr>
         <w:t>Take the lift up to Floor 1</w:t>
       </w:r>
@@ -1955,11 +2193,15 @@
         <w:spacing w:after="0" w:line="240" w:lineRule="auto"/>
         <w:rPr>
           <w:rFonts w:ascii="Arial" w:hAnsi="Arial" w:cs="Arial"/>
-        </w:rPr>
-      </w:pPr>
-      <w:r>
-        <w:rPr>
-          <w:rFonts w:ascii="Arial" w:hAnsi="Arial" w:cs="Arial"/>
+          <w:sz w:val="24"/>
+          <w:szCs w:val="24"/>
+        </w:rPr>
+      </w:pPr>
+      <w:r>
+        <w:rPr>
+          <w:rFonts w:ascii="Arial" w:hAnsi="Arial" w:cs="Arial"/>
+          <w:sz w:val="24"/>
+          <w:szCs w:val="24"/>
         </w:rPr>
         <w:t>Walk through The Hive area surrounding the Science Show Theatre</w:t>
       </w:r>
@@ -1974,11 +2216,15 @@
         <w:spacing w:after="0" w:line="240" w:lineRule="auto"/>
         <w:rPr>
           <w:rFonts w:ascii="Arial" w:hAnsi="Arial" w:cs="Arial"/>
-        </w:rPr>
-      </w:pPr>
-      <w:r>
-        <w:rPr>
-          <w:rFonts w:ascii="Arial" w:hAnsi="Arial" w:cs="Arial"/>
+          <w:sz w:val="24"/>
+          <w:szCs w:val="24"/>
+        </w:rPr>
+      </w:pPr>
+      <w:r>
+        <w:rPr>
+          <w:rFonts w:ascii="Arial" w:hAnsi="Arial" w:cs="Arial"/>
+          <w:sz w:val="24"/>
+          <w:szCs w:val="24"/>
         </w:rPr>
         <w:t>Walk down by the windows making sure to take the amazing views of Glasgow, towards The Big Explorer area</w:t>
       </w:r>
@@ -1993,11 +2239,15 @@
         <w:spacing w:after="0" w:line="240" w:lineRule="auto"/>
         <w:rPr>
           <w:rFonts w:ascii="Arial" w:hAnsi="Arial" w:cs="Arial"/>
-        </w:rPr>
-      </w:pPr>
-      <w:r>
-        <w:rPr>
-          <w:rFonts w:ascii="Arial" w:hAnsi="Arial" w:cs="Arial"/>
+          <w:sz w:val="24"/>
+          <w:szCs w:val="24"/>
+        </w:rPr>
+      </w:pPr>
+      <w:r>
+        <w:rPr>
+          <w:rFonts w:ascii="Arial" w:hAnsi="Arial" w:cs="Arial"/>
+          <w:sz w:val="24"/>
+          <w:szCs w:val="24"/>
         </w:rPr>
         <w:t>Take the lift up to Floor 2</w:t>
       </w:r>
@@ -2012,41 +2262,55 @@
         <w:spacing w:after="0" w:line="240" w:lineRule="auto"/>
         <w:rPr>
           <w:rFonts w:ascii="Arial" w:hAnsi="Arial" w:cs="Arial"/>
-        </w:rPr>
-      </w:pPr>
-      <w:r>
-        <w:rPr>
-          <w:rFonts w:ascii="Arial" w:hAnsi="Arial" w:cs="Arial"/>
+          <w:sz w:val="24"/>
+          <w:szCs w:val="24"/>
+        </w:rPr>
+      </w:pPr>
+      <w:r>
+        <w:rPr>
+          <w:rFonts w:ascii="Arial" w:hAnsi="Arial" w:cs="Arial"/>
+          <w:sz w:val="24"/>
+          <w:szCs w:val="24"/>
         </w:rPr>
         <w:t>Measure</w:t>
       </w:r>
       <w:r>
         <w:rPr>
           <w:rFonts w:ascii="Arial" w:hAnsi="Arial" w:cs="Arial"/>
+          <w:sz w:val="24"/>
+          <w:szCs w:val="24"/>
         </w:rPr>
         <w:t xml:space="preserve"> your carbon footprint using th</w:t>
       </w:r>
       <w:r>
         <w:rPr>
           <w:rFonts w:ascii="Arial" w:hAnsi="Arial" w:cs="Arial"/>
+          <w:sz w:val="24"/>
+          <w:szCs w:val="24"/>
         </w:rPr>
         <w:t>e</w:t>
       </w:r>
       <w:r>
         <w:rPr>
           <w:rFonts w:ascii="Arial" w:hAnsi="Arial" w:cs="Arial"/>
+          <w:sz w:val="24"/>
+          <w:szCs w:val="24"/>
         </w:rPr>
         <w:t xml:space="preserve"> interactive display</w:t>
       </w:r>
       <w:r>
         <w:rPr>
           <w:rFonts w:ascii="Arial" w:hAnsi="Arial" w:cs="Arial"/>
+          <w:sz w:val="24"/>
+          <w:szCs w:val="24"/>
         </w:rPr>
         <w:t xml:space="preserve"> Energy Footprint</w:t>
       </w:r>
       <w:r>
         <w:rPr>
           <w:rFonts w:ascii="Arial" w:hAnsi="Arial" w:cs="Arial"/>
+          <w:sz w:val="24"/>
+          <w:szCs w:val="24"/>
         </w:rPr>
         <w:t xml:space="preserve"> quiz</w:t>
       </w:r>
@@ -2061,77 +2325,103 @@
         <w:spacing w:after="0" w:line="240" w:lineRule="auto"/>
         <w:rPr>
           <w:rFonts w:ascii="Arial" w:hAnsi="Arial" w:cs="Arial"/>
-        </w:rPr>
-      </w:pPr>
-      <w:r>
-        <w:rPr>
-          <w:rFonts w:ascii="Arial" w:hAnsi="Arial" w:cs="Arial"/>
+          <w:sz w:val="24"/>
+          <w:szCs w:val="24"/>
+        </w:rPr>
+      </w:pPr>
+      <w:r>
+        <w:rPr>
+          <w:rFonts w:ascii="Arial" w:hAnsi="Arial" w:cs="Arial"/>
+          <w:sz w:val="24"/>
+          <w:szCs w:val="24"/>
         </w:rPr>
         <w:t xml:space="preserve">Discover the power of water at the </w:t>
       </w:r>
       <w:r>
         <w:rPr>
           <w:rFonts w:ascii="Arial" w:hAnsi="Arial" w:cs="Arial"/>
+          <w:sz w:val="24"/>
+          <w:szCs w:val="24"/>
         </w:rPr>
         <w:t xml:space="preserve">Hydro </w:t>
       </w:r>
       <w:r>
         <w:rPr>
           <w:rFonts w:ascii="Arial" w:hAnsi="Arial" w:cs="Arial"/>
+          <w:sz w:val="24"/>
+          <w:szCs w:val="24"/>
         </w:rPr>
         <w:t>W</w:t>
       </w:r>
       <w:r>
         <w:rPr>
           <w:rFonts w:ascii="Arial" w:hAnsi="Arial" w:cs="Arial"/>
+          <w:sz w:val="24"/>
+          <w:szCs w:val="24"/>
         </w:rPr>
         <w:t>all</w:t>
       </w:r>
       <w:r>
         <w:rPr>
           <w:rFonts w:ascii="Arial" w:hAnsi="Arial" w:cs="Arial"/>
+          <w:sz w:val="24"/>
+          <w:szCs w:val="24"/>
         </w:rPr>
         <w:t xml:space="preserve"> and</w:t>
       </w:r>
       <w:r>
         <w:rPr>
           <w:rFonts w:ascii="Arial" w:hAnsi="Arial" w:cs="Arial"/>
+          <w:sz w:val="24"/>
+          <w:szCs w:val="24"/>
         </w:rPr>
         <w:t xml:space="preserve"> </w:t>
       </w:r>
       <w:r>
         <w:rPr>
           <w:rFonts w:ascii="Arial" w:hAnsi="Arial" w:cs="Arial"/>
+          <w:sz w:val="24"/>
+          <w:szCs w:val="24"/>
         </w:rPr>
         <w:t>P</w:t>
       </w:r>
       <w:r>
         <w:rPr>
           <w:rFonts w:ascii="Arial" w:hAnsi="Arial" w:cs="Arial"/>
+          <w:sz w:val="24"/>
+          <w:szCs w:val="24"/>
         </w:rPr>
         <w:t xml:space="preserve">elton </w:t>
       </w:r>
       <w:r>
         <w:rPr>
           <w:rFonts w:ascii="Arial" w:hAnsi="Arial" w:cs="Arial"/>
+          <w:sz w:val="24"/>
+          <w:szCs w:val="24"/>
         </w:rPr>
         <w:t>W</w:t>
       </w:r>
       <w:r>
         <w:rPr>
           <w:rFonts w:ascii="Arial" w:hAnsi="Arial" w:cs="Arial"/>
+          <w:sz w:val="24"/>
+          <w:szCs w:val="24"/>
         </w:rPr>
         <w:t xml:space="preserve">ater </w:t>
       </w:r>
       <w:r>
         <w:rPr>
           <w:rFonts w:ascii="Arial" w:hAnsi="Arial" w:cs="Arial"/>
+          <w:sz w:val="24"/>
+          <w:szCs w:val="24"/>
         </w:rPr>
         <w:t>W</w:t>
       </w:r>
       <w:r>
         <w:rPr>
           <w:rFonts w:ascii="Arial" w:hAnsi="Arial" w:cs="Arial"/>
+          <w:sz w:val="24"/>
+          <w:szCs w:val="24"/>
         </w:rPr>
         <w:t>heel</w:t>
       </w:r>
@@ -2146,26 +2436,31 @@
         <w:spacing w:after="0" w:line="240" w:lineRule="auto"/>
         <w:rPr>
           <w:rFonts w:ascii="Arial" w:hAnsi="Arial" w:cs="Arial"/>
-        </w:rPr>
-      </w:pPr>
-      <w:r>
-        <w:rPr>
-          <w:rFonts w:ascii="Arial" w:eastAsia="Times New Roman" w:hAnsi="Arial" w:cs="Arial"/>
-          <w:color w:val="000000"/>
+          <w:sz w:val="24"/>
+          <w:szCs w:val="24"/>
+        </w:rPr>
+      </w:pPr>
+      <w:r>
+        <w:rPr>
+          <w:rFonts w:ascii="Arial" w:eastAsia="Times New Roman" w:hAnsi="Arial" w:cs="Arial"/>
+          <w:sz w:val="24"/>
+          <w:szCs w:val="24"/>
         </w:rPr>
         <w:t xml:space="preserve">See how you can turn kinetic energy into electrical energy by having a race at the </w:t>
       </w:r>
       <w:r>
         <w:rPr>
           <w:rFonts w:ascii="Arial" w:eastAsia="Times New Roman" w:hAnsi="Arial" w:cs="Arial"/>
-          <w:color w:val="000000"/>
+          <w:sz w:val="24"/>
+          <w:szCs w:val="24"/>
         </w:rPr>
         <w:t xml:space="preserve">full size Scalextric </w:t>
       </w:r>
       <w:r>
         <w:rPr>
           <w:rFonts w:ascii="Arial" w:eastAsia="Times New Roman" w:hAnsi="Arial" w:cs="Arial"/>
-          <w:color w:val="000000"/>
+          <w:sz w:val="24"/>
+          <w:szCs w:val="24"/>
         </w:rPr>
         <w:t>racetrack</w:t>
       </w:r>
@@ -2180,12 +2475,17 @@
         <w:spacing w:after="0" w:line="240" w:lineRule="auto"/>
         <w:rPr>
           <w:rFonts w:ascii="Arial" w:hAnsi="Arial" w:cs="Arial"/>
-        </w:rPr>
-      </w:pPr>
-      <w:r>
-        <w:rPr>
-          <w:rFonts w:ascii="Arial" w:hAnsi="Arial" w:cs="Arial"/>
-        </w:rPr>
+          <w:sz w:val="24"/>
+          <w:szCs w:val="24"/>
+        </w:rPr>
+      </w:pPr>
+      <w:r>
+        <w:rPr>
+          <w:rFonts w:ascii="Arial" w:hAnsi="Arial" w:cs="Arial"/>
+          <w:sz w:val="24"/>
+          <w:szCs w:val="24"/>
+        </w:rPr>
+        <w:lastRenderedPageBreak/>
         <w:t>Take the lift up to Floor 3</w:t>
       </w:r>
     </w:p>
@@ -2199,53 +2499,66 @@
         <w:spacing w:after="0" w:line="240" w:lineRule="auto"/>
         <w:rPr>
           <w:rFonts w:ascii="Arial" w:eastAsia="Times New Roman" w:hAnsi="Arial" w:cs="Arial"/>
-          <w:color w:val="000000"/>
-        </w:rPr>
-      </w:pPr>
-      <w:r>
-        <w:rPr>
-          <w:rFonts w:ascii="Arial" w:eastAsia="Times New Roman" w:hAnsi="Arial" w:cs="Arial"/>
-          <w:color w:val="000000"/>
+          <w:sz w:val="24"/>
+          <w:szCs w:val="24"/>
+        </w:rPr>
+      </w:pPr>
+      <w:r>
+        <w:rPr>
+          <w:rFonts w:ascii="Arial" w:eastAsia="Times New Roman" w:hAnsi="Arial" w:cs="Arial"/>
+          <w:sz w:val="24"/>
+          <w:szCs w:val="24"/>
         </w:rPr>
         <w:t>V</w:t>
       </w:r>
       <w:r>
         <w:rPr>
           <w:rFonts w:ascii="Arial" w:eastAsia="Times New Roman" w:hAnsi="Arial" w:cs="Arial"/>
-          <w:color w:val="000000"/>
+          <w:sz w:val="24"/>
+          <w:szCs w:val="24"/>
         </w:rPr>
         <w:t xml:space="preserve">iew and record images of </w:t>
       </w:r>
       <w:r>
         <w:rPr>
           <w:rFonts w:ascii="Arial" w:eastAsia="Times New Roman" w:hAnsi="Arial" w:cs="Arial"/>
-          <w:color w:val="000000"/>
+          <w:sz w:val="24"/>
+          <w:szCs w:val="24"/>
         </w:rPr>
         <w:t>your</w:t>
       </w:r>
       <w:r>
         <w:rPr>
           <w:rFonts w:ascii="Arial" w:eastAsia="Times New Roman" w:hAnsi="Arial" w:cs="Arial"/>
-          <w:color w:val="000000"/>
+          <w:sz w:val="24"/>
+          <w:szCs w:val="24"/>
         </w:rPr>
         <w:t xml:space="preserve"> skin </w:t>
       </w:r>
       <w:r>
         <w:rPr>
           <w:rFonts w:ascii="Arial" w:eastAsia="Times New Roman" w:hAnsi="Arial" w:cs="Arial"/>
-          <w:color w:val="000000"/>
-        </w:rPr>
-        <w:t xml:space="preserve">with the Bendy </w:t>
-      </w:r>
-      <w:proofErr w:type="spellStart"/>
-      <w:r>
-        <w:rPr>
-          <w:rFonts w:ascii="Arial" w:eastAsia="Times New Roman" w:hAnsi="Arial" w:cs="Arial"/>
-          <w:color w:val="000000"/>
-        </w:rPr>
-        <w:t>Microsope</w:t>
-      </w:r>
-      <w:proofErr w:type="spellEnd"/>
+          <w:sz w:val="24"/>
+          <w:szCs w:val="24"/>
+        </w:rPr>
+        <w:t>with the Bendy Micros</w:t>
+      </w:r>
+      <w:r>
+        <w:rPr>
+          <w:rFonts w:ascii="Arial" w:eastAsia="Times New Roman" w:hAnsi="Arial" w:cs="Arial"/>
+          <w:sz w:val="24"/>
+          <w:szCs w:val="24"/>
+        </w:rPr>
+        <w:t>c</w:t>
+      </w:r>
+      <w:r>
+        <w:rPr>
+          <w:rFonts w:ascii="Arial" w:eastAsia="Times New Roman" w:hAnsi="Arial" w:cs="Arial"/>
+          <w:sz w:val="24"/>
+          <w:szCs w:val="24"/>
+        </w:rPr>
+        <w:t>ope</w:t>
+      </w:r>
     </w:p>
     <w:p>
       <w:pPr>
@@ -2257,34 +2570,39 @@
         <w:spacing w:after="0" w:line="240" w:lineRule="auto"/>
         <w:rPr>
           <w:rFonts w:ascii="Arial" w:eastAsia="Times New Roman" w:hAnsi="Arial" w:cs="Arial"/>
-          <w:color w:val="000000"/>
-        </w:rPr>
-      </w:pPr>
-      <w:r>
-        <w:rPr>
-          <w:rFonts w:ascii="Arial" w:eastAsia="Times New Roman" w:hAnsi="Arial" w:cs="Arial"/>
-          <w:color w:val="000000"/>
+          <w:sz w:val="24"/>
+          <w:szCs w:val="24"/>
+        </w:rPr>
+      </w:pPr>
+      <w:r>
+        <w:rPr>
+          <w:rFonts w:ascii="Arial" w:eastAsia="Times New Roman" w:hAnsi="Arial" w:cs="Arial"/>
+          <w:sz w:val="24"/>
+          <w:szCs w:val="24"/>
         </w:rPr>
         <w:t xml:space="preserve">Explore the inside of three humans with </w:t>
       </w:r>
       <w:r>
         <w:rPr>
           <w:rFonts w:ascii="Arial" w:eastAsia="Times New Roman" w:hAnsi="Arial" w:cs="Arial"/>
-          <w:color w:val="000000"/>
+          <w:sz w:val="24"/>
+          <w:szCs w:val="24"/>
         </w:rPr>
         <w:t xml:space="preserve">Virtual </w:t>
       </w:r>
       <w:r>
         <w:rPr>
           <w:rFonts w:ascii="Arial" w:eastAsia="Times New Roman" w:hAnsi="Arial" w:cs="Arial"/>
-          <w:color w:val="000000"/>
+          <w:sz w:val="24"/>
+          <w:szCs w:val="24"/>
         </w:rPr>
         <w:t>A</w:t>
       </w:r>
       <w:r>
         <w:rPr>
           <w:rFonts w:ascii="Arial" w:eastAsia="Times New Roman" w:hAnsi="Arial" w:cs="Arial"/>
-          <w:color w:val="000000"/>
+          <w:sz w:val="24"/>
+          <w:szCs w:val="24"/>
         </w:rPr>
         <w:t>utopsy</w:t>
       </w:r>
@@ -2299,97 +2617,111 @@
         <w:spacing w:after="0" w:line="240" w:lineRule="auto"/>
         <w:rPr>
           <w:rFonts w:ascii="Arial" w:eastAsia="Times New Roman" w:hAnsi="Arial" w:cs="Arial"/>
-          <w:color w:val="000000"/>
-        </w:rPr>
-      </w:pPr>
-      <w:r>
-        <w:rPr>
-          <w:rFonts w:ascii="Arial" w:eastAsia="Times New Roman" w:hAnsi="Arial" w:cs="Arial"/>
-          <w:color w:val="000000"/>
+          <w:sz w:val="24"/>
+          <w:szCs w:val="24"/>
+        </w:rPr>
+      </w:pPr>
+      <w:r>
+        <w:rPr>
+          <w:rFonts w:ascii="Arial" w:eastAsia="Times New Roman" w:hAnsi="Arial" w:cs="Arial"/>
+          <w:sz w:val="24"/>
+          <w:szCs w:val="24"/>
         </w:rPr>
         <w:t>Find out ‘</w:t>
       </w:r>
       <w:r>
         <w:rPr>
           <w:rFonts w:ascii="Arial" w:eastAsia="Times New Roman" w:hAnsi="Arial" w:cs="Arial"/>
-          <w:color w:val="000000"/>
+          <w:sz w:val="24"/>
+          <w:szCs w:val="24"/>
         </w:rPr>
         <w:t xml:space="preserve">How </w:t>
       </w:r>
       <w:r>
         <w:rPr>
           <w:rFonts w:ascii="Arial" w:eastAsia="Times New Roman" w:hAnsi="Arial" w:cs="Arial"/>
-          <w:color w:val="000000"/>
+          <w:sz w:val="24"/>
+          <w:szCs w:val="24"/>
         </w:rPr>
         <w:t>F</w:t>
       </w:r>
       <w:r>
         <w:rPr>
           <w:rFonts w:ascii="Arial" w:eastAsia="Times New Roman" w:hAnsi="Arial" w:cs="Arial"/>
-          <w:color w:val="000000"/>
+          <w:sz w:val="24"/>
+          <w:szCs w:val="24"/>
         </w:rPr>
         <w:t xml:space="preserve">ast </w:t>
       </w:r>
       <w:r>
         <w:rPr>
           <w:rFonts w:ascii="Arial" w:eastAsia="Times New Roman" w:hAnsi="Arial" w:cs="Arial"/>
-          <w:color w:val="000000"/>
+          <w:sz w:val="24"/>
+          <w:szCs w:val="24"/>
         </w:rPr>
         <w:t>C</w:t>
       </w:r>
       <w:r>
         <w:rPr>
           <w:rFonts w:ascii="Arial" w:eastAsia="Times New Roman" w:hAnsi="Arial" w:cs="Arial"/>
-          <w:color w:val="000000"/>
+          <w:sz w:val="24"/>
+          <w:szCs w:val="24"/>
         </w:rPr>
         <w:t xml:space="preserve">an </w:t>
       </w:r>
       <w:r>
         <w:rPr>
           <w:rFonts w:ascii="Arial" w:eastAsia="Times New Roman" w:hAnsi="Arial" w:cs="Arial"/>
-          <w:color w:val="000000"/>
+          <w:sz w:val="24"/>
+          <w:szCs w:val="24"/>
         </w:rPr>
         <w:t>Y</w:t>
       </w:r>
       <w:r>
         <w:rPr>
           <w:rFonts w:ascii="Arial" w:eastAsia="Times New Roman" w:hAnsi="Arial" w:cs="Arial"/>
-          <w:color w:val="000000"/>
+          <w:sz w:val="24"/>
+          <w:szCs w:val="24"/>
         </w:rPr>
         <w:t xml:space="preserve">ou </w:t>
       </w:r>
       <w:r>
         <w:rPr>
           <w:rFonts w:ascii="Arial" w:eastAsia="Times New Roman" w:hAnsi="Arial" w:cs="Arial"/>
-          <w:color w:val="000000"/>
+          <w:sz w:val="24"/>
+          <w:szCs w:val="24"/>
         </w:rPr>
         <w:t>S</w:t>
       </w:r>
       <w:r>
         <w:rPr>
           <w:rFonts w:ascii="Arial" w:eastAsia="Times New Roman" w:hAnsi="Arial" w:cs="Arial"/>
-          <w:color w:val="000000"/>
+          <w:sz w:val="24"/>
+          <w:szCs w:val="24"/>
         </w:rPr>
         <w:t>print</w:t>
       </w:r>
       <w:r>
         <w:rPr>
           <w:rFonts w:ascii="Arial" w:eastAsia="Times New Roman" w:hAnsi="Arial" w:cs="Arial"/>
-          <w:color w:val="000000"/>
+          <w:sz w:val="24"/>
+          <w:szCs w:val="24"/>
         </w:rPr>
         <w:t>?’</w:t>
       </w:r>
       <w:r>
         <w:rPr>
           <w:rFonts w:ascii="Arial" w:eastAsia="Times New Roman" w:hAnsi="Arial" w:cs="Arial"/>
-          <w:color w:val="000000"/>
+          <w:sz w:val="24"/>
+          <w:szCs w:val="24"/>
         </w:rPr>
         <w:t xml:space="preserve"> </w:t>
       </w:r>
       <w:r>
         <w:rPr>
           <w:rFonts w:ascii="Arial" w:eastAsia="Times New Roman" w:hAnsi="Arial" w:cs="Arial"/>
-          <w:color w:val="000000"/>
+          <w:sz w:val="24"/>
+          <w:szCs w:val="24"/>
         </w:rPr>
         <w:t>at the sprint track</w:t>
       </w:r>
@@ -2404,13 +2736,15 @@
         <w:spacing w:after="0" w:line="240" w:lineRule="auto"/>
         <w:rPr>
           <w:rFonts w:ascii="Arial" w:eastAsia="Times New Roman" w:hAnsi="Arial" w:cs="Arial"/>
-          <w:color w:val="000000"/>
-        </w:rPr>
-      </w:pPr>
-      <w:r>
-        <w:rPr>
-          <w:rFonts w:ascii="Arial" w:eastAsia="Times New Roman" w:hAnsi="Arial" w:cs="Arial"/>
-          <w:color w:val="000000"/>
+          <w:sz w:val="24"/>
+          <w:szCs w:val="24"/>
+        </w:rPr>
+      </w:pPr>
+      <w:r>
+        <w:rPr>
+          <w:rFonts w:ascii="Arial" w:eastAsia="Times New Roman" w:hAnsi="Arial" w:cs="Arial"/>
+          <w:sz w:val="24"/>
+          <w:szCs w:val="24"/>
         </w:rPr>
         <w:t>Take the lift back down to Floor 1</w:t>
       </w:r>
@@ -2425,13 +2759,15 @@
         <w:spacing w:after="0" w:line="240" w:lineRule="auto"/>
         <w:rPr>
           <w:rFonts w:ascii="Arial" w:eastAsia="Times New Roman" w:hAnsi="Arial" w:cs="Arial"/>
-          <w:color w:val="000000"/>
-        </w:rPr>
-      </w:pPr>
-      <w:r>
-        <w:rPr>
-          <w:rFonts w:ascii="Arial" w:eastAsia="Times New Roman" w:hAnsi="Arial" w:cs="Arial"/>
-          <w:color w:val="000000"/>
+          <w:sz w:val="24"/>
+          <w:szCs w:val="24"/>
+        </w:rPr>
+      </w:pPr>
+      <w:r>
+        <w:rPr>
+          <w:rFonts w:ascii="Arial" w:eastAsia="Times New Roman" w:hAnsi="Arial" w:cs="Arial"/>
+          <w:sz w:val="24"/>
+          <w:szCs w:val="24"/>
         </w:rPr>
         <w:t>Visit the shop</w:t>
       </w:r>
@@ -2441,7 +2777,7 @@
         <w:pStyle w:val="ListParagraph"/>
         <w:spacing w:after="0" w:line="240" w:lineRule="auto"/>
         <w:rPr>
-          <w:rFonts w:cstheme="minorHAnsi"/>
+          <w:rFonts w:ascii="Arial" w:hAnsi="Arial" w:cs="Arial"/>
           <w:sz w:val="24"/>
           <w:szCs w:val="24"/>
         </w:rPr>

</xml_diff>

<commit_message>
adding routes for hearing and sight
</commit_message>
<xml_diff>
--- a/Map/routes_bydisability.docx
+++ b/Map/routes_bydisability.docx
@@ -1,6 +1,6 @@
 
 <file path=word/document.xml><?xml version="1.0" encoding="utf-8"?>
-<w:document xmlns:wpc="http://schemas.microsoft.com/office/word/2010/wordprocessingCanvas" xmlns:cx="http://schemas.microsoft.com/office/drawing/2014/chartex" xmlns:cx1="http://schemas.microsoft.com/office/drawing/2015/9/8/chartex" xmlns:cx2="http://schemas.microsoft.com/office/drawing/2015/10/21/chartex" xmlns:cx3="http://schemas.microsoft.com/office/drawing/2016/5/9/chartex" xmlns:cx4="http://schemas.microsoft.com/office/drawing/2016/5/10/chartex" xmlns:cx5="http://schemas.microsoft.com/office/drawing/2016/5/11/chartex" xmlns:cx6="http://schemas.microsoft.com/office/drawing/2016/5/12/chartex" xmlns:cx7="http://schemas.microsoft.com/office/drawing/2016/5/13/chartex" xmlns:cx8="http://schemas.microsoft.com/office/drawing/2016/5/14/chartex" xmlns:mc="http://schemas.openxmlformats.org/markup-compatibility/2006" xmlns:aink="http://schemas.microsoft.com/office/drawing/2016/ink" xmlns:am3d="http://schemas.microsoft.com/office/drawing/2017/model3d" xmlns:o="urn:schemas-microsoft-com:office:office" xmlns:r="http://schemas.openxmlformats.org/officeDocument/2006/relationships" xmlns:m="http://schemas.openxmlformats.org/officeDocument/2006/math" xmlns:v="urn:schemas-microsoft-com:vml" xmlns:wp14="http://schemas.microsoft.com/office/word/2010/wordprocessingDrawing" xmlns:wp="http://schemas.openxmlformats.org/drawingml/2006/wordprocessingDrawing" xmlns:w10="urn:schemas-microsoft-com:office:word" xmlns:w="http://schemas.openxmlformats.org/wordprocessingml/2006/main" xmlns:w14="http://schemas.microsoft.com/office/word/2010/wordml" xmlns:w15="http://schemas.microsoft.com/office/word/2012/wordml" xmlns:w16cid="http://schemas.microsoft.com/office/word/2016/wordml/cid" xmlns:w16se="http://schemas.microsoft.com/office/word/2015/wordml/symex" xmlns:wpg="http://schemas.microsoft.com/office/word/2010/wordprocessingGroup" xmlns:wpi="http://schemas.microsoft.com/office/word/2010/wordprocessingInk" xmlns:wne="http://schemas.microsoft.com/office/word/2006/wordml" xmlns:wps="http://schemas.microsoft.com/office/word/2010/wordprocessingShape" mc:Ignorable="w14 w15 w16se w16cid wp14">
+<w:document xmlns:wpc="http://schemas.microsoft.com/office/word/2010/wordprocessingCanvas" xmlns:mo="http://schemas.microsoft.com/office/mac/office/2008/main" xmlns:mc="http://schemas.openxmlformats.org/markup-compatibility/2006" xmlns:mv="urn:schemas-microsoft-com:mac:vml" xmlns:o="urn:schemas-microsoft-com:office:office" xmlns:r="http://schemas.openxmlformats.org/officeDocument/2006/relationships" xmlns:m="http://schemas.openxmlformats.org/officeDocument/2006/math" xmlns:v="urn:schemas-microsoft-com:vml" xmlns:wp14="http://schemas.microsoft.com/office/word/2010/wordprocessingDrawing" xmlns:wp="http://schemas.openxmlformats.org/drawingml/2006/wordprocessingDrawing" xmlns:w10="urn:schemas-microsoft-com:office:word" xmlns:w="http://schemas.openxmlformats.org/wordprocessingml/2006/main" xmlns:w14="http://schemas.microsoft.com/office/word/2010/wordml" xmlns:wpg="http://schemas.microsoft.com/office/word/2010/wordprocessingGroup" xmlns:wpi="http://schemas.microsoft.com/office/word/2010/wordprocessingInk" xmlns:wne="http://schemas.microsoft.com/office/word/2006/wordml" xmlns:wps="http://schemas.microsoft.com/office/word/2010/wordprocessingShape" mc:Ignorable="w14 wp14">
   <w:body>
     <w:p>
       <w:pPr>
@@ -136,6 +136,77 @@
           <w:szCs w:val="24"/>
         </w:rPr>
         <w:t>Take the lift up to Floor 1</w:t>
+      </w:r>
+    </w:p>
+    <w:p>
+      <w:pPr>
+        <w:pStyle w:val="ListParagraph"/>
+        <w:numPr>
+          <w:ilvl w:val="0"/>
+          <w:numId w:val="3"/>
+        </w:numPr>
+        <w:spacing w:after="0" w:line="240" w:lineRule="auto"/>
+        <w:rPr>
+          <w:rFonts w:ascii="Arial" w:hAnsi="Arial" w:cs="Arial"/>
+          <w:sz w:val="24"/>
+          <w:szCs w:val="24"/>
+        </w:rPr>
+      </w:pPr>
+      <w:r>
+        <w:rPr>
+          <w:rFonts w:ascii="Arial" w:hAnsi="Arial" w:cs="Arial"/>
+          <w:sz w:val="24"/>
+          <w:szCs w:val="24"/>
+        </w:rPr>
+        <w:t>Visit the Planetarium</w:t>
+      </w:r>
+      <w:r>
+        <w:rPr>
+          <w:rFonts w:ascii="Arial" w:hAnsi="Arial" w:cs="Arial"/>
+          <w:sz w:val="24"/>
+          <w:szCs w:val="24"/>
+        </w:rPr>
+        <w:t xml:space="preserve"> </w:t>
+      </w:r>
+      <w:r>
+        <w:rPr>
+          <w:rFonts w:ascii="Arial" w:hAnsi="Arial" w:cs="Arial"/>
+          <w:sz w:val="24"/>
+          <w:szCs w:val="24"/>
+        </w:rPr>
+        <w:t>to</w:t>
+      </w:r>
+      <w:r>
+        <w:rPr>
+          <w:rFonts w:ascii="Arial" w:hAnsi="Arial" w:cs="Arial"/>
+          <w:sz w:val="24"/>
+          <w:szCs w:val="24"/>
+        </w:rPr>
+        <w:t xml:space="preserve"> learn about</w:t>
+      </w:r>
+      <w:r>
+        <w:rPr>
+          <w:rFonts w:ascii="Arial" w:hAnsi="Arial" w:cs="Arial"/>
+          <w:sz w:val="24"/>
+          <w:szCs w:val="24"/>
+        </w:rPr>
+        <w:t xml:space="preserve"> the cool realms of</w:t>
+      </w:r>
+      <w:r>
+        <w:rPr>
+          <w:rFonts w:ascii="Arial" w:hAnsi="Arial" w:cs="Arial"/>
+          <w:sz w:val="24"/>
+          <w:szCs w:val="24"/>
+        </w:rPr>
+        <w:t xml:space="preserve"> space</w:t>
+      </w:r>
+      <w:r>
+        <w:rPr>
+          <w:rFonts w:ascii="Arial" w:hAnsi="Arial" w:cs="Arial"/>
+          <w:sz w:val="24"/>
+          <w:szCs w:val="24"/>
+        </w:rPr>
+        <w:t xml:space="preserve"> – you might want to get someone to read out the information for you.</w:t>
       </w:r>
       <w:bookmarkStart w:id="0" w:name="_GoBack"/>
       <w:bookmarkEnd w:id="0"/>
@@ -160,7 +231,735 @@
           <w:sz w:val="24"/>
           <w:szCs w:val="24"/>
         </w:rPr>
-        <w:t>Visit the Planetarium</w:t>
+        <w:t>Test your sense of touch with</w:t>
+      </w:r>
+      <w:r>
+        <w:rPr>
+          <w:rFonts w:ascii="Arial" w:hAnsi="Arial" w:cs="Arial"/>
+          <w:sz w:val="24"/>
+          <w:szCs w:val="24"/>
+        </w:rPr>
+        <w:t xml:space="preserve"> the Touch It Feely Box and Velvet Hand Illusion</w:t>
+      </w:r>
+      <w:r>
+        <w:rPr>
+          <w:rFonts w:ascii="Arial" w:hAnsi="Arial" w:cs="Arial"/>
+          <w:sz w:val="24"/>
+          <w:szCs w:val="24"/>
+        </w:rPr>
+        <w:t xml:space="preserve"> exhibits</w:t>
+      </w:r>
+    </w:p>
+    <w:p>
+      <w:pPr>
+        <w:pStyle w:val="ListParagraph"/>
+        <w:numPr>
+          <w:ilvl w:val="0"/>
+          <w:numId w:val="3"/>
+        </w:numPr>
+        <w:spacing w:after="0" w:line="240" w:lineRule="auto"/>
+        <w:rPr>
+          <w:rFonts w:ascii="Arial" w:hAnsi="Arial" w:cs="Arial"/>
+          <w:sz w:val="24"/>
+          <w:szCs w:val="24"/>
+        </w:rPr>
+      </w:pPr>
+      <w:r>
+        <w:rPr>
+          <w:rFonts w:ascii="Arial" w:hAnsi="Arial" w:cs="Arial"/>
+          <w:sz w:val="24"/>
+          <w:szCs w:val="24"/>
+        </w:rPr>
+        <w:t>Walk by the windows, round to The Big Explorer area</w:t>
+      </w:r>
+    </w:p>
+    <w:p>
+      <w:pPr>
+        <w:pStyle w:val="ListParagraph"/>
+        <w:numPr>
+          <w:ilvl w:val="0"/>
+          <w:numId w:val="3"/>
+        </w:numPr>
+        <w:spacing w:after="0" w:line="240" w:lineRule="auto"/>
+        <w:rPr>
+          <w:rFonts w:ascii="Arial" w:hAnsi="Arial" w:cs="Arial"/>
+          <w:sz w:val="24"/>
+          <w:szCs w:val="24"/>
+        </w:rPr>
+      </w:pPr>
+      <w:r>
+        <w:rPr>
+          <w:rFonts w:ascii="Arial" w:hAnsi="Arial" w:cs="Arial"/>
+          <w:sz w:val="24"/>
+          <w:szCs w:val="24"/>
+        </w:rPr>
+        <w:t>Take the lift up to Floor 2</w:t>
+      </w:r>
+    </w:p>
+    <w:p>
+      <w:pPr>
+        <w:pStyle w:val="ListParagraph"/>
+        <w:numPr>
+          <w:ilvl w:val="0"/>
+          <w:numId w:val="3"/>
+        </w:numPr>
+        <w:spacing w:after="0" w:line="240" w:lineRule="auto"/>
+        <w:rPr>
+          <w:rFonts w:ascii="Arial" w:eastAsia="Times New Roman" w:hAnsi="Arial" w:cs="Arial"/>
+          <w:sz w:val="24"/>
+          <w:szCs w:val="24"/>
+        </w:rPr>
+      </w:pPr>
+      <w:r>
+        <w:rPr>
+          <w:rFonts w:ascii="Arial" w:hAnsi="Arial" w:cs="Arial"/>
+          <w:sz w:val="24"/>
+          <w:szCs w:val="24"/>
+        </w:rPr>
+        <w:t>E</w:t>
+      </w:r>
+      <w:r>
+        <w:rPr>
+          <w:rFonts w:ascii="Arial" w:eastAsia="Times New Roman" w:hAnsi="Arial" w:cs="Arial"/>
+          <w:sz w:val="24"/>
+          <w:szCs w:val="24"/>
+        </w:rPr>
+        <w:t>xperience the force of high wind speeds, up to 97.2 km/h with the Hurricane simulator</w:t>
+      </w:r>
+    </w:p>
+    <w:p>
+      <w:pPr>
+        <w:pStyle w:val="ListParagraph"/>
+        <w:numPr>
+          <w:ilvl w:val="0"/>
+          <w:numId w:val="3"/>
+        </w:numPr>
+        <w:spacing w:after="0" w:line="240" w:lineRule="auto"/>
+        <w:rPr>
+          <w:rFonts w:ascii="Arial" w:hAnsi="Arial" w:cs="Arial"/>
+          <w:sz w:val="24"/>
+          <w:szCs w:val="24"/>
+        </w:rPr>
+      </w:pPr>
+      <w:r>
+        <w:rPr>
+          <w:rFonts w:ascii="Arial" w:hAnsi="Arial" w:cs="Arial"/>
+          <w:sz w:val="24"/>
+          <w:szCs w:val="24"/>
+        </w:rPr>
+        <w:t>Discover the power of water at the Hydro Wall and Pelton Water Wheel</w:t>
+      </w:r>
+    </w:p>
+    <w:p>
+      <w:pPr>
+        <w:pStyle w:val="ListParagraph"/>
+        <w:numPr>
+          <w:ilvl w:val="0"/>
+          <w:numId w:val="3"/>
+        </w:numPr>
+        <w:spacing w:after="0" w:line="240" w:lineRule="auto"/>
+        <w:rPr>
+          <w:rFonts w:ascii="Arial" w:eastAsia="Times New Roman" w:hAnsi="Arial" w:cs="Arial"/>
+          <w:sz w:val="24"/>
+          <w:szCs w:val="24"/>
+        </w:rPr>
+      </w:pPr>
+      <w:r>
+        <w:rPr>
+          <w:rFonts w:ascii="Arial" w:hAnsi="Arial" w:cs="Arial"/>
+          <w:sz w:val="24"/>
+          <w:szCs w:val="24"/>
+        </w:rPr>
+        <w:t>Learn about various forms of power at the Fundamentals Wall</w:t>
+      </w:r>
+    </w:p>
+    <w:p>
+      <w:pPr>
+        <w:pStyle w:val="ListParagraph"/>
+        <w:numPr>
+          <w:ilvl w:val="0"/>
+          <w:numId w:val="3"/>
+        </w:numPr>
+        <w:spacing w:after="0" w:line="240" w:lineRule="auto"/>
+        <w:rPr>
+          <w:rFonts w:ascii="Arial" w:hAnsi="Arial" w:cs="Arial"/>
+          <w:sz w:val="24"/>
+          <w:szCs w:val="24"/>
+        </w:rPr>
+      </w:pPr>
+      <w:r>
+        <w:rPr>
+          <w:rFonts w:ascii="Arial" w:hAnsi="Arial" w:cs="Arial"/>
+          <w:sz w:val="24"/>
+          <w:szCs w:val="24"/>
+        </w:rPr>
+        <w:t>Take the lift up to Floor 3</w:t>
+      </w:r>
+    </w:p>
+    <w:p>
+      <w:pPr>
+        <w:pStyle w:val="ListParagraph"/>
+        <w:numPr>
+          <w:ilvl w:val="0"/>
+          <w:numId w:val="3"/>
+        </w:numPr>
+        <w:spacing w:after="0" w:line="240" w:lineRule="auto"/>
+        <w:rPr>
+          <w:rFonts w:ascii="Arial" w:eastAsia="Times New Roman" w:hAnsi="Arial" w:cs="Arial"/>
+          <w:sz w:val="24"/>
+          <w:szCs w:val="24"/>
+        </w:rPr>
+      </w:pPr>
+      <w:r>
+        <w:rPr>
+          <w:rFonts w:ascii="Arial" w:eastAsia="Times New Roman" w:hAnsi="Arial" w:cs="Arial"/>
+          <w:sz w:val="24"/>
+          <w:szCs w:val="24"/>
+        </w:rPr>
+        <w:t xml:space="preserve">Learn about the touch sensory map of your brain </w:t>
+      </w:r>
+      <w:r>
+        <w:rPr>
+          <w:rFonts w:ascii="Arial" w:eastAsia="Times New Roman" w:hAnsi="Arial" w:cs="Arial"/>
+          <w:sz w:val="24"/>
+          <w:szCs w:val="24"/>
+        </w:rPr>
+        <w:t>at Sensory Homunculus</w:t>
+      </w:r>
+    </w:p>
+    <w:p>
+      <w:pPr>
+        <w:pStyle w:val="ListParagraph"/>
+        <w:numPr>
+          <w:ilvl w:val="0"/>
+          <w:numId w:val="3"/>
+        </w:numPr>
+        <w:spacing w:after="0" w:line="240" w:lineRule="auto"/>
+        <w:rPr>
+          <w:rFonts w:ascii="Arial" w:eastAsia="Times New Roman" w:hAnsi="Arial" w:cs="Arial"/>
+          <w:sz w:val="24"/>
+          <w:szCs w:val="24"/>
+        </w:rPr>
+      </w:pPr>
+      <w:r>
+        <w:rPr>
+          <w:rFonts w:ascii="Arial" w:eastAsia="Times New Roman" w:hAnsi="Arial" w:cs="Arial"/>
+          <w:sz w:val="24"/>
+          <w:szCs w:val="24"/>
+        </w:rPr>
+        <w:t>Explore your bodies at the Sensory Walls</w:t>
+      </w:r>
+    </w:p>
+    <w:p>
+      <w:pPr>
+        <w:pStyle w:val="ListParagraph"/>
+        <w:numPr>
+          <w:ilvl w:val="0"/>
+          <w:numId w:val="3"/>
+        </w:numPr>
+        <w:spacing w:after="0" w:line="240" w:lineRule="auto"/>
+        <w:rPr>
+          <w:rFonts w:ascii="Arial" w:eastAsia="Times New Roman" w:hAnsi="Arial" w:cs="Arial"/>
+          <w:sz w:val="24"/>
+          <w:szCs w:val="24"/>
+        </w:rPr>
+      </w:pPr>
+      <w:r>
+        <w:rPr>
+          <w:rFonts w:ascii="Arial" w:eastAsia="Times New Roman" w:hAnsi="Arial" w:cs="Arial"/>
+          <w:sz w:val="24"/>
+          <w:szCs w:val="24"/>
+        </w:rPr>
+        <w:t>Compete with a buddy to find out who can be the most relaxed at the ‘Whose Brain Is More Relaxed?’ exhibit</w:t>
+      </w:r>
+    </w:p>
+    <w:p>
+      <w:pPr>
+        <w:pStyle w:val="ListParagraph"/>
+        <w:numPr>
+          <w:ilvl w:val="0"/>
+          <w:numId w:val="3"/>
+        </w:numPr>
+        <w:spacing w:after="0" w:line="240" w:lineRule="auto"/>
+        <w:rPr>
+          <w:rFonts w:ascii="Arial" w:eastAsia="Times New Roman" w:hAnsi="Arial" w:cs="Arial"/>
+          <w:sz w:val="24"/>
+          <w:szCs w:val="24"/>
+        </w:rPr>
+      </w:pPr>
+      <w:r>
+        <w:rPr>
+          <w:rFonts w:ascii="Arial" w:eastAsia="Times New Roman" w:hAnsi="Arial" w:cs="Arial"/>
+          <w:sz w:val="24"/>
+          <w:szCs w:val="24"/>
+        </w:rPr>
+        <w:t>Take the lift back down to Floor 1</w:t>
+      </w:r>
+    </w:p>
+    <w:p>
+      <w:pPr>
+        <w:pStyle w:val="ListParagraph"/>
+        <w:numPr>
+          <w:ilvl w:val="0"/>
+          <w:numId w:val="3"/>
+        </w:numPr>
+        <w:spacing w:after="0" w:line="240" w:lineRule="auto"/>
+        <w:rPr>
+          <w:rFonts w:ascii="Arial" w:eastAsia="Times New Roman" w:hAnsi="Arial" w:cs="Arial"/>
+          <w:sz w:val="24"/>
+          <w:szCs w:val="24"/>
+        </w:rPr>
+      </w:pPr>
+      <w:r>
+        <w:rPr>
+          <w:rFonts w:ascii="Arial" w:eastAsia="Times New Roman" w:hAnsi="Arial" w:cs="Arial"/>
+          <w:sz w:val="24"/>
+          <w:szCs w:val="24"/>
+        </w:rPr>
+        <w:t>Visit the shop</w:t>
+      </w:r>
+    </w:p>
+    <w:p>
+      <w:pPr>
+        <w:pStyle w:val="ListParagraph"/>
+        <w:spacing w:after="0" w:line="240" w:lineRule="auto"/>
+        <w:rPr>
+          <w:rFonts w:ascii="Arial" w:hAnsi="Arial" w:cs="Arial"/>
+          <w:sz w:val="24"/>
+          <w:szCs w:val="24"/>
+        </w:rPr>
+      </w:pPr>
+    </w:p>
+    <w:p>
+      <w:pPr>
+        <w:spacing w:after="0" w:line="240" w:lineRule="auto"/>
+        <w:jc w:val="center"/>
+        <w:rPr>
+          <w:rFonts w:ascii="Arial" w:hAnsi="Arial" w:cs="Arial"/>
+          <w:sz w:val="24"/>
+          <w:szCs w:val="24"/>
+        </w:rPr>
+      </w:pPr>
+    </w:p>
+    <w:p>
+      <w:pPr>
+        <w:spacing w:after="0" w:line="240" w:lineRule="auto"/>
+        <w:rPr>
+          <w:rFonts w:ascii="Arial" w:hAnsi="Arial" w:cs="Arial"/>
+          <w:sz w:val="24"/>
+          <w:szCs w:val="24"/>
+        </w:rPr>
+      </w:pPr>
+      <w:r>
+        <w:rPr>
+          <w:rFonts w:ascii="Arial" w:hAnsi="Arial" w:cs="Arial"/>
+          <w:sz w:val="24"/>
+          <w:szCs w:val="24"/>
+        </w:rPr>
+        <w:t>Hearing Impairment</w:t>
+      </w:r>
+    </w:p>
+    <w:p>
+      <w:pPr>
+        <w:pStyle w:val="ListParagraph"/>
+        <w:numPr>
+          <w:ilvl w:val="0"/>
+          <w:numId w:val="4"/>
+        </w:numPr>
+        <w:spacing w:after="0" w:line="240" w:lineRule="auto"/>
+        <w:rPr>
+          <w:rFonts w:ascii="Arial" w:hAnsi="Arial" w:cs="Arial"/>
+          <w:sz w:val="24"/>
+          <w:szCs w:val="24"/>
+        </w:rPr>
+      </w:pPr>
+      <w:r>
+        <w:rPr>
+          <w:rFonts w:ascii="Arial" w:hAnsi="Arial" w:cs="Arial"/>
+          <w:sz w:val="24"/>
+          <w:szCs w:val="24"/>
+        </w:rPr>
+        <w:t xml:space="preserve">Go to the </w:t>
+      </w:r>
+      <w:r>
+        <w:rPr>
+          <w:rFonts w:ascii="Arial" w:hAnsi="Arial" w:cs="Arial"/>
+          <w:sz w:val="24"/>
+          <w:szCs w:val="24"/>
+        </w:rPr>
+        <w:t xml:space="preserve">Ticket Desk to </w:t>
+      </w:r>
+      <w:r>
+        <w:rPr>
+          <w:rFonts w:ascii="Arial" w:hAnsi="Arial" w:cs="Arial"/>
+          <w:sz w:val="24"/>
+          <w:szCs w:val="24"/>
+        </w:rPr>
+        <w:t>get your ticket</w:t>
+      </w:r>
+    </w:p>
+    <w:p>
+      <w:pPr>
+        <w:pStyle w:val="ListParagraph"/>
+        <w:numPr>
+          <w:ilvl w:val="0"/>
+          <w:numId w:val="5"/>
+        </w:numPr>
+        <w:spacing w:after="0" w:line="240" w:lineRule="auto"/>
+        <w:rPr>
+          <w:rFonts w:ascii="Arial" w:hAnsi="Arial" w:cs="Arial"/>
+          <w:sz w:val="24"/>
+          <w:szCs w:val="24"/>
+        </w:rPr>
+      </w:pPr>
+      <w:r>
+        <w:rPr>
+          <w:rFonts w:ascii="Arial" w:hAnsi="Arial" w:cs="Arial"/>
+          <w:sz w:val="24"/>
+          <w:szCs w:val="24"/>
+        </w:rPr>
+        <w:t>Remember to present your access card at the ticket desk</w:t>
+      </w:r>
+    </w:p>
+    <w:p>
+      <w:pPr>
+        <w:pStyle w:val="ListParagraph"/>
+        <w:numPr>
+          <w:ilvl w:val="0"/>
+          <w:numId w:val="5"/>
+        </w:numPr>
+        <w:spacing w:after="0" w:line="240" w:lineRule="auto"/>
+        <w:rPr>
+          <w:rFonts w:ascii="Arial" w:hAnsi="Arial" w:cs="Arial"/>
+          <w:sz w:val="24"/>
+          <w:szCs w:val="24"/>
+        </w:rPr>
+      </w:pPr>
+      <w:r>
+        <w:rPr>
+          <w:rFonts w:ascii="Arial" w:hAnsi="Arial" w:cs="Arial"/>
+          <w:sz w:val="24"/>
+          <w:szCs w:val="24"/>
+          <w:shd w:val="clear" w:color="auto" w:fill="FFFFFF"/>
+        </w:rPr>
+        <w:t xml:space="preserve">Induction </w:t>
+      </w:r>
+      <w:r>
+        <w:rPr>
+          <w:rFonts w:ascii="Arial" w:hAnsi="Arial" w:cs="Arial"/>
+          <w:sz w:val="24"/>
+          <w:szCs w:val="24"/>
+          <w:shd w:val="clear" w:color="auto" w:fill="FFFFFF"/>
+        </w:rPr>
+        <w:t>loops are available at the Front Desk (but also the IMAX Theatre, Auditorium and Science Show Theatre)</w:t>
+      </w:r>
+    </w:p>
+    <w:p>
+      <w:pPr>
+        <w:pStyle w:val="ListParagraph"/>
+        <w:numPr>
+          <w:ilvl w:val="0"/>
+          <w:numId w:val="5"/>
+        </w:numPr>
+        <w:spacing w:after="0" w:line="240" w:lineRule="auto"/>
+        <w:rPr>
+          <w:rFonts w:ascii="Arial" w:hAnsi="Arial" w:cs="Arial"/>
+          <w:sz w:val="24"/>
+          <w:szCs w:val="24"/>
+        </w:rPr>
+      </w:pPr>
+      <w:r>
+        <w:rPr>
+          <w:rFonts w:ascii="Arial" w:hAnsi="Arial" w:cs="Arial"/>
+          <w:sz w:val="24"/>
+          <w:szCs w:val="24"/>
+          <w:shd w:val="clear" w:color="auto" w:fill="FFFFFF"/>
+        </w:rPr>
+        <w:t>If you would like to attend any events happening in either of these places, feel free to either collect the induction loops at the Front Desk or at either of the aforementioned places</w:t>
+      </w:r>
+    </w:p>
+    <w:p>
+      <w:pPr>
+        <w:pStyle w:val="ListParagraph"/>
+        <w:numPr>
+          <w:ilvl w:val="0"/>
+          <w:numId w:val="5"/>
+        </w:numPr>
+        <w:spacing w:after="0" w:line="240" w:lineRule="auto"/>
+        <w:rPr>
+          <w:rFonts w:ascii="Arial" w:hAnsi="Arial" w:cs="Arial"/>
+          <w:sz w:val="24"/>
+          <w:szCs w:val="24"/>
+        </w:rPr>
+      </w:pPr>
+      <w:r>
+        <w:rPr>
+          <w:rFonts w:ascii="Arial" w:hAnsi="Arial" w:cs="Arial"/>
+          <w:sz w:val="24"/>
+          <w:szCs w:val="24"/>
+          <w:shd w:val="clear" w:color="auto" w:fill="FFFFFF"/>
+        </w:rPr>
+        <w:t>Please switch Hearing Aids to the ‘T’ position to use this facility</w:t>
+      </w:r>
+    </w:p>
+    <w:p>
+      <w:pPr>
+        <w:pStyle w:val="ListParagraph"/>
+        <w:numPr>
+          <w:ilvl w:val="0"/>
+          <w:numId w:val="4"/>
+        </w:numPr>
+        <w:spacing w:after="0" w:line="240" w:lineRule="auto"/>
+        <w:rPr>
+          <w:rFonts w:ascii="Arial" w:hAnsi="Arial" w:cs="Arial"/>
+          <w:sz w:val="24"/>
+          <w:szCs w:val="24"/>
+        </w:rPr>
+      </w:pPr>
+      <w:r>
+        <w:rPr>
+          <w:rFonts w:ascii="Arial" w:hAnsi="Arial" w:cs="Arial"/>
+          <w:sz w:val="24"/>
+          <w:szCs w:val="24"/>
+        </w:rPr>
+        <w:t xml:space="preserve">Visit the </w:t>
+      </w:r>
+      <w:r>
+        <w:rPr>
+          <w:rFonts w:ascii="Arial" w:hAnsi="Arial" w:cs="Arial"/>
+          <w:sz w:val="24"/>
+          <w:szCs w:val="24"/>
+        </w:rPr>
+        <w:t>over 30 double decker buses</w:t>
+      </w:r>
+      <w:r>
+        <w:rPr>
+          <w:rFonts w:ascii="Arial" w:hAnsi="Arial" w:cs="Arial"/>
+          <w:sz w:val="24"/>
+          <w:szCs w:val="24"/>
+        </w:rPr>
+        <w:t xml:space="preserve"> tall</w:t>
+      </w:r>
+      <w:r>
+        <w:rPr>
+          <w:rFonts w:ascii="Arial" w:hAnsi="Arial" w:cs="Arial"/>
+          <w:sz w:val="24"/>
+          <w:szCs w:val="24"/>
+        </w:rPr>
+        <w:t>, rotating</w:t>
+      </w:r>
+      <w:r>
+        <w:rPr>
+          <w:rFonts w:ascii="Arial" w:hAnsi="Arial" w:cs="Arial"/>
+          <w:sz w:val="24"/>
+          <w:szCs w:val="24"/>
+        </w:rPr>
+        <w:t xml:space="preserve"> Glasgow Tower and take in</w:t>
+      </w:r>
+      <w:r>
+        <w:rPr>
+          <w:rFonts w:ascii="Arial" w:hAnsi="Arial" w:cs="Arial"/>
+          <w:sz w:val="24"/>
+          <w:szCs w:val="24"/>
+        </w:rPr>
+        <w:t xml:space="preserve"> the</w:t>
+      </w:r>
+      <w:r>
+        <w:rPr>
+          <w:rFonts w:ascii="Arial" w:hAnsi="Arial" w:cs="Arial"/>
+          <w:sz w:val="24"/>
+          <w:szCs w:val="24"/>
+        </w:rPr>
+        <w:t xml:space="preserve"> breathtaking </w:t>
+      </w:r>
+      <w:r>
+        <w:rPr>
+          <w:rFonts w:ascii="Arial" w:hAnsi="Arial" w:cs="Arial"/>
+          <w:sz w:val="24"/>
+          <w:szCs w:val="24"/>
+        </w:rPr>
+        <w:t>360</w:t>
+      </w:r>
+      <w:r>
+        <w:rPr>
+          <w:rFonts w:ascii="Arial" w:hAnsi="Arial" w:cs="Arial"/>
+          <w:sz w:val="24"/>
+          <w:szCs w:val="24"/>
+          <w:shd w:val="clear" w:color="auto" w:fill="FFFFFF"/>
+        </w:rPr>
+        <w:t xml:space="preserve">° </w:t>
+      </w:r>
+      <w:r>
+        <w:rPr>
+          <w:rFonts w:ascii="Arial" w:hAnsi="Arial" w:cs="Arial"/>
+          <w:sz w:val="24"/>
+          <w:szCs w:val="24"/>
+        </w:rPr>
+        <w:t>view of Glasgow</w:t>
+      </w:r>
+    </w:p>
+    <w:p>
+      <w:pPr>
+        <w:pStyle w:val="ListParagraph"/>
+        <w:numPr>
+          <w:ilvl w:val="0"/>
+          <w:numId w:val="9"/>
+        </w:numPr>
+        <w:spacing w:after="0" w:line="240" w:lineRule="auto"/>
+        <w:rPr>
+          <w:rFonts w:ascii="Arial" w:hAnsi="Arial" w:cs="Arial"/>
+          <w:sz w:val="24"/>
+          <w:szCs w:val="24"/>
+        </w:rPr>
+      </w:pPr>
+      <w:r>
+        <w:rPr>
+          <w:rFonts w:ascii="Arial" w:hAnsi="Arial" w:cs="Arial"/>
+          <w:sz w:val="24"/>
+          <w:szCs w:val="24"/>
+          <w:shd w:val="clear" w:color="auto" w:fill="FFFFFF"/>
+        </w:rPr>
+        <w:t>Please check for opening status in advance of your visit as weather conditions can change quickly and as a result the tower may be closed for safety reasons</w:t>
+      </w:r>
+    </w:p>
+    <w:p>
+      <w:pPr>
+        <w:pStyle w:val="ListParagraph"/>
+        <w:numPr>
+          <w:ilvl w:val="0"/>
+          <w:numId w:val="4"/>
+        </w:numPr>
+        <w:spacing w:after="0" w:line="240" w:lineRule="auto"/>
+        <w:rPr>
+          <w:rFonts w:ascii="Arial" w:hAnsi="Arial" w:cs="Arial"/>
+          <w:sz w:val="24"/>
+          <w:szCs w:val="24"/>
+        </w:rPr>
+      </w:pPr>
+      <w:r>
+        <w:rPr>
+          <w:rFonts w:ascii="Arial" w:hAnsi="Arial" w:cs="Arial"/>
+          <w:sz w:val="24"/>
+          <w:szCs w:val="24"/>
+        </w:rPr>
+        <w:t>Take the lift up to Floor 1</w:t>
+      </w:r>
+    </w:p>
+    <w:p>
+      <w:pPr>
+        <w:pStyle w:val="ListParagraph"/>
+        <w:numPr>
+          <w:ilvl w:val="0"/>
+          <w:numId w:val="4"/>
+        </w:numPr>
+        <w:spacing w:after="0" w:line="240" w:lineRule="auto"/>
+        <w:rPr>
+          <w:rFonts w:ascii="Arial" w:hAnsi="Arial" w:cs="Arial"/>
+          <w:sz w:val="24"/>
+          <w:szCs w:val="24"/>
+        </w:rPr>
+      </w:pPr>
+      <w:r>
+        <w:rPr>
+          <w:rFonts w:ascii="Arial" w:hAnsi="Arial" w:cs="Arial"/>
+          <w:sz w:val="24"/>
+          <w:szCs w:val="24"/>
+        </w:rPr>
+        <w:t>Visit the Planetarium to learn about</w:t>
+      </w:r>
+      <w:r>
+        <w:rPr>
+          <w:rFonts w:ascii="Arial" w:hAnsi="Arial" w:cs="Arial"/>
+          <w:sz w:val="24"/>
+          <w:szCs w:val="24"/>
+        </w:rPr>
+        <w:t xml:space="preserve"> the cool realms of</w:t>
+      </w:r>
+      <w:r>
+        <w:rPr>
+          <w:rFonts w:ascii="Arial" w:hAnsi="Arial" w:cs="Arial"/>
+          <w:sz w:val="24"/>
+          <w:szCs w:val="24"/>
+        </w:rPr>
+        <w:t xml:space="preserve"> space</w:t>
+      </w:r>
+    </w:p>
+    <w:p>
+      <w:pPr>
+        <w:pStyle w:val="ListParagraph"/>
+        <w:numPr>
+          <w:ilvl w:val="0"/>
+          <w:numId w:val="4"/>
+        </w:numPr>
+        <w:spacing w:after="0" w:line="240" w:lineRule="auto"/>
+        <w:rPr>
+          <w:rFonts w:ascii="Arial" w:hAnsi="Arial" w:cs="Arial"/>
+          <w:sz w:val="24"/>
+          <w:szCs w:val="24"/>
+        </w:rPr>
+      </w:pPr>
+      <w:r>
+        <w:rPr>
+          <w:rFonts w:ascii="Arial" w:hAnsi="Arial" w:cs="Arial"/>
+          <w:sz w:val="24"/>
+          <w:szCs w:val="24"/>
+        </w:rPr>
+        <w:t>Walk through</w:t>
+      </w:r>
+      <w:r>
+        <w:rPr>
+          <w:rFonts w:ascii="Arial" w:hAnsi="Arial" w:cs="Arial"/>
+          <w:sz w:val="24"/>
+          <w:szCs w:val="24"/>
+        </w:rPr>
+        <w:t xml:space="preserve"> The Hive area surrounding the Science Show Theatre</w:t>
+      </w:r>
+      <w:r>
+        <w:rPr>
+          <w:rFonts w:ascii="Arial" w:hAnsi="Arial" w:cs="Arial"/>
+          <w:sz w:val="24"/>
+          <w:szCs w:val="24"/>
+        </w:rPr>
+        <w:t>, making sure you don’t miss Balancing Beach Ball in Explore and Discover – can you get the ball through the two rings?</w:t>
+      </w:r>
+    </w:p>
+    <w:p>
+      <w:pPr>
+        <w:pStyle w:val="ListParagraph"/>
+        <w:numPr>
+          <w:ilvl w:val="0"/>
+          <w:numId w:val="4"/>
+        </w:numPr>
+        <w:spacing w:after="0" w:line="240" w:lineRule="auto"/>
+        <w:rPr>
+          <w:rFonts w:ascii="Arial" w:hAnsi="Arial" w:cs="Arial"/>
+          <w:sz w:val="24"/>
+          <w:szCs w:val="24"/>
+        </w:rPr>
+      </w:pPr>
+      <w:r>
+        <w:rPr>
+          <w:rFonts w:ascii="Arial" w:hAnsi="Arial" w:cs="Arial"/>
+          <w:sz w:val="24"/>
+          <w:szCs w:val="24"/>
+        </w:rPr>
+        <w:t>Walk around, m</w:t>
+      </w:r>
+      <w:r>
+        <w:rPr>
+          <w:rFonts w:ascii="Arial" w:hAnsi="Arial" w:cs="Arial"/>
+          <w:sz w:val="24"/>
+          <w:szCs w:val="24"/>
+        </w:rPr>
+        <w:t>aking sure you don’t miss</w:t>
+      </w:r>
+      <w:r>
+        <w:rPr>
+          <w:rFonts w:ascii="Arial" w:hAnsi="Arial" w:cs="Arial"/>
+          <w:sz w:val="24"/>
+          <w:szCs w:val="24"/>
+        </w:rPr>
+        <w:t xml:space="preserve"> the</w:t>
       </w:r>
       <w:r>
         <w:rPr>
@@ -176,15 +975,529 @@
           <w:sz w:val="24"/>
           <w:szCs w:val="24"/>
         </w:rPr>
-        <w:t>to</w:t>
-      </w:r>
-      <w:r>
-        <w:rPr>
-          <w:rFonts w:ascii="Arial" w:hAnsi="Arial" w:cs="Arial"/>
-          <w:sz w:val="24"/>
-          <w:szCs w:val="24"/>
-        </w:rPr>
-        <w:t xml:space="preserve"> learn about</w:t>
+        <w:t xml:space="preserve">Holophonic Sound and Room On </w:t>
+      </w:r>
+      <w:r>
+        <w:rPr>
+          <w:rFonts w:ascii="Arial" w:hAnsi="Arial" w:cs="Arial"/>
+          <w:sz w:val="24"/>
+          <w:szCs w:val="24"/>
+        </w:rPr>
+        <w:t>Its</w:t>
+      </w:r>
+      <w:r>
+        <w:rPr>
+          <w:rFonts w:ascii="Arial" w:hAnsi="Arial" w:cs="Arial"/>
+          <w:sz w:val="24"/>
+          <w:szCs w:val="24"/>
+        </w:rPr>
+        <w:t xml:space="preserve"> Side exhibits in A Question of Perception</w:t>
+      </w:r>
+      <w:r>
+        <w:rPr>
+          <w:rFonts w:ascii="Arial" w:hAnsi="Arial" w:cs="Arial"/>
+          <w:sz w:val="24"/>
+          <w:szCs w:val="24"/>
+        </w:rPr>
+        <w:t>, where you get to guess where the sound is coming from and defy gravity</w:t>
+      </w:r>
+    </w:p>
+    <w:p>
+      <w:pPr>
+        <w:pStyle w:val="ListParagraph"/>
+        <w:numPr>
+          <w:ilvl w:val="0"/>
+          <w:numId w:val="4"/>
+        </w:numPr>
+        <w:spacing w:after="0" w:line="240" w:lineRule="auto"/>
+        <w:rPr>
+          <w:rFonts w:ascii="Arial" w:hAnsi="Arial" w:cs="Arial"/>
+          <w:sz w:val="24"/>
+          <w:szCs w:val="24"/>
+        </w:rPr>
+      </w:pPr>
+      <w:r>
+        <w:rPr>
+          <w:rFonts w:ascii="Arial" w:hAnsi="Arial" w:cs="Arial"/>
+          <w:sz w:val="24"/>
+          <w:szCs w:val="24"/>
+        </w:rPr>
+        <w:t>Take the lift up to Floor 2</w:t>
+      </w:r>
+    </w:p>
+    <w:p>
+      <w:pPr>
+        <w:pStyle w:val="ListParagraph"/>
+        <w:numPr>
+          <w:ilvl w:val="0"/>
+          <w:numId w:val="4"/>
+        </w:numPr>
+        <w:spacing w:after="0" w:line="240" w:lineRule="auto"/>
+        <w:rPr>
+          <w:rFonts w:ascii="Arial" w:eastAsia="Times New Roman" w:hAnsi="Arial" w:cs="Arial"/>
+          <w:sz w:val="24"/>
+          <w:szCs w:val="24"/>
+        </w:rPr>
+      </w:pPr>
+      <w:r>
+        <w:rPr>
+          <w:rFonts w:ascii="Arial" w:hAnsi="Arial" w:cs="Arial"/>
+          <w:sz w:val="24"/>
+          <w:szCs w:val="24"/>
+        </w:rPr>
+        <w:lastRenderedPageBreak/>
+        <w:t>E</w:t>
+      </w:r>
+      <w:r>
+        <w:rPr>
+          <w:rFonts w:ascii="Arial" w:eastAsia="Times New Roman" w:hAnsi="Arial" w:cs="Arial"/>
+          <w:sz w:val="24"/>
+          <w:szCs w:val="24"/>
+        </w:rPr>
+        <w:t>xperience the force of high wind speeds, up to 97.2 km/h</w:t>
+      </w:r>
+      <w:r>
+        <w:rPr>
+          <w:rFonts w:ascii="Arial" w:eastAsia="Times New Roman" w:hAnsi="Arial" w:cs="Arial"/>
+          <w:sz w:val="24"/>
+          <w:szCs w:val="24"/>
+        </w:rPr>
+        <w:t xml:space="preserve"> with the Hurricane simulator</w:t>
+      </w:r>
+    </w:p>
+    <w:p>
+      <w:pPr>
+        <w:pStyle w:val="ListParagraph"/>
+        <w:numPr>
+          <w:ilvl w:val="0"/>
+          <w:numId w:val="4"/>
+        </w:numPr>
+        <w:spacing w:after="0" w:line="240" w:lineRule="auto"/>
+        <w:rPr>
+          <w:rFonts w:ascii="Arial" w:hAnsi="Arial" w:cs="Arial"/>
+          <w:sz w:val="24"/>
+          <w:szCs w:val="24"/>
+        </w:rPr>
+      </w:pPr>
+      <w:r>
+        <w:rPr>
+          <w:rFonts w:ascii="Arial" w:hAnsi="Arial" w:cs="Arial"/>
+          <w:sz w:val="24"/>
+          <w:szCs w:val="24"/>
+        </w:rPr>
+        <w:t>Discover the power of water at the Hydro Wall and Pelton Water Wheel</w:t>
+      </w:r>
+    </w:p>
+    <w:p>
+      <w:pPr>
+        <w:pStyle w:val="ListParagraph"/>
+        <w:numPr>
+          <w:ilvl w:val="0"/>
+          <w:numId w:val="4"/>
+        </w:numPr>
+        <w:spacing w:after="0" w:line="240" w:lineRule="auto"/>
+        <w:rPr>
+          <w:rFonts w:ascii="Arial" w:hAnsi="Arial" w:cs="Arial"/>
+          <w:sz w:val="24"/>
+          <w:szCs w:val="24"/>
+        </w:rPr>
+      </w:pPr>
+      <w:r>
+        <w:rPr>
+          <w:rFonts w:ascii="Arial" w:eastAsia="Times New Roman" w:hAnsi="Arial" w:cs="Arial"/>
+          <w:sz w:val="24"/>
+          <w:szCs w:val="24"/>
+        </w:rPr>
+        <w:t>See how you can turn kinetic energy into electrical energy by having a race at the full size Scalextric racetrack</w:t>
+      </w:r>
+    </w:p>
+    <w:p>
+      <w:pPr>
+        <w:pStyle w:val="ListParagraph"/>
+        <w:numPr>
+          <w:ilvl w:val="0"/>
+          <w:numId w:val="4"/>
+        </w:numPr>
+        <w:spacing w:after="0" w:line="240" w:lineRule="auto"/>
+        <w:rPr>
+          <w:rFonts w:ascii="Arial" w:hAnsi="Arial" w:cs="Arial"/>
+          <w:sz w:val="24"/>
+          <w:szCs w:val="24"/>
+        </w:rPr>
+      </w:pPr>
+      <w:r>
+        <w:rPr>
+          <w:rFonts w:ascii="Arial" w:hAnsi="Arial" w:cs="Arial"/>
+          <w:sz w:val="24"/>
+          <w:szCs w:val="24"/>
+        </w:rPr>
+        <w:t>Take the lift up to Floor 3</w:t>
+      </w:r>
+    </w:p>
+    <w:p>
+      <w:pPr>
+        <w:pStyle w:val="ListParagraph"/>
+        <w:numPr>
+          <w:ilvl w:val="0"/>
+          <w:numId w:val="4"/>
+        </w:numPr>
+        <w:spacing w:after="0" w:line="240" w:lineRule="auto"/>
+        <w:rPr>
+          <w:rFonts w:ascii="Arial" w:eastAsia="Times New Roman" w:hAnsi="Arial" w:cs="Arial"/>
+          <w:sz w:val="24"/>
+          <w:szCs w:val="24"/>
+        </w:rPr>
+      </w:pPr>
+      <w:r>
+        <w:rPr>
+          <w:rFonts w:ascii="Arial" w:eastAsia="Times New Roman" w:hAnsi="Arial" w:cs="Arial"/>
+          <w:sz w:val="24"/>
+          <w:szCs w:val="24"/>
+        </w:rPr>
+        <w:t>View and record images of your skin with the Bendy Micros</w:t>
+      </w:r>
+      <w:r>
+        <w:rPr>
+          <w:rFonts w:ascii="Arial" w:eastAsia="Times New Roman" w:hAnsi="Arial" w:cs="Arial"/>
+          <w:sz w:val="24"/>
+          <w:szCs w:val="24"/>
+        </w:rPr>
+        <w:t>c</w:t>
+      </w:r>
+      <w:r>
+        <w:rPr>
+          <w:rFonts w:ascii="Arial" w:eastAsia="Times New Roman" w:hAnsi="Arial" w:cs="Arial"/>
+          <w:sz w:val="24"/>
+          <w:szCs w:val="24"/>
+        </w:rPr>
+        <w:t>ope</w:t>
+      </w:r>
+    </w:p>
+    <w:p>
+      <w:pPr>
+        <w:pStyle w:val="ListParagraph"/>
+        <w:numPr>
+          <w:ilvl w:val="0"/>
+          <w:numId w:val="4"/>
+        </w:numPr>
+        <w:spacing w:after="0" w:line="240" w:lineRule="auto"/>
+        <w:rPr>
+          <w:rFonts w:ascii="Arial" w:eastAsia="Times New Roman" w:hAnsi="Arial" w:cs="Arial"/>
+          <w:sz w:val="24"/>
+          <w:szCs w:val="24"/>
+        </w:rPr>
+      </w:pPr>
+      <w:r>
+        <w:rPr>
+          <w:rFonts w:ascii="Arial" w:eastAsia="Times New Roman" w:hAnsi="Arial" w:cs="Arial"/>
+          <w:sz w:val="24"/>
+          <w:szCs w:val="24"/>
+        </w:rPr>
+        <w:t>Explore the inside of three humans with Virtual Autopsy</w:t>
+      </w:r>
+    </w:p>
+    <w:p>
+      <w:pPr>
+        <w:pStyle w:val="ListParagraph"/>
+        <w:numPr>
+          <w:ilvl w:val="0"/>
+          <w:numId w:val="4"/>
+        </w:numPr>
+        <w:spacing w:after="0" w:line="240" w:lineRule="auto"/>
+        <w:rPr>
+          <w:rFonts w:ascii="Arial" w:eastAsia="Times New Roman" w:hAnsi="Arial" w:cs="Arial"/>
+          <w:sz w:val="24"/>
+          <w:szCs w:val="24"/>
+        </w:rPr>
+      </w:pPr>
+      <w:r>
+        <w:rPr>
+          <w:rFonts w:ascii="Arial" w:eastAsia="Times New Roman" w:hAnsi="Arial" w:cs="Arial"/>
+          <w:sz w:val="24"/>
+          <w:szCs w:val="24"/>
+        </w:rPr>
+        <w:t>Find out ‘How Fast Can You Sprint?’ at the sprint track</w:t>
+      </w:r>
+    </w:p>
+    <w:p>
+      <w:pPr>
+        <w:pStyle w:val="ListParagraph"/>
+        <w:numPr>
+          <w:ilvl w:val="0"/>
+          <w:numId w:val="4"/>
+        </w:numPr>
+        <w:spacing w:after="0" w:line="240" w:lineRule="auto"/>
+        <w:rPr>
+          <w:rFonts w:ascii="Arial" w:eastAsia="Times New Roman" w:hAnsi="Arial" w:cs="Arial"/>
+          <w:sz w:val="24"/>
+          <w:szCs w:val="24"/>
+        </w:rPr>
+      </w:pPr>
+      <w:r>
+        <w:rPr>
+          <w:rFonts w:ascii="Arial" w:eastAsia="Times New Roman" w:hAnsi="Arial" w:cs="Arial"/>
+          <w:sz w:val="24"/>
+          <w:szCs w:val="24"/>
+        </w:rPr>
+        <w:t>Measure</w:t>
+      </w:r>
+      <w:r>
+        <w:rPr>
+          <w:rFonts w:ascii="Arial" w:eastAsia="Times New Roman" w:hAnsi="Arial" w:cs="Arial"/>
+          <w:sz w:val="24"/>
+          <w:szCs w:val="24"/>
+        </w:rPr>
+        <w:t xml:space="preserve"> and record the electricity of </w:t>
+      </w:r>
+      <w:r>
+        <w:rPr>
+          <w:rFonts w:ascii="Arial" w:eastAsia="Times New Roman" w:hAnsi="Arial" w:cs="Arial"/>
+          <w:sz w:val="24"/>
+          <w:szCs w:val="24"/>
+        </w:rPr>
+        <w:t>your</w:t>
+      </w:r>
+      <w:r>
+        <w:rPr>
+          <w:rFonts w:ascii="Arial" w:eastAsia="Times New Roman" w:hAnsi="Arial" w:cs="Arial"/>
+          <w:sz w:val="24"/>
+          <w:szCs w:val="24"/>
+        </w:rPr>
+        <w:t xml:space="preserve"> heart</w:t>
+      </w:r>
+      <w:r>
+        <w:rPr>
+          <w:rFonts w:ascii="Arial" w:eastAsia="Times New Roman" w:hAnsi="Arial" w:cs="Arial"/>
+          <w:sz w:val="24"/>
+          <w:szCs w:val="24"/>
+        </w:rPr>
+        <w:t xml:space="preserve"> at the Heart ECG exhibit</w:t>
+      </w:r>
+    </w:p>
+    <w:p>
+      <w:pPr>
+        <w:pStyle w:val="ListParagraph"/>
+        <w:numPr>
+          <w:ilvl w:val="0"/>
+          <w:numId w:val="4"/>
+        </w:numPr>
+        <w:spacing w:after="0" w:line="240" w:lineRule="auto"/>
+        <w:rPr>
+          <w:rFonts w:ascii="Arial" w:eastAsia="Times New Roman" w:hAnsi="Arial" w:cs="Arial"/>
+          <w:sz w:val="24"/>
+          <w:szCs w:val="24"/>
+        </w:rPr>
+      </w:pPr>
+      <w:r>
+        <w:rPr>
+          <w:rFonts w:ascii="Arial" w:eastAsia="Times New Roman" w:hAnsi="Arial" w:cs="Arial"/>
+          <w:sz w:val="24"/>
+          <w:szCs w:val="24"/>
+        </w:rPr>
+        <w:t>Take the lift back down to Floor 1</w:t>
+      </w:r>
+    </w:p>
+    <w:p>
+      <w:pPr>
+        <w:pStyle w:val="ListParagraph"/>
+        <w:numPr>
+          <w:ilvl w:val="0"/>
+          <w:numId w:val="4"/>
+        </w:numPr>
+        <w:spacing w:after="0" w:line="240" w:lineRule="auto"/>
+        <w:rPr>
+          <w:rFonts w:ascii="Arial" w:eastAsia="Times New Roman" w:hAnsi="Arial" w:cs="Arial"/>
+          <w:sz w:val="24"/>
+          <w:szCs w:val="24"/>
+        </w:rPr>
+      </w:pPr>
+      <w:r>
+        <w:rPr>
+          <w:rFonts w:ascii="Arial" w:eastAsia="Times New Roman" w:hAnsi="Arial" w:cs="Arial"/>
+          <w:sz w:val="24"/>
+          <w:szCs w:val="24"/>
+        </w:rPr>
+        <w:t>Visit the shop</w:t>
+      </w:r>
+    </w:p>
+    <w:p>
+      <w:pPr>
+        <w:spacing w:after="0" w:line="240" w:lineRule="auto"/>
+        <w:rPr>
+          <w:rFonts w:ascii="Arial" w:hAnsi="Arial" w:cs="Arial"/>
+          <w:sz w:val="24"/>
+          <w:szCs w:val="24"/>
+        </w:rPr>
+      </w:pPr>
+    </w:p>
+    <w:p>
+      <w:pPr>
+        <w:spacing w:after="0" w:line="240" w:lineRule="auto"/>
+        <w:ind w:left="720"/>
+        <w:rPr>
+          <w:rFonts w:ascii="Arial" w:hAnsi="Arial" w:cs="Arial"/>
+          <w:sz w:val="24"/>
+          <w:szCs w:val="24"/>
+        </w:rPr>
+      </w:pPr>
+    </w:p>
+    <w:p>
+      <w:pPr>
+        <w:spacing w:after="0" w:line="240" w:lineRule="auto"/>
+        <w:rPr>
+          <w:rFonts w:ascii="Arial" w:hAnsi="Arial" w:cs="Arial"/>
+          <w:sz w:val="24"/>
+          <w:szCs w:val="24"/>
+        </w:rPr>
+      </w:pPr>
+      <w:r>
+        <w:rPr>
+          <w:rFonts w:ascii="Arial" w:hAnsi="Arial" w:cs="Arial"/>
+          <w:sz w:val="24"/>
+          <w:szCs w:val="24"/>
+        </w:rPr>
+        <w:t>Physical Impairment</w:t>
+      </w:r>
+    </w:p>
+    <w:p>
+      <w:pPr>
+        <w:pStyle w:val="ListParagraph"/>
+        <w:numPr>
+          <w:ilvl w:val="0"/>
+          <w:numId w:val="1"/>
+        </w:numPr>
+        <w:spacing w:after="0" w:line="240" w:lineRule="auto"/>
+        <w:rPr>
+          <w:rFonts w:ascii="Arial" w:hAnsi="Arial" w:cs="Arial"/>
+          <w:sz w:val="24"/>
+          <w:szCs w:val="24"/>
+        </w:rPr>
+      </w:pPr>
+      <w:r>
+        <w:rPr>
+          <w:rFonts w:ascii="Arial" w:hAnsi="Arial" w:cs="Arial"/>
+          <w:sz w:val="24"/>
+          <w:szCs w:val="24"/>
+        </w:rPr>
+        <w:t>Go to the Ticket Desk to get your ticket</w:t>
+      </w:r>
+    </w:p>
+    <w:p>
+      <w:pPr>
+        <w:pStyle w:val="ListParagraph"/>
+        <w:numPr>
+          <w:ilvl w:val="0"/>
+          <w:numId w:val="8"/>
+        </w:numPr>
+        <w:spacing w:after="0" w:line="240" w:lineRule="auto"/>
+        <w:rPr>
+          <w:rFonts w:ascii="Arial" w:hAnsi="Arial" w:cs="Arial"/>
+          <w:sz w:val="24"/>
+          <w:szCs w:val="24"/>
+        </w:rPr>
+      </w:pPr>
+      <w:r>
+        <w:rPr>
+          <w:rFonts w:ascii="Arial" w:hAnsi="Arial" w:cs="Arial"/>
+          <w:sz w:val="24"/>
+          <w:szCs w:val="24"/>
+          <w:shd w:val="clear" w:color="auto" w:fill="FFFFFF"/>
+        </w:rPr>
+        <w:t>Wheelchairs are available from the Ticket Desk</w:t>
+      </w:r>
+    </w:p>
+    <w:p>
+      <w:pPr>
+        <w:pStyle w:val="ListParagraph"/>
+        <w:numPr>
+          <w:ilvl w:val="0"/>
+          <w:numId w:val="8"/>
+        </w:numPr>
+        <w:spacing w:after="0" w:line="240" w:lineRule="auto"/>
+        <w:rPr>
+          <w:rFonts w:ascii="Arial" w:hAnsi="Arial" w:cs="Arial"/>
+          <w:sz w:val="24"/>
+          <w:szCs w:val="24"/>
+        </w:rPr>
+      </w:pPr>
+      <w:r>
+        <w:rPr>
+          <w:rFonts w:ascii="Arial" w:hAnsi="Arial" w:cs="Arial"/>
+          <w:sz w:val="24"/>
+          <w:szCs w:val="24"/>
+          <w:shd w:val="clear" w:color="auto" w:fill="FFFFFF"/>
+        </w:rPr>
+        <w:t>Please ask a member of GSC staff if you require a manual wheelchair for the duration of your visit to the Centre</w:t>
+      </w:r>
+    </w:p>
+    <w:p>
+      <w:pPr>
+        <w:pStyle w:val="ListParagraph"/>
+        <w:numPr>
+          <w:ilvl w:val="0"/>
+          <w:numId w:val="8"/>
+        </w:numPr>
+        <w:spacing w:after="0" w:line="240" w:lineRule="auto"/>
+        <w:rPr>
+          <w:rFonts w:ascii="Arial" w:hAnsi="Arial" w:cs="Arial"/>
+          <w:sz w:val="24"/>
+          <w:szCs w:val="24"/>
+        </w:rPr>
+      </w:pPr>
+      <w:r>
+        <w:rPr>
+          <w:rFonts w:ascii="Arial" w:hAnsi="Arial" w:cs="Arial"/>
+          <w:sz w:val="24"/>
+          <w:szCs w:val="24"/>
+          <w:shd w:val="clear" w:color="auto" w:fill="FFFFFF"/>
+        </w:rPr>
+        <w:t>Please note this is available on a first come first serve basis</w:t>
+      </w:r>
+    </w:p>
+    <w:p>
+      <w:pPr>
+        <w:pStyle w:val="ListParagraph"/>
+        <w:numPr>
+          <w:ilvl w:val="0"/>
+          <w:numId w:val="1"/>
+        </w:numPr>
+        <w:spacing w:after="0" w:line="240" w:lineRule="auto"/>
+        <w:rPr>
+          <w:rFonts w:ascii="Arial" w:hAnsi="Arial" w:cs="Arial"/>
+          <w:sz w:val="24"/>
+          <w:szCs w:val="24"/>
+        </w:rPr>
+      </w:pPr>
+      <w:r>
+        <w:rPr>
+          <w:rFonts w:ascii="Arial" w:hAnsi="Arial" w:cs="Arial"/>
+          <w:sz w:val="24"/>
+          <w:szCs w:val="24"/>
+        </w:rPr>
+        <w:t>Take the lift up to Floor 1</w:t>
+      </w:r>
+    </w:p>
+    <w:p>
+      <w:pPr>
+        <w:pStyle w:val="ListParagraph"/>
+        <w:numPr>
+          <w:ilvl w:val="0"/>
+          <w:numId w:val="1"/>
+        </w:numPr>
+        <w:spacing w:after="0" w:line="240" w:lineRule="auto"/>
+        <w:rPr>
+          <w:rFonts w:ascii="Arial" w:hAnsi="Arial" w:cs="Arial"/>
+          <w:sz w:val="24"/>
+          <w:szCs w:val="24"/>
+        </w:rPr>
+      </w:pPr>
+      <w:r>
+        <w:rPr>
+          <w:rFonts w:ascii="Arial" w:hAnsi="Arial" w:cs="Arial"/>
+          <w:sz w:val="24"/>
+          <w:szCs w:val="24"/>
+        </w:rPr>
+        <w:t>Visit the Planetarium to learn about</w:t>
       </w:r>
       <w:r>
         <w:rPr>
@@ -208,69 +1521,62 @@
         <w:pStyle w:val="ListParagraph"/>
         <w:numPr>
           <w:ilvl w:val="0"/>
-          <w:numId w:val="3"/>
-        </w:numPr>
-        <w:spacing w:after="0" w:line="240" w:lineRule="auto"/>
-        <w:rPr>
-          <w:rFonts w:ascii="Arial" w:hAnsi="Arial" w:cs="Arial"/>
-          <w:sz w:val="24"/>
-          <w:szCs w:val="24"/>
-        </w:rPr>
-      </w:pPr>
-      <w:r>
-        <w:rPr>
-          <w:rFonts w:ascii="Arial" w:hAnsi="Arial" w:cs="Arial"/>
-          <w:sz w:val="24"/>
-          <w:szCs w:val="24"/>
-        </w:rPr>
-        <w:t>Test your sense of touch with</w:t>
-      </w:r>
-      <w:r>
-        <w:rPr>
-          <w:rFonts w:ascii="Arial" w:hAnsi="Arial" w:cs="Arial"/>
-          <w:sz w:val="24"/>
-          <w:szCs w:val="24"/>
-        </w:rPr>
-        <w:t xml:space="preserve"> the Touch It Feely Box and Velvet Hand Illusion</w:t>
-      </w:r>
-      <w:r>
-        <w:rPr>
-          <w:rFonts w:ascii="Arial" w:hAnsi="Arial" w:cs="Arial"/>
-          <w:sz w:val="24"/>
-          <w:szCs w:val="24"/>
-        </w:rPr>
-        <w:t xml:space="preserve"> exhibits</w:t>
-      </w:r>
-    </w:p>
-    <w:p>
-      <w:pPr>
-        <w:pStyle w:val="ListParagraph"/>
-        <w:numPr>
-          <w:ilvl w:val="0"/>
-          <w:numId w:val="3"/>
-        </w:numPr>
-        <w:spacing w:after="0" w:line="240" w:lineRule="auto"/>
-        <w:rPr>
-          <w:rFonts w:ascii="Arial" w:hAnsi="Arial" w:cs="Arial"/>
-          <w:sz w:val="24"/>
-          <w:szCs w:val="24"/>
-        </w:rPr>
-      </w:pPr>
-      <w:r>
-        <w:rPr>
-          <w:rFonts w:ascii="Arial" w:hAnsi="Arial" w:cs="Arial"/>
-          <w:sz w:val="24"/>
-          <w:szCs w:val="24"/>
-        </w:rPr>
-        <w:t>Walk by the windows, round to The Big Explorer area</w:t>
-      </w:r>
-    </w:p>
-    <w:p>
-      <w:pPr>
-        <w:pStyle w:val="ListParagraph"/>
-        <w:numPr>
-          <w:ilvl w:val="0"/>
-          <w:numId w:val="3"/>
+          <w:numId w:val="1"/>
+        </w:numPr>
+        <w:spacing w:after="0" w:line="240" w:lineRule="auto"/>
+        <w:rPr>
+          <w:rFonts w:ascii="Arial" w:hAnsi="Arial" w:cs="Arial"/>
+          <w:sz w:val="24"/>
+          <w:szCs w:val="24"/>
+        </w:rPr>
+      </w:pPr>
+      <w:r>
+        <w:rPr>
+          <w:rFonts w:ascii="Arial" w:hAnsi="Arial" w:cs="Arial"/>
+          <w:sz w:val="24"/>
+          <w:szCs w:val="24"/>
+        </w:rPr>
+        <w:t>W</w:t>
+      </w:r>
+      <w:r>
+        <w:rPr>
+          <w:rFonts w:ascii="Arial" w:hAnsi="Arial" w:cs="Arial"/>
+          <w:sz w:val="24"/>
+          <w:szCs w:val="24"/>
+        </w:rPr>
+        <w:t>alk through The Hive area</w:t>
+      </w:r>
+      <w:r>
+        <w:rPr>
+          <w:rFonts w:ascii="Arial" w:hAnsi="Arial" w:cs="Arial"/>
+          <w:sz w:val="24"/>
+          <w:szCs w:val="24"/>
+        </w:rPr>
+        <w:t xml:space="preserve"> surrounding the Science Show Theatre</w:t>
+      </w:r>
+      <w:r>
+        <w:rPr>
+          <w:rFonts w:ascii="Arial" w:hAnsi="Arial" w:cs="Arial"/>
+          <w:sz w:val="24"/>
+          <w:szCs w:val="24"/>
+        </w:rPr>
+        <w:t>,</w:t>
+      </w:r>
+      <w:r>
+        <w:rPr>
+          <w:rFonts w:ascii="Arial" w:hAnsi="Arial" w:cs="Arial"/>
+          <w:sz w:val="24"/>
+          <w:szCs w:val="24"/>
+        </w:rPr>
+        <w:t xml:space="preserve"> down to The Big Explorer area</w:t>
+      </w:r>
+    </w:p>
+    <w:p>
+      <w:pPr>
+        <w:pStyle w:val="ListParagraph"/>
+        <w:numPr>
+          <w:ilvl w:val="0"/>
+          <w:numId w:val="1"/>
         </w:numPr>
         <w:spacing w:after="0" w:line="240" w:lineRule="auto"/>
         <w:rPr>
@@ -293,15 +1599,39 @@
         <w:pStyle w:val="ListParagraph"/>
         <w:numPr>
           <w:ilvl w:val="0"/>
-          <w:numId w:val="3"/>
-        </w:numPr>
-        <w:spacing w:after="0" w:line="240" w:lineRule="auto"/>
-        <w:rPr>
-          <w:rFonts w:ascii="Arial" w:eastAsia="Times New Roman" w:hAnsi="Arial" w:cs="Arial"/>
-          <w:sz w:val="24"/>
-          <w:szCs w:val="24"/>
-        </w:rPr>
-      </w:pPr>
+          <w:numId w:val="1"/>
+        </w:numPr>
+        <w:spacing w:after="0" w:line="240" w:lineRule="auto"/>
+        <w:rPr>
+          <w:rFonts w:ascii="Arial" w:hAnsi="Arial" w:cs="Arial"/>
+          <w:sz w:val="24"/>
+          <w:szCs w:val="24"/>
+        </w:rPr>
+      </w:pPr>
+      <w:r>
+        <w:rPr>
+          <w:rFonts w:ascii="Arial" w:hAnsi="Arial" w:cs="Arial"/>
+          <w:sz w:val="24"/>
+          <w:szCs w:val="24"/>
+        </w:rPr>
+        <w:t>Learn about nuclear energy and chain reactions at</w:t>
+      </w:r>
+      <w:r>
+        <w:rPr>
+          <w:rFonts w:ascii="Arial" w:hAnsi="Arial" w:cs="Arial"/>
+          <w:sz w:val="24"/>
+          <w:szCs w:val="24"/>
+        </w:rPr>
+        <w:t xml:space="preserve"> the </w:t>
+      </w:r>
+      <w:r>
+        <w:rPr>
+          <w:rFonts w:ascii="Arial" w:hAnsi="Arial" w:cs="Arial"/>
+          <w:sz w:val="24"/>
+          <w:szCs w:val="24"/>
+        </w:rPr>
+        <w:t xml:space="preserve">Nuclear </w:t>
+      </w:r>
       <w:r>
         <w:rPr>
           <w:rFonts w:ascii="Arial" w:hAnsi="Arial" w:cs="Arial"/>
@@ -312,1119 +1642,11 @@
       </w:r>
       <w:r>
         <w:rPr>
-          <w:rFonts w:ascii="Arial" w:eastAsia="Times New Roman" w:hAnsi="Arial" w:cs="Arial"/>
-          <w:sz w:val="24"/>
-          <w:szCs w:val="24"/>
-        </w:rPr>
-        <w:t>xperience the force of high wind speeds, up to 97.2 km/h with the Hurricane simulator</w:t>
-      </w:r>
-    </w:p>
-    <w:p>
-      <w:pPr>
-        <w:pStyle w:val="ListParagraph"/>
-        <w:numPr>
-          <w:ilvl w:val="0"/>
-          <w:numId w:val="3"/>
-        </w:numPr>
-        <w:spacing w:after="0" w:line="240" w:lineRule="auto"/>
-        <w:rPr>
-          <w:rFonts w:ascii="Arial" w:hAnsi="Arial" w:cs="Arial"/>
-          <w:sz w:val="24"/>
-          <w:szCs w:val="24"/>
-        </w:rPr>
-      </w:pPr>
-      <w:r>
-        <w:rPr>
-          <w:rFonts w:ascii="Arial" w:hAnsi="Arial" w:cs="Arial"/>
-          <w:sz w:val="24"/>
-          <w:szCs w:val="24"/>
-        </w:rPr>
-        <w:t>Discover the power of water at the Hydro Wall and Pelton Water Wheel</w:t>
-      </w:r>
-    </w:p>
-    <w:p>
-      <w:pPr>
-        <w:pStyle w:val="ListParagraph"/>
-        <w:numPr>
-          <w:ilvl w:val="0"/>
-          <w:numId w:val="3"/>
-        </w:numPr>
-        <w:spacing w:after="0" w:line="240" w:lineRule="auto"/>
-        <w:rPr>
-          <w:rFonts w:ascii="Arial" w:eastAsia="Times New Roman" w:hAnsi="Arial" w:cs="Arial"/>
-          <w:sz w:val="24"/>
-          <w:szCs w:val="24"/>
-        </w:rPr>
-      </w:pPr>
-      <w:r>
-        <w:rPr>
-          <w:rFonts w:ascii="Arial" w:hAnsi="Arial" w:cs="Arial"/>
-          <w:sz w:val="24"/>
-          <w:szCs w:val="24"/>
-        </w:rPr>
-        <w:t>Learn about various forms of power at the Fundamentals Wall</w:t>
-      </w:r>
-    </w:p>
-    <w:p>
-      <w:pPr>
-        <w:pStyle w:val="ListParagraph"/>
-        <w:numPr>
-          <w:ilvl w:val="0"/>
-          <w:numId w:val="3"/>
-        </w:numPr>
-        <w:spacing w:after="0" w:line="240" w:lineRule="auto"/>
-        <w:rPr>
-          <w:rFonts w:ascii="Arial" w:hAnsi="Arial" w:cs="Arial"/>
-          <w:sz w:val="24"/>
-          <w:szCs w:val="24"/>
-        </w:rPr>
-      </w:pPr>
-      <w:r>
-        <w:rPr>
-          <w:rFonts w:ascii="Arial" w:hAnsi="Arial" w:cs="Arial"/>
-          <w:sz w:val="24"/>
-          <w:szCs w:val="24"/>
-        </w:rPr>
-        <w:t>Take the lift up to Floor 3</w:t>
-      </w:r>
-    </w:p>
-    <w:p>
-      <w:pPr>
-        <w:pStyle w:val="ListParagraph"/>
-        <w:numPr>
-          <w:ilvl w:val="0"/>
-          <w:numId w:val="3"/>
-        </w:numPr>
-        <w:spacing w:after="0" w:line="240" w:lineRule="auto"/>
-        <w:rPr>
-          <w:rFonts w:ascii="Arial" w:eastAsia="Times New Roman" w:hAnsi="Arial" w:cs="Arial"/>
-          <w:sz w:val="24"/>
-          <w:szCs w:val="24"/>
-        </w:rPr>
-      </w:pPr>
-      <w:r>
-        <w:rPr>
-          <w:rFonts w:ascii="Arial" w:eastAsia="Times New Roman" w:hAnsi="Arial" w:cs="Arial"/>
-          <w:sz w:val="24"/>
-          <w:szCs w:val="24"/>
-        </w:rPr>
-        <w:t xml:space="preserve">Learn about the touch sensory map of your brain </w:t>
-      </w:r>
-      <w:r>
-        <w:rPr>
-          <w:rFonts w:ascii="Arial" w:eastAsia="Times New Roman" w:hAnsi="Arial" w:cs="Arial"/>
-          <w:sz w:val="24"/>
-          <w:szCs w:val="24"/>
-        </w:rPr>
-        <w:t xml:space="preserve">at </w:t>
-      </w:r>
-      <w:r>
-        <w:rPr>
-          <w:rFonts w:ascii="Arial" w:eastAsia="Times New Roman" w:hAnsi="Arial" w:cs="Arial"/>
-          <w:sz w:val="24"/>
-          <w:szCs w:val="24"/>
-        </w:rPr>
-        <w:t xml:space="preserve">Sensory </w:t>
-      </w:r>
-      <w:r>
-        <w:rPr>
-          <w:rFonts w:ascii="Arial" w:eastAsia="Times New Roman" w:hAnsi="Arial" w:cs="Arial"/>
-          <w:sz w:val="24"/>
-          <w:szCs w:val="24"/>
-        </w:rPr>
-        <w:t>H</w:t>
-      </w:r>
-      <w:r>
-        <w:rPr>
-          <w:rFonts w:ascii="Arial" w:eastAsia="Times New Roman" w:hAnsi="Arial" w:cs="Arial"/>
-          <w:sz w:val="24"/>
-          <w:szCs w:val="24"/>
-        </w:rPr>
-        <w:t>omunculus</w:t>
-      </w:r>
-    </w:p>
-    <w:p>
-      <w:pPr>
-        <w:pStyle w:val="ListParagraph"/>
-        <w:numPr>
-          <w:ilvl w:val="0"/>
-          <w:numId w:val="3"/>
-        </w:numPr>
-        <w:spacing w:after="0" w:line="240" w:lineRule="auto"/>
-        <w:rPr>
-          <w:rFonts w:ascii="Arial" w:eastAsia="Times New Roman" w:hAnsi="Arial" w:cs="Arial"/>
-          <w:sz w:val="24"/>
-          <w:szCs w:val="24"/>
-        </w:rPr>
-      </w:pPr>
-      <w:r>
-        <w:rPr>
-          <w:rFonts w:ascii="Arial" w:eastAsia="Times New Roman" w:hAnsi="Arial" w:cs="Arial"/>
-          <w:sz w:val="24"/>
-          <w:szCs w:val="24"/>
-        </w:rPr>
-        <w:t xml:space="preserve">Explore your bodies at the </w:t>
-      </w:r>
-      <w:r>
-        <w:rPr>
-          <w:rFonts w:ascii="Arial" w:eastAsia="Times New Roman" w:hAnsi="Arial" w:cs="Arial"/>
-          <w:sz w:val="24"/>
-          <w:szCs w:val="24"/>
-        </w:rPr>
-        <w:t xml:space="preserve">Sensory </w:t>
-      </w:r>
-      <w:r>
-        <w:rPr>
-          <w:rFonts w:ascii="Arial" w:eastAsia="Times New Roman" w:hAnsi="Arial" w:cs="Arial"/>
-          <w:sz w:val="24"/>
-          <w:szCs w:val="24"/>
-        </w:rPr>
-        <w:t>W</w:t>
-      </w:r>
-      <w:r>
-        <w:rPr>
-          <w:rFonts w:ascii="Arial" w:eastAsia="Times New Roman" w:hAnsi="Arial" w:cs="Arial"/>
-          <w:sz w:val="24"/>
-          <w:szCs w:val="24"/>
-        </w:rPr>
-        <w:t>alls</w:t>
-      </w:r>
-    </w:p>
-    <w:p>
-      <w:pPr>
-        <w:pStyle w:val="ListParagraph"/>
-        <w:numPr>
-          <w:ilvl w:val="0"/>
-          <w:numId w:val="3"/>
-        </w:numPr>
-        <w:spacing w:after="0" w:line="240" w:lineRule="auto"/>
-        <w:rPr>
-          <w:rFonts w:ascii="Arial" w:eastAsia="Times New Roman" w:hAnsi="Arial" w:cs="Arial"/>
-          <w:sz w:val="24"/>
-          <w:szCs w:val="24"/>
-        </w:rPr>
-      </w:pPr>
-      <w:r>
-        <w:rPr>
-          <w:rFonts w:ascii="Arial" w:eastAsia="Times New Roman" w:hAnsi="Arial" w:cs="Arial"/>
-          <w:sz w:val="24"/>
-          <w:szCs w:val="24"/>
-        </w:rPr>
-        <w:t>Compete with a buddy to find out who can be the most relaxed at the ‘Whose Brain Is More Relaxed?’ exhibit</w:t>
-      </w:r>
-    </w:p>
-    <w:p>
-      <w:pPr>
-        <w:pStyle w:val="ListParagraph"/>
-        <w:numPr>
-          <w:ilvl w:val="0"/>
-          <w:numId w:val="3"/>
-        </w:numPr>
-        <w:spacing w:after="0" w:line="240" w:lineRule="auto"/>
-        <w:rPr>
-          <w:rFonts w:ascii="Arial" w:eastAsia="Times New Roman" w:hAnsi="Arial" w:cs="Arial"/>
-          <w:sz w:val="24"/>
-          <w:szCs w:val="24"/>
-        </w:rPr>
-      </w:pPr>
-      <w:r>
-        <w:rPr>
-          <w:rFonts w:ascii="Arial" w:eastAsia="Times New Roman" w:hAnsi="Arial" w:cs="Arial"/>
-          <w:sz w:val="24"/>
-          <w:szCs w:val="24"/>
-        </w:rPr>
-        <w:t>Take the lift back down to Floor 1</w:t>
-      </w:r>
-    </w:p>
-    <w:p>
-      <w:pPr>
-        <w:pStyle w:val="ListParagraph"/>
-        <w:numPr>
-          <w:ilvl w:val="0"/>
-          <w:numId w:val="3"/>
-        </w:numPr>
-        <w:spacing w:after="0" w:line="240" w:lineRule="auto"/>
-        <w:rPr>
-          <w:rFonts w:ascii="Arial" w:eastAsia="Times New Roman" w:hAnsi="Arial" w:cs="Arial"/>
-          <w:sz w:val="24"/>
-          <w:szCs w:val="24"/>
-        </w:rPr>
-      </w:pPr>
-      <w:r>
-        <w:rPr>
-          <w:rFonts w:ascii="Arial" w:eastAsia="Times New Roman" w:hAnsi="Arial" w:cs="Arial"/>
-          <w:sz w:val="24"/>
-          <w:szCs w:val="24"/>
-        </w:rPr>
-        <w:t>Visit the shop</w:t>
-      </w:r>
-    </w:p>
-    <w:p>
-      <w:pPr>
-        <w:pStyle w:val="ListParagraph"/>
-        <w:spacing w:after="0" w:line="240" w:lineRule="auto"/>
-        <w:rPr>
-          <w:rFonts w:ascii="Arial" w:hAnsi="Arial" w:cs="Arial"/>
-          <w:sz w:val="24"/>
-          <w:szCs w:val="24"/>
-        </w:rPr>
-      </w:pPr>
-    </w:p>
-    <w:p>
-      <w:pPr>
-        <w:spacing w:after="0" w:line="240" w:lineRule="auto"/>
-        <w:jc w:val="center"/>
-        <w:rPr>
-          <w:rFonts w:ascii="Arial" w:hAnsi="Arial" w:cs="Arial"/>
-          <w:sz w:val="24"/>
-          <w:szCs w:val="24"/>
-        </w:rPr>
-      </w:pPr>
-    </w:p>
-    <w:p>
-      <w:pPr>
-        <w:spacing w:after="0" w:line="240" w:lineRule="auto"/>
-        <w:rPr>
-          <w:rFonts w:ascii="Arial" w:hAnsi="Arial" w:cs="Arial"/>
-          <w:sz w:val="24"/>
-          <w:szCs w:val="24"/>
-        </w:rPr>
-      </w:pPr>
-      <w:r>
-        <w:rPr>
-          <w:rFonts w:ascii="Arial" w:hAnsi="Arial" w:cs="Arial"/>
-          <w:sz w:val="24"/>
-          <w:szCs w:val="24"/>
-        </w:rPr>
-        <w:t>Hearing Impairment</w:t>
-      </w:r>
-    </w:p>
-    <w:p>
-      <w:pPr>
-        <w:pStyle w:val="ListParagraph"/>
-        <w:numPr>
-          <w:ilvl w:val="0"/>
-          <w:numId w:val="4"/>
-        </w:numPr>
-        <w:spacing w:after="0" w:line="240" w:lineRule="auto"/>
-        <w:rPr>
-          <w:rFonts w:ascii="Arial" w:hAnsi="Arial" w:cs="Arial"/>
-          <w:sz w:val="24"/>
-          <w:szCs w:val="24"/>
-        </w:rPr>
-      </w:pPr>
-      <w:r>
-        <w:rPr>
-          <w:rFonts w:ascii="Arial" w:hAnsi="Arial" w:cs="Arial"/>
-          <w:sz w:val="24"/>
-          <w:szCs w:val="24"/>
-        </w:rPr>
-        <w:t xml:space="preserve">Go to the </w:t>
-      </w:r>
-      <w:r>
-        <w:rPr>
-          <w:rFonts w:ascii="Arial" w:hAnsi="Arial" w:cs="Arial"/>
-          <w:sz w:val="24"/>
-          <w:szCs w:val="24"/>
-        </w:rPr>
-        <w:t xml:space="preserve">Ticket Desk to </w:t>
-      </w:r>
-      <w:r>
-        <w:rPr>
-          <w:rFonts w:ascii="Arial" w:hAnsi="Arial" w:cs="Arial"/>
-          <w:sz w:val="24"/>
-          <w:szCs w:val="24"/>
-        </w:rPr>
-        <w:t>get your ticket</w:t>
-      </w:r>
-    </w:p>
-    <w:p>
-      <w:pPr>
-        <w:pStyle w:val="ListParagraph"/>
-        <w:numPr>
-          <w:ilvl w:val="0"/>
-          <w:numId w:val="5"/>
-        </w:numPr>
-        <w:spacing w:after="0" w:line="240" w:lineRule="auto"/>
-        <w:rPr>
-          <w:rFonts w:ascii="Arial" w:hAnsi="Arial" w:cs="Arial"/>
-          <w:sz w:val="24"/>
-          <w:szCs w:val="24"/>
-        </w:rPr>
-      </w:pPr>
-      <w:r>
-        <w:rPr>
-          <w:rFonts w:ascii="Arial" w:hAnsi="Arial" w:cs="Arial"/>
-          <w:sz w:val="24"/>
-          <w:szCs w:val="24"/>
-        </w:rPr>
-        <w:t>Remember to present your access card at the ticket desk</w:t>
-      </w:r>
-    </w:p>
-    <w:p>
-      <w:pPr>
-        <w:pStyle w:val="ListParagraph"/>
-        <w:numPr>
-          <w:ilvl w:val="0"/>
-          <w:numId w:val="5"/>
-        </w:numPr>
-        <w:spacing w:after="0" w:line="240" w:lineRule="auto"/>
-        <w:rPr>
-          <w:rFonts w:ascii="Arial" w:hAnsi="Arial" w:cs="Arial"/>
-          <w:sz w:val="24"/>
-          <w:szCs w:val="24"/>
-        </w:rPr>
-      </w:pPr>
-      <w:r>
-        <w:rPr>
-          <w:rFonts w:ascii="Arial" w:hAnsi="Arial" w:cs="Arial"/>
-          <w:sz w:val="24"/>
-          <w:szCs w:val="24"/>
-          <w:shd w:val="clear" w:color="auto" w:fill="FFFFFF"/>
-        </w:rPr>
-        <w:t xml:space="preserve">Induction </w:t>
-      </w:r>
-      <w:r>
-        <w:rPr>
-          <w:rFonts w:ascii="Arial" w:hAnsi="Arial" w:cs="Arial"/>
-          <w:sz w:val="24"/>
-          <w:szCs w:val="24"/>
-          <w:shd w:val="clear" w:color="auto" w:fill="FFFFFF"/>
-        </w:rPr>
-        <w:t>loops are available at the Front Desk (but also the IMAX Theatre, Auditorium and Science Show Theatre)</w:t>
-      </w:r>
-    </w:p>
-    <w:p>
-      <w:pPr>
-        <w:pStyle w:val="ListParagraph"/>
-        <w:numPr>
-          <w:ilvl w:val="0"/>
-          <w:numId w:val="5"/>
-        </w:numPr>
-        <w:spacing w:after="0" w:line="240" w:lineRule="auto"/>
-        <w:rPr>
-          <w:rFonts w:ascii="Arial" w:hAnsi="Arial" w:cs="Arial"/>
-          <w:sz w:val="24"/>
-          <w:szCs w:val="24"/>
-        </w:rPr>
-      </w:pPr>
-      <w:r>
-        <w:rPr>
-          <w:rFonts w:ascii="Arial" w:hAnsi="Arial" w:cs="Arial"/>
-          <w:sz w:val="24"/>
-          <w:szCs w:val="24"/>
-          <w:shd w:val="clear" w:color="auto" w:fill="FFFFFF"/>
-        </w:rPr>
-        <w:t>If you would like to attend any events happening in either of these places, feel free to either collect the induction loops at the Front Desk or at either of the aforementioned places</w:t>
-      </w:r>
-    </w:p>
-    <w:p>
-      <w:pPr>
-        <w:pStyle w:val="ListParagraph"/>
-        <w:numPr>
-          <w:ilvl w:val="0"/>
-          <w:numId w:val="5"/>
-        </w:numPr>
-        <w:spacing w:after="0" w:line="240" w:lineRule="auto"/>
-        <w:rPr>
-          <w:rFonts w:ascii="Arial" w:hAnsi="Arial" w:cs="Arial"/>
-          <w:sz w:val="24"/>
-          <w:szCs w:val="24"/>
-        </w:rPr>
-      </w:pPr>
-      <w:r>
-        <w:rPr>
-          <w:rFonts w:ascii="Arial" w:hAnsi="Arial" w:cs="Arial"/>
-          <w:sz w:val="24"/>
-          <w:szCs w:val="24"/>
-          <w:shd w:val="clear" w:color="auto" w:fill="FFFFFF"/>
-        </w:rPr>
-        <w:t>Please switch Hearing Aids to the ‘T’ position to use this facility</w:t>
-      </w:r>
-    </w:p>
-    <w:p>
-      <w:pPr>
-        <w:pStyle w:val="ListParagraph"/>
-        <w:numPr>
-          <w:ilvl w:val="0"/>
-          <w:numId w:val="4"/>
-        </w:numPr>
-        <w:spacing w:after="0" w:line="240" w:lineRule="auto"/>
-        <w:rPr>
-          <w:rFonts w:ascii="Arial" w:hAnsi="Arial" w:cs="Arial"/>
-          <w:sz w:val="24"/>
-          <w:szCs w:val="24"/>
-        </w:rPr>
-      </w:pPr>
-      <w:r>
-        <w:rPr>
-          <w:rFonts w:ascii="Arial" w:hAnsi="Arial" w:cs="Arial"/>
-          <w:sz w:val="24"/>
-          <w:szCs w:val="24"/>
-        </w:rPr>
-        <w:t xml:space="preserve">Visit the </w:t>
-      </w:r>
-      <w:r>
-        <w:rPr>
-          <w:rFonts w:ascii="Arial" w:hAnsi="Arial" w:cs="Arial"/>
-          <w:sz w:val="24"/>
-          <w:szCs w:val="24"/>
-        </w:rPr>
-        <w:t>over 30 double decker buses</w:t>
-      </w:r>
-      <w:r>
-        <w:rPr>
-          <w:rFonts w:ascii="Arial" w:hAnsi="Arial" w:cs="Arial"/>
-          <w:sz w:val="24"/>
-          <w:szCs w:val="24"/>
-        </w:rPr>
-        <w:t xml:space="preserve"> tall</w:t>
-      </w:r>
-      <w:r>
-        <w:rPr>
-          <w:rFonts w:ascii="Arial" w:hAnsi="Arial" w:cs="Arial"/>
-          <w:sz w:val="24"/>
-          <w:szCs w:val="24"/>
-        </w:rPr>
-        <w:t>, rotating</w:t>
-      </w:r>
-      <w:r>
-        <w:rPr>
-          <w:rFonts w:ascii="Arial" w:hAnsi="Arial" w:cs="Arial"/>
-          <w:sz w:val="24"/>
-          <w:szCs w:val="24"/>
-        </w:rPr>
-        <w:t xml:space="preserve"> Glasgow Tower and take in</w:t>
-      </w:r>
-      <w:r>
-        <w:rPr>
-          <w:rFonts w:ascii="Arial" w:hAnsi="Arial" w:cs="Arial"/>
-          <w:sz w:val="24"/>
-          <w:szCs w:val="24"/>
-        </w:rPr>
-        <w:t xml:space="preserve"> the</w:t>
-      </w:r>
-      <w:r>
-        <w:rPr>
-          <w:rFonts w:ascii="Arial" w:hAnsi="Arial" w:cs="Arial"/>
-          <w:sz w:val="24"/>
-          <w:szCs w:val="24"/>
-        </w:rPr>
-        <w:t xml:space="preserve"> breathtaking </w:t>
-      </w:r>
-      <w:r>
-        <w:rPr>
-          <w:rFonts w:ascii="Arial" w:hAnsi="Arial" w:cs="Arial"/>
-          <w:sz w:val="24"/>
-          <w:szCs w:val="24"/>
-        </w:rPr>
-        <w:t>360</w:t>
-      </w:r>
-      <w:r>
-        <w:rPr>
-          <w:rFonts w:ascii="Arial" w:hAnsi="Arial" w:cs="Arial"/>
-          <w:sz w:val="24"/>
-          <w:szCs w:val="24"/>
-          <w:shd w:val="clear" w:color="auto" w:fill="FFFFFF"/>
-        </w:rPr>
-        <w:t xml:space="preserve">° </w:t>
-      </w:r>
-      <w:r>
-        <w:rPr>
-          <w:rFonts w:ascii="Arial" w:hAnsi="Arial" w:cs="Arial"/>
-          <w:sz w:val="24"/>
-          <w:szCs w:val="24"/>
-        </w:rPr>
-        <w:t>view of Glasgow</w:t>
-      </w:r>
-    </w:p>
-    <w:p>
-      <w:pPr>
-        <w:pStyle w:val="ListParagraph"/>
-        <w:numPr>
-          <w:ilvl w:val="0"/>
-          <w:numId w:val="9"/>
-        </w:numPr>
-        <w:spacing w:after="0" w:line="240" w:lineRule="auto"/>
-        <w:rPr>
-          <w:rFonts w:ascii="Arial" w:hAnsi="Arial" w:cs="Arial"/>
-          <w:sz w:val="24"/>
-          <w:szCs w:val="24"/>
-        </w:rPr>
-      </w:pPr>
-      <w:r>
-        <w:rPr>
-          <w:rFonts w:ascii="Arial" w:hAnsi="Arial" w:cs="Arial"/>
-          <w:sz w:val="24"/>
-          <w:szCs w:val="24"/>
-          <w:shd w:val="clear" w:color="auto" w:fill="FFFFFF"/>
-        </w:rPr>
-        <w:t>Please check for opening status in advance of your visit as weather conditions can change quickly and as a result the tower may be closed for safety reasons</w:t>
-      </w:r>
-    </w:p>
-    <w:p>
-      <w:pPr>
-        <w:pStyle w:val="ListParagraph"/>
-        <w:numPr>
-          <w:ilvl w:val="0"/>
-          <w:numId w:val="4"/>
-        </w:numPr>
-        <w:spacing w:after="0" w:line="240" w:lineRule="auto"/>
-        <w:rPr>
-          <w:rFonts w:ascii="Arial" w:hAnsi="Arial" w:cs="Arial"/>
-          <w:sz w:val="24"/>
-          <w:szCs w:val="24"/>
-        </w:rPr>
-      </w:pPr>
-      <w:r>
-        <w:rPr>
-          <w:rFonts w:ascii="Arial" w:hAnsi="Arial" w:cs="Arial"/>
-          <w:sz w:val="24"/>
-          <w:szCs w:val="24"/>
-        </w:rPr>
-        <w:t>Take the lift up to Floor 1</w:t>
-      </w:r>
-    </w:p>
-    <w:p>
-      <w:pPr>
-        <w:pStyle w:val="ListParagraph"/>
-        <w:numPr>
-          <w:ilvl w:val="0"/>
-          <w:numId w:val="4"/>
-        </w:numPr>
-        <w:spacing w:after="0" w:line="240" w:lineRule="auto"/>
-        <w:rPr>
-          <w:rFonts w:ascii="Arial" w:hAnsi="Arial" w:cs="Arial"/>
-          <w:sz w:val="24"/>
-          <w:szCs w:val="24"/>
-        </w:rPr>
-      </w:pPr>
-      <w:r>
-        <w:rPr>
-          <w:rFonts w:ascii="Arial" w:hAnsi="Arial" w:cs="Arial"/>
-          <w:sz w:val="24"/>
-          <w:szCs w:val="24"/>
-        </w:rPr>
-        <w:t>Visit the Planetarium to learn about</w:t>
-      </w:r>
-      <w:r>
-        <w:rPr>
-          <w:rFonts w:ascii="Arial" w:hAnsi="Arial" w:cs="Arial"/>
-          <w:sz w:val="24"/>
-          <w:szCs w:val="24"/>
-        </w:rPr>
-        <w:t xml:space="preserve"> the cool realms of</w:t>
-      </w:r>
-      <w:r>
-        <w:rPr>
-          <w:rFonts w:ascii="Arial" w:hAnsi="Arial" w:cs="Arial"/>
-          <w:sz w:val="24"/>
-          <w:szCs w:val="24"/>
-        </w:rPr>
-        <w:t xml:space="preserve"> space</w:t>
-      </w:r>
-    </w:p>
-    <w:p>
-      <w:pPr>
-        <w:pStyle w:val="ListParagraph"/>
-        <w:numPr>
-          <w:ilvl w:val="0"/>
-          <w:numId w:val="4"/>
-        </w:numPr>
-        <w:spacing w:after="0" w:line="240" w:lineRule="auto"/>
-        <w:rPr>
-          <w:rFonts w:ascii="Arial" w:hAnsi="Arial" w:cs="Arial"/>
-          <w:sz w:val="24"/>
-          <w:szCs w:val="24"/>
-        </w:rPr>
-      </w:pPr>
-      <w:r>
-        <w:rPr>
-          <w:rFonts w:ascii="Arial" w:hAnsi="Arial" w:cs="Arial"/>
-          <w:sz w:val="24"/>
-          <w:szCs w:val="24"/>
-        </w:rPr>
-        <w:t>Walk through</w:t>
-      </w:r>
-      <w:r>
-        <w:rPr>
-          <w:rFonts w:ascii="Arial" w:hAnsi="Arial" w:cs="Arial"/>
-          <w:sz w:val="24"/>
-          <w:szCs w:val="24"/>
-        </w:rPr>
-        <w:t xml:space="preserve"> The Hive area surrounding the Science Show Theatre</w:t>
-      </w:r>
-      <w:r>
-        <w:rPr>
-          <w:rFonts w:ascii="Arial" w:hAnsi="Arial" w:cs="Arial"/>
-          <w:sz w:val="24"/>
-          <w:szCs w:val="24"/>
-        </w:rPr>
-        <w:t>, making sure you don’t miss Balancing Beach Ball in Explore and Discover – can you get the ball through the two rings?</w:t>
-      </w:r>
-    </w:p>
-    <w:p>
-      <w:pPr>
-        <w:pStyle w:val="ListParagraph"/>
-        <w:numPr>
-          <w:ilvl w:val="0"/>
-          <w:numId w:val="4"/>
-        </w:numPr>
-        <w:spacing w:after="0" w:line="240" w:lineRule="auto"/>
-        <w:rPr>
-          <w:rFonts w:ascii="Arial" w:hAnsi="Arial" w:cs="Arial"/>
-          <w:sz w:val="24"/>
-          <w:szCs w:val="24"/>
-        </w:rPr>
-      </w:pPr>
-      <w:r>
-        <w:rPr>
-          <w:rFonts w:ascii="Arial" w:hAnsi="Arial" w:cs="Arial"/>
-          <w:sz w:val="24"/>
-          <w:szCs w:val="24"/>
-        </w:rPr>
-        <w:t>Walk around, m</w:t>
-      </w:r>
-      <w:r>
-        <w:rPr>
-          <w:rFonts w:ascii="Arial" w:hAnsi="Arial" w:cs="Arial"/>
-          <w:sz w:val="24"/>
-          <w:szCs w:val="24"/>
-        </w:rPr>
-        <w:t>aking sure you don’t miss</w:t>
-      </w:r>
-      <w:r>
-        <w:rPr>
-          <w:rFonts w:ascii="Arial" w:hAnsi="Arial" w:cs="Arial"/>
-          <w:sz w:val="24"/>
-          <w:szCs w:val="24"/>
-        </w:rPr>
-        <w:t xml:space="preserve"> the</w:t>
-      </w:r>
-      <w:r>
-        <w:rPr>
-          <w:rFonts w:ascii="Arial" w:hAnsi="Arial" w:cs="Arial"/>
-          <w:sz w:val="24"/>
-          <w:szCs w:val="24"/>
-        </w:rPr>
-        <w:t xml:space="preserve"> </w:t>
-      </w:r>
-      <w:proofErr w:type="spellStart"/>
-      <w:r>
-        <w:rPr>
-          <w:rFonts w:ascii="Arial" w:hAnsi="Arial" w:cs="Arial"/>
-          <w:sz w:val="24"/>
-          <w:szCs w:val="24"/>
-        </w:rPr>
-        <w:t>Holophonic</w:t>
-      </w:r>
-      <w:proofErr w:type="spellEnd"/>
-      <w:r>
-        <w:rPr>
-          <w:rFonts w:ascii="Arial" w:hAnsi="Arial" w:cs="Arial"/>
-          <w:sz w:val="24"/>
-          <w:szCs w:val="24"/>
-        </w:rPr>
-        <w:t xml:space="preserve"> Sound and Room </w:t>
-      </w:r>
-      <w:proofErr w:type="gramStart"/>
-      <w:r>
-        <w:rPr>
-          <w:rFonts w:ascii="Arial" w:hAnsi="Arial" w:cs="Arial"/>
-          <w:sz w:val="24"/>
-          <w:szCs w:val="24"/>
-        </w:rPr>
-        <w:t>On</w:t>
-      </w:r>
-      <w:proofErr w:type="gramEnd"/>
-      <w:r>
-        <w:rPr>
-          <w:rFonts w:ascii="Arial" w:hAnsi="Arial" w:cs="Arial"/>
-          <w:sz w:val="24"/>
-          <w:szCs w:val="24"/>
-        </w:rPr>
-        <w:t xml:space="preserve"> </w:t>
-      </w:r>
-      <w:r>
-        <w:rPr>
-          <w:rFonts w:ascii="Arial" w:hAnsi="Arial" w:cs="Arial"/>
-          <w:sz w:val="24"/>
-          <w:szCs w:val="24"/>
-        </w:rPr>
-        <w:t>Its</w:t>
-      </w:r>
-      <w:r>
-        <w:rPr>
-          <w:rFonts w:ascii="Arial" w:hAnsi="Arial" w:cs="Arial"/>
-          <w:sz w:val="24"/>
-          <w:szCs w:val="24"/>
-        </w:rPr>
-        <w:t xml:space="preserve"> Side exhibits in A Question of Perception</w:t>
-      </w:r>
-      <w:r>
-        <w:rPr>
-          <w:rFonts w:ascii="Arial" w:hAnsi="Arial" w:cs="Arial"/>
-          <w:sz w:val="24"/>
-          <w:szCs w:val="24"/>
-        </w:rPr>
-        <w:t>, where you get to guess where the sound is coming from and defy gravity</w:t>
-      </w:r>
-    </w:p>
-    <w:p>
-      <w:pPr>
-        <w:pStyle w:val="ListParagraph"/>
-        <w:numPr>
-          <w:ilvl w:val="0"/>
-          <w:numId w:val="4"/>
-        </w:numPr>
-        <w:spacing w:after="0" w:line="240" w:lineRule="auto"/>
-        <w:rPr>
-          <w:rFonts w:ascii="Arial" w:hAnsi="Arial" w:cs="Arial"/>
-          <w:sz w:val="24"/>
-          <w:szCs w:val="24"/>
-        </w:rPr>
-      </w:pPr>
-      <w:r>
-        <w:rPr>
-          <w:rFonts w:ascii="Arial" w:hAnsi="Arial" w:cs="Arial"/>
-          <w:sz w:val="24"/>
-          <w:szCs w:val="24"/>
-        </w:rPr>
-        <w:t>Take the lift up to Floor 2</w:t>
-      </w:r>
-    </w:p>
-    <w:p>
-      <w:pPr>
-        <w:pStyle w:val="ListParagraph"/>
-        <w:numPr>
-          <w:ilvl w:val="0"/>
-          <w:numId w:val="4"/>
-        </w:numPr>
-        <w:spacing w:after="0" w:line="240" w:lineRule="auto"/>
-        <w:rPr>
-          <w:rFonts w:ascii="Arial" w:eastAsia="Times New Roman" w:hAnsi="Arial" w:cs="Arial"/>
-          <w:sz w:val="24"/>
-          <w:szCs w:val="24"/>
-        </w:rPr>
-      </w:pPr>
-      <w:r>
-        <w:rPr>
-          <w:rFonts w:ascii="Arial" w:hAnsi="Arial" w:cs="Arial"/>
-          <w:sz w:val="24"/>
-          <w:szCs w:val="24"/>
-        </w:rPr>
-        <w:t>E</w:t>
-      </w:r>
-      <w:r>
-        <w:rPr>
-          <w:rFonts w:ascii="Arial" w:eastAsia="Times New Roman" w:hAnsi="Arial" w:cs="Arial"/>
-          <w:sz w:val="24"/>
-          <w:szCs w:val="24"/>
-        </w:rPr>
-        <w:t>xperience the force of high wind speeds, up to 97.2 km/h</w:t>
-      </w:r>
-      <w:r>
-        <w:rPr>
-          <w:rFonts w:ascii="Arial" w:eastAsia="Times New Roman" w:hAnsi="Arial" w:cs="Arial"/>
-          <w:sz w:val="24"/>
-          <w:szCs w:val="24"/>
-        </w:rPr>
-        <w:t xml:space="preserve"> with the Hurricane simulator</w:t>
-      </w:r>
-    </w:p>
-    <w:p>
-      <w:pPr>
-        <w:pStyle w:val="ListParagraph"/>
-        <w:numPr>
-          <w:ilvl w:val="0"/>
-          <w:numId w:val="4"/>
-        </w:numPr>
-        <w:spacing w:after="0" w:line="240" w:lineRule="auto"/>
-        <w:rPr>
-          <w:rFonts w:ascii="Arial" w:hAnsi="Arial" w:cs="Arial"/>
-          <w:sz w:val="24"/>
-          <w:szCs w:val="24"/>
-        </w:rPr>
-      </w:pPr>
-      <w:r>
-        <w:rPr>
-          <w:rFonts w:ascii="Arial" w:hAnsi="Arial" w:cs="Arial"/>
-          <w:sz w:val="24"/>
-          <w:szCs w:val="24"/>
-        </w:rPr>
-        <w:lastRenderedPageBreak/>
-        <w:t>Discover the power of water at the Hydro Wall and Pelton Water Wheel</w:t>
-      </w:r>
-    </w:p>
-    <w:p>
-      <w:pPr>
-        <w:pStyle w:val="ListParagraph"/>
-        <w:numPr>
-          <w:ilvl w:val="0"/>
-          <w:numId w:val="4"/>
-        </w:numPr>
-        <w:spacing w:after="0" w:line="240" w:lineRule="auto"/>
-        <w:rPr>
-          <w:rFonts w:ascii="Arial" w:hAnsi="Arial" w:cs="Arial"/>
-          <w:sz w:val="24"/>
-          <w:szCs w:val="24"/>
-        </w:rPr>
-      </w:pPr>
-      <w:r>
-        <w:rPr>
-          <w:rFonts w:ascii="Arial" w:eastAsia="Times New Roman" w:hAnsi="Arial" w:cs="Arial"/>
-          <w:sz w:val="24"/>
-          <w:szCs w:val="24"/>
-        </w:rPr>
-        <w:t>See how you can turn kinetic energy into electrical energy by having a race at the full size Scalextric racetrack</w:t>
-      </w:r>
-    </w:p>
-    <w:p>
-      <w:pPr>
-        <w:pStyle w:val="ListParagraph"/>
-        <w:numPr>
-          <w:ilvl w:val="0"/>
-          <w:numId w:val="4"/>
-        </w:numPr>
-        <w:spacing w:after="0" w:line="240" w:lineRule="auto"/>
-        <w:rPr>
-          <w:rFonts w:ascii="Arial" w:hAnsi="Arial" w:cs="Arial"/>
-          <w:sz w:val="24"/>
-          <w:szCs w:val="24"/>
-        </w:rPr>
-      </w:pPr>
-      <w:r>
-        <w:rPr>
-          <w:rFonts w:ascii="Arial" w:hAnsi="Arial" w:cs="Arial"/>
-          <w:sz w:val="24"/>
-          <w:szCs w:val="24"/>
-        </w:rPr>
-        <w:t>Take the lift up to Floor 3</w:t>
-      </w:r>
-    </w:p>
-    <w:p>
-      <w:pPr>
-        <w:pStyle w:val="ListParagraph"/>
-        <w:numPr>
-          <w:ilvl w:val="0"/>
-          <w:numId w:val="4"/>
-        </w:numPr>
-        <w:spacing w:after="0" w:line="240" w:lineRule="auto"/>
-        <w:rPr>
-          <w:rFonts w:ascii="Arial" w:eastAsia="Times New Roman" w:hAnsi="Arial" w:cs="Arial"/>
-          <w:sz w:val="24"/>
-          <w:szCs w:val="24"/>
-        </w:rPr>
-      </w:pPr>
-      <w:r>
-        <w:rPr>
-          <w:rFonts w:ascii="Arial" w:eastAsia="Times New Roman" w:hAnsi="Arial" w:cs="Arial"/>
-          <w:sz w:val="24"/>
-          <w:szCs w:val="24"/>
-        </w:rPr>
-        <w:t>View and record images of your skin with the Bendy Micros</w:t>
-      </w:r>
-      <w:r>
-        <w:rPr>
-          <w:rFonts w:ascii="Arial" w:eastAsia="Times New Roman" w:hAnsi="Arial" w:cs="Arial"/>
-          <w:sz w:val="24"/>
-          <w:szCs w:val="24"/>
-        </w:rPr>
-        <w:t>c</w:t>
-      </w:r>
-      <w:r>
-        <w:rPr>
-          <w:rFonts w:ascii="Arial" w:eastAsia="Times New Roman" w:hAnsi="Arial" w:cs="Arial"/>
-          <w:sz w:val="24"/>
-          <w:szCs w:val="24"/>
-        </w:rPr>
-        <w:t>ope</w:t>
-      </w:r>
-    </w:p>
-    <w:p>
-      <w:pPr>
-        <w:pStyle w:val="ListParagraph"/>
-        <w:numPr>
-          <w:ilvl w:val="0"/>
-          <w:numId w:val="4"/>
-        </w:numPr>
-        <w:spacing w:after="0" w:line="240" w:lineRule="auto"/>
-        <w:rPr>
-          <w:rFonts w:ascii="Arial" w:eastAsia="Times New Roman" w:hAnsi="Arial" w:cs="Arial"/>
-          <w:sz w:val="24"/>
-          <w:szCs w:val="24"/>
-        </w:rPr>
-      </w:pPr>
-      <w:r>
-        <w:rPr>
-          <w:rFonts w:ascii="Arial" w:eastAsia="Times New Roman" w:hAnsi="Arial" w:cs="Arial"/>
-          <w:sz w:val="24"/>
-          <w:szCs w:val="24"/>
-        </w:rPr>
-        <w:t>Explore the inside of three humans with Virtual Autopsy</w:t>
-      </w:r>
-    </w:p>
-    <w:p>
-      <w:pPr>
-        <w:pStyle w:val="ListParagraph"/>
-        <w:numPr>
-          <w:ilvl w:val="0"/>
-          <w:numId w:val="4"/>
-        </w:numPr>
-        <w:spacing w:after="0" w:line="240" w:lineRule="auto"/>
-        <w:rPr>
-          <w:rFonts w:ascii="Arial" w:eastAsia="Times New Roman" w:hAnsi="Arial" w:cs="Arial"/>
-          <w:sz w:val="24"/>
-          <w:szCs w:val="24"/>
-        </w:rPr>
-      </w:pPr>
-      <w:r>
-        <w:rPr>
-          <w:rFonts w:ascii="Arial" w:eastAsia="Times New Roman" w:hAnsi="Arial" w:cs="Arial"/>
-          <w:sz w:val="24"/>
-          <w:szCs w:val="24"/>
-        </w:rPr>
-        <w:t>Find out ‘How Fast Can You Sprint?’ at the sprint track</w:t>
-      </w:r>
-    </w:p>
-    <w:p>
-      <w:pPr>
-        <w:pStyle w:val="ListParagraph"/>
-        <w:numPr>
-          <w:ilvl w:val="0"/>
-          <w:numId w:val="4"/>
-        </w:numPr>
-        <w:spacing w:after="0" w:line="240" w:lineRule="auto"/>
-        <w:rPr>
-          <w:rFonts w:ascii="Arial" w:eastAsia="Times New Roman" w:hAnsi="Arial" w:cs="Arial"/>
-          <w:sz w:val="24"/>
-          <w:szCs w:val="24"/>
-        </w:rPr>
-      </w:pPr>
-      <w:r>
-        <w:rPr>
-          <w:rFonts w:ascii="Arial" w:eastAsia="Times New Roman" w:hAnsi="Arial" w:cs="Arial"/>
-          <w:sz w:val="24"/>
-          <w:szCs w:val="24"/>
-        </w:rPr>
-        <w:t>Measure</w:t>
-      </w:r>
-      <w:r>
-        <w:rPr>
-          <w:rFonts w:ascii="Arial" w:eastAsia="Times New Roman" w:hAnsi="Arial" w:cs="Arial"/>
-          <w:sz w:val="24"/>
-          <w:szCs w:val="24"/>
-        </w:rPr>
-        <w:t xml:space="preserve"> and record the electricity of </w:t>
-      </w:r>
-      <w:r>
-        <w:rPr>
-          <w:rFonts w:ascii="Arial" w:eastAsia="Times New Roman" w:hAnsi="Arial" w:cs="Arial"/>
-          <w:sz w:val="24"/>
-          <w:szCs w:val="24"/>
-        </w:rPr>
-        <w:t>your</w:t>
-      </w:r>
-      <w:r>
-        <w:rPr>
-          <w:rFonts w:ascii="Arial" w:eastAsia="Times New Roman" w:hAnsi="Arial" w:cs="Arial"/>
-          <w:sz w:val="24"/>
-          <w:szCs w:val="24"/>
-        </w:rPr>
-        <w:t xml:space="preserve"> heart</w:t>
-      </w:r>
-      <w:r>
-        <w:rPr>
-          <w:rFonts w:ascii="Arial" w:eastAsia="Times New Roman" w:hAnsi="Arial" w:cs="Arial"/>
-          <w:sz w:val="24"/>
-          <w:szCs w:val="24"/>
-        </w:rPr>
-        <w:t xml:space="preserve"> at the Heart ECG exhibit</w:t>
-      </w:r>
-    </w:p>
-    <w:p>
-      <w:pPr>
-        <w:pStyle w:val="ListParagraph"/>
-        <w:numPr>
-          <w:ilvl w:val="0"/>
-          <w:numId w:val="4"/>
-        </w:numPr>
-        <w:spacing w:after="0" w:line="240" w:lineRule="auto"/>
-        <w:rPr>
-          <w:rFonts w:ascii="Arial" w:eastAsia="Times New Roman" w:hAnsi="Arial" w:cs="Arial"/>
-          <w:sz w:val="24"/>
-          <w:szCs w:val="24"/>
-        </w:rPr>
-      </w:pPr>
-      <w:r>
-        <w:rPr>
-          <w:rFonts w:ascii="Arial" w:eastAsia="Times New Roman" w:hAnsi="Arial" w:cs="Arial"/>
-          <w:sz w:val="24"/>
-          <w:szCs w:val="24"/>
-        </w:rPr>
-        <w:t>Take the lift back down to Floor 1</w:t>
-      </w:r>
-    </w:p>
-    <w:p>
-      <w:pPr>
-        <w:pStyle w:val="ListParagraph"/>
-        <w:numPr>
-          <w:ilvl w:val="0"/>
-          <w:numId w:val="4"/>
-        </w:numPr>
-        <w:spacing w:after="0" w:line="240" w:lineRule="auto"/>
-        <w:rPr>
-          <w:rFonts w:ascii="Arial" w:eastAsia="Times New Roman" w:hAnsi="Arial" w:cs="Arial"/>
-          <w:sz w:val="24"/>
-          <w:szCs w:val="24"/>
-        </w:rPr>
-      </w:pPr>
-      <w:r>
-        <w:rPr>
-          <w:rFonts w:ascii="Arial" w:eastAsia="Times New Roman" w:hAnsi="Arial" w:cs="Arial"/>
-          <w:sz w:val="24"/>
-          <w:szCs w:val="24"/>
-        </w:rPr>
-        <w:t>Visit the shop</w:t>
-      </w:r>
-    </w:p>
-    <w:p>
-      <w:pPr>
-        <w:spacing w:after="0" w:line="240" w:lineRule="auto"/>
-        <w:rPr>
-          <w:rFonts w:ascii="Arial" w:hAnsi="Arial" w:cs="Arial"/>
-          <w:sz w:val="24"/>
-          <w:szCs w:val="24"/>
-        </w:rPr>
-      </w:pPr>
-    </w:p>
-    <w:p>
-      <w:pPr>
-        <w:spacing w:after="0" w:line="240" w:lineRule="auto"/>
-        <w:ind w:left="720"/>
-        <w:rPr>
-          <w:rFonts w:ascii="Arial" w:hAnsi="Arial" w:cs="Arial"/>
-          <w:sz w:val="24"/>
-          <w:szCs w:val="24"/>
-        </w:rPr>
-      </w:pPr>
-    </w:p>
-    <w:p>
-      <w:pPr>
-        <w:spacing w:after="0" w:line="240" w:lineRule="auto"/>
-        <w:rPr>
-          <w:rFonts w:ascii="Arial" w:hAnsi="Arial" w:cs="Arial"/>
-          <w:sz w:val="24"/>
-          <w:szCs w:val="24"/>
-        </w:rPr>
-      </w:pPr>
-      <w:r>
-        <w:rPr>
-          <w:rFonts w:ascii="Arial" w:hAnsi="Arial" w:cs="Arial"/>
-          <w:sz w:val="24"/>
-          <w:szCs w:val="24"/>
-        </w:rPr>
-        <w:t>Physical Impairment</w:t>
+          <w:rFonts w:ascii="Arial" w:hAnsi="Arial" w:cs="Arial"/>
+          <w:sz w:val="24"/>
+          <w:szCs w:val="24"/>
+        </w:rPr>
+        <w:t>nergy area</w:t>
       </w:r>
     </w:p>
     <w:p>
@@ -1436,324 +1658,18 @@
         </w:numPr>
         <w:spacing w:after="0" w:line="240" w:lineRule="auto"/>
         <w:rPr>
-          <w:rFonts w:ascii="Arial" w:hAnsi="Arial" w:cs="Arial"/>
-          <w:sz w:val="24"/>
-          <w:szCs w:val="24"/>
-        </w:rPr>
-      </w:pPr>
-      <w:r>
-        <w:rPr>
-          <w:rFonts w:ascii="Arial" w:hAnsi="Arial" w:cs="Arial"/>
-          <w:sz w:val="24"/>
-          <w:szCs w:val="24"/>
-        </w:rPr>
-        <w:t>Go to the Ticket Desk to get your ticket</w:t>
-      </w:r>
-    </w:p>
-    <w:p>
-      <w:pPr>
-        <w:pStyle w:val="ListParagraph"/>
-        <w:numPr>
-          <w:ilvl w:val="0"/>
-          <w:numId w:val="8"/>
-        </w:numPr>
-        <w:spacing w:after="0" w:line="240" w:lineRule="auto"/>
-        <w:rPr>
-          <w:rFonts w:ascii="Arial" w:hAnsi="Arial" w:cs="Arial"/>
-          <w:sz w:val="24"/>
-          <w:szCs w:val="24"/>
-        </w:rPr>
-      </w:pPr>
-      <w:r>
-        <w:rPr>
-          <w:rFonts w:ascii="Arial" w:hAnsi="Arial" w:cs="Arial"/>
-          <w:sz w:val="24"/>
-          <w:szCs w:val="24"/>
-          <w:shd w:val="clear" w:color="auto" w:fill="FFFFFF"/>
-        </w:rPr>
-        <w:t>Wheelchairs are available from the Ticket Desk</w:t>
-      </w:r>
-    </w:p>
-    <w:p>
-      <w:pPr>
-        <w:pStyle w:val="ListParagraph"/>
-        <w:numPr>
-          <w:ilvl w:val="0"/>
-          <w:numId w:val="8"/>
-        </w:numPr>
-        <w:spacing w:after="0" w:line="240" w:lineRule="auto"/>
-        <w:rPr>
-          <w:rFonts w:ascii="Arial" w:hAnsi="Arial" w:cs="Arial"/>
-          <w:sz w:val="24"/>
-          <w:szCs w:val="24"/>
-        </w:rPr>
-      </w:pPr>
-      <w:r>
-        <w:rPr>
-          <w:rFonts w:ascii="Arial" w:hAnsi="Arial" w:cs="Arial"/>
-          <w:sz w:val="24"/>
-          <w:szCs w:val="24"/>
-          <w:shd w:val="clear" w:color="auto" w:fill="FFFFFF"/>
-        </w:rPr>
-        <w:t>Please ask a member of GSC staff if you require a manual wheelchair for the duration of your visit to the Centre</w:t>
-      </w:r>
-    </w:p>
-    <w:p>
-      <w:pPr>
-        <w:pStyle w:val="ListParagraph"/>
-        <w:numPr>
-          <w:ilvl w:val="0"/>
-          <w:numId w:val="8"/>
-        </w:numPr>
-        <w:spacing w:after="0" w:line="240" w:lineRule="auto"/>
-        <w:rPr>
-          <w:rFonts w:ascii="Arial" w:hAnsi="Arial" w:cs="Arial"/>
-          <w:sz w:val="24"/>
-          <w:szCs w:val="24"/>
-        </w:rPr>
-      </w:pPr>
-      <w:r>
-        <w:rPr>
-          <w:rFonts w:ascii="Arial" w:hAnsi="Arial" w:cs="Arial"/>
-          <w:sz w:val="24"/>
-          <w:szCs w:val="24"/>
-          <w:shd w:val="clear" w:color="auto" w:fill="FFFFFF"/>
-        </w:rPr>
-        <w:t>Please note this is available on a first come first serve basis</w:t>
-      </w:r>
-    </w:p>
-    <w:p>
-      <w:pPr>
-        <w:pStyle w:val="ListParagraph"/>
-        <w:numPr>
-          <w:ilvl w:val="0"/>
-          <w:numId w:val="1"/>
-        </w:numPr>
-        <w:spacing w:after="0" w:line="240" w:lineRule="auto"/>
-        <w:rPr>
-          <w:rFonts w:ascii="Arial" w:hAnsi="Arial" w:cs="Arial"/>
-          <w:sz w:val="24"/>
-          <w:szCs w:val="24"/>
-        </w:rPr>
-      </w:pPr>
-      <w:r>
-        <w:rPr>
-          <w:rFonts w:ascii="Arial" w:hAnsi="Arial" w:cs="Arial"/>
-          <w:sz w:val="24"/>
-          <w:szCs w:val="24"/>
-        </w:rPr>
-        <w:t>Take the lift up to Floor 1</w:t>
-      </w:r>
-    </w:p>
-    <w:p>
-      <w:pPr>
-        <w:pStyle w:val="ListParagraph"/>
-        <w:numPr>
-          <w:ilvl w:val="0"/>
-          <w:numId w:val="1"/>
-        </w:numPr>
-        <w:spacing w:after="0" w:line="240" w:lineRule="auto"/>
-        <w:rPr>
-          <w:rFonts w:ascii="Arial" w:hAnsi="Arial" w:cs="Arial"/>
-          <w:sz w:val="24"/>
-          <w:szCs w:val="24"/>
-        </w:rPr>
-      </w:pPr>
-      <w:r>
-        <w:rPr>
-          <w:rFonts w:ascii="Arial" w:hAnsi="Arial" w:cs="Arial"/>
-          <w:sz w:val="24"/>
-          <w:szCs w:val="24"/>
-        </w:rPr>
-        <w:t>Visit the Planetarium to learn about</w:t>
-      </w:r>
-      <w:r>
-        <w:rPr>
-          <w:rFonts w:ascii="Arial" w:hAnsi="Arial" w:cs="Arial"/>
-          <w:sz w:val="24"/>
-          <w:szCs w:val="24"/>
-        </w:rPr>
-        <w:t xml:space="preserve"> the cool realms of</w:t>
-      </w:r>
-      <w:r>
-        <w:rPr>
-          <w:rFonts w:ascii="Arial" w:hAnsi="Arial" w:cs="Arial"/>
-          <w:sz w:val="24"/>
-          <w:szCs w:val="24"/>
-        </w:rPr>
-        <w:t xml:space="preserve"> space</w:t>
-      </w:r>
-    </w:p>
-    <w:p>
-      <w:pPr>
-        <w:pStyle w:val="ListParagraph"/>
-        <w:numPr>
-          <w:ilvl w:val="0"/>
-          <w:numId w:val="1"/>
-        </w:numPr>
-        <w:spacing w:after="0" w:line="240" w:lineRule="auto"/>
-        <w:rPr>
-          <w:rFonts w:ascii="Arial" w:hAnsi="Arial" w:cs="Arial"/>
-          <w:sz w:val="24"/>
-          <w:szCs w:val="24"/>
-        </w:rPr>
-      </w:pPr>
-      <w:r>
-        <w:rPr>
-          <w:rFonts w:ascii="Arial" w:hAnsi="Arial" w:cs="Arial"/>
-          <w:sz w:val="24"/>
-          <w:szCs w:val="24"/>
-        </w:rPr>
-        <w:t>W</w:t>
-      </w:r>
-      <w:r>
-        <w:rPr>
-          <w:rFonts w:ascii="Arial" w:hAnsi="Arial" w:cs="Arial"/>
-          <w:sz w:val="24"/>
-          <w:szCs w:val="24"/>
-        </w:rPr>
-        <w:t>alk through The Hive area</w:t>
-      </w:r>
-      <w:r>
-        <w:rPr>
-          <w:rFonts w:ascii="Arial" w:hAnsi="Arial" w:cs="Arial"/>
-          <w:sz w:val="24"/>
-          <w:szCs w:val="24"/>
-        </w:rPr>
-        <w:t xml:space="preserve"> surrounding the Science Show Theatre</w:t>
-      </w:r>
-      <w:r>
-        <w:rPr>
-          <w:rFonts w:ascii="Arial" w:hAnsi="Arial" w:cs="Arial"/>
-          <w:sz w:val="24"/>
-          <w:szCs w:val="24"/>
-        </w:rPr>
-        <w:t>,</w:t>
-      </w:r>
-      <w:r>
-        <w:rPr>
-          <w:rFonts w:ascii="Arial" w:hAnsi="Arial" w:cs="Arial"/>
-          <w:sz w:val="24"/>
-          <w:szCs w:val="24"/>
-        </w:rPr>
-        <w:t xml:space="preserve"> down to The Big Explorer area</w:t>
-      </w:r>
-    </w:p>
-    <w:p>
-      <w:pPr>
-        <w:pStyle w:val="ListParagraph"/>
-        <w:numPr>
-          <w:ilvl w:val="0"/>
-          <w:numId w:val="1"/>
-        </w:numPr>
-        <w:spacing w:after="0" w:line="240" w:lineRule="auto"/>
-        <w:rPr>
-          <w:rFonts w:ascii="Arial" w:hAnsi="Arial" w:cs="Arial"/>
-          <w:sz w:val="24"/>
-          <w:szCs w:val="24"/>
-        </w:rPr>
-      </w:pPr>
-      <w:r>
-        <w:rPr>
-          <w:rFonts w:ascii="Arial" w:hAnsi="Arial" w:cs="Arial"/>
-          <w:sz w:val="24"/>
-          <w:szCs w:val="24"/>
-        </w:rPr>
-        <w:t>Take the lift up to Floor 2</w:t>
-      </w:r>
-    </w:p>
-    <w:p>
-      <w:pPr>
-        <w:pStyle w:val="ListParagraph"/>
-        <w:numPr>
-          <w:ilvl w:val="0"/>
-          <w:numId w:val="1"/>
-        </w:numPr>
-        <w:spacing w:after="0" w:line="240" w:lineRule="auto"/>
-        <w:rPr>
-          <w:rFonts w:ascii="Arial" w:hAnsi="Arial" w:cs="Arial"/>
-          <w:sz w:val="24"/>
-          <w:szCs w:val="24"/>
-        </w:rPr>
-      </w:pPr>
-      <w:r>
-        <w:rPr>
-          <w:rFonts w:ascii="Arial" w:hAnsi="Arial" w:cs="Arial"/>
-          <w:sz w:val="24"/>
-          <w:szCs w:val="24"/>
-        </w:rPr>
-        <w:t>Learn about nuclear energy and chain reactions at</w:t>
-      </w:r>
-      <w:r>
-        <w:rPr>
-          <w:rFonts w:ascii="Arial" w:hAnsi="Arial" w:cs="Arial"/>
-          <w:sz w:val="24"/>
-          <w:szCs w:val="24"/>
-        </w:rPr>
-        <w:t xml:space="preserve"> the </w:t>
-      </w:r>
-      <w:r>
-        <w:rPr>
-          <w:rFonts w:ascii="Arial" w:hAnsi="Arial" w:cs="Arial"/>
-          <w:sz w:val="24"/>
-          <w:szCs w:val="24"/>
-        </w:rPr>
-        <w:t xml:space="preserve">Nuclear </w:t>
-      </w:r>
-      <w:r>
-        <w:rPr>
-          <w:rFonts w:ascii="Arial" w:hAnsi="Arial" w:cs="Arial"/>
-          <w:sz w:val="24"/>
-          <w:szCs w:val="24"/>
-        </w:rPr>
-        <w:t>E</w:t>
-      </w:r>
-      <w:r>
-        <w:rPr>
-          <w:rFonts w:ascii="Arial" w:hAnsi="Arial" w:cs="Arial"/>
-          <w:sz w:val="24"/>
-          <w:szCs w:val="24"/>
-        </w:rPr>
-        <w:t>nergy area</w:t>
-      </w:r>
-    </w:p>
-    <w:p>
-      <w:pPr>
-        <w:pStyle w:val="ListParagraph"/>
-        <w:numPr>
-          <w:ilvl w:val="0"/>
-          <w:numId w:val="1"/>
-        </w:numPr>
-        <w:spacing w:after="0" w:line="240" w:lineRule="auto"/>
-        <w:rPr>
-          <w:rFonts w:ascii="Arial" w:eastAsia="Times New Roman" w:hAnsi="Arial" w:cs="Arial"/>
-          <w:sz w:val="24"/>
-          <w:szCs w:val="24"/>
-        </w:rPr>
-      </w:pPr>
-      <w:r>
-        <w:rPr>
-          <w:rFonts w:ascii="Arial" w:hAnsi="Arial" w:cs="Arial"/>
-          <w:sz w:val="24"/>
-          <w:szCs w:val="24"/>
-        </w:rPr>
-        <w:t xml:space="preserve">Learn about </w:t>
-      </w:r>
-      <w:r>
-        <w:rPr>
-          <w:rFonts w:ascii="Arial" w:hAnsi="Arial" w:cs="Arial"/>
-          <w:sz w:val="24"/>
-          <w:szCs w:val="24"/>
-        </w:rPr>
-        <w:t>various forms of power</w:t>
-      </w:r>
-      <w:r>
-        <w:rPr>
-          <w:rFonts w:ascii="Arial" w:hAnsi="Arial" w:cs="Arial"/>
-          <w:sz w:val="24"/>
-          <w:szCs w:val="24"/>
-        </w:rPr>
-        <w:t xml:space="preserve"> at </w:t>
+          <w:rFonts w:ascii="Arial" w:eastAsia="Times New Roman" w:hAnsi="Arial" w:cs="Arial"/>
+          <w:sz w:val="24"/>
+          <w:szCs w:val="24"/>
+        </w:rPr>
+      </w:pPr>
+      <w:r>
+        <w:rPr>
+          <w:rFonts w:ascii="Arial" w:hAnsi="Arial" w:cs="Arial"/>
+          <w:sz w:val="24"/>
+          <w:szCs w:val="24"/>
+        </w:rPr>
+        <w:t xml:space="preserve">Learn about various forms of power at </w:t>
       </w:r>
       <w:r>
         <w:rPr>
@@ -2794,8 +2710,8 @@
 </file>
 
 <file path=word/numbering.xml><?xml version="1.0" encoding="utf-8"?>
-<w:numbering xmlns:wpc="http://schemas.microsoft.com/office/word/2010/wordprocessingCanvas" xmlns:cx="http://schemas.microsoft.com/office/drawing/2014/chartex" xmlns:cx1="http://schemas.microsoft.com/office/drawing/2015/9/8/chartex" xmlns:cx2="http://schemas.microsoft.com/office/drawing/2015/10/21/chartex" xmlns:cx3="http://schemas.microsoft.com/office/drawing/2016/5/9/chartex" xmlns:cx4="http://schemas.microsoft.com/office/drawing/2016/5/10/chartex" xmlns:cx5="http://schemas.microsoft.com/office/drawing/2016/5/11/chartex" xmlns:cx6="http://schemas.microsoft.com/office/drawing/2016/5/12/chartex" xmlns:cx7="http://schemas.microsoft.com/office/drawing/2016/5/13/chartex" xmlns:cx8="http://schemas.microsoft.com/office/drawing/2016/5/14/chartex" xmlns:mc="http://schemas.openxmlformats.org/markup-compatibility/2006" xmlns:aink="http://schemas.microsoft.com/office/drawing/2016/ink" xmlns:am3d="http://schemas.microsoft.com/office/drawing/2017/model3d" xmlns:o="urn:schemas-microsoft-com:office:office" xmlns:r="http://schemas.openxmlformats.org/officeDocument/2006/relationships" xmlns:m="http://schemas.openxmlformats.org/officeDocument/2006/math" xmlns:v="urn:schemas-microsoft-com:vml" xmlns:wp14="http://schemas.microsoft.com/office/word/2010/wordprocessingDrawing" xmlns:wp="http://schemas.openxmlformats.org/drawingml/2006/wordprocessingDrawing" xmlns:w10="urn:schemas-microsoft-com:office:word" xmlns:w="http://schemas.openxmlformats.org/wordprocessingml/2006/main" xmlns:w14="http://schemas.microsoft.com/office/word/2010/wordml" xmlns:w15="http://schemas.microsoft.com/office/word/2012/wordml" xmlns:w16cid="http://schemas.microsoft.com/office/word/2016/wordml/cid" xmlns:w16se="http://schemas.microsoft.com/office/word/2015/wordml/symex" xmlns:wpg="http://schemas.microsoft.com/office/word/2010/wordprocessingGroup" xmlns:wpi="http://schemas.microsoft.com/office/word/2010/wordprocessingInk" xmlns:wne="http://schemas.microsoft.com/office/word/2006/wordml" xmlns:wps="http://schemas.microsoft.com/office/word/2010/wordprocessingShape" mc:Ignorable="w14 w15 w16se w16cid wp14">
-  <w:abstractNum w:abstractNumId="0" w15:restartNumberingAfterBreak="0">
+<w:numbering xmlns:wpc="http://schemas.microsoft.com/office/word/2010/wordprocessingCanvas" xmlns:mo="http://schemas.microsoft.com/office/mac/office/2008/main" xmlns:mc="http://schemas.openxmlformats.org/markup-compatibility/2006" xmlns:mv="urn:schemas-microsoft-com:mac:vml" xmlns:o="urn:schemas-microsoft-com:office:office" xmlns:r="http://schemas.openxmlformats.org/officeDocument/2006/relationships" xmlns:m="http://schemas.openxmlformats.org/officeDocument/2006/math" xmlns:v="urn:schemas-microsoft-com:vml" xmlns:wp14="http://schemas.microsoft.com/office/word/2010/wordprocessingDrawing" xmlns:wp="http://schemas.openxmlformats.org/drawingml/2006/wordprocessingDrawing" xmlns:w10="urn:schemas-microsoft-com:office:word" xmlns:w="http://schemas.openxmlformats.org/wordprocessingml/2006/main" xmlns:w14="http://schemas.microsoft.com/office/word/2010/wordml" xmlns:wpg="http://schemas.microsoft.com/office/word/2010/wordprocessingGroup" xmlns:wpi="http://schemas.microsoft.com/office/word/2010/wordprocessingInk" xmlns:wne="http://schemas.microsoft.com/office/word/2006/wordml" xmlns:wps="http://schemas.microsoft.com/office/word/2010/wordprocessingShape" mc:Ignorable="w14 wp14">
+  <w:abstractNum w:abstractNumId="0">
     <w:nsid w:val="077C5A41"/>
     <w:multiLevelType w:val="hybridMultilevel"/>
     <w:tmpl w:val="8BD4EFC0"/>
@@ -2887,7 +2803,7 @@
       </w:pPr>
     </w:lvl>
   </w:abstractNum>
-  <w:abstractNum w:abstractNumId="1" w15:restartNumberingAfterBreak="0">
+  <w:abstractNum w:abstractNumId="1">
     <w:nsid w:val="0B921713"/>
     <w:multiLevelType w:val="hybridMultilevel"/>
     <w:tmpl w:val="07F0E7D6"/>
@@ -2976,7 +2892,7 @@
       </w:pPr>
     </w:lvl>
   </w:abstractNum>
-  <w:abstractNum w:abstractNumId="2" w15:restartNumberingAfterBreak="0">
+  <w:abstractNum w:abstractNumId="2">
     <w:nsid w:val="0E0B00D5"/>
     <w:multiLevelType w:val="hybridMultilevel"/>
     <w:tmpl w:val="1A56B8EA"/>
@@ -3065,7 +2981,7 @@
       </w:pPr>
     </w:lvl>
   </w:abstractNum>
-  <w:abstractNum w:abstractNumId="3" w15:restartNumberingAfterBreak="0">
+  <w:abstractNum w:abstractNumId="3">
     <w:nsid w:val="16CA6D03"/>
     <w:multiLevelType w:val="hybridMultilevel"/>
     <w:tmpl w:val="E23C9A76"/>
@@ -3156,7 +3072,7 @@
       </w:pPr>
     </w:lvl>
   </w:abstractNum>
-  <w:abstractNum w:abstractNumId="4" w15:restartNumberingAfterBreak="0">
+  <w:abstractNum w:abstractNumId="4">
     <w:nsid w:val="184C5ADB"/>
     <w:multiLevelType w:val="hybridMultilevel"/>
     <w:tmpl w:val="81E806F4"/>
@@ -3248,7 +3164,7 @@
       </w:pPr>
     </w:lvl>
   </w:abstractNum>
-  <w:abstractNum w:abstractNumId="5" w15:restartNumberingAfterBreak="0">
+  <w:abstractNum w:abstractNumId="5">
     <w:nsid w:val="1C2032AD"/>
     <w:multiLevelType w:val="hybridMultilevel"/>
     <w:tmpl w:val="9774C768"/>
@@ -3337,7 +3253,7 @@
       </w:pPr>
     </w:lvl>
   </w:abstractNum>
-  <w:abstractNum w:abstractNumId="6" w15:restartNumberingAfterBreak="0">
+  <w:abstractNum w:abstractNumId="6">
     <w:nsid w:val="1E6B2653"/>
     <w:multiLevelType w:val="hybridMultilevel"/>
     <w:tmpl w:val="906E492C"/>
@@ -3426,7 +3342,7 @@
       </w:pPr>
     </w:lvl>
   </w:abstractNum>
-  <w:abstractNum w:abstractNumId="7" w15:restartNumberingAfterBreak="0">
+  <w:abstractNum w:abstractNumId="7">
     <w:nsid w:val="25DE75BE"/>
     <w:multiLevelType w:val="hybridMultilevel"/>
     <w:tmpl w:val="EFDEB566"/>
@@ -3518,7 +3434,7 @@
       </w:pPr>
     </w:lvl>
   </w:abstractNum>
-  <w:abstractNum w:abstractNumId="8" w15:restartNumberingAfterBreak="0">
+  <w:abstractNum w:abstractNumId="8">
     <w:nsid w:val="288B0DC6"/>
     <w:multiLevelType w:val="hybridMultilevel"/>
     <w:tmpl w:val="4D7E4DE2"/>
@@ -3631,7 +3547,7 @@
       </w:rPr>
     </w:lvl>
   </w:abstractNum>
-  <w:abstractNum w:abstractNumId="9" w15:restartNumberingAfterBreak="0">
+  <w:abstractNum w:abstractNumId="9">
     <w:nsid w:val="2CF3219C"/>
     <w:multiLevelType w:val="hybridMultilevel"/>
     <w:tmpl w:val="F744A2EC"/>
@@ -3722,7 +3638,7 @@
       </w:pPr>
     </w:lvl>
   </w:abstractNum>
-  <w:abstractNum w:abstractNumId="10" w15:restartNumberingAfterBreak="0">
+  <w:abstractNum w:abstractNumId="10">
     <w:nsid w:val="2D460ACC"/>
     <w:multiLevelType w:val="hybridMultilevel"/>
     <w:tmpl w:val="DFCAEED2"/>
@@ -3835,7 +3751,7 @@
       </w:rPr>
     </w:lvl>
   </w:abstractNum>
-  <w:abstractNum w:abstractNumId="11" w15:restartNumberingAfterBreak="0">
+  <w:abstractNum w:abstractNumId="11">
     <w:nsid w:val="34641FB5"/>
     <w:multiLevelType w:val="hybridMultilevel"/>
     <w:tmpl w:val="F9248BF6"/>
@@ -3927,7 +3843,7 @@
       </w:pPr>
     </w:lvl>
   </w:abstractNum>
-  <w:abstractNum w:abstractNumId="12" w15:restartNumberingAfterBreak="0">
+  <w:abstractNum w:abstractNumId="12">
     <w:nsid w:val="36FB7E34"/>
     <w:multiLevelType w:val="hybridMultilevel"/>
     <w:tmpl w:val="A29CD6C8"/>
@@ -4016,7 +3932,7 @@
       </w:pPr>
     </w:lvl>
   </w:abstractNum>
-  <w:abstractNum w:abstractNumId="13" w15:restartNumberingAfterBreak="0">
+  <w:abstractNum w:abstractNumId="13">
     <w:nsid w:val="442B55E1"/>
     <w:multiLevelType w:val="hybridMultilevel"/>
     <w:tmpl w:val="6762B27C"/>
@@ -4107,7 +4023,7 @@
       </w:pPr>
     </w:lvl>
   </w:abstractNum>
-  <w:abstractNum w:abstractNumId="14" w15:restartNumberingAfterBreak="0">
+  <w:abstractNum w:abstractNumId="14">
     <w:nsid w:val="4E683A02"/>
     <w:multiLevelType w:val="hybridMultilevel"/>
     <w:tmpl w:val="D8585548"/>
@@ -4196,7 +4112,7 @@
       </w:pPr>
     </w:lvl>
   </w:abstractNum>
-  <w:abstractNum w:abstractNumId="15" w15:restartNumberingAfterBreak="0">
+  <w:abstractNum w:abstractNumId="15">
     <w:nsid w:val="4E96151F"/>
     <w:multiLevelType w:val="hybridMultilevel"/>
     <w:tmpl w:val="F744A2EC"/>
@@ -4287,7 +4203,7 @@
       </w:pPr>
     </w:lvl>
   </w:abstractNum>
-  <w:abstractNum w:abstractNumId="16" w15:restartNumberingAfterBreak="0">
+  <w:abstractNum w:abstractNumId="16">
     <w:nsid w:val="59B53C43"/>
     <w:multiLevelType w:val="hybridMultilevel"/>
     <w:tmpl w:val="4244939A"/>
@@ -4428,7 +4344,7 @@
 </file>
 
 <file path=word/styles.xml><?xml version="1.0" encoding="utf-8"?>
-<w:styles xmlns:mc="http://schemas.openxmlformats.org/markup-compatibility/2006" xmlns:r="http://schemas.openxmlformats.org/officeDocument/2006/relationships" xmlns:w="http://schemas.openxmlformats.org/wordprocessingml/2006/main" xmlns:w14="http://schemas.microsoft.com/office/word/2010/wordml" xmlns:w15="http://schemas.microsoft.com/office/word/2012/wordml" xmlns:w16cid="http://schemas.microsoft.com/office/word/2016/wordml/cid" xmlns:w16se="http://schemas.microsoft.com/office/word/2015/wordml/symex" mc:Ignorable="w14 w15 w16se w16cid">
+<w:styles xmlns:mc="http://schemas.openxmlformats.org/markup-compatibility/2006" xmlns:r="http://schemas.openxmlformats.org/officeDocument/2006/relationships" xmlns:w="http://schemas.openxmlformats.org/wordprocessingml/2006/main" xmlns:w14="http://schemas.microsoft.com/office/word/2010/wordml" mc:Ignorable="w14">
   <w:docDefaults>
     <w:rPrDefault>
       <w:rPr>
@@ -4444,373 +4360,363 @@
       </w:pPr>
     </w:pPrDefault>
   </w:docDefaults>
-  <w:latentStyles w:defLockedState="0" w:defUIPriority="99" w:defSemiHidden="0" w:defUnhideWhenUsed="0" w:defQFormat="0" w:count="375">
-    <w:lsdException w:name="Normal" w:uiPriority="0" w:qFormat="1"/>
-    <w:lsdException w:name="heading 1" w:uiPriority="9" w:qFormat="1"/>
-    <w:lsdException w:name="heading 2" w:semiHidden="1" w:uiPriority="9" w:unhideWhenUsed="1" w:qFormat="1"/>
-    <w:lsdException w:name="heading 3" w:semiHidden="1" w:uiPriority="9" w:unhideWhenUsed="1" w:qFormat="1"/>
-    <w:lsdException w:name="heading 4" w:semiHidden="1" w:uiPriority="9" w:unhideWhenUsed="1" w:qFormat="1"/>
-    <w:lsdException w:name="heading 5" w:semiHidden="1" w:uiPriority="9" w:unhideWhenUsed="1" w:qFormat="1"/>
-    <w:lsdException w:name="heading 6" w:semiHidden="1" w:uiPriority="9" w:unhideWhenUsed="1" w:qFormat="1"/>
-    <w:lsdException w:name="heading 7" w:semiHidden="1" w:uiPriority="9" w:unhideWhenUsed="1" w:qFormat="1"/>
-    <w:lsdException w:name="heading 8" w:semiHidden="1" w:uiPriority="9" w:unhideWhenUsed="1" w:qFormat="1"/>
-    <w:lsdException w:name="heading 9" w:semiHidden="1" w:uiPriority="9" w:unhideWhenUsed="1" w:qFormat="1"/>
-    <w:lsdException w:name="index 1" w:semiHidden="1" w:unhideWhenUsed="1"/>
-    <w:lsdException w:name="index 2" w:semiHidden="1" w:unhideWhenUsed="1"/>
-    <w:lsdException w:name="index 3" w:semiHidden="1" w:unhideWhenUsed="1"/>
-    <w:lsdException w:name="index 4" w:semiHidden="1" w:unhideWhenUsed="1"/>
-    <w:lsdException w:name="index 5" w:semiHidden="1" w:unhideWhenUsed="1"/>
-    <w:lsdException w:name="index 6" w:semiHidden="1" w:unhideWhenUsed="1"/>
-    <w:lsdException w:name="index 7" w:semiHidden="1" w:unhideWhenUsed="1"/>
-    <w:lsdException w:name="index 8" w:semiHidden="1" w:unhideWhenUsed="1"/>
-    <w:lsdException w:name="index 9" w:semiHidden="1" w:unhideWhenUsed="1"/>
-    <w:lsdException w:name="toc 1" w:semiHidden="1" w:uiPriority="39" w:unhideWhenUsed="1"/>
-    <w:lsdException w:name="toc 2" w:semiHidden="1" w:uiPriority="39" w:unhideWhenUsed="1"/>
-    <w:lsdException w:name="toc 3" w:semiHidden="1" w:uiPriority="39" w:unhideWhenUsed="1"/>
-    <w:lsdException w:name="toc 4" w:semiHidden="1" w:uiPriority="39" w:unhideWhenUsed="1"/>
-    <w:lsdException w:name="toc 5" w:semiHidden="1" w:uiPriority="39" w:unhideWhenUsed="1"/>
-    <w:lsdException w:name="toc 6" w:semiHidden="1" w:uiPriority="39" w:unhideWhenUsed="1"/>
-    <w:lsdException w:name="toc 7" w:semiHidden="1" w:uiPriority="39" w:unhideWhenUsed="1"/>
-    <w:lsdException w:name="toc 8" w:semiHidden="1" w:uiPriority="39" w:unhideWhenUsed="1"/>
-    <w:lsdException w:name="toc 9" w:semiHidden="1" w:uiPriority="39" w:unhideWhenUsed="1"/>
-    <w:lsdException w:name="Normal Indent" w:semiHidden="1" w:unhideWhenUsed="1"/>
-    <w:lsdException w:name="footnote text" w:semiHidden="1" w:unhideWhenUsed="1"/>
-    <w:lsdException w:name="annotation text" w:semiHidden="1" w:unhideWhenUsed="1"/>
-    <w:lsdException w:name="header" w:semiHidden="1" w:unhideWhenUsed="1"/>
-    <w:lsdException w:name="footer" w:semiHidden="1" w:unhideWhenUsed="1"/>
-    <w:lsdException w:name="index heading" w:semiHidden="1" w:unhideWhenUsed="1"/>
-    <w:lsdException w:name="caption" w:semiHidden="1" w:uiPriority="35" w:unhideWhenUsed="1" w:qFormat="1"/>
-    <w:lsdException w:name="table of figures" w:semiHidden="1" w:unhideWhenUsed="1"/>
-    <w:lsdException w:name="envelope address" w:semiHidden="1" w:unhideWhenUsed="1"/>
-    <w:lsdException w:name="envelope return" w:semiHidden="1" w:unhideWhenUsed="1"/>
-    <w:lsdException w:name="footnote reference" w:semiHidden="1" w:unhideWhenUsed="1"/>
-    <w:lsdException w:name="annotation reference" w:semiHidden="1" w:unhideWhenUsed="1"/>
-    <w:lsdException w:name="line number" w:semiHidden="1" w:unhideWhenUsed="1"/>
-    <w:lsdException w:name="page number" w:semiHidden="1" w:unhideWhenUsed="1"/>
-    <w:lsdException w:name="endnote reference" w:semiHidden="1" w:unhideWhenUsed="1"/>
-    <w:lsdException w:name="endnote text" w:semiHidden="1" w:unhideWhenUsed="1"/>
-    <w:lsdException w:name="table of authorities" w:semiHidden="1" w:unhideWhenUsed="1"/>
-    <w:lsdException w:name="macro" w:semiHidden="1" w:unhideWhenUsed="1"/>
-    <w:lsdException w:name="toa heading" w:semiHidden="1" w:unhideWhenUsed="1"/>
-    <w:lsdException w:name="List" w:semiHidden="1" w:unhideWhenUsed="1"/>
-    <w:lsdException w:name="List Bullet" w:semiHidden="1" w:unhideWhenUsed="1"/>
-    <w:lsdException w:name="List Number" w:semiHidden="1" w:unhideWhenUsed="1"/>
-    <w:lsdException w:name="List 2" w:semiHidden="1" w:unhideWhenUsed="1"/>
-    <w:lsdException w:name="List 3" w:semiHidden="1" w:unhideWhenUsed="1"/>
-    <w:lsdException w:name="List 4" w:semiHidden="1" w:unhideWhenUsed="1"/>
-    <w:lsdException w:name="List 5" w:semiHidden="1" w:unhideWhenUsed="1"/>
-    <w:lsdException w:name="List Bullet 2" w:semiHidden="1" w:unhideWhenUsed="1"/>
-    <w:lsdException w:name="List Bullet 3" w:semiHidden="1" w:unhideWhenUsed="1"/>
-    <w:lsdException w:name="List Bullet 4" w:semiHidden="1" w:unhideWhenUsed="1"/>
-    <w:lsdException w:name="List Bullet 5" w:semiHidden="1" w:unhideWhenUsed="1"/>
-    <w:lsdException w:name="List Number 2" w:semiHidden="1" w:unhideWhenUsed="1"/>
-    <w:lsdException w:name="List Number 3" w:semiHidden="1" w:unhideWhenUsed="1"/>
-    <w:lsdException w:name="List Number 4" w:semiHidden="1" w:unhideWhenUsed="1"/>
-    <w:lsdException w:name="List Number 5" w:semiHidden="1" w:unhideWhenUsed="1"/>
-    <w:lsdException w:name="Title" w:uiPriority="10" w:qFormat="1"/>
-    <w:lsdException w:name="Closing" w:semiHidden="1" w:unhideWhenUsed="1"/>
-    <w:lsdException w:name="Signature" w:semiHidden="1" w:unhideWhenUsed="1"/>
-    <w:lsdException w:name="Default Paragraph Font" w:semiHidden="1" w:uiPriority="1" w:unhideWhenUsed="1"/>
-    <w:lsdException w:name="Body Text" w:semiHidden="1" w:unhideWhenUsed="1"/>
-    <w:lsdException w:name="Body Text Indent" w:semiHidden="1" w:unhideWhenUsed="1"/>
-    <w:lsdException w:name="List Continue" w:semiHidden="1" w:unhideWhenUsed="1"/>
-    <w:lsdException w:name="List Continue 2" w:semiHidden="1" w:unhideWhenUsed="1"/>
-    <w:lsdException w:name="List Continue 3" w:semiHidden="1" w:unhideWhenUsed="1"/>
-    <w:lsdException w:name="List Continue 4" w:semiHidden="1" w:unhideWhenUsed="1"/>
-    <w:lsdException w:name="List Continue 5" w:semiHidden="1" w:unhideWhenUsed="1"/>
-    <w:lsdException w:name="Message Header" w:semiHidden="1" w:unhideWhenUsed="1"/>
-    <w:lsdException w:name="Subtitle" w:uiPriority="11" w:qFormat="1"/>
-    <w:lsdException w:name="Salutation" w:semiHidden="1" w:unhideWhenUsed="1"/>
-    <w:lsdException w:name="Date" w:semiHidden="1" w:unhideWhenUsed="1"/>
-    <w:lsdException w:name="Body Text First Indent" w:semiHidden="1" w:unhideWhenUsed="1"/>
-    <w:lsdException w:name="Body Text First Indent 2" w:semiHidden="1" w:unhideWhenUsed="1"/>
-    <w:lsdException w:name="Note Heading" w:semiHidden="1" w:unhideWhenUsed="1"/>
-    <w:lsdException w:name="Body Text 2" w:semiHidden="1" w:unhideWhenUsed="1"/>
-    <w:lsdException w:name="Body Text 3" w:semiHidden="1" w:unhideWhenUsed="1"/>
-    <w:lsdException w:name="Body Text Indent 2" w:semiHidden="1" w:unhideWhenUsed="1"/>
-    <w:lsdException w:name="Body Text Indent 3" w:semiHidden="1" w:unhideWhenUsed="1"/>
-    <w:lsdException w:name="Block Text" w:semiHidden="1" w:unhideWhenUsed="1"/>
-    <w:lsdException w:name="Hyperlink" w:semiHidden="1" w:unhideWhenUsed="1"/>
-    <w:lsdException w:name="FollowedHyperlink" w:semiHidden="1" w:unhideWhenUsed="1"/>
-    <w:lsdException w:name="Strong" w:uiPriority="22" w:qFormat="1"/>
-    <w:lsdException w:name="Emphasis" w:uiPriority="20" w:qFormat="1"/>
-    <w:lsdException w:name="Document Map" w:semiHidden="1" w:unhideWhenUsed="1"/>
-    <w:lsdException w:name="Plain Text" w:semiHidden="1" w:unhideWhenUsed="1"/>
-    <w:lsdException w:name="E-mail Signature" w:semiHidden="1" w:unhideWhenUsed="1"/>
-    <w:lsdException w:name="HTML Top of Form" w:semiHidden="1" w:unhideWhenUsed="1"/>
-    <w:lsdException w:name="HTML Bottom of Form" w:semiHidden="1" w:unhideWhenUsed="1"/>
-    <w:lsdException w:name="Normal (Web)" w:semiHidden="1" w:unhideWhenUsed="1"/>
-    <w:lsdException w:name="HTML Acronym" w:semiHidden="1" w:unhideWhenUsed="1"/>
-    <w:lsdException w:name="HTML Address" w:semiHidden="1" w:unhideWhenUsed="1"/>
-    <w:lsdException w:name="HTML Cite" w:semiHidden="1" w:unhideWhenUsed="1"/>
-    <w:lsdException w:name="HTML Code" w:semiHidden="1" w:unhideWhenUsed="1"/>
-    <w:lsdException w:name="HTML Definition" w:semiHidden="1" w:unhideWhenUsed="1"/>
-    <w:lsdException w:name="HTML Keyboard" w:semiHidden="1" w:unhideWhenUsed="1"/>
-    <w:lsdException w:name="HTML Preformatted" w:semiHidden="1" w:unhideWhenUsed="1"/>
-    <w:lsdException w:name="HTML Sample" w:semiHidden="1" w:unhideWhenUsed="1"/>
-    <w:lsdException w:name="HTML Typewriter" w:semiHidden="1" w:unhideWhenUsed="1"/>
-    <w:lsdException w:name="HTML Variable" w:semiHidden="1" w:unhideWhenUsed="1"/>
-    <w:lsdException w:name="Normal Table" w:semiHidden="1" w:unhideWhenUsed="1"/>
-    <w:lsdException w:name="annotation subject" w:semiHidden="1" w:unhideWhenUsed="1"/>
-    <w:lsdException w:name="No List" w:semiHidden="1" w:unhideWhenUsed="1"/>
-    <w:lsdException w:name="Outline List 1" w:semiHidden="1" w:unhideWhenUsed="1"/>
-    <w:lsdException w:name="Outline List 2" w:semiHidden="1" w:unhideWhenUsed="1"/>
-    <w:lsdException w:name="Outline List 3" w:semiHidden="1" w:unhideWhenUsed="1"/>
-    <w:lsdException w:name="Table Simple 1" w:semiHidden="1" w:unhideWhenUsed="1"/>
-    <w:lsdException w:name="Table Simple 2" w:semiHidden="1" w:unhideWhenUsed="1"/>
-    <w:lsdException w:name="Table Simple 3" w:semiHidden="1" w:unhideWhenUsed="1"/>
-    <w:lsdException w:name="Table Classic 1" w:semiHidden="1" w:unhideWhenUsed="1"/>
-    <w:lsdException w:name="Table Classic 2" w:semiHidden="1" w:unhideWhenUsed="1"/>
-    <w:lsdException w:name="Table Classic 3" w:semiHidden="1" w:unhideWhenUsed="1"/>
-    <w:lsdException w:name="Table Classic 4" w:semiHidden="1" w:unhideWhenUsed="1"/>
-    <w:lsdException w:name="Table Colorful 1" w:semiHidden="1" w:unhideWhenUsed="1"/>
-    <w:lsdException w:name="Table Colorful 2" w:semiHidden="1" w:unhideWhenUsed="1"/>
-    <w:lsdException w:name="Table Colorful 3" w:semiHidden="1" w:unhideWhenUsed="1"/>
-    <w:lsdException w:name="Table Columns 1" w:semiHidden="1" w:unhideWhenUsed="1"/>
-    <w:lsdException w:name="Table Columns 2" w:semiHidden="1" w:unhideWhenUsed="1"/>
-    <w:lsdException w:name="Table Columns 3" w:semiHidden="1" w:unhideWhenUsed="1"/>
-    <w:lsdException w:name="Table Columns 4" w:semiHidden="1" w:unhideWhenUsed="1"/>
-    <w:lsdException w:name="Table Columns 5" w:semiHidden="1" w:unhideWhenUsed="1"/>
-    <w:lsdException w:name="Table Grid 1" w:semiHidden="1" w:unhideWhenUsed="1"/>
-    <w:lsdException w:name="Table Grid 2" w:semiHidden="1" w:unhideWhenUsed="1"/>
-    <w:lsdException w:name="Table Grid 3" w:semiHidden="1" w:unhideWhenUsed="1"/>
-    <w:lsdException w:name="Table Grid 4" w:semiHidden="1" w:unhideWhenUsed="1"/>
-    <w:lsdException w:name="Table Grid 5" w:semiHidden="1" w:unhideWhenUsed="1"/>
-    <w:lsdException w:name="Table Grid 6" w:semiHidden="1" w:unhideWhenUsed="1"/>
-    <w:lsdException w:name="Table Grid 7" w:semiHidden="1" w:unhideWhenUsed="1"/>
-    <w:lsdException w:name="Table Grid 8" w:semiHidden="1" w:unhideWhenUsed="1"/>
-    <w:lsdException w:name="Table List 1" w:semiHidden="1" w:unhideWhenUsed="1"/>
-    <w:lsdException w:name="Table List 2" w:semiHidden="1" w:unhideWhenUsed="1"/>
-    <w:lsdException w:name="Table List 3" w:semiHidden="1" w:unhideWhenUsed="1"/>
-    <w:lsdException w:name="Table List 4" w:semiHidden="1" w:unhideWhenUsed="1"/>
-    <w:lsdException w:name="Table List 5" w:semiHidden="1" w:unhideWhenUsed="1"/>
-    <w:lsdException w:name="Table List 6" w:semiHidden="1" w:unhideWhenUsed="1"/>
-    <w:lsdException w:name="Table List 7" w:semiHidden="1" w:unhideWhenUsed="1"/>
-    <w:lsdException w:name="Table List 8" w:semiHidden="1" w:unhideWhenUsed="1"/>
-    <w:lsdException w:name="Table 3D effects 1" w:semiHidden="1" w:unhideWhenUsed="1"/>
-    <w:lsdException w:name="Table 3D effects 2" w:semiHidden="1" w:unhideWhenUsed="1"/>
-    <w:lsdException w:name="Table 3D effects 3" w:semiHidden="1" w:unhideWhenUsed="1"/>
-    <w:lsdException w:name="Table Contemporary" w:semiHidden="1" w:unhideWhenUsed="1"/>
-    <w:lsdException w:name="Table Elegant" w:semiHidden="1" w:unhideWhenUsed="1"/>
-    <w:lsdException w:name="Table Professional" w:semiHidden="1" w:unhideWhenUsed="1"/>
-    <w:lsdException w:name="Table Subtle 1" w:semiHidden="1" w:unhideWhenUsed="1"/>
-    <w:lsdException w:name="Table Subtle 2" w:semiHidden="1" w:unhideWhenUsed="1"/>
-    <w:lsdException w:name="Table Web 1" w:semiHidden="1" w:unhideWhenUsed="1"/>
-    <w:lsdException w:name="Table Web 2" w:semiHidden="1" w:unhideWhenUsed="1"/>
-    <w:lsdException w:name="Table Web 3" w:semiHidden="1" w:unhideWhenUsed="1"/>
-    <w:lsdException w:name="Balloon Text" w:semiHidden="1" w:unhideWhenUsed="1"/>
-    <w:lsdException w:name="Table Grid" w:uiPriority="39"/>
-    <w:lsdException w:name="Table Theme" w:semiHidden="1" w:unhideWhenUsed="1"/>
-    <w:lsdException w:name="Placeholder Text" w:semiHidden="1"/>
-    <w:lsdException w:name="No Spacing" w:uiPriority="1" w:qFormat="1"/>
-    <w:lsdException w:name="Light Shading" w:uiPriority="60"/>
-    <w:lsdException w:name="Light List" w:uiPriority="61"/>
-    <w:lsdException w:name="Light Grid" w:uiPriority="62"/>
-    <w:lsdException w:name="Medium Shading 1" w:uiPriority="63"/>
-    <w:lsdException w:name="Medium Shading 2" w:uiPriority="64"/>
-    <w:lsdException w:name="Medium List 1" w:uiPriority="65"/>
-    <w:lsdException w:name="Medium List 2" w:uiPriority="66"/>
-    <w:lsdException w:name="Medium Grid 1" w:uiPriority="67"/>
-    <w:lsdException w:name="Medium Grid 2" w:uiPriority="68"/>
-    <w:lsdException w:name="Medium Grid 3" w:uiPriority="69"/>
-    <w:lsdException w:name="Dark List" w:uiPriority="70"/>
-    <w:lsdException w:name="Colorful Shading" w:uiPriority="71"/>
-    <w:lsdException w:name="Colorful List" w:uiPriority="72"/>
-    <w:lsdException w:name="Colorful Grid" w:uiPriority="73"/>
-    <w:lsdException w:name="Light Shading Accent 1" w:uiPriority="60"/>
-    <w:lsdException w:name="Light List Accent 1" w:uiPriority="61"/>
-    <w:lsdException w:name="Light Grid Accent 1" w:uiPriority="62"/>
-    <w:lsdException w:name="Medium Shading 1 Accent 1" w:uiPriority="63"/>
-    <w:lsdException w:name="Medium Shading 2 Accent 1" w:uiPriority="64"/>
-    <w:lsdException w:name="Medium List 1 Accent 1" w:uiPriority="65"/>
-    <w:lsdException w:name="Revision" w:semiHidden="1"/>
-    <w:lsdException w:name="List Paragraph" w:uiPriority="34" w:qFormat="1"/>
-    <w:lsdException w:name="Quote" w:uiPriority="29" w:qFormat="1"/>
-    <w:lsdException w:name="Intense Quote" w:uiPriority="30" w:qFormat="1"/>
-    <w:lsdException w:name="Medium List 2 Accent 1" w:uiPriority="66"/>
-    <w:lsdException w:name="Medium Grid 1 Accent 1" w:uiPriority="67"/>
-    <w:lsdException w:name="Medium Grid 2 Accent 1" w:uiPriority="68"/>
-    <w:lsdException w:name="Medium Grid 3 Accent 1" w:uiPriority="69"/>
-    <w:lsdException w:name="Dark List Accent 1" w:uiPriority="70"/>
-    <w:lsdException w:name="Colorful Shading Accent 1" w:uiPriority="71"/>
-    <w:lsdException w:name="Colorful List Accent 1" w:uiPriority="72"/>
-    <w:lsdException w:name="Colorful Grid Accent 1" w:uiPriority="73"/>
-    <w:lsdException w:name="Light Shading Accent 2" w:uiPriority="60"/>
-    <w:lsdException w:name="Light List Accent 2" w:uiPriority="61"/>
-    <w:lsdException w:name="Light Grid Accent 2" w:uiPriority="62"/>
-    <w:lsdException w:name="Medium Shading 1 Accent 2" w:uiPriority="63"/>
-    <w:lsdException w:name="Medium Shading 2 Accent 2" w:uiPriority="64"/>
-    <w:lsdException w:name="Medium List 1 Accent 2" w:uiPriority="65"/>
-    <w:lsdException w:name="Medium List 2 Accent 2" w:uiPriority="66"/>
-    <w:lsdException w:name="Medium Grid 1 Accent 2" w:uiPriority="67"/>
-    <w:lsdException w:name="Medium Grid 2 Accent 2" w:uiPriority="68"/>
-    <w:lsdException w:name="Medium Grid 3 Accent 2" w:uiPriority="69"/>
-    <w:lsdException w:name="Dark List Accent 2" w:uiPriority="70"/>
-    <w:lsdException w:name="Colorful Shading Accent 2" w:uiPriority="71"/>
-    <w:lsdException w:name="Colorful List Accent 2" w:uiPriority="72"/>
-    <w:lsdException w:name="Colorful Grid Accent 2" w:uiPriority="73"/>
-    <w:lsdException w:name="Light Shading Accent 3" w:uiPriority="60"/>
-    <w:lsdException w:name="Light List Accent 3" w:uiPriority="61"/>
-    <w:lsdException w:name="Light Grid Accent 3" w:uiPriority="62"/>
-    <w:lsdException w:name="Medium Shading 1 Accent 3" w:uiPriority="63"/>
-    <w:lsdException w:name="Medium Shading 2 Accent 3" w:uiPriority="64"/>
-    <w:lsdException w:name="Medium List 1 Accent 3" w:uiPriority="65"/>
-    <w:lsdException w:name="Medium List 2 Accent 3" w:uiPriority="66"/>
-    <w:lsdException w:name="Medium Grid 1 Accent 3" w:uiPriority="67"/>
-    <w:lsdException w:name="Medium Grid 2 Accent 3" w:uiPriority="68"/>
-    <w:lsdException w:name="Medium Grid 3 Accent 3" w:uiPriority="69"/>
-    <w:lsdException w:name="Dark List Accent 3" w:uiPriority="70"/>
-    <w:lsdException w:name="Colorful Shading Accent 3" w:uiPriority="71"/>
-    <w:lsdException w:name="Colorful List Accent 3" w:uiPriority="72"/>
-    <w:lsdException w:name="Colorful Grid Accent 3" w:uiPriority="73"/>
-    <w:lsdException w:name="Light Shading Accent 4" w:uiPriority="60"/>
-    <w:lsdException w:name="Light List Accent 4" w:uiPriority="61"/>
-    <w:lsdException w:name="Light Grid Accent 4" w:uiPriority="62"/>
-    <w:lsdException w:name="Medium Shading 1 Accent 4" w:uiPriority="63"/>
-    <w:lsdException w:name="Medium Shading 2 Accent 4" w:uiPriority="64"/>
-    <w:lsdException w:name="Medium List 1 Accent 4" w:uiPriority="65"/>
-    <w:lsdException w:name="Medium List 2 Accent 4" w:uiPriority="66"/>
-    <w:lsdException w:name="Medium Grid 1 Accent 4" w:uiPriority="67"/>
-    <w:lsdException w:name="Medium Grid 2 Accent 4" w:uiPriority="68"/>
-    <w:lsdException w:name="Medium Grid 3 Accent 4" w:uiPriority="69"/>
-    <w:lsdException w:name="Dark List Accent 4" w:uiPriority="70"/>
-    <w:lsdException w:name="Colorful Shading Accent 4" w:uiPriority="71"/>
-    <w:lsdException w:name="Colorful List Accent 4" w:uiPriority="72"/>
-    <w:lsdException w:name="Colorful Grid Accent 4" w:uiPriority="73"/>
-    <w:lsdException w:name="Light Shading Accent 5" w:uiPriority="60"/>
-    <w:lsdException w:name="Light List Accent 5" w:uiPriority="61"/>
-    <w:lsdException w:name="Light Grid Accent 5" w:uiPriority="62"/>
-    <w:lsdException w:name="Medium Shading 1 Accent 5" w:uiPriority="63"/>
-    <w:lsdException w:name="Medium Shading 2 Accent 5" w:uiPriority="64"/>
-    <w:lsdException w:name="Medium List 1 Accent 5" w:uiPriority="65"/>
-    <w:lsdException w:name="Medium List 2 Accent 5" w:uiPriority="66"/>
-    <w:lsdException w:name="Medium Grid 1 Accent 5" w:uiPriority="67"/>
-    <w:lsdException w:name="Medium Grid 2 Accent 5" w:uiPriority="68"/>
-    <w:lsdException w:name="Medium Grid 3 Accent 5" w:uiPriority="69"/>
-    <w:lsdException w:name="Dark List Accent 5" w:uiPriority="70"/>
-    <w:lsdException w:name="Colorful Shading Accent 5" w:uiPriority="71"/>
-    <w:lsdException w:name="Colorful List Accent 5" w:uiPriority="72"/>
-    <w:lsdException w:name="Colorful Grid Accent 5" w:uiPriority="73"/>
-    <w:lsdException w:name="Light Shading Accent 6" w:uiPriority="60"/>
-    <w:lsdException w:name="Light List Accent 6" w:uiPriority="61"/>
-    <w:lsdException w:name="Light Grid Accent 6" w:uiPriority="62"/>
-    <w:lsdException w:name="Medium Shading 1 Accent 6" w:uiPriority="63"/>
-    <w:lsdException w:name="Medium Shading 2 Accent 6" w:uiPriority="64"/>
-    <w:lsdException w:name="Medium List 1 Accent 6" w:uiPriority="65"/>
-    <w:lsdException w:name="Medium List 2 Accent 6" w:uiPriority="66"/>
-    <w:lsdException w:name="Medium Grid 1 Accent 6" w:uiPriority="67"/>
-    <w:lsdException w:name="Medium Grid 2 Accent 6" w:uiPriority="68"/>
-    <w:lsdException w:name="Medium Grid 3 Accent 6" w:uiPriority="69"/>
-    <w:lsdException w:name="Dark List Accent 6" w:uiPriority="70"/>
-    <w:lsdException w:name="Colorful Shading Accent 6" w:uiPriority="71"/>
-    <w:lsdException w:name="Colorful List Accent 6" w:uiPriority="72"/>
-    <w:lsdException w:name="Colorful Grid Accent 6" w:uiPriority="73"/>
-    <w:lsdException w:name="Subtle Emphasis" w:uiPriority="19" w:qFormat="1"/>
-    <w:lsdException w:name="Intense Emphasis" w:uiPriority="21" w:qFormat="1"/>
-    <w:lsdException w:name="Subtle Reference" w:uiPriority="31" w:qFormat="1"/>
-    <w:lsdException w:name="Intense Reference" w:uiPriority="32" w:qFormat="1"/>
-    <w:lsdException w:name="Book Title" w:uiPriority="33" w:qFormat="1"/>
-    <w:lsdException w:name="Bibliography" w:semiHidden="1" w:uiPriority="37" w:unhideWhenUsed="1"/>
-    <w:lsdException w:name="TOC Heading" w:semiHidden="1" w:uiPriority="39" w:unhideWhenUsed="1" w:qFormat="1"/>
-    <w:lsdException w:name="Grid Table 4" w:uiPriority="49"/>
-    <w:lsdException w:name="Grid Table 5 Dark" w:uiPriority="50"/>
-    <w:lsdException w:name="Grid Table 6 Colorful" w:uiPriority="51"/>
-    <w:lsdException w:name="Grid Table 7 Colorful" w:uiPriority="52"/>
-    <w:lsdException w:name="Grid Table 1 Light Accent 1" w:uiPriority="46"/>
-    <w:lsdException w:name="Grid Table 2 Accent 1" w:uiPriority="47"/>
-    <w:lsdException w:name="Grid Table 3 Accent 1" w:uiPriority="48"/>
-    <w:lsdException w:name="Grid Table 4 Accent 1" w:uiPriority="49"/>
-    <w:lsdException w:name="Grid Table 5 Dark Accent 1" w:uiPriority="50"/>
-    <w:lsdException w:name="Grid Table 6 Colorful Accent 1" w:uiPriority="51"/>
-    <w:lsdException w:name="Grid Table 7 Colorful Accent 1" w:uiPriority="52"/>
-    <w:lsdException w:name="Grid Table 1 Light Accent 2" w:uiPriority="46"/>
-    <w:lsdException w:name="Grid Table 2 Accent 2" w:uiPriority="47"/>
-    <w:lsdException w:name="Grid Table 3 Accent 2" w:uiPriority="48"/>
-    <w:lsdException w:name="Grid Table 4 Accent 2" w:uiPriority="49"/>
-    <w:lsdException w:name="Grid Table 5 Dark Accent 2" w:uiPriority="50"/>
-    <w:lsdException w:name="Grid Table 6 Colorful Accent 2" w:uiPriority="51"/>
-    <w:lsdException w:name="Grid Table 7 Colorful Accent 2" w:uiPriority="52"/>
-    <w:lsdException w:name="Grid Table 1 Light Accent 3" w:uiPriority="46"/>
-    <w:lsdException w:name="Grid Table 2 Accent 3" w:uiPriority="47"/>
-    <w:lsdException w:name="Grid Table 3 Accent 3" w:uiPriority="48"/>
-    <w:lsdException w:name="Grid Table 4 Accent 3" w:uiPriority="49"/>
-    <w:lsdException w:name="Grid Table 5 Dark Accent 3" w:uiPriority="50"/>
-    <w:lsdException w:name="Grid Table 6 Colorful Accent 3" w:uiPriority="51"/>
-    <w:lsdException w:name="Grid Table 7 Colorful Accent 3" w:uiPriority="52"/>
-    <w:lsdException w:name="Grid Table 1 Light Accent 4" w:uiPriority="46"/>
-    <w:lsdException w:name="Grid Table 2 Accent 4" w:uiPriority="47"/>
-    <w:lsdException w:name="Grid Table 3 Accent 4" w:uiPriority="48"/>
-    <w:lsdException w:name="Grid Table 4 Accent 4" w:uiPriority="49"/>
-    <w:lsdException w:name="Grid Table 5 Dark Accent 4" w:uiPriority="50"/>
-    <w:lsdException w:name="Grid Table 6 Colorful Accent 4" w:uiPriority="51"/>
-    <w:lsdException w:name="Grid Table 7 Colorful Accent 4" w:uiPriority="52"/>
-    <w:lsdException w:name="Grid Table 1 Light Accent 5" w:uiPriority="46"/>
-    <w:lsdException w:name="Grid Table 2 Accent 5" w:uiPriority="47"/>
-    <w:lsdException w:name="Grid Table 3 Accent 5" w:uiPriority="48"/>
-    <w:lsdException w:name="Grid Table 4 Accent 5" w:uiPriority="49"/>
-    <w:lsdException w:name="Grid Table 5 Dark Accent 5" w:uiPriority="50"/>
-    <w:lsdException w:name="Grid Table 6 Colorful Accent 5" w:uiPriority="51"/>
-    <w:lsdException w:name="Grid Table 7 Colorful Accent 5" w:uiPriority="52"/>
-    <w:lsdException w:name="Grid Table 1 Light Accent 6" w:uiPriority="46"/>
-    <w:lsdException w:name="Grid Table 2 Accent 6" w:uiPriority="47"/>
-    <w:lsdException w:name="Grid Table 3 Accent 6" w:uiPriority="48"/>
-    <w:lsdException w:name="Grid Table 4 Accent 6" w:uiPriority="49"/>
-    <w:lsdException w:name="Grid Table 5 Dark Accent 6" w:uiPriority="50"/>
-    <w:lsdException w:name="Grid Table 6 Colorful Accent 6" w:uiPriority="51"/>
-    <w:lsdException w:name="Grid Table 7 Colorful Accent 6" w:uiPriority="52"/>
-    <w:lsdException w:name="List Table 1 Light" w:uiPriority="46"/>
-    <w:lsdException w:name="List Table 2" w:uiPriority="47"/>
-    <w:lsdException w:name="List Table 3" w:uiPriority="48"/>
-    <w:lsdException w:name="List Table 4" w:uiPriority="49"/>
-    <w:lsdException w:name="List Table 5 Dark" w:uiPriority="50"/>
-    <w:lsdException w:name="List Table 6 Colorful" w:uiPriority="51"/>
-    <w:lsdException w:name="List Table 7 Colorful" w:uiPriority="52"/>
-    <w:lsdException w:name="List Table 1 Light Accent 1" w:uiPriority="46"/>
-    <w:lsdException w:name="List Table 2 Accent 1" w:uiPriority="47"/>
-    <w:lsdException w:name="List Table 3 Accent 1" w:uiPriority="48"/>
-    <w:lsdException w:name="List Table 4 Accent 1" w:uiPriority="49"/>
-    <w:lsdException w:name="List Table 5 Dark Accent 1" w:uiPriority="50"/>
-    <w:lsdException w:name="List Table 6 Colorful Accent 1" w:uiPriority="51"/>
-    <w:lsdException w:name="List Table 7 Colorful Accent 1" w:uiPriority="52"/>
-    <w:lsdException w:name="List Table 1 Light Accent 2" w:uiPriority="46"/>
-    <w:lsdException w:name="List Table 2 Accent 2" w:uiPriority="47"/>
-    <w:lsdException w:name="List Table 3 Accent 2" w:uiPriority="48"/>
-    <w:lsdException w:name="List Table 4 Accent 2" w:uiPriority="49"/>
-    <w:lsdException w:name="List Table 5 Dark Accent 2" w:uiPriority="50"/>
-    <w:lsdException w:name="List Table 6 Colorful Accent 2" w:uiPriority="51"/>
-    <w:lsdException w:name="List Table 7 Colorful Accent 2" w:uiPriority="52"/>
-    <w:lsdException w:name="List Table 1 Light Accent 3" w:uiPriority="46"/>
-    <w:lsdException w:name="List Table 2 Accent 3" w:uiPriority="47"/>
-    <w:lsdException w:name="List Table 3 Accent 3" w:uiPriority="48"/>
-    <w:lsdException w:name="List Table 4 Accent 3" w:uiPriority="49"/>
-    <w:lsdException w:name="List Table 5 Dark Accent 3" w:uiPriority="50"/>
-    <w:lsdException w:name="List Table 6 Colorful Accent 3" w:uiPriority="51"/>
-    <w:lsdException w:name="List Table 7 Colorful Accent 3" w:uiPriority="52"/>
-    <w:lsdException w:name="List Table 1 Light Accent 4" w:uiPriority="46"/>
-    <w:lsdException w:name="List Table 2 Accent 4" w:uiPriority="47"/>
-    <w:lsdException w:name="List Table 3 Accent 4" w:uiPriority="48"/>
-    <w:lsdException w:name="List Table 4 Accent 4" w:uiPriority="49"/>
-    <w:lsdException w:name="List Table 5 Dark Accent 4" w:uiPriority="50"/>
-    <w:lsdException w:name="List Table 6 Colorful Accent 4" w:uiPriority="51"/>
-    <w:lsdException w:name="List Table 7 Colorful Accent 4" w:uiPriority="52"/>
-    <w:lsdException w:name="List Table 1 Light Accent 5" w:uiPriority="46"/>
-    <w:lsdException w:name="List Table 2 Accent 5" w:uiPriority="47"/>
-    <w:lsdException w:name="List Table 3 Accent 5" w:uiPriority="48"/>
-    <w:lsdException w:name="List Table 4 Accent 5" w:uiPriority="49"/>
-    <w:lsdException w:name="List Table 5 Dark Accent 5" w:uiPriority="50"/>
-    <w:lsdException w:name="List Table 6 Colorful Accent 5" w:uiPriority="51"/>
-    <w:lsdException w:name="List Table 7 Colorful Accent 5" w:uiPriority="52"/>
-    <w:lsdException w:name="List Table 1 Light Accent 6" w:uiPriority="46"/>
-    <w:lsdException w:name="List Table 2 Accent 6" w:uiPriority="47"/>
-    <w:lsdException w:name="List Table 3 Accent 6" w:uiPriority="48"/>
-    <w:lsdException w:name="List Table 4 Accent 6" w:uiPriority="49"/>
-    <w:lsdException w:name="List Table 5 Dark Accent 6" w:uiPriority="50"/>
-    <w:lsdException w:name="List Table 6 Colorful Accent 6" w:uiPriority="51"/>
-    <w:lsdException w:name="List Table 7 Colorful Accent 6" w:uiPriority="52"/>
-    <w:lsdException w:name="Mention" w:semiHidden="1" w:unhideWhenUsed="1"/>
-    <w:lsdException w:name="Smart Hyperlink" w:semiHidden="1" w:unhideWhenUsed="1"/>
-    <w:lsdException w:name="Hashtag" w:semiHidden="1" w:unhideWhenUsed="1"/>
-    <w:lsdException w:name="Unresolved Mention" w:semiHidden="1" w:unhideWhenUsed="1"/>
+  <w:latentStyles w:defLockedState="0" w:defUIPriority="99" w:defSemiHidden="1" w:defUnhideWhenUsed="1" w:defQFormat="0" w:count="276">
+    <w:lsdException w:name="Normal" w:semiHidden="0" w:uiPriority="0" w:unhideWhenUsed="0" w:qFormat="1"/>
+    <w:lsdException w:name="heading 1" w:semiHidden="0" w:uiPriority="9" w:unhideWhenUsed="0" w:qFormat="1"/>
+    <w:lsdException w:name="heading 2" w:uiPriority="9" w:qFormat="1"/>
+    <w:lsdException w:name="heading 3" w:uiPriority="9" w:qFormat="1"/>
+    <w:lsdException w:name="heading 4" w:uiPriority="9" w:qFormat="1"/>
+    <w:lsdException w:name="heading 5" w:uiPriority="9" w:qFormat="1"/>
+    <w:lsdException w:name="heading 6" w:uiPriority="9" w:qFormat="1"/>
+    <w:lsdException w:name="heading 7" w:uiPriority="9" w:qFormat="1"/>
+    <w:lsdException w:name="heading 8" w:uiPriority="9" w:qFormat="1"/>
+    <w:lsdException w:name="heading 9" w:uiPriority="9" w:qFormat="1"/>
+    <w:lsdException w:name="toc 1" w:uiPriority="39"/>
+    <w:lsdException w:name="toc 2" w:uiPriority="39"/>
+    <w:lsdException w:name="toc 3" w:uiPriority="39"/>
+    <w:lsdException w:name="toc 4" w:uiPriority="39"/>
+    <w:lsdException w:name="toc 5" w:uiPriority="39"/>
+    <w:lsdException w:name="toc 6" w:uiPriority="39"/>
+    <w:lsdException w:name="toc 7" w:uiPriority="39"/>
+    <w:lsdException w:name="toc 8" w:uiPriority="39"/>
+    <w:lsdException w:name="toc 9" w:uiPriority="39"/>
+    <w:lsdException w:name="caption" w:uiPriority="35" w:qFormat="1"/>
+    <w:lsdException w:name="Title" w:semiHidden="0" w:uiPriority="10" w:unhideWhenUsed="0" w:qFormat="1"/>
+    <w:lsdException w:name="Default Paragraph Font" w:uiPriority="1"/>
+    <w:lsdException w:name="Subtitle" w:semiHidden="0" w:uiPriority="11" w:unhideWhenUsed="0" w:qFormat="1"/>
+    <w:lsdException w:name="Strong" w:semiHidden="0" w:uiPriority="22" w:unhideWhenUsed="0" w:qFormat="1"/>
+    <w:lsdException w:name="Emphasis" w:semiHidden="0" w:uiPriority="20" w:unhideWhenUsed="0" w:qFormat="1"/>
+    <w:lsdException w:name="Table Grid" w:semiHidden="0" w:uiPriority="39" w:unhideWhenUsed="0"/>
+    <w:lsdException w:name="Note Level 1" w:semiHidden="0" w:unhideWhenUsed="0"/>
+    <w:lsdException w:name="Note Level 2" w:semiHidden="0" w:unhideWhenUsed="0"/>
+    <w:lsdException w:name="Note Level 3" w:semiHidden="0" w:unhideWhenUsed="0"/>
+    <w:lsdException w:name="Note Level 4" w:semiHidden="0" w:unhideWhenUsed="0"/>
+    <w:lsdException w:name="Note Level 5" w:semiHidden="0" w:unhideWhenUsed="0"/>
+    <w:lsdException w:name="Note Level 6" w:semiHidden="0" w:unhideWhenUsed="0"/>
+    <w:lsdException w:name="Note Level 7" w:semiHidden="0" w:unhideWhenUsed="0"/>
+    <w:lsdException w:name="Note Level 8" w:semiHidden="0" w:unhideWhenUsed="0"/>
+    <w:lsdException w:name="Note Level 9" w:semiHidden="0" w:unhideWhenUsed="0"/>
+    <w:lsdException w:name="Placeholder Text" w:unhideWhenUsed="0"/>
+    <w:lsdException w:name="No Spacing" w:semiHidden="0" w:uiPriority="1" w:unhideWhenUsed="0" w:qFormat="1"/>
+    <w:lsdException w:name="Light Shading" w:semiHidden="0" w:uiPriority="60" w:unhideWhenUsed="0"/>
+    <w:lsdException w:name="Light List" w:semiHidden="0" w:uiPriority="61" w:unhideWhenUsed="0"/>
+    <w:lsdException w:name="Light Grid" w:semiHidden="0" w:uiPriority="62" w:unhideWhenUsed="0"/>
+    <w:lsdException w:name="Medium Shading 1" w:semiHidden="0" w:uiPriority="63" w:unhideWhenUsed="0"/>
+    <w:lsdException w:name="Medium Shading 2" w:semiHidden="0" w:uiPriority="64" w:unhideWhenUsed="0"/>
+    <w:lsdException w:name="Medium List 1" w:semiHidden="0" w:uiPriority="65" w:unhideWhenUsed="0"/>
+    <w:lsdException w:name="Medium List 2" w:semiHidden="0" w:uiPriority="66" w:unhideWhenUsed="0"/>
+    <w:lsdException w:name="Medium Grid 1" w:semiHidden="0" w:uiPriority="67" w:unhideWhenUsed="0"/>
+    <w:lsdException w:name="Medium Grid 2" w:semiHidden="0" w:uiPriority="68" w:unhideWhenUsed="0"/>
+    <w:lsdException w:name="Medium Grid 3" w:semiHidden="0" w:uiPriority="69" w:unhideWhenUsed="0"/>
+    <w:lsdException w:name="Dark List" w:semiHidden="0" w:uiPriority="70" w:unhideWhenUsed="0"/>
+    <w:lsdException w:name="Colorful Shading" w:semiHidden="0" w:uiPriority="71" w:unhideWhenUsed="0"/>
+    <w:lsdException w:name="Colorful List" w:semiHidden="0" w:uiPriority="72" w:unhideWhenUsed="0"/>
+    <w:lsdException w:name="Colorful Grid" w:semiHidden="0" w:uiPriority="73" w:unhideWhenUsed="0"/>
+    <w:lsdException w:name="Light Shading Accent 1" w:semiHidden="0" w:uiPriority="60" w:unhideWhenUsed="0"/>
+    <w:lsdException w:name="Light List Accent 1" w:semiHidden="0" w:uiPriority="61" w:unhideWhenUsed="0"/>
+    <w:lsdException w:name="Light Grid Accent 1" w:semiHidden="0" w:uiPriority="62" w:unhideWhenUsed="0"/>
+    <w:lsdException w:name="Medium Shading 1 Accent 1" w:semiHidden="0" w:uiPriority="63" w:unhideWhenUsed="0"/>
+    <w:lsdException w:name="Medium Shading 2 Accent 1" w:semiHidden="0" w:uiPriority="64" w:unhideWhenUsed="0"/>
+    <w:lsdException w:name="Medium List 1 Accent 1" w:semiHidden="0" w:uiPriority="65" w:unhideWhenUsed="0"/>
+    <w:lsdException w:name="Revision" w:unhideWhenUsed="0"/>
+    <w:lsdException w:name="List Paragraph" w:semiHidden="0" w:uiPriority="34" w:unhideWhenUsed="0" w:qFormat="1"/>
+    <w:lsdException w:name="Quote" w:semiHidden="0" w:uiPriority="29" w:unhideWhenUsed="0" w:qFormat="1"/>
+    <w:lsdException w:name="Intense Quote" w:semiHidden="0" w:uiPriority="30" w:unhideWhenUsed="0" w:qFormat="1"/>
+    <w:lsdException w:name="Medium List 2 Accent 1" w:semiHidden="0" w:uiPriority="66" w:unhideWhenUsed="0"/>
+    <w:lsdException w:name="Medium Grid 1 Accent 1" w:semiHidden="0" w:uiPriority="67" w:unhideWhenUsed="0"/>
+    <w:lsdException w:name="Medium Grid 2 Accent 1" w:semiHidden="0" w:uiPriority="68" w:unhideWhenUsed="0"/>
+    <w:lsdException w:name="Medium Grid 3 Accent 1" w:semiHidden="0" w:uiPriority="69" w:unhideWhenUsed="0"/>
+    <w:lsdException w:name="Dark List Accent 1" w:semiHidden="0" w:uiPriority="70" w:unhideWhenUsed="0"/>
+    <w:lsdException w:name="Colorful Shading Accent 1" w:semiHidden="0" w:uiPriority="71" w:unhideWhenUsed="0"/>
+    <w:lsdException w:name="Colorful List Accent 1" w:semiHidden="0" w:uiPriority="72" w:unhideWhenUsed="0"/>
+    <w:lsdException w:name="Colorful Grid Accent 1" w:semiHidden="0" w:uiPriority="73" w:unhideWhenUsed="0"/>
+    <w:lsdException w:name="Light Shading Accent 2" w:semiHidden="0" w:uiPriority="60" w:unhideWhenUsed="0"/>
+    <w:lsdException w:name="Light List Accent 2" w:semiHidden="0" w:uiPriority="61" w:unhideWhenUsed="0"/>
+    <w:lsdException w:name="Light Grid Accent 2" w:semiHidden="0" w:uiPriority="62" w:unhideWhenUsed="0"/>
+    <w:lsdException w:name="Medium Shading 1 Accent 2" w:semiHidden="0" w:uiPriority="63" w:unhideWhenUsed="0"/>
+    <w:lsdException w:name="Medium Shading 2 Accent 2" w:semiHidden="0" w:uiPriority="64" w:unhideWhenUsed="0"/>
+    <w:lsdException w:name="Medium List 1 Accent 2" w:semiHidden="0" w:uiPriority="65" w:unhideWhenUsed="0"/>
+    <w:lsdException w:name="Medium List 2 Accent 2" w:semiHidden="0" w:uiPriority="66" w:unhideWhenUsed="0"/>
+    <w:lsdException w:name="Medium Grid 1 Accent 2" w:semiHidden="0" w:uiPriority="67" w:unhideWhenUsed="0"/>
+    <w:lsdException w:name="Medium Grid 2 Accent 2" w:semiHidden="0" w:uiPriority="68" w:unhideWhenUsed="0"/>
+    <w:lsdException w:name="Medium Grid 3 Accent 2" w:semiHidden="0" w:uiPriority="69" w:unhideWhenUsed="0"/>
+    <w:lsdException w:name="Dark List Accent 2" w:semiHidden="0" w:uiPriority="70" w:unhideWhenUsed="0"/>
+    <w:lsdException w:name="Colorful Shading Accent 2" w:semiHidden="0" w:uiPriority="71" w:unhideWhenUsed="0"/>
+    <w:lsdException w:name="Colorful List Accent 2" w:semiHidden="0" w:uiPriority="72" w:unhideWhenUsed="0"/>
+    <w:lsdException w:name="Colorful Grid Accent 2" w:semiHidden="0" w:uiPriority="73" w:unhideWhenUsed="0"/>
+    <w:lsdException w:name="Light Shading Accent 3" w:semiHidden="0" w:uiPriority="60" w:unhideWhenUsed="0"/>
+    <w:lsdException w:name="Light List Accent 3" w:semiHidden="0" w:uiPriority="61" w:unhideWhenUsed="0"/>
+    <w:lsdException w:name="Light Grid Accent 3" w:semiHidden="0" w:uiPriority="62" w:unhideWhenUsed="0"/>
+    <w:lsdException w:name="Medium Shading 1 Accent 3" w:semiHidden="0" w:uiPriority="63" w:unhideWhenUsed="0"/>
+    <w:lsdException w:name="Medium Shading 2 Accent 3" w:semiHidden="0" w:uiPriority="64" w:unhideWhenUsed="0"/>
+    <w:lsdException w:name="Medium List 1 Accent 3" w:semiHidden="0" w:uiPriority="65" w:unhideWhenUsed="0"/>
+    <w:lsdException w:name="Medium List 2 Accent 3" w:semiHidden="0" w:uiPriority="66" w:unhideWhenUsed="0"/>
+    <w:lsdException w:name="Medium Grid 1 Accent 3" w:semiHidden="0" w:uiPriority="67" w:unhideWhenUsed="0"/>
+    <w:lsdException w:name="Medium Grid 2 Accent 3" w:semiHidden="0" w:uiPriority="68" w:unhideWhenUsed="0"/>
+    <w:lsdException w:name="Medium Grid 3 Accent 3" w:semiHidden="0" w:uiPriority="69" w:unhideWhenUsed="0"/>
+    <w:lsdException w:name="Dark List Accent 3" w:semiHidden="0" w:uiPriority="70" w:unhideWhenUsed="0"/>
+    <w:lsdException w:name="Colorful Shading Accent 3" w:semiHidden="0" w:uiPriority="71" w:unhideWhenUsed="0"/>
+    <w:lsdException w:name="Colorful List Accent 3" w:semiHidden="0" w:uiPriority="72" w:unhideWhenUsed="0"/>
+    <w:lsdException w:name="Colorful Grid Accent 3" w:semiHidden="0" w:uiPriority="73" w:unhideWhenUsed="0"/>
+    <w:lsdException w:name="Light Shading Accent 4" w:semiHidden="0" w:uiPriority="60" w:unhideWhenUsed="0"/>
+    <w:lsdException w:name="Light List Accent 4" w:semiHidden="0" w:uiPriority="61" w:unhideWhenUsed="0"/>
+    <w:lsdException w:name="Light Grid Accent 4" w:semiHidden="0" w:uiPriority="62" w:unhideWhenUsed="0"/>
+    <w:lsdException w:name="Medium Shading 1 Accent 4" w:semiHidden="0" w:uiPriority="63" w:unhideWhenUsed="0"/>
+    <w:lsdException w:name="Medium Shading 2 Accent 4" w:semiHidden="0" w:uiPriority="64" w:unhideWhenUsed="0"/>
+    <w:lsdException w:name="Medium List 1 Accent 4" w:semiHidden="0" w:uiPriority="65" w:unhideWhenUsed="0"/>
+    <w:lsdException w:name="Medium List 2 Accent 4" w:semiHidden="0" w:uiPriority="66" w:unhideWhenUsed="0"/>
+    <w:lsdException w:name="Medium Grid 1 Accent 4" w:semiHidden="0" w:uiPriority="67" w:unhideWhenUsed="0"/>
+    <w:lsdException w:name="Medium Grid 2 Accent 4" w:semiHidden="0" w:uiPriority="68" w:unhideWhenUsed="0"/>
+    <w:lsdException w:name="Medium Grid 3 Accent 4" w:semiHidden="0" w:uiPriority="69" w:unhideWhenUsed="0"/>
+    <w:lsdException w:name="Dark List Accent 4" w:semiHidden="0" w:uiPriority="70" w:unhideWhenUsed="0"/>
+    <w:lsdException w:name="Colorful Shading Accent 4" w:semiHidden="0" w:uiPriority="71" w:unhideWhenUsed="0"/>
+    <w:lsdException w:name="Colorful List Accent 4" w:semiHidden="0" w:uiPriority="72" w:unhideWhenUsed="0"/>
+    <w:lsdException w:name="Colorful Grid Accent 4" w:semiHidden="0" w:uiPriority="73" w:unhideWhenUsed="0"/>
+    <w:lsdException w:name="Light Shading Accent 5" w:semiHidden="0" w:uiPriority="60" w:unhideWhenUsed="0"/>
+    <w:lsdException w:name="Light List Accent 5" w:semiHidden="0" w:uiPriority="61" w:unhideWhenUsed="0"/>
+    <w:lsdException w:name="Light Grid Accent 5" w:semiHidden="0" w:uiPriority="62" w:unhideWhenUsed="0"/>
+    <w:lsdException w:name="Medium Shading 1 Accent 5" w:semiHidden="0" w:uiPriority="63" w:unhideWhenUsed="0"/>
+    <w:lsdException w:name="Medium Shading 2 Accent 5" w:semiHidden="0" w:uiPriority="64" w:unhideWhenUsed="0"/>
+    <w:lsdException w:name="Medium List 1 Accent 5" w:semiHidden="0" w:uiPriority="65" w:unhideWhenUsed="0"/>
+    <w:lsdException w:name="Medium List 2 Accent 5" w:semiHidden="0" w:uiPriority="66" w:unhideWhenUsed="0"/>
+    <w:lsdException w:name="Medium Grid 1 Accent 5" w:semiHidden="0" w:uiPriority="67" w:unhideWhenUsed="0"/>
+    <w:lsdException w:name="Medium Grid 2 Accent 5" w:semiHidden="0" w:uiPriority="68" w:unhideWhenUsed="0"/>
+    <w:lsdException w:name="Medium Grid 3 Accent 5" w:semiHidden="0" w:uiPriority="69" w:unhideWhenUsed="0"/>
+    <w:lsdException w:name="Dark List Accent 5" w:semiHidden="0" w:uiPriority="70" w:unhideWhenUsed="0"/>
+    <w:lsdException w:name="Colorful Shading Accent 5" w:semiHidden="0" w:uiPriority="71" w:unhideWhenUsed="0"/>
+    <w:lsdException w:name="Colorful List Accent 5" w:semiHidden="0" w:uiPriority="72" w:unhideWhenUsed="0"/>
+    <w:lsdException w:name="Colorful Grid Accent 5" w:semiHidden="0" w:uiPriority="73" w:unhideWhenUsed="0"/>
+    <w:lsdException w:name="Light Shading Accent 6" w:semiHidden="0" w:uiPriority="60" w:unhideWhenUsed="0"/>
+    <w:lsdException w:name="Light List Accent 6" w:semiHidden="0" w:uiPriority="61" w:unhideWhenUsed="0"/>
+    <w:lsdException w:name="Light Grid Accent 6" w:semiHidden="0" w:uiPriority="62" w:unhideWhenUsed="0"/>
+    <w:lsdException w:name="Medium Shading 1 Accent 6" w:semiHidden="0" w:uiPriority="63" w:unhideWhenUsed="0"/>
+    <w:lsdException w:name="Medium Shading 2 Accent 6" w:semiHidden="0" w:uiPriority="64" w:unhideWhenUsed="0"/>
+    <w:lsdException w:name="Medium List 1 Accent 6" w:semiHidden="0" w:uiPriority="65" w:unhideWhenUsed="0"/>
+    <w:lsdException w:name="Medium List 2 Accent 6" w:semiHidden="0" w:uiPriority="66" w:unhideWhenUsed="0"/>
+    <w:lsdException w:name="Medium Grid 1 Accent 6" w:semiHidden="0" w:uiPriority="67" w:unhideWhenUsed="0"/>
+    <w:lsdException w:name="Medium Grid 2 Accent 6" w:semiHidden="0" w:uiPriority="68" w:unhideWhenUsed="0"/>
+    <w:lsdException w:name="Medium Grid 3 Accent 6" w:semiHidden="0" w:uiPriority="69" w:unhideWhenUsed="0"/>
+    <w:lsdException w:name="Dark List Accent 6" w:semiHidden="0" w:uiPriority="70" w:unhideWhenUsed="0"/>
+    <w:lsdException w:name="Colorful Shading Accent 6" w:semiHidden="0" w:uiPriority="71" w:unhideWhenUsed="0"/>
+    <w:lsdException w:name="Colorful List Accent 6" w:semiHidden="0" w:uiPriority="72" w:unhideWhenUsed="0"/>
+    <w:lsdException w:name="Colorful Grid Accent 6" w:semiHidden="0" w:uiPriority="73" w:unhideWhenUsed="0"/>
+    <w:lsdException w:name="Subtle Emphasis" w:semiHidden="0" w:uiPriority="19" w:unhideWhenUsed="0" w:qFormat="1"/>
+    <w:lsdException w:name="Intense Emphasis" w:semiHidden="0" w:uiPriority="21" w:unhideWhenUsed="0" w:qFormat="1"/>
+    <w:lsdException w:name="Subtle Reference" w:semiHidden="0" w:uiPriority="31" w:unhideWhenUsed="0" w:qFormat="1"/>
+    <w:lsdException w:name="Intense Reference" w:semiHidden="0" w:uiPriority="32" w:unhideWhenUsed="0" w:qFormat="1"/>
+    <w:lsdException w:name="Book Title" w:semiHidden="0" w:uiPriority="33" w:unhideWhenUsed="0" w:qFormat="1"/>
+    <w:lsdException w:name="Bibliography" w:uiPriority="37"/>
+    <w:lsdException w:name="TOC Heading" w:uiPriority="39" w:qFormat="1"/>
+  </w:latentStyles>
+  <w:style w:type="paragraph" w:default="1" w:styleId="Normal">
+    <w:name w:val="Normal"/>
+    <w:qFormat/>
+  </w:style>
+  <w:style w:type="character" w:default="1" w:styleId="DefaultParagraphFont">
+    <w:name w:val="Default Paragraph Font"/>
+    <w:uiPriority w:val="1"/>
+    <w:semiHidden/>
+    <w:unhideWhenUsed/>
+  </w:style>
+  <w:style w:type="table" w:default="1" w:styleId="TableNormal">
+    <w:name w:val="Normal Table"/>
+    <w:uiPriority w:val="99"/>
+    <w:semiHidden/>
+    <w:unhideWhenUsed/>
+    <w:tblPr>
+      <w:tblInd w:w="0" w:type="dxa"/>
+      <w:tblCellMar>
+        <w:top w:w="0" w:type="dxa"/>
+        <w:left w:w="108" w:type="dxa"/>
+        <w:bottom w:w="0" w:type="dxa"/>
+        <w:right w:w="108" w:type="dxa"/>
+      </w:tblCellMar>
+    </w:tblPr>
+  </w:style>
+  <w:style w:type="numbering" w:default="1" w:styleId="NoList">
+    <w:name w:val="No List"/>
+    <w:uiPriority w:val="99"/>
+    <w:semiHidden/>
+    <w:unhideWhenUsed/>
+  </w:style>
+  <w:style w:type="paragraph" w:styleId="ListParagraph">
+    <w:name w:val="List Paragraph"/>
+    <w:basedOn w:val="Normal"/>
+    <w:uiPriority w:val="34"/>
+    <w:qFormat/>
+    <w:rsid w:val="00F74DC4"/>
+    <w:pPr>
+      <w:ind w:left="720"/>
+      <w:contextualSpacing/>
+    </w:pPr>
+  </w:style>
+</w:styles>
+</file>
+
+<file path=word/stylesWithEffects.xml><?xml version="1.0" encoding="utf-8"?>
+<w:styles xmlns:wpc="http://schemas.microsoft.com/office/word/2010/wordprocessingCanvas" xmlns:mo="http://schemas.microsoft.com/office/mac/office/2008/main" xmlns:mc="http://schemas.openxmlformats.org/markup-compatibility/2006" xmlns:mv="urn:schemas-microsoft-com:mac:vml" xmlns:o="urn:schemas-microsoft-com:office:office" xmlns:r="http://schemas.openxmlformats.org/officeDocument/2006/relationships" xmlns:m="http://schemas.openxmlformats.org/officeDocument/2006/math" xmlns:v="urn:schemas-microsoft-com:vml" xmlns:wp14="http://schemas.microsoft.com/office/word/2010/wordprocessingDrawing" xmlns:wp="http://schemas.openxmlformats.org/drawingml/2006/wordprocessingDrawing" xmlns:w10="urn:schemas-microsoft-com:office:word" xmlns:w="http://schemas.openxmlformats.org/wordprocessingml/2006/main" xmlns:w14="http://schemas.microsoft.com/office/word/2010/wordml" xmlns:wpg="http://schemas.microsoft.com/office/word/2010/wordprocessingGroup" xmlns:wpi="http://schemas.microsoft.com/office/word/2010/wordprocessingInk" xmlns:wne="http://schemas.microsoft.com/office/word/2006/wordml" xmlns:wps="http://schemas.microsoft.com/office/word/2010/wordprocessingShape" mc:Ignorable="w14 wp14">
+  <w:docDefaults>
+    <w:rPrDefault>
+      <w:rPr>
+        <w:rFonts w:asciiTheme="minorHAnsi" w:eastAsiaTheme="minorHAnsi" w:hAnsiTheme="minorHAnsi" w:cstheme="minorBidi"/>
+        <w:sz w:val="22"/>
+        <w:szCs w:val="22"/>
+        <w:lang w:val="en-GB" w:eastAsia="en-US" w:bidi="ar-SA"/>
+      </w:rPr>
+    </w:rPrDefault>
+    <w:pPrDefault>
+      <w:pPr>
+        <w:spacing w:after="160" w:line="259" w:lineRule="auto"/>
+      </w:pPr>
+    </w:pPrDefault>
+  </w:docDefaults>
+  <w:latentStyles w:defLockedState="0" w:defUIPriority="99" w:defSemiHidden="1" w:defUnhideWhenUsed="1" w:defQFormat="0" w:count="276">
+    <w:lsdException w:name="Normal" w:semiHidden="0" w:uiPriority="0" w:unhideWhenUsed="0" w:qFormat="1"/>
+    <w:lsdException w:name="heading 1" w:semiHidden="0" w:uiPriority="9" w:unhideWhenUsed="0" w:qFormat="1"/>
+    <w:lsdException w:name="heading 2" w:uiPriority="9" w:qFormat="1"/>
+    <w:lsdException w:name="heading 3" w:uiPriority="9" w:qFormat="1"/>
+    <w:lsdException w:name="heading 4" w:uiPriority="9" w:qFormat="1"/>
+    <w:lsdException w:name="heading 5" w:uiPriority="9" w:qFormat="1"/>
+    <w:lsdException w:name="heading 6" w:uiPriority="9" w:qFormat="1"/>
+    <w:lsdException w:name="heading 7" w:uiPriority="9" w:qFormat="1"/>
+    <w:lsdException w:name="heading 8" w:uiPriority="9" w:qFormat="1"/>
+    <w:lsdException w:name="heading 9" w:uiPriority="9" w:qFormat="1"/>
+    <w:lsdException w:name="toc 1" w:uiPriority="39"/>
+    <w:lsdException w:name="toc 2" w:uiPriority="39"/>
+    <w:lsdException w:name="toc 3" w:uiPriority="39"/>
+    <w:lsdException w:name="toc 4" w:uiPriority="39"/>
+    <w:lsdException w:name="toc 5" w:uiPriority="39"/>
+    <w:lsdException w:name="toc 6" w:uiPriority="39"/>
+    <w:lsdException w:name="toc 7" w:uiPriority="39"/>
+    <w:lsdException w:name="toc 8" w:uiPriority="39"/>
+    <w:lsdException w:name="toc 9" w:uiPriority="39"/>
+    <w:lsdException w:name="caption" w:uiPriority="35" w:qFormat="1"/>
+    <w:lsdException w:name="Title" w:semiHidden="0" w:uiPriority="10" w:unhideWhenUsed="0" w:qFormat="1"/>
+    <w:lsdException w:name="Default Paragraph Font" w:uiPriority="1"/>
+    <w:lsdException w:name="Subtitle" w:semiHidden="0" w:uiPriority="11" w:unhideWhenUsed="0" w:qFormat="1"/>
+    <w:lsdException w:name="Strong" w:semiHidden="0" w:uiPriority="22" w:unhideWhenUsed="0" w:qFormat="1"/>
+    <w:lsdException w:name="Emphasis" w:semiHidden="0" w:uiPriority="20" w:unhideWhenUsed="0" w:qFormat="1"/>
+    <w:lsdException w:name="Table Grid" w:semiHidden="0" w:uiPriority="39" w:unhideWhenUsed="0"/>
+    <w:lsdException w:name="Note Level 1" w:semiHidden="0" w:unhideWhenUsed="0"/>
+    <w:lsdException w:name="Note Level 2" w:semiHidden="0" w:unhideWhenUsed="0"/>
+    <w:lsdException w:name="Note Level 3" w:semiHidden="0" w:unhideWhenUsed="0"/>
+    <w:lsdException w:name="Note Level 4" w:semiHidden="0" w:unhideWhenUsed="0"/>
+    <w:lsdException w:name="Note Level 5" w:semiHidden="0" w:unhideWhenUsed="0"/>
+    <w:lsdException w:name="Note Level 6" w:semiHidden="0" w:unhideWhenUsed="0"/>
+    <w:lsdException w:name="Note Level 7" w:semiHidden="0" w:unhideWhenUsed="0"/>
+    <w:lsdException w:name="Note Level 8" w:semiHidden="0" w:unhideWhenUsed="0"/>
+    <w:lsdException w:name="Note Level 9" w:semiHidden="0" w:unhideWhenUsed="0"/>
+    <w:lsdException w:name="Placeholder Text" w:unhideWhenUsed="0"/>
+    <w:lsdException w:name="No Spacing" w:semiHidden="0" w:uiPriority="1" w:unhideWhenUsed="0" w:qFormat="1"/>
+    <w:lsdException w:name="Light Shading" w:semiHidden="0" w:uiPriority="60" w:unhideWhenUsed="0"/>
+    <w:lsdException w:name="Light List" w:semiHidden="0" w:uiPriority="61" w:unhideWhenUsed="0"/>
+    <w:lsdException w:name="Light Grid" w:semiHidden="0" w:uiPriority="62" w:unhideWhenUsed="0"/>
+    <w:lsdException w:name="Medium Shading 1" w:semiHidden="0" w:uiPriority="63" w:unhideWhenUsed="0"/>
+    <w:lsdException w:name="Medium Shading 2" w:semiHidden="0" w:uiPriority="64" w:unhideWhenUsed="0"/>
+    <w:lsdException w:name="Medium List 1" w:semiHidden="0" w:uiPriority="65" w:unhideWhenUsed="0"/>
+    <w:lsdException w:name="Medium List 2" w:semiHidden="0" w:uiPriority="66" w:unhideWhenUsed="0"/>
+    <w:lsdException w:name="Medium Grid 1" w:semiHidden="0" w:uiPriority="67" w:unhideWhenUsed="0"/>
+    <w:lsdException w:name="Medium Grid 2" w:semiHidden="0" w:uiPriority="68" w:unhideWhenUsed="0"/>
+    <w:lsdException w:name="Medium Grid 3" w:semiHidden="0" w:uiPriority="69" w:unhideWhenUsed="0"/>
+    <w:lsdException w:name="Dark List" w:semiHidden="0" w:uiPriority="70" w:unhideWhenUsed="0"/>
+    <w:lsdException w:name="Colorful Shading" w:semiHidden="0" w:uiPriority="71" w:unhideWhenUsed="0"/>
+    <w:lsdException w:name="Colorful List" w:semiHidden="0" w:uiPriority="72" w:unhideWhenUsed="0"/>
+    <w:lsdException w:name="Colorful Grid" w:semiHidden="0" w:uiPriority="73" w:unhideWhenUsed="0"/>
+    <w:lsdException w:name="Light Shading Accent 1" w:semiHidden="0" w:uiPriority="60" w:unhideWhenUsed="0"/>
+    <w:lsdException w:name="Light List Accent 1" w:semiHidden="0" w:uiPriority="61" w:unhideWhenUsed="0"/>
+    <w:lsdException w:name="Light Grid Accent 1" w:semiHidden="0" w:uiPriority="62" w:unhideWhenUsed="0"/>
+    <w:lsdException w:name="Medium Shading 1 Accent 1" w:semiHidden="0" w:uiPriority="63" w:unhideWhenUsed="0"/>
+    <w:lsdException w:name="Medium Shading 2 Accent 1" w:semiHidden="0" w:uiPriority="64" w:unhideWhenUsed="0"/>
+    <w:lsdException w:name="Medium List 1 Accent 1" w:semiHidden="0" w:uiPriority="65" w:unhideWhenUsed="0"/>
+    <w:lsdException w:name="Revision" w:unhideWhenUsed="0"/>
+    <w:lsdException w:name="List Paragraph" w:semiHidden="0" w:uiPriority="34" w:unhideWhenUsed="0" w:qFormat="1"/>
+    <w:lsdException w:name="Quote" w:semiHidden="0" w:uiPriority="29" w:unhideWhenUsed="0" w:qFormat="1"/>
+    <w:lsdException w:name="Intense Quote" w:semiHidden="0" w:uiPriority="30" w:unhideWhenUsed="0" w:qFormat="1"/>
+    <w:lsdException w:name="Medium List 2 Accent 1" w:semiHidden="0" w:uiPriority="66" w:unhideWhenUsed="0"/>
+    <w:lsdException w:name="Medium Grid 1 Accent 1" w:semiHidden="0" w:uiPriority="67" w:unhideWhenUsed="0"/>
+    <w:lsdException w:name="Medium Grid 2 Accent 1" w:semiHidden="0" w:uiPriority="68" w:unhideWhenUsed="0"/>
+    <w:lsdException w:name="Medium Grid 3 Accent 1" w:semiHidden="0" w:uiPriority="69" w:unhideWhenUsed="0"/>
+    <w:lsdException w:name="Dark List Accent 1" w:semiHidden="0" w:uiPriority="70" w:unhideWhenUsed="0"/>
+    <w:lsdException w:name="Colorful Shading Accent 1" w:semiHidden="0" w:uiPriority="71" w:unhideWhenUsed="0"/>
+    <w:lsdException w:name="Colorful List Accent 1" w:semiHidden="0" w:uiPriority="72" w:unhideWhenUsed="0"/>
+    <w:lsdException w:name="Colorful Grid Accent 1" w:semiHidden="0" w:uiPriority="73" w:unhideWhenUsed="0"/>
+    <w:lsdException w:name="Light Shading Accent 2" w:semiHidden="0" w:uiPriority="60" w:unhideWhenUsed="0"/>
+    <w:lsdException w:name="Light List Accent 2" w:semiHidden="0" w:uiPriority="61" w:unhideWhenUsed="0"/>
+    <w:lsdException w:name="Light Grid Accent 2" w:semiHidden="0" w:uiPriority="62" w:unhideWhenUsed="0"/>
+    <w:lsdException w:name="Medium Shading 1 Accent 2" w:semiHidden="0" w:uiPriority="63" w:unhideWhenUsed="0"/>
+    <w:lsdException w:name="Medium Shading 2 Accent 2" w:semiHidden="0" w:uiPriority="64" w:unhideWhenUsed="0"/>
+    <w:lsdException w:name="Medium List 1 Accent 2" w:semiHidden="0" w:uiPriority="65" w:unhideWhenUsed="0"/>
+    <w:lsdException w:name="Medium List 2 Accent 2" w:semiHidden="0" w:uiPriority="66" w:unhideWhenUsed="0"/>
+    <w:lsdException w:name="Medium Grid 1 Accent 2" w:semiHidden="0" w:uiPriority="67" w:unhideWhenUsed="0"/>
+    <w:lsdException w:name="Medium Grid 2 Accent 2" w:semiHidden="0" w:uiPriority="68" w:unhideWhenUsed="0"/>
+    <w:lsdException w:name="Medium Grid 3 Accent 2" w:semiHidden="0" w:uiPriority="69" w:unhideWhenUsed="0"/>
+    <w:lsdException w:name="Dark List Accent 2" w:semiHidden="0" w:uiPriority="70" w:unhideWhenUsed="0"/>
+    <w:lsdException w:name="Colorful Shading Accent 2" w:semiHidden="0" w:uiPriority="71" w:unhideWhenUsed="0"/>
+    <w:lsdException w:name="Colorful List Accent 2" w:semiHidden="0" w:uiPriority="72" w:unhideWhenUsed="0"/>
+    <w:lsdException w:name="Colorful Grid Accent 2" w:semiHidden="0" w:uiPriority="73" w:unhideWhenUsed="0"/>
+    <w:lsdException w:name="Light Shading Accent 3" w:semiHidden="0" w:uiPriority="60" w:unhideWhenUsed="0"/>
+    <w:lsdException w:name="Light List Accent 3" w:semiHidden="0" w:uiPriority="61" w:unhideWhenUsed="0"/>
+    <w:lsdException w:name="Light Grid Accent 3" w:semiHidden="0" w:uiPriority="62" w:unhideWhenUsed="0"/>
+    <w:lsdException w:name="Medium Shading 1 Accent 3" w:semiHidden="0" w:uiPriority="63" w:unhideWhenUsed="0"/>
+    <w:lsdException w:name="Medium Shading 2 Accent 3" w:semiHidden="0" w:uiPriority="64" w:unhideWhenUsed="0"/>
+    <w:lsdException w:name="Medium List 1 Accent 3" w:semiHidden="0" w:uiPriority="65" w:unhideWhenUsed="0"/>
+    <w:lsdException w:name="Medium List 2 Accent 3" w:semiHidden="0" w:uiPriority="66" w:unhideWhenUsed="0"/>
+    <w:lsdException w:name="Medium Grid 1 Accent 3" w:semiHidden="0" w:uiPriority="67" w:unhideWhenUsed="0"/>
+    <w:lsdException w:name="Medium Grid 2 Accent 3" w:semiHidden="0" w:uiPriority="68" w:unhideWhenUsed="0"/>
+    <w:lsdException w:name="Medium Grid 3 Accent 3" w:semiHidden="0" w:uiPriority="69" w:unhideWhenUsed="0"/>
+    <w:lsdException w:name="Dark List Accent 3" w:semiHidden="0" w:uiPriority="70" w:unhideWhenUsed="0"/>
+    <w:lsdException w:name="Colorful Shading Accent 3" w:semiHidden="0" w:uiPriority="71" w:unhideWhenUsed="0"/>
+    <w:lsdException w:name="Colorful List Accent 3" w:semiHidden="0" w:uiPriority="72" w:unhideWhenUsed="0"/>
+    <w:lsdException w:name="Colorful Grid Accent 3" w:semiHidden="0" w:uiPriority="73" w:unhideWhenUsed="0"/>
+    <w:lsdException w:name="Light Shading Accent 4" w:semiHidden="0" w:uiPriority="60" w:unhideWhenUsed="0"/>
+    <w:lsdException w:name="Light List Accent 4" w:semiHidden="0" w:uiPriority="61" w:unhideWhenUsed="0"/>
+    <w:lsdException w:name="Light Grid Accent 4" w:semiHidden="0" w:uiPriority="62" w:unhideWhenUsed="0"/>
+    <w:lsdException w:name="Medium Shading 1 Accent 4" w:semiHidden="0" w:uiPriority="63" w:unhideWhenUsed="0"/>
+    <w:lsdException w:name="Medium Shading 2 Accent 4" w:semiHidden="0" w:uiPriority="64" w:unhideWhenUsed="0"/>
+    <w:lsdException w:name="Medium List 1 Accent 4" w:semiHidden="0" w:uiPriority="65" w:unhideWhenUsed="0"/>
+    <w:lsdException w:name="Medium List 2 Accent 4" w:semiHidden="0" w:uiPriority="66" w:unhideWhenUsed="0"/>
+    <w:lsdException w:name="Medium Grid 1 Accent 4" w:semiHidden="0" w:uiPriority="67" w:unhideWhenUsed="0"/>
+    <w:lsdException w:name="Medium Grid 2 Accent 4" w:semiHidden="0" w:uiPriority="68" w:unhideWhenUsed="0"/>
+    <w:lsdException w:name="Medium Grid 3 Accent 4" w:semiHidden="0" w:uiPriority="69" w:unhideWhenUsed="0"/>
+    <w:lsdException w:name="Dark List Accent 4" w:semiHidden="0" w:uiPriority="70" w:unhideWhenUsed="0"/>
+    <w:lsdException w:name="Colorful Shading Accent 4" w:semiHidden="0" w:uiPriority="71" w:unhideWhenUsed="0"/>
+    <w:lsdException w:name="Colorful List Accent 4" w:semiHidden="0" w:uiPriority="72" w:unhideWhenUsed="0"/>
+    <w:lsdException w:name="Colorful Grid Accent 4" w:semiHidden="0" w:uiPriority="73" w:unhideWhenUsed="0"/>
+    <w:lsdException w:name="Light Shading Accent 5" w:semiHidden="0" w:uiPriority="60" w:unhideWhenUsed="0"/>
+    <w:lsdException w:name="Light List Accent 5" w:semiHidden="0" w:uiPriority="61" w:unhideWhenUsed="0"/>
+    <w:lsdException w:name="Light Grid Accent 5" w:semiHidden="0" w:uiPriority="62" w:unhideWhenUsed="0"/>
+    <w:lsdException w:name="Medium Shading 1 Accent 5" w:semiHidden="0" w:uiPriority="63" w:unhideWhenUsed="0"/>
+    <w:lsdException w:name="Medium Shading 2 Accent 5" w:semiHidden="0" w:uiPriority="64" w:unhideWhenUsed="0"/>
+    <w:lsdException w:name="Medium List 1 Accent 5" w:semiHidden="0" w:uiPriority="65" w:unhideWhenUsed="0"/>
+    <w:lsdException w:name="Medium List 2 Accent 5" w:semiHidden="0" w:uiPriority="66" w:unhideWhenUsed="0"/>
+    <w:lsdException w:name="Medium Grid 1 Accent 5" w:semiHidden="0" w:uiPriority="67" w:unhideWhenUsed="0"/>
+    <w:lsdException w:name="Medium Grid 2 Accent 5" w:semiHidden="0" w:uiPriority="68" w:unhideWhenUsed="0"/>
+    <w:lsdException w:name="Medium Grid 3 Accent 5" w:semiHidden="0" w:uiPriority="69" w:unhideWhenUsed="0"/>
+    <w:lsdException w:name="Dark List Accent 5" w:semiHidden="0" w:uiPriority="70" w:unhideWhenUsed="0"/>
+    <w:lsdException w:name="Colorful Shading Accent 5" w:semiHidden="0" w:uiPriority="71" w:unhideWhenUsed="0"/>
+    <w:lsdException w:name="Colorful List Accent 5" w:semiHidden="0" w:uiPriority="72" w:unhideWhenUsed="0"/>
+    <w:lsdException w:name="Colorful Grid Accent 5" w:semiHidden="0" w:uiPriority="73" w:unhideWhenUsed="0"/>
+    <w:lsdException w:name="Light Shading Accent 6" w:semiHidden="0" w:uiPriority="60" w:unhideWhenUsed="0"/>
+    <w:lsdException w:name="Light List Accent 6" w:semiHidden="0" w:uiPriority="61" w:unhideWhenUsed="0"/>
+    <w:lsdException w:name="Light Grid Accent 6" w:semiHidden="0" w:uiPriority="62" w:unhideWhenUsed="0"/>
+    <w:lsdException w:name="Medium Shading 1 Accent 6" w:semiHidden="0" w:uiPriority="63" w:unhideWhenUsed="0"/>
+    <w:lsdException w:name="Medium Shading 2 Accent 6" w:semiHidden="0" w:uiPriority="64" w:unhideWhenUsed="0"/>
+    <w:lsdException w:name="Medium List 1 Accent 6" w:semiHidden="0" w:uiPriority="65" w:unhideWhenUsed="0"/>
+    <w:lsdException w:name="Medium List 2 Accent 6" w:semiHidden="0" w:uiPriority="66" w:unhideWhenUsed="0"/>
+    <w:lsdException w:name="Medium Grid 1 Accent 6" w:semiHidden="0" w:uiPriority="67" w:unhideWhenUsed="0"/>
+    <w:lsdException w:name="Medium Grid 2 Accent 6" w:semiHidden="0" w:uiPriority="68" w:unhideWhenUsed="0"/>
+    <w:lsdException w:name="Medium Grid 3 Accent 6" w:semiHidden="0" w:uiPriority="69" w:unhideWhenUsed="0"/>
+    <w:lsdException w:name="Dark List Accent 6" w:semiHidden="0" w:uiPriority="70" w:unhideWhenUsed="0"/>
+    <w:lsdException w:name="Colorful Shading Accent 6" w:semiHidden="0" w:uiPriority="71" w:unhideWhenUsed="0"/>
+    <w:lsdException w:name="Colorful List Accent 6" w:semiHidden="0" w:uiPriority="72" w:unhideWhenUsed="0"/>
+    <w:lsdException w:name="Colorful Grid Accent 6" w:semiHidden="0" w:uiPriority="73" w:unhideWhenUsed="0"/>
+    <w:lsdException w:name="Subtle Emphasis" w:semiHidden="0" w:uiPriority="19" w:unhideWhenUsed="0" w:qFormat="1"/>
+    <w:lsdException w:name="Intense Emphasis" w:semiHidden="0" w:uiPriority="21" w:unhideWhenUsed="0" w:qFormat="1"/>
+    <w:lsdException w:name="Subtle Reference" w:semiHidden="0" w:uiPriority="31" w:unhideWhenUsed="0" w:qFormat="1"/>
+    <w:lsdException w:name="Intense Reference" w:semiHidden="0" w:uiPriority="32" w:unhideWhenUsed="0" w:qFormat="1"/>
+    <w:lsdException w:name="Book Title" w:semiHidden="0" w:uiPriority="33" w:unhideWhenUsed="0" w:qFormat="1"/>
+    <w:lsdException w:name="Bibliography" w:uiPriority="37"/>
+    <w:lsdException w:name="TOC Heading" w:uiPriority="39" w:qFormat="1"/>
   </w:latentStyles>
   <w:style w:type="paragraph" w:default="1" w:styleId="Normal">
     <w:name w:val="Normal"/>
@@ -5146,7 +5052,7 @@
   <a:extraClrSchemeLst/>
   <a:extLst>
     <a:ext uri="{05A4C25C-085E-4340-85A3-A5531E510DB2}">
-      <thm15:themeFamily xmlns:thm15="http://schemas.microsoft.com/office/thememl/2012/main" name="Office Theme" id="{62F939B6-93AF-4DB8-9C6B-D6C7DFDC589F}" vid="{4A3C46E8-61CC-4603-A589-7422A47A8E4A}"/>
+      <thm15:themeFamily xmlns:thm15="http://schemas.microsoft.com/office/thememl/2012/main" xmlns="" name="Office Theme" id="{62F939B6-93AF-4DB8-9C6B-D6C7DFDC589F}" vid="{4A3C46E8-61CC-4603-A589-7422A47A8E4A}"/>
     </a:ext>
   </a:extLst>
 </a:theme>

</xml_diff>